<commit_message>
commit report with task 2
</commit_message>
<xml_diff>
--- a/Report.docx
+++ b/Report.docx
@@ -2,28 +2,2514 @@
 <file path=word/document.xml><?xml version="1.0" encoding="utf-8"?>
 <w:document xmlns:wpc="http://schemas.microsoft.com/office/word/2010/wordprocessingCanvas" xmlns:cx="http://schemas.microsoft.com/office/drawing/2014/chartex" xmlns:cx1="http://schemas.microsoft.com/office/drawing/2015/9/8/chartex" xmlns:cx2="http://schemas.microsoft.com/office/drawing/2015/10/21/chartex" xmlns:cx3="http://schemas.microsoft.com/office/drawing/2016/5/9/chartex" xmlns:cx4="http://schemas.microsoft.com/office/drawing/2016/5/10/chartex" xmlns:cx5="http://schemas.microsoft.com/office/drawing/2016/5/11/chartex" xmlns:cx6="http://schemas.microsoft.com/office/drawing/2016/5/12/chartex" xmlns:cx7="http://schemas.microsoft.com/office/drawing/2016/5/13/chartex" xmlns:cx8="http://schemas.microsoft.com/office/drawing/2016/5/14/chartex" xmlns:mc="http://schemas.openxmlformats.org/markup-compatibility/2006" xmlns:aink="http://schemas.microsoft.com/office/drawing/2016/ink" xmlns:am3d="http://schemas.microsoft.com/office/drawing/2017/model3d" xmlns:o="urn:schemas-microsoft-com:office:office" xmlns:oel="http://schemas.microsoft.com/office/2019/extlst" xmlns:r="http://schemas.openxmlformats.org/officeDocument/2006/relationships" xmlns:m="http://schemas.openxmlformats.org/officeDocument/2006/math" xmlns:v="urn:schemas-microsoft-com:vml" xmlns:wp14="http://schemas.microsoft.com/office/word/2010/wordprocessingDrawing" xmlns:wp="http://schemas.openxmlformats.org/drawingml/2006/wordprocessingDrawing" xmlns:w10="urn:schemas-microsoft-com:office:word" xmlns:w="http://schemas.openxmlformats.org/wordprocessingml/2006/main" xmlns:w14="http://schemas.microsoft.com/office/word/2010/wordml" xmlns:w15="http://schemas.microsoft.com/office/word/2012/wordml" xmlns:w16cex="http://schemas.microsoft.com/office/word/2018/wordml/cex" xmlns:w16cid="http://schemas.microsoft.com/office/word/2016/wordml/cid" xmlns:w16="http://schemas.microsoft.com/office/word/2018/wordml" xmlns:w16du="http://schemas.microsoft.com/office/word/2023/wordml/word16du" xmlns:w16sdtdh="http://schemas.microsoft.com/office/word/2020/wordml/sdtdatahash" xmlns:w16sdtfl="http://schemas.microsoft.com/office/word/2024/wordml/sdtformatlock" xmlns:w16se="http://schemas.microsoft.com/office/word/2015/wordml/symex" xmlns:wpg="http://schemas.microsoft.com/office/word/2010/wordprocessingGroup" xmlns:wpi="http://schemas.microsoft.com/office/word/2010/wordprocessingInk" xmlns:wne="http://schemas.microsoft.com/office/word/2006/wordml" xmlns:wps="http://schemas.microsoft.com/office/word/2010/wordprocessingShape" mc:Ignorable="w14 w15 w16se w16cid w16 w16cex w16sdtdh w16sdtfl w16du wp14">
   <w:body>
+    <w:sdt>
+      <w:sdtPr>
+        <w:id w:val="571318108"/>
+        <w:docPartObj>
+          <w:docPartGallery w:val="Cover Pages"/>
+          <w:docPartUnique/>
+        </w:docPartObj>
+      </w:sdtPr>
+      <w:sdtContent>
+        <w:p/>
+        <w:tbl>
+          <w:tblPr>
+            <w:tblpPr w:leftFromText="187" w:rightFromText="187" w:horzAnchor="margin" w:tblpXSpec="center" w:tblpY="2881"/>
+            <w:tblW w:w="4000" w:type="pct"/>
+            <w:tblBorders>
+              <w:left w:val="single" w:sz="12" w:space="0" w:color="156082" w:themeColor="accent1"/>
+            </w:tblBorders>
+            <w:tblCellMar>
+              <w:left w:w="144" w:type="dxa"/>
+              <w:right w:w="115" w:type="dxa"/>
+            </w:tblCellMar>
+            <w:tblLook w:val="04A0" w:firstRow="1" w:lastRow="0" w:firstColumn="1" w:lastColumn="0" w:noHBand="0" w:noVBand="1"/>
+          </w:tblPr>
+          <w:tblGrid>
+            <w:gridCol w:w="7209"/>
+          </w:tblGrid>
+          <w:tr>
+            <w:tc>
+              <w:tcPr>
+                <w:tcW w:w="7209" w:type="dxa"/>
+              </w:tcPr>
+              <w:sdt>
+                <w:sdtPr>
+                  <w:rPr>
+                    <w:rFonts w:asciiTheme="majorHAnsi" w:eastAsiaTheme="majorEastAsia" w:hAnsiTheme="majorHAnsi" w:cstheme="majorBidi"/>
+                    <w:color w:val="156082" w:themeColor="accent1"/>
+                    <w:sz w:val="88"/>
+                    <w:szCs w:val="88"/>
+                  </w:rPr>
+                  <w:alias w:val="Title"/>
+                  <w:id w:val="13406919"/>
+                  <w:placeholder>
+                    <w:docPart w:val="022D441A25FE4A34A0D042060A5438FB"/>
+                  </w:placeholder>
+                  <w:dataBinding w:prefixMappings="xmlns:ns0='http://schemas.openxmlformats.org/package/2006/metadata/core-properties' xmlns:ns1='http://purl.org/dc/elements/1.1/'" w:xpath="/ns0:coreProperties[1]/ns1:title[1]" w:storeItemID="{6C3C8BC8-F283-45AE-878A-BAB7291924A1}"/>
+                  <w:text/>
+                </w:sdtPr>
+                <w:sdtContent>
+                  <w:p>
+                    <w:pPr>
+                      <w:pStyle w:val="NoSpacing"/>
+                      <w:spacing w:line="216" w:lineRule="auto"/>
+                      <w:rPr>
+                        <w:rFonts w:asciiTheme="majorHAnsi" w:eastAsiaTheme="majorEastAsia" w:hAnsiTheme="majorHAnsi" w:cstheme="majorBidi"/>
+                        <w:color w:val="156082" w:themeColor="accent1"/>
+                        <w:sz w:val="88"/>
+                        <w:szCs w:val="88"/>
+                      </w:rPr>
+                    </w:pPr>
+                    <w:r>
+                      <w:rPr>
+                        <w:rFonts w:asciiTheme="majorHAnsi" w:eastAsiaTheme="majorEastAsia" w:hAnsiTheme="majorHAnsi" w:cstheme="majorBidi"/>
+                        <w:color w:val="156082" w:themeColor="accent1"/>
+                        <w:sz w:val="88"/>
+                        <w:szCs w:val="88"/>
+                      </w:rPr>
+                      <w:t>Deliverable Assignment Report</w:t>
+                    </w:r>
+                  </w:p>
+                </w:sdtContent>
+              </w:sdt>
+            </w:tc>
+          </w:tr>
+        </w:tbl>
+        <w:tbl>
+          <w:tblPr>
+            <w:tblpPr w:leftFromText="187" w:rightFromText="187" w:horzAnchor="margin" w:tblpXSpec="center" w:tblpYSpec="bottom"/>
+            <w:tblW w:w="3857" w:type="pct"/>
+            <w:tblLook w:val="04A0" w:firstRow="1" w:lastRow="0" w:firstColumn="1" w:lastColumn="0" w:noHBand="0" w:noVBand="1"/>
+          </w:tblPr>
+          <w:tblGrid>
+            <w:gridCol w:w="6963"/>
+          </w:tblGrid>
+          <w:tr>
+            <w:tc>
+              <w:tcPr>
+                <w:tcW w:w="6963" w:type="dxa"/>
+                <w:tcMar>
+                  <w:top w:w="216" w:type="dxa"/>
+                  <w:left w:w="115" w:type="dxa"/>
+                  <w:bottom w:w="216" w:type="dxa"/>
+                  <w:right w:w="115" w:type="dxa"/>
+                </w:tcMar>
+              </w:tcPr>
+              <w:sdt>
+                <w:sdtPr>
+                  <w:rPr>
+                    <w:color w:val="156082" w:themeColor="accent1"/>
+                    <w:sz w:val="28"/>
+                    <w:szCs w:val="28"/>
+                  </w:rPr>
+                  <w:alias w:val="Author"/>
+                  <w:id w:val="13406928"/>
+                  <w:placeholder>
+                    <w:docPart w:val="DDC810E76BA348FE878EAC16541479F8"/>
+                  </w:placeholder>
+                  <w:dataBinding w:prefixMappings="xmlns:ns0='http://schemas.openxmlformats.org/package/2006/metadata/core-properties' xmlns:ns1='http://purl.org/dc/elements/1.1/'" w:xpath="/ns0:coreProperties[1]/ns1:creator[1]" w:storeItemID="{6C3C8BC8-F283-45AE-878A-BAB7291924A1}"/>
+                  <w:text/>
+                </w:sdtPr>
+                <w:sdtContent>
+                  <w:p>
+                    <w:pPr>
+                      <w:pStyle w:val="NoSpacing"/>
+                      <w:rPr>
+                        <w:color w:val="156082" w:themeColor="accent1"/>
+                        <w:sz w:val="28"/>
+                        <w:szCs w:val="28"/>
+                      </w:rPr>
+                    </w:pPr>
+                    <w:r>
+                      <w:rPr>
+                        <w:color w:val="156082" w:themeColor="accent1"/>
+                        <w:sz w:val="28"/>
+                        <w:szCs w:val="28"/>
+                      </w:rPr>
+                      <w:t>Alexandra Balarova, Iliana Hristova, Sad Helal, Yoana Agafonova</w:t>
+                    </w:r>
+                  </w:p>
+                </w:sdtContent>
+              </w:sdt>
+              <w:sdt>
+                <w:sdtPr>
+                  <w:rPr>
+                    <w:color w:val="156082" w:themeColor="accent1"/>
+                    <w:sz w:val="28"/>
+                    <w:szCs w:val="28"/>
+                  </w:rPr>
+                  <w:alias w:val="Date"/>
+                  <w:tag w:val="Date"/>
+                  <w:id w:val="13406932"/>
+                  <w:placeholder>
+                    <w:docPart w:val="0D57C978651D4FC6AD567A6756BB43FD"/>
+                  </w:placeholder>
+                  <w:dataBinding w:prefixMappings="xmlns:ns0='http://schemas.microsoft.com/office/2006/coverPageProps'" w:xpath="/ns0:CoverPageProperties[1]/ns0:PublishDate[1]" w:storeItemID="{55AF091B-3C7A-41E3-B477-F2FDAA23CFDA}"/>
+                  <w:date w:fullDate="2026-01-09T00:00:00Z">
+                    <w:dateFormat w:val="M-d-yyyy"/>
+                    <w:lid w:val="en-US"/>
+                    <w:storeMappedDataAs w:val="dateTime"/>
+                    <w:calendar w:val="gregorian"/>
+                  </w:date>
+                </w:sdtPr>
+                <w:sdtContent>
+                  <w:p>
+                    <w:pPr>
+                      <w:pStyle w:val="NoSpacing"/>
+                      <w:rPr>
+                        <w:color w:val="156082" w:themeColor="accent1"/>
+                        <w:sz w:val="28"/>
+                        <w:szCs w:val="28"/>
+                      </w:rPr>
+                    </w:pPr>
+                    <w:r>
+                      <w:rPr>
+                        <w:color w:val="156082" w:themeColor="accent1"/>
+                        <w:sz w:val="28"/>
+                        <w:szCs w:val="28"/>
+                      </w:rPr>
+                      <w:t>1-9-2026</w:t>
+                    </w:r>
+                  </w:p>
+                </w:sdtContent>
+              </w:sdt>
+              <w:p>
+                <w:pPr>
+                  <w:pStyle w:val="NoSpacing"/>
+                  <w:rPr>
+                    <w:color w:val="156082" w:themeColor="accent1"/>
+                  </w:rPr>
+                </w:pPr>
+              </w:p>
+            </w:tc>
+          </w:tr>
+        </w:tbl>
+        <w:p>
+          <w:r>
+            <w:br w:type="page"/>
+          </w:r>
+        </w:p>
+      </w:sdtContent>
+    </w:sdt>
+    <w:sdt>
+      <w:sdtPr>
+        <w:id w:val="-1414231287"/>
+        <w:docPartObj>
+          <w:docPartGallery w:val="Table of Contents"/>
+          <w:docPartUnique/>
+        </w:docPartObj>
+      </w:sdtPr>
+      <w:sdtEndPr>
+        <w:rPr>
+          <w:rFonts w:asciiTheme="minorHAnsi" w:eastAsiaTheme="minorHAnsi" w:hAnsiTheme="minorHAnsi" w:cstheme="minorBidi"/>
+          <w:b/>
+          <w:bCs/>
+          <w:noProof/>
+          <w:color w:val="auto"/>
+          <w:kern w:val="2"/>
+          <w:sz w:val="24"/>
+          <w:szCs w:val="24"/>
+          <w:lang w:val="en-001"/>
+          <w14:ligatures w14:val="standardContextual"/>
+        </w:rPr>
+      </w:sdtEndPr>
+      <w:sdtContent>
+        <w:p>
+          <w:pPr>
+            <w:pStyle w:val="TOCHeading"/>
+          </w:pPr>
+          <w:r>
+            <w:t>Table of Contents</w:t>
+          </w:r>
+        </w:p>
+        <w:p>
+          <w:pPr>
+            <w:pStyle w:val="TOC1"/>
+            <w:tabs>
+              <w:tab w:val="right" w:leader="dot" w:pos="9016"/>
+            </w:tabs>
+            <w:rPr>
+              <w:rFonts w:eastAsiaTheme="minorEastAsia"/>
+              <w:noProof/>
+              <w:lang w:eastAsia="en-001"/>
+            </w:rPr>
+          </w:pPr>
+          <w:r>
+            <w:fldChar w:fldCharType="begin"/>
+          </w:r>
+          <w:r>
+            <w:instrText xml:space="preserve"> TOC \o "1-3" \h \z \u </w:instrText>
+          </w:r>
+          <w:r>
+            <w:fldChar w:fldCharType="separate"/>
+          </w:r>
+          <w:hyperlink w:anchor="_Toc217930764" w:history="1">
+            <w:r>
+              <w:rPr>
+                <w:rStyle w:val="Hyperlink"/>
+                <w:noProof/>
+                <w:lang w:val="en-US"/>
+              </w:rPr>
+              <w:t>Task 1: Bidirectional A*</w:t>
+            </w:r>
+            <w:r>
+              <w:rPr>
+                <w:noProof/>
+                <w:webHidden/>
+              </w:rPr>
+              <w:tab/>
+            </w:r>
+            <w:r>
+              <w:rPr>
+                <w:noProof/>
+                <w:webHidden/>
+              </w:rPr>
+              <w:fldChar w:fldCharType="begin"/>
+            </w:r>
+            <w:r>
+              <w:rPr>
+                <w:noProof/>
+                <w:webHidden/>
+              </w:rPr>
+              <w:instrText xml:space="preserve"> PAGEREF _Toc217930764 \h </w:instrText>
+            </w:r>
+            <w:r>
+              <w:rPr>
+                <w:noProof/>
+                <w:webHidden/>
+              </w:rPr>
+            </w:r>
+            <w:r>
+              <w:rPr>
+                <w:noProof/>
+                <w:webHidden/>
+              </w:rPr>
+              <w:fldChar w:fldCharType="separate"/>
+            </w:r>
+            <w:r>
+              <w:rPr>
+                <w:noProof/>
+                <w:webHidden/>
+              </w:rPr>
+              <w:t>2</w:t>
+            </w:r>
+            <w:r>
+              <w:rPr>
+                <w:noProof/>
+                <w:webHidden/>
+              </w:rPr>
+              <w:fldChar w:fldCharType="end"/>
+            </w:r>
+          </w:hyperlink>
+        </w:p>
+        <w:p>
+          <w:pPr>
+            <w:pStyle w:val="TOC1"/>
+            <w:tabs>
+              <w:tab w:val="right" w:leader="dot" w:pos="9016"/>
+            </w:tabs>
+            <w:rPr>
+              <w:rFonts w:eastAsiaTheme="minorEastAsia"/>
+              <w:noProof/>
+              <w:lang w:eastAsia="en-001"/>
+            </w:rPr>
+          </w:pPr>
+          <w:hyperlink w:anchor="_Toc217930765" w:history="1">
+            <w:r>
+              <w:rPr>
+                <w:rStyle w:val="Hyperlink"/>
+                <w:noProof/>
+                <w:lang w:val="en-US"/>
+              </w:rPr>
+              <w:t>Task 2: Application of Genetic Algorithm for Training ANN for Fault Tolerance Prediction</w:t>
+            </w:r>
+            <w:r>
+              <w:rPr>
+                <w:noProof/>
+                <w:webHidden/>
+              </w:rPr>
+              <w:tab/>
+            </w:r>
+            <w:r>
+              <w:rPr>
+                <w:noProof/>
+                <w:webHidden/>
+              </w:rPr>
+              <w:fldChar w:fldCharType="begin"/>
+            </w:r>
+            <w:r>
+              <w:rPr>
+                <w:noProof/>
+                <w:webHidden/>
+              </w:rPr>
+              <w:instrText xml:space="preserve"> PAGEREF _Toc217930765 \h </w:instrText>
+            </w:r>
+            <w:r>
+              <w:rPr>
+                <w:noProof/>
+                <w:webHidden/>
+              </w:rPr>
+            </w:r>
+            <w:r>
+              <w:rPr>
+                <w:noProof/>
+                <w:webHidden/>
+              </w:rPr>
+              <w:fldChar w:fldCharType="separate"/>
+            </w:r>
+            <w:r>
+              <w:rPr>
+                <w:noProof/>
+                <w:webHidden/>
+              </w:rPr>
+              <w:t>2</w:t>
+            </w:r>
+            <w:r>
+              <w:rPr>
+                <w:noProof/>
+                <w:webHidden/>
+              </w:rPr>
+              <w:fldChar w:fldCharType="end"/>
+            </w:r>
+          </w:hyperlink>
+        </w:p>
+        <w:p>
+          <w:pPr>
+            <w:pStyle w:val="TOC2"/>
+            <w:tabs>
+              <w:tab w:val="right" w:leader="dot" w:pos="9016"/>
+            </w:tabs>
+            <w:rPr>
+              <w:rFonts w:eastAsiaTheme="minorEastAsia"/>
+              <w:noProof/>
+              <w:lang w:eastAsia="en-001"/>
+            </w:rPr>
+          </w:pPr>
+          <w:hyperlink w:anchor="_Toc217930766" w:history="1">
+            <w:r>
+              <w:rPr>
+                <w:rStyle w:val="Hyperlink"/>
+                <w:noProof/>
+                <w:lang w:val="en-US"/>
+              </w:rPr>
+              <w:t>Objective</w:t>
+            </w:r>
+            <w:r>
+              <w:rPr>
+                <w:noProof/>
+                <w:webHidden/>
+              </w:rPr>
+              <w:tab/>
+            </w:r>
+            <w:r>
+              <w:rPr>
+                <w:noProof/>
+                <w:webHidden/>
+              </w:rPr>
+              <w:fldChar w:fldCharType="begin"/>
+            </w:r>
+            <w:r>
+              <w:rPr>
+                <w:noProof/>
+                <w:webHidden/>
+              </w:rPr>
+              <w:instrText xml:space="preserve"> PAGEREF _Toc217930766 \h </w:instrText>
+            </w:r>
+            <w:r>
+              <w:rPr>
+                <w:noProof/>
+                <w:webHidden/>
+              </w:rPr>
+            </w:r>
+            <w:r>
+              <w:rPr>
+                <w:noProof/>
+                <w:webHidden/>
+              </w:rPr>
+              <w:fldChar w:fldCharType="separate"/>
+            </w:r>
+            <w:r>
+              <w:rPr>
+                <w:noProof/>
+                <w:webHidden/>
+              </w:rPr>
+              <w:t>2</w:t>
+            </w:r>
+            <w:r>
+              <w:rPr>
+                <w:noProof/>
+                <w:webHidden/>
+              </w:rPr>
+              <w:fldChar w:fldCharType="end"/>
+            </w:r>
+          </w:hyperlink>
+        </w:p>
+        <w:p>
+          <w:pPr>
+            <w:pStyle w:val="TOC2"/>
+            <w:tabs>
+              <w:tab w:val="right" w:leader="dot" w:pos="9016"/>
+            </w:tabs>
+            <w:rPr>
+              <w:rFonts w:eastAsiaTheme="minorEastAsia"/>
+              <w:noProof/>
+              <w:lang w:eastAsia="en-001"/>
+            </w:rPr>
+          </w:pPr>
+          <w:hyperlink w:anchor="_Toc217930767" w:history="1">
+            <w:r>
+              <w:rPr>
+                <w:rStyle w:val="Hyperlink"/>
+                <w:noProof/>
+                <w:lang w:val="en-US"/>
+              </w:rPr>
+              <w:t>Dataset and Preprocessing</w:t>
+            </w:r>
+            <w:r>
+              <w:rPr>
+                <w:noProof/>
+                <w:webHidden/>
+              </w:rPr>
+              <w:tab/>
+            </w:r>
+            <w:r>
+              <w:rPr>
+                <w:noProof/>
+                <w:webHidden/>
+              </w:rPr>
+              <w:fldChar w:fldCharType="begin"/>
+            </w:r>
+            <w:r>
+              <w:rPr>
+                <w:noProof/>
+                <w:webHidden/>
+              </w:rPr>
+              <w:instrText xml:space="preserve"> PAGEREF _Toc217930767 \h </w:instrText>
+            </w:r>
+            <w:r>
+              <w:rPr>
+                <w:noProof/>
+                <w:webHidden/>
+              </w:rPr>
+            </w:r>
+            <w:r>
+              <w:rPr>
+                <w:noProof/>
+                <w:webHidden/>
+              </w:rPr>
+              <w:fldChar w:fldCharType="separate"/>
+            </w:r>
+            <w:r>
+              <w:rPr>
+                <w:noProof/>
+                <w:webHidden/>
+              </w:rPr>
+              <w:t>2</w:t>
+            </w:r>
+            <w:r>
+              <w:rPr>
+                <w:noProof/>
+                <w:webHidden/>
+              </w:rPr>
+              <w:fldChar w:fldCharType="end"/>
+            </w:r>
+          </w:hyperlink>
+        </w:p>
+        <w:p>
+          <w:pPr>
+            <w:pStyle w:val="TOC2"/>
+            <w:tabs>
+              <w:tab w:val="right" w:leader="dot" w:pos="9016"/>
+            </w:tabs>
+            <w:rPr>
+              <w:rFonts w:eastAsiaTheme="minorEastAsia"/>
+              <w:noProof/>
+              <w:lang w:eastAsia="en-001"/>
+            </w:rPr>
+          </w:pPr>
+          <w:hyperlink w:anchor="_Toc217930768" w:history="1">
+            <w:r>
+              <w:rPr>
+                <w:rStyle w:val="Hyperlink"/>
+                <w:noProof/>
+                <w:lang w:val="en-US"/>
+              </w:rPr>
+              <w:t>Network Design (3-Layer MLP)</w:t>
+            </w:r>
+            <w:r>
+              <w:rPr>
+                <w:noProof/>
+                <w:webHidden/>
+              </w:rPr>
+              <w:tab/>
+            </w:r>
+            <w:r>
+              <w:rPr>
+                <w:noProof/>
+                <w:webHidden/>
+              </w:rPr>
+              <w:fldChar w:fldCharType="begin"/>
+            </w:r>
+            <w:r>
+              <w:rPr>
+                <w:noProof/>
+                <w:webHidden/>
+              </w:rPr>
+              <w:instrText xml:space="preserve"> PAGEREF _Toc217930768 \h </w:instrText>
+            </w:r>
+            <w:r>
+              <w:rPr>
+                <w:noProof/>
+                <w:webHidden/>
+              </w:rPr>
+            </w:r>
+            <w:r>
+              <w:rPr>
+                <w:noProof/>
+                <w:webHidden/>
+              </w:rPr>
+              <w:fldChar w:fldCharType="separate"/>
+            </w:r>
+            <w:r>
+              <w:rPr>
+                <w:noProof/>
+                <w:webHidden/>
+              </w:rPr>
+              <w:t>2</w:t>
+            </w:r>
+            <w:r>
+              <w:rPr>
+                <w:noProof/>
+                <w:webHidden/>
+              </w:rPr>
+              <w:fldChar w:fldCharType="end"/>
+            </w:r>
+          </w:hyperlink>
+        </w:p>
+        <w:p>
+          <w:pPr>
+            <w:pStyle w:val="TOC2"/>
+            <w:tabs>
+              <w:tab w:val="right" w:leader="dot" w:pos="9016"/>
+            </w:tabs>
+            <w:rPr>
+              <w:rFonts w:eastAsiaTheme="minorEastAsia"/>
+              <w:noProof/>
+              <w:lang w:eastAsia="en-001"/>
+            </w:rPr>
+          </w:pPr>
+          <w:hyperlink w:anchor="_Toc217930769" w:history="1">
+            <w:r>
+              <w:rPr>
+                <w:rStyle w:val="Hyperlink"/>
+                <w:noProof/>
+                <w:lang w:val="en-US"/>
+              </w:rPr>
+              <w:t>Genetic Algorithm Training Approach</w:t>
+            </w:r>
+            <w:r>
+              <w:rPr>
+                <w:noProof/>
+                <w:webHidden/>
+              </w:rPr>
+              <w:tab/>
+            </w:r>
+            <w:r>
+              <w:rPr>
+                <w:noProof/>
+                <w:webHidden/>
+              </w:rPr>
+              <w:fldChar w:fldCharType="begin"/>
+            </w:r>
+            <w:r>
+              <w:rPr>
+                <w:noProof/>
+                <w:webHidden/>
+              </w:rPr>
+              <w:instrText xml:space="preserve"> PAGEREF _Toc217930769 \h </w:instrText>
+            </w:r>
+            <w:r>
+              <w:rPr>
+                <w:noProof/>
+                <w:webHidden/>
+              </w:rPr>
+            </w:r>
+            <w:r>
+              <w:rPr>
+                <w:noProof/>
+                <w:webHidden/>
+              </w:rPr>
+              <w:fldChar w:fldCharType="separate"/>
+            </w:r>
+            <w:r>
+              <w:rPr>
+                <w:noProof/>
+                <w:webHidden/>
+              </w:rPr>
+              <w:t>2</w:t>
+            </w:r>
+            <w:r>
+              <w:rPr>
+                <w:noProof/>
+                <w:webHidden/>
+              </w:rPr>
+              <w:fldChar w:fldCharType="end"/>
+            </w:r>
+          </w:hyperlink>
+        </w:p>
+        <w:p>
+          <w:pPr>
+            <w:pStyle w:val="TOC3"/>
+            <w:tabs>
+              <w:tab w:val="right" w:leader="dot" w:pos="9016"/>
+            </w:tabs>
+            <w:rPr>
+              <w:rFonts w:eastAsiaTheme="minorEastAsia"/>
+              <w:noProof/>
+              <w:lang w:eastAsia="en-001"/>
+            </w:rPr>
+          </w:pPr>
+          <w:hyperlink w:anchor="_Toc217930770" w:history="1">
+            <w:r>
+              <w:rPr>
+                <w:rStyle w:val="Hyperlink"/>
+                <w:noProof/>
+                <w:lang w:val="en-US"/>
+              </w:rPr>
+              <w:t>Genome Encoding</w:t>
+            </w:r>
+            <w:r>
+              <w:rPr>
+                <w:noProof/>
+                <w:webHidden/>
+              </w:rPr>
+              <w:tab/>
+            </w:r>
+            <w:r>
+              <w:rPr>
+                <w:noProof/>
+                <w:webHidden/>
+              </w:rPr>
+              <w:fldChar w:fldCharType="begin"/>
+            </w:r>
+            <w:r>
+              <w:rPr>
+                <w:noProof/>
+                <w:webHidden/>
+              </w:rPr>
+              <w:instrText xml:space="preserve"> PAGEREF _Toc217930770 \h </w:instrText>
+            </w:r>
+            <w:r>
+              <w:rPr>
+                <w:noProof/>
+                <w:webHidden/>
+              </w:rPr>
+            </w:r>
+            <w:r>
+              <w:rPr>
+                <w:noProof/>
+                <w:webHidden/>
+              </w:rPr>
+              <w:fldChar w:fldCharType="separate"/>
+            </w:r>
+            <w:r>
+              <w:rPr>
+                <w:noProof/>
+                <w:webHidden/>
+              </w:rPr>
+              <w:t>3</w:t>
+            </w:r>
+            <w:r>
+              <w:rPr>
+                <w:noProof/>
+                <w:webHidden/>
+              </w:rPr>
+              <w:fldChar w:fldCharType="end"/>
+            </w:r>
+          </w:hyperlink>
+        </w:p>
+        <w:p>
+          <w:pPr>
+            <w:pStyle w:val="TOC3"/>
+            <w:tabs>
+              <w:tab w:val="right" w:leader="dot" w:pos="9016"/>
+            </w:tabs>
+            <w:rPr>
+              <w:rFonts w:eastAsiaTheme="minorEastAsia"/>
+              <w:noProof/>
+              <w:lang w:eastAsia="en-001"/>
+            </w:rPr>
+          </w:pPr>
+          <w:hyperlink w:anchor="_Toc217930771" w:history="1">
+            <w:r>
+              <w:rPr>
+                <w:rStyle w:val="Hyperlink"/>
+                <w:noProof/>
+                <w:lang w:val="en-US"/>
+              </w:rPr>
+              <w:t>Fitness Definition</w:t>
+            </w:r>
+            <w:r>
+              <w:rPr>
+                <w:noProof/>
+                <w:webHidden/>
+              </w:rPr>
+              <w:tab/>
+            </w:r>
+            <w:r>
+              <w:rPr>
+                <w:noProof/>
+                <w:webHidden/>
+              </w:rPr>
+              <w:fldChar w:fldCharType="begin"/>
+            </w:r>
+            <w:r>
+              <w:rPr>
+                <w:noProof/>
+                <w:webHidden/>
+              </w:rPr>
+              <w:instrText xml:space="preserve"> PAGEREF _Toc217930771 \h </w:instrText>
+            </w:r>
+            <w:r>
+              <w:rPr>
+                <w:noProof/>
+                <w:webHidden/>
+              </w:rPr>
+            </w:r>
+            <w:r>
+              <w:rPr>
+                <w:noProof/>
+                <w:webHidden/>
+              </w:rPr>
+              <w:fldChar w:fldCharType="separate"/>
+            </w:r>
+            <w:r>
+              <w:rPr>
+                <w:noProof/>
+                <w:webHidden/>
+              </w:rPr>
+              <w:t>3</w:t>
+            </w:r>
+            <w:r>
+              <w:rPr>
+                <w:noProof/>
+                <w:webHidden/>
+              </w:rPr>
+              <w:fldChar w:fldCharType="end"/>
+            </w:r>
+          </w:hyperlink>
+        </w:p>
+        <w:p>
+          <w:pPr>
+            <w:pStyle w:val="TOC3"/>
+            <w:tabs>
+              <w:tab w:val="right" w:leader="dot" w:pos="9016"/>
+            </w:tabs>
+            <w:rPr>
+              <w:rFonts w:eastAsiaTheme="minorEastAsia"/>
+              <w:noProof/>
+              <w:lang w:eastAsia="en-001"/>
+            </w:rPr>
+          </w:pPr>
+          <w:hyperlink w:anchor="_Toc217930772" w:history="1">
+            <w:r>
+              <w:rPr>
+                <w:rStyle w:val="Hyperlink"/>
+                <w:noProof/>
+                <w:lang w:val="en-US"/>
+              </w:rPr>
+              <w:t>Selection (Tournament, k=3)</w:t>
+            </w:r>
+            <w:r>
+              <w:rPr>
+                <w:noProof/>
+                <w:webHidden/>
+              </w:rPr>
+              <w:tab/>
+            </w:r>
+            <w:r>
+              <w:rPr>
+                <w:noProof/>
+                <w:webHidden/>
+              </w:rPr>
+              <w:fldChar w:fldCharType="begin"/>
+            </w:r>
+            <w:r>
+              <w:rPr>
+                <w:noProof/>
+                <w:webHidden/>
+              </w:rPr>
+              <w:instrText xml:space="preserve"> PAGEREF _Toc217930772 \h </w:instrText>
+            </w:r>
+            <w:r>
+              <w:rPr>
+                <w:noProof/>
+                <w:webHidden/>
+              </w:rPr>
+            </w:r>
+            <w:r>
+              <w:rPr>
+                <w:noProof/>
+                <w:webHidden/>
+              </w:rPr>
+              <w:fldChar w:fldCharType="separate"/>
+            </w:r>
+            <w:r>
+              <w:rPr>
+                <w:noProof/>
+                <w:webHidden/>
+              </w:rPr>
+              <w:t>3</w:t>
+            </w:r>
+            <w:r>
+              <w:rPr>
+                <w:noProof/>
+                <w:webHidden/>
+              </w:rPr>
+              <w:fldChar w:fldCharType="end"/>
+            </w:r>
+          </w:hyperlink>
+        </w:p>
+        <w:p>
+          <w:pPr>
+            <w:pStyle w:val="TOC3"/>
+            <w:tabs>
+              <w:tab w:val="right" w:leader="dot" w:pos="9016"/>
+            </w:tabs>
+            <w:rPr>
+              <w:rFonts w:eastAsiaTheme="minorEastAsia"/>
+              <w:noProof/>
+              <w:lang w:eastAsia="en-001"/>
+            </w:rPr>
+          </w:pPr>
+          <w:hyperlink w:anchor="_Toc217930773" w:history="1">
+            <w:r>
+              <w:rPr>
+                <w:rStyle w:val="Hyperlink"/>
+                <w:noProof/>
+                <w:lang w:val="en-US"/>
+              </w:rPr>
+              <w:t>Crossover (Uniform)</w:t>
+            </w:r>
+            <w:r>
+              <w:rPr>
+                <w:noProof/>
+                <w:webHidden/>
+              </w:rPr>
+              <w:tab/>
+            </w:r>
+            <w:r>
+              <w:rPr>
+                <w:noProof/>
+                <w:webHidden/>
+              </w:rPr>
+              <w:fldChar w:fldCharType="begin"/>
+            </w:r>
+            <w:r>
+              <w:rPr>
+                <w:noProof/>
+                <w:webHidden/>
+              </w:rPr>
+              <w:instrText xml:space="preserve"> PAGEREF _Toc217930773 \h </w:instrText>
+            </w:r>
+            <w:r>
+              <w:rPr>
+                <w:noProof/>
+                <w:webHidden/>
+              </w:rPr>
+            </w:r>
+            <w:r>
+              <w:rPr>
+                <w:noProof/>
+                <w:webHidden/>
+              </w:rPr>
+              <w:fldChar w:fldCharType="separate"/>
+            </w:r>
+            <w:r>
+              <w:rPr>
+                <w:noProof/>
+                <w:webHidden/>
+              </w:rPr>
+              <w:t>3</w:t>
+            </w:r>
+            <w:r>
+              <w:rPr>
+                <w:noProof/>
+                <w:webHidden/>
+              </w:rPr>
+              <w:fldChar w:fldCharType="end"/>
+            </w:r>
+          </w:hyperlink>
+        </w:p>
+        <w:p>
+          <w:pPr>
+            <w:pStyle w:val="TOC3"/>
+            <w:tabs>
+              <w:tab w:val="right" w:leader="dot" w:pos="9016"/>
+            </w:tabs>
+            <w:rPr>
+              <w:rFonts w:eastAsiaTheme="minorEastAsia"/>
+              <w:noProof/>
+              <w:lang w:eastAsia="en-001"/>
+            </w:rPr>
+          </w:pPr>
+          <w:hyperlink w:anchor="_Toc217930774" w:history="1">
+            <w:r>
+              <w:rPr>
+                <w:rStyle w:val="Hyperlink"/>
+                <w:noProof/>
+                <w:lang w:val="en-US"/>
+              </w:rPr>
+              <w:t>Mutation (Gaussian)</w:t>
+            </w:r>
+            <w:r>
+              <w:rPr>
+                <w:noProof/>
+                <w:webHidden/>
+              </w:rPr>
+              <w:tab/>
+            </w:r>
+            <w:r>
+              <w:rPr>
+                <w:noProof/>
+                <w:webHidden/>
+              </w:rPr>
+              <w:fldChar w:fldCharType="begin"/>
+            </w:r>
+            <w:r>
+              <w:rPr>
+                <w:noProof/>
+                <w:webHidden/>
+              </w:rPr>
+              <w:instrText xml:space="preserve"> PAGEREF _Toc217930774 \h </w:instrText>
+            </w:r>
+            <w:r>
+              <w:rPr>
+                <w:noProof/>
+                <w:webHidden/>
+              </w:rPr>
+            </w:r>
+            <w:r>
+              <w:rPr>
+                <w:noProof/>
+                <w:webHidden/>
+              </w:rPr>
+              <w:fldChar w:fldCharType="separate"/>
+            </w:r>
+            <w:r>
+              <w:rPr>
+                <w:noProof/>
+                <w:webHidden/>
+              </w:rPr>
+              <w:t>3</w:t>
+            </w:r>
+            <w:r>
+              <w:rPr>
+                <w:noProof/>
+                <w:webHidden/>
+              </w:rPr>
+              <w:fldChar w:fldCharType="end"/>
+            </w:r>
+          </w:hyperlink>
+        </w:p>
+        <w:p>
+          <w:pPr>
+            <w:pStyle w:val="TOC3"/>
+            <w:tabs>
+              <w:tab w:val="right" w:leader="dot" w:pos="9016"/>
+            </w:tabs>
+            <w:rPr>
+              <w:rFonts w:eastAsiaTheme="minorEastAsia"/>
+              <w:noProof/>
+              <w:lang w:eastAsia="en-001"/>
+            </w:rPr>
+          </w:pPr>
+          <w:hyperlink w:anchor="_Toc217930775" w:history="1">
+            <w:r>
+              <w:rPr>
+                <w:rStyle w:val="Hyperlink"/>
+                <w:noProof/>
+                <w:lang w:val="en-US"/>
+              </w:rPr>
+              <w:t>Elitism</w:t>
+            </w:r>
+            <w:r>
+              <w:rPr>
+                <w:noProof/>
+                <w:webHidden/>
+              </w:rPr>
+              <w:tab/>
+            </w:r>
+            <w:r>
+              <w:rPr>
+                <w:noProof/>
+                <w:webHidden/>
+              </w:rPr>
+              <w:fldChar w:fldCharType="begin"/>
+            </w:r>
+            <w:r>
+              <w:rPr>
+                <w:noProof/>
+                <w:webHidden/>
+              </w:rPr>
+              <w:instrText xml:space="preserve"> PAGEREF _Toc217930775 \h </w:instrText>
+            </w:r>
+            <w:r>
+              <w:rPr>
+                <w:noProof/>
+                <w:webHidden/>
+              </w:rPr>
+            </w:r>
+            <w:r>
+              <w:rPr>
+                <w:noProof/>
+                <w:webHidden/>
+              </w:rPr>
+              <w:fldChar w:fldCharType="separate"/>
+            </w:r>
+            <w:r>
+              <w:rPr>
+                <w:noProof/>
+                <w:webHidden/>
+              </w:rPr>
+              <w:t>3</w:t>
+            </w:r>
+            <w:r>
+              <w:rPr>
+                <w:noProof/>
+                <w:webHidden/>
+              </w:rPr>
+              <w:fldChar w:fldCharType="end"/>
+            </w:r>
+          </w:hyperlink>
+        </w:p>
+        <w:p>
+          <w:pPr>
+            <w:pStyle w:val="TOC2"/>
+            <w:tabs>
+              <w:tab w:val="right" w:leader="dot" w:pos="9016"/>
+            </w:tabs>
+            <w:rPr>
+              <w:rFonts w:eastAsiaTheme="minorEastAsia"/>
+              <w:noProof/>
+              <w:lang w:eastAsia="en-001"/>
+            </w:rPr>
+          </w:pPr>
+          <w:hyperlink w:anchor="_Toc217930776" w:history="1">
+            <w:r>
+              <w:rPr>
+                <w:rStyle w:val="Hyperlink"/>
+                <w:noProof/>
+                <w:lang w:val="en-US"/>
+              </w:rPr>
+              <w:t>Training Configuration (“epochs” as generations)</w:t>
+            </w:r>
+            <w:r>
+              <w:rPr>
+                <w:noProof/>
+                <w:webHidden/>
+              </w:rPr>
+              <w:tab/>
+            </w:r>
+            <w:r>
+              <w:rPr>
+                <w:noProof/>
+                <w:webHidden/>
+              </w:rPr>
+              <w:fldChar w:fldCharType="begin"/>
+            </w:r>
+            <w:r>
+              <w:rPr>
+                <w:noProof/>
+                <w:webHidden/>
+              </w:rPr>
+              <w:instrText xml:space="preserve"> PAGEREF _Toc217930776 \h </w:instrText>
+            </w:r>
+            <w:r>
+              <w:rPr>
+                <w:noProof/>
+                <w:webHidden/>
+              </w:rPr>
+            </w:r>
+            <w:r>
+              <w:rPr>
+                <w:noProof/>
+                <w:webHidden/>
+              </w:rPr>
+              <w:fldChar w:fldCharType="separate"/>
+            </w:r>
+            <w:r>
+              <w:rPr>
+                <w:noProof/>
+                <w:webHidden/>
+              </w:rPr>
+              <w:t>3</w:t>
+            </w:r>
+            <w:r>
+              <w:rPr>
+                <w:noProof/>
+                <w:webHidden/>
+              </w:rPr>
+              <w:fldChar w:fldCharType="end"/>
+            </w:r>
+          </w:hyperlink>
+        </w:p>
+        <w:p>
+          <w:pPr>
+            <w:pStyle w:val="TOC2"/>
+            <w:tabs>
+              <w:tab w:val="right" w:leader="dot" w:pos="9016"/>
+            </w:tabs>
+            <w:rPr>
+              <w:rFonts w:eastAsiaTheme="minorEastAsia"/>
+              <w:noProof/>
+              <w:lang w:eastAsia="en-001"/>
+            </w:rPr>
+          </w:pPr>
+          <w:hyperlink w:anchor="_Toc217930777" w:history="1">
+            <w:r>
+              <w:rPr>
+                <w:rStyle w:val="Hyperlink"/>
+                <w:noProof/>
+                <w:lang w:val="en-US"/>
+              </w:rPr>
+              <w:t>Results and Evaluation</w:t>
+            </w:r>
+            <w:r>
+              <w:rPr>
+                <w:noProof/>
+                <w:webHidden/>
+              </w:rPr>
+              <w:tab/>
+            </w:r>
+            <w:r>
+              <w:rPr>
+                <w:noProof/>
+                <w:webHidden/>
+              </w:rPr>
+              <w:fldChar w:fldCharType="begin"/>
+            </w:r>
+            <w:r>
+              <w:rPr>
+                <w:noProof/>
+                <w:webHidden/>
+              </w:rPr>
+              <w:instrText xml:space="preserve"> PAGEREF _Toc217930777 \h </w:instrText>
+            </w:r>
+            <w:r>
+              <w:rPr>
+                <w:noProof/>
+                <w:webHidden/>
+              </w:rPr>
+            </w:r>
+            <w:r>
+              <w:rPr>
+                <w:noProof/>
+                <w:webHidden/>
+              </w:rPr>
+              <w:fldChar w:fldCharType="separate"/>
+            </w:r>
+            <w:r>
+              <w:rPr>
+                <w:noProof/>
+                <w:webHidden/>
+              </w:rPr>
+              <w:t>4</w:t>
+            </w:r>
+            <w:r>
+              <w:rPr>
+                <w:noProof/>
+                <w:webHidden/>
+              </w:rPr>
+              <w:fldChar w:fldCharType="end"/>
+            </w:r>
+          </w:hyperlink>
+        </w:p>
+        <w:p>
+          <w:pPr>
+            <w:pStyle w:val="TOC2"/>
+            <w:tabs>
+              <w:tab w:val="right" w:leader="dot" w:pos="9016"/>
+            </w:tabs>
+            <w:rPr>
+              <w:rFonts w:eastAsiaTheme="minorEastAsia"/>
+              <w:noProof/>
+              <w:lang w:eastAsia="en-001"/>
+            </w:rPr>
+          </w:pPr>
+          <w:hyperlink w:anchor="_Toc217930778" w:history="1">
+            <w:r>
+              <w:rPr>
+                <w:rStyle w:val="Hyperlink"/>
+                <w:noProof/>
+                <w:lang w:val="en-US"/>
+              </w:rPr>
+              <w:t>Performance Analysis</w:t>
+            </w:r>
+            <w:r>
+              <w:rPr>
+                <w:noProof/>
+                <w:webHidden/>
+              </w:rPr>
+              <w:tab/>
+            </w:r>
+            <w:r>
+              <w:rPr>
+                <w:noProof/>
+                <w:webHidden/>
+              </w:rPr>
+              <w:fldChar w:fldCharType="begin"/>
+            </w:r>
+            <w:r>
+              <w:rPr>
+                <w:noProof/>
+                <w:webHidden/>
+              </w:rPr>
+              <w:instrText xml:space="preserve"> PAGEREF _Toc217930778 \h </w:instrText>
+            </w:r>
+            <w:r>
+              <w:rPr>
+                <w:noProof/>
+                <w:webHidden/>
+              </w:rPr>
+            </w:r>
+            <w:r>
+              <w:rPr>
+                <w:noProof/>
+                <w:webHidden/>
+              </w:rPr>
+              <w:fldChar w:fldCharType="separate"/>
+            </w:r>
+            <w:r>
+              <w:rPr>
+                <w:noProof/>
+                <w:webHidden/>
+              </w:rPr>
+              <w:t>4</w:t>
+            </w:r>
+            <w:r>
+              <w:rPr>
+                <w:noProof/>
+                <w:webHidden/>
+              </w:rPr>
+              <w:fldChar w:fldCharType="end"/>
+            </w:r>
+          </w:hyperlink>
+        </w:p>
+        <w:p>
+          <w:pPr>
+            <w:pStyle w:val="TOC1"/>
+            <w:tabs>
+              <w:tab w:val="right" w:leader="dot" w:pos="9016"/>
+            </w:tabs>
+            <w:rPr>
+              <w:rFonts w:eastAsiaTheme="minorEastAsia"/>
+              <w:noProof/>
+              <w:lang w:eastAsia="en-001"/>
+            </w:rPr>
+          </w:pPr>
+          <w:hyperlink w:anchor="_Toc217930779" w:history="1">
+            <w:r>
+              <w:rPr>
+                <w:rStyle w:val="Hyperlink"/>
+                <w:noProof/>
+                <w:lang w:val="en-US"/>
+              </w:rPr>
+              <w:t>Task 3: Distributed Matrix Multiplication (MM)</w:t>
+            </w:r>
+            <w:r>
+              <w:rPr>
+                <w:noProof/>
+                <w:webHidden/>
+              </w:rPr>
+              <w:tab/>
+            </w:r>
+            <w:r>
+              <w:rPr>
+                <w:noProof/>
+                <w:webHidden/>
+              </w:rPr>
+              <w:fldChar w:fldCharType="begin"/>
+            </w:r>
+            <w:r>
+              <w:rPr>
+                <w:noProof/>
+                <w:webHidden/>
+              </w:rPr>
+              <w:instrText xml:space="preserve"> PAGEREF _Toc217930779 \h </w:instrText>
+            </w:r>
+            <w:r>
+              <w:rPr>
+                <w:noProof/>
+                <w:webHidden/>
+              </w:rPr>
+            </w:r>
+            <w:r>
+              <w:rPr>
+                <w:noProof/>
+                <w:webHidden/>
+              </w:rPr>
+              <w:fldChar w:fldCharType="separate"/>
+            </w:r>
+            <w:r>
+              <w:rPr>
+                <w:noProof/>
+                <w:webHidden/>
+              </w:rPr>
+              <w:t>4</w:t>
+            </w:r>
+            <w:r>
+              <w:rPr>
+                <w:noProof/>
+                <w:webHidden/>
+              </w:rPr>
+              <w:fldChar w:fldCharType="end"/>
+            </w:r>
+          </w:hyperlink>
+        </w:p>
+        <w:p>
+          <w:pPr>
+            <w:pStyle w:val="TOC1"/>
+            <w:tabs>
+              <w:tab w:val="right" w:leader="dot" w:pos="9016"/>
+            </w:tabs>
+            <w:rPr>
+              <w:rFonts w:eastAsiaTheme="minorEastAsia"/>
+              <w:noProof/>
+              <w:lang w:eastAsia="en-001"/>
+            </w:rPr>
+          </w:pPr>
+          <w:hyperlink w:anchor="_Toc217930780" w:history="1">
+            <w:r>
+              <w:rPr>
+                <w:rStyle w:val="Hyperlink"/>
+                <w:noProof/>
+                <w:lang w:val="en-US"/>
+              </w:rPr>
+              <w:t>Task 4: A* Beam Search for 8-Puzzle Problem</w:t>
+            </w:r>
+            <w:r>
+              <w:rPr>
+                <w:noProof/>
+                <w:webHidden/>
+              </w:rPr>
+              <w:tab/>
+            </w:r>
+            <w:r>
+              <w:rPr>
+                <w:noProof/>
+                <w:webHidden/>
+              </w:rPr>
+              <w:fldChar w:fldCharType="begin"/>
+            </w:r>
+            <w:r>
+              <w:rPr>
+                <w:noProof/>
+                <w:webHidden/>
+              </w:rPr>
+              <w:instrText xml:space="preserve"> PAGEREF _Toc217930780 \h </w:instrText>
+            </w:r>
+            <w:r>
+              <w:rPr>
+                <w:noProof/>
+                <w:webHidden/>
+              </w:rPr>
+            </w:r>
+            <w:r>
+              <w:rPr>
+                <w:noProof/>
+                <w:webHidden/>
+              </w:rPr>
+              <w:fldChar w:fldCharType="separate"/>
+            </w:r>
+            <w:r>
+              <w:rPr>
+                <w:noProof/>
+                <w:webHidden/>
+              </w:rPr>
+              <w:t>4</w:t>
+            </w:r>
+            <w:r>
+              <w:rPr>
+                <w:noProof/>
+                <w:webHidden/>
+              </w:rPr>
+              <w:fldChar w:fldCharType="end"/>
+            </w:r>
+          </w:hyperlink>
+        </w:p>
+        <w:p>
+          <w:r>
+            <w:rPr>
+              <w:b/>
+              <w:bCs/>
+              <w:noProof/>
+            </w:rPr>
+            <w:fldChar w:fldCharType="end"/>
+          </w:r>
+        </w:p>
+      </w:sdtContent>
+    </w:sdt>
     <w:p>
       <w:pPr>
-        <w:pStyle w:val="Title"/>
-        <w:rPr>
-          <w:lang w:val="en-US"/>
-        </w:rPr>
-      </w:pPr>
-      <w:r>
-        <w:rPr>
-          <w:lang w:val="en-US"/>
-        </w:rPr>
-        <w:t>Report</w:t>
-      </w:r>
+        <w:rPr>
+          <w:rFonts w:asciiTheme="majorHAnsi" w:eastAsiaTheme="majorEastAsia" w:hAnsiTheme="majorHAnsi" w:cstheme="majorBidi"/>
+          <w:spacing w:val="-10"/>
+          <w:kern w:val="28"/>
+          <w:sz w:val="56"/>
+          <w:szCs w:val="56"/>
+          <w:lang w:val="en-US"/>
+        </w:rPr>
+      </w:pPr>
+      <w:r>
+        <w:rPr>
+          <w:lang w:val="en-US"/>
+        </w:rPr>
+        <w:br w:type="page"/>
+      </w:r>
+    </w:p>
+    <w:p>
+      <w:pPr>
+        <w:pStyle w:val="Heading1"/>
+        <w:rPr>
+          <w:lang w:val="en-US"/>
+        </w:rPr>
+      </w:pPr>
+      <w:bookmarkStart w:id="0" w:name="_Toc217930764"/>
+      <w:r>
+        <w:rPr>
+          <w:lang w:val="en-US"/>
+        </w:rPr>
+        <w:lastRenderedPageBreak/>
+        <w:t>Task 1: Bidirectional A*</w:t>
+      </w:r>
+      <w:bookmarkEnd w:id="0"/>
+    </w:p>
+    <w:p>
+      <w:pPr>
+        <w:pStyle w:val="Heading1"/>
+        <w:rPr>
+          <w:lang w:val="en-US"/>
+        </w:rPr>
+      </w:pPr>
+      <w:bookmarkStart w:id="1" w:name="_Toc217930765"/>
+      <w:r>
+        <w:rPr>
+          <w:lang w:val="en-US"/>
+        </w:rPr>
+        <w:t>Task 2: Application of Genetic Algorithm for Training ANN for Fault Tolerance Prediction</w:t>
+      </w:r>
+      <w:bookmarkEnd w:id="1"/>
+    </w:p>
+    <w:p>
+      <w:pPr>
+        <w:pStyle w:val="Heading2"/>
+        <w:rPr>
+          <w:lang w:val="en-US"/>
+        </w:rPr>
+      </w:pPr>
+      <w:bookmarkStart w:id="2" w:name="_Toc217930766"/>
+      <w:r>
+        <w:rPr>
+          <w:lang w:val="en-US"/>
+        </w:rPr>
+        <w:t>Objective</w:t>
+      </w:r>
+      <w:bookmarkEnd w:id="2"/>
+    </w:p>
+    <w:p>
+      <w:pPr>
+        <w:rPr>
+          <w:lang w:val="en-US"/>
+        </w:rPr>
+      </w:pPr>
+      <w:r>
+        <w:rPr>
+          <w:lang w:val="en-US"/>
+        </w:rPr>
+        <w:t xml:space="preserve">The goal of Task 2, as described in the assignment, is to design a three-layer neural network (MLP) and train it using a Genetic Algorithm (GA) instead of standard gradient-based learning. This includes defining the network structure, </w:t>
+      </w:r>
+      <w:r>
+        <w:rPr>
+          <w:lang w:val="en-US"/>
+        </w:rPr>
+        <w:t>selecting,</w:t>
+      </w:r>
+      <w:r>
+        <w:rPr>
+          <w:lang w:val="en-US"/>
+        </w:rPr>
+        <w:t xml:space="preserve"> and describing GA operators (selection, crossover, mutation), running the training process over a number of “epochs” (generations), and evaluating performance on a held-out test set with appropriate classification metrics.</w:t>
+      </w:r>
+    </w:p>
+    <w:p>
+      <w:pPr>
+        <w:pStyle w:val="Heading2"/>
+        <w:rPr>
+          <w:lang w:val="en-US"/>
+        </w:rPr>
+      </w:pPr>
+      <w:bookmarkStart w:id="3" w:name="_Toc217930767"/>
+      <w:r>
+        <w:rPr>
+          <w:lang w:val="en-US"/>
+        </w:rPr>
+        <w:t>Dataset and Preprocessing</w:t>
+      </w:r>
+      <w:bookmarkEnd w:id="3"/>
+    </w:p>
+    <w:p>
+      <w:pPr>
+        <w:rPr>
+          <w:lang w:val="en-US"/>
+        </w:rPr>
+      </w:pPr>
+      <w:r>
+        <w:rPr>
+          <w:lang w:val="en-US"/>
+        </w:rPr>
+        <w:t>For the dataset</w:t>
+      </w:r>
+      <w:r>
+        <w:rPr>
+          <w:lang w:val="en-US"/>
+        </w:rPr>
+        <w:t xml:space="preserve"> component of the assignment</w:t>
+      </w:r>
+      <w:r>
+        <w:rPr>
+          <w:lang w:val="en-US"/>
+        </w:rPr>
+        <w:t>, we selected the Breast Cancer Wisconsin Diagnostic dataset from the list of given options, because it provides a well-defined, real-world binary classification problem (malignant vs benign) and is suitable for demonstrating GA-based optimization of an MLP on structured feature data.</w:t>
+      </w:r>
+      <w:r>
+        <w:rPr>
+          <w:lang w:val="en-US"/>
+        </w:rPr>
+        <w:t xml:space="preserve"> The dataset was loaded from the UCI repository using </w:t>
+      </w:r>
+      <w:r>
+        <w:rPr>
+          <w:i/>
+          <w:iCs/>
+          <w:lang w:val="en-US"/>
+        </w:rPr>
+        <w:t>ucimlrepo</w:t>
+      </w:r>
+      <w:r>
+        <w:rPr>
+          <w:lang w:val="en-US"/>
+        </w:rPr>
+        <w:t xml:space="preserve"> (id=17). Labels were encoded as M </w:t>
+      </w:r>
+      <w:r>
+        <w:rPr>
+          <w:lang w:val="en-US"/>
+        </w:rPr>
+        <w:sym w:font="Wingdings" w:char="F0E0"/>
+      </w:r>
+      <w:r>
+        <w:rPr>
+          <w:lang w:val="en-US"/>
+        </w:rPr>
+        <w:t xml:space="preserve"> 1 and B </w:t>
+      </w:r>
+      <w:r>
+        <w:rPr>
+          <w:lang w:val="en-US"/>
+        </w:rPr>
+        <w:sym w:font="Wingdings" w:char="F0E0"/>
+      </w:r>
+      <w:r>
+        <w:rPr>
+          <w:lang w:val="en-US"/>
+        </w:rPr>
+        <w:t xml:space="preserve"> 0. We then shuffled the samples with a fixed seed for reproducibility and performed an 80/20 split, resulting in 455 training samples and 114 test samples with 30 features. Finally, we standardized each feature using the training-set mean and standard deviation </w:t>
+      </w:r>
+      <w:r>
+        <w:rPr>
+          <w:lang w:val="en-US"/>
+        </w:rPr>
+        <w:t>only and</w:t>
+      </w:r>
+      <w:r>
+        <w:rPr>
+          <w:lang w:val="en-US"/>
+        </w:rPr>
+        <w:t xml:space="preserve"> applied the same transformation to the test set to prevent information leakage.</w:t>
+      </w:r>
+    </w:p>
+    <w:p>
+      <w:pPr>
+        <w:pStyle w:val="Heading2"/>
+        <w:rPr>
+          <w:lang w:val="en-US"/>
+        </w:rPr>
+      </w:pPr>
+      <w:bookmarkStart w:id="4" w:name="_Toc217930768"/>
+      <w:r>
+        <w:rPr>
+          <w:lang w:val="en-US"/>
+        </w:rPr>
+        <w:t>Network Design (3-</w:t>
+      </w:r>
+      <w:r>
+        <w:rPr>
+          <w:lang w:val="en-US"/>
+        </w:rPr>
+        <w:t>l</w:t>
+      </w:r>
+      <w:r>
+        <w:rPr>
+          <w:lang w:val="en-US"/>
+        </w:rPr>
+        <w:t>ayer MLP)</w:t>
+      </w:r>
+      <w:bookmarkEnd w:id="4"/>
+    </w:p>
+    <w:p>
+      <w:pPr>
+        <w:rPr>
+          <w:lang w:val="en-US"/>
+        </w:rPr>
+      </w:pPr>
+      <w:r>
+        <w:rPr>
+          <w:lang w:val="en-US"/>
+        </w:rPr>
+        <w:t xml:space="preserve">To meet the 3-layer MLP requirement in the assignment, we implemented a feed-forward network with one hidden layer (input </w:t>
+      </w:r>
+      <w:r>
+        <w:rPr>
+          <w:lang w:val="en-US"/>
+        </w:rPr>
+        <w:sym w:font="Wingdings" w:char="F0E0"/>
+      </w:r>
+      <w:r>
+        <w:rPr>
+          <w:lang w:val="en-US"/>
+        </w:rPr>
+        <w:t xml:space="preserve"> hidden </w:t>
+      </w:r>
+      <w:r>
+        <w:rPr>
+          <w:lang w:val="en-US"/>
+        </w:rPr>
+        <w:sym w:font="Wingdings" w:char="F0E0"/>
+      </w:r>
+      <w:r>
+        <w:rPr>
+          <w:lang w:val="en-US"/>
+        </w:rPr>
+        <w:t xml:space="preserve"> output).</w:t>
+      </w:r>
+      <w:r>
+        <w:rPr>
+          <w:lang w:val="en-US"/>
+        </w:rPr>
+        <w:br/>
+        <w:t xml:space="preserve">Concretely, the architecture is 30 </w:t>
+      </w:r>
+      <w:r>
+        <w:rPr>
+          <w:lang w:val="en-US"/>
+        </w:rPr>
+        <w:sym w:font="Wingdings" w:char="F0E0"/>
+      </w:r>
+      <w:r>
+        <w:rPr>
+          <w:lang w:val="en-US"/>
+        </w:rPr>
+        <w:t xml:space="preserve"> 12 </w:t>
+      </w:r>
+      <w:r>
+        <w:rPr>
+          <w:lang w:val="en-US"/>
+        </w:rPr>
+        <w:sym w:font="Wingdings" w:char="F0E0"/>
+      </w:r>
+      <w:r>
+        <w:rPr>
+          <w:lang w:val="en-US"/>
+        </w:rPr>
+        <w:t xml:space="preserve"> 1, using ReLU in the hidden layer and a sigmoid output so the network returns a probability of malignancy. A threshold of 0.5 is used to convert probabilities into class predictions for evaluation.</w:t>
+      </w:r>
+    </w:p>
+    <w:p>
+      <w:pPr>
+        <w:pStyle w:val="Heading2"/>
+        <w:rPr>
+          <w:lang w:val="en-US"/>
+        </w:rPr>
+      </w:pPr>
+      <w:bookmarkStart w:id="5" w:name="_Toc217930769"/>
+      <w:r>
+        <w:rPr>
+          <w:lang w:val="en-US"/>
+        </w:rPr>
+        <w:t>Genetic Algorithm Training Approach</w:t>
+      </w:r>
+      <w:bookmarkEnd w:id="5"/>
+    </w:p>
+    <w:p>
+      <w:pPr>
+        <w:rPr>
+          <w:lang w:val="en-US"/>
+        </w:rPr>
+      </w:pPr>
+      <w:r>
+        <w:rPr>
+          <w:lang w:val="en-US"/>
+        </w:rPr>
+        <w:t xml:space="preserve">Because the assignment explicitly asks for </w:t>
+      </w:r>
+      <w:r>
+        <w:rPr>
+          <w:lang w:val="en-US"/>
+        </w:rPr>
+        <w:t>training</w:t>
+      </w:r>
+      <w:r>
+        <w:rPr>
+          <w:lang w:val="en-US"/>
+        </w:rPr>
+        <w:t xml:space="preserve"> via a Genetic Algorithm and for an explanation of the operators used, we trained the network by evolving its parameters rather than using backpropagation.</w:t>
+      </w:r>
+    </w:p>
+    <w:p>
+      <w:pPr>
+        <w:pStyle w:val="Heading3"/>
+        <w:rPr>
+          <w:lang w:val="en-US"/>
+        </w:rPr>
+      </w:pPr>
+      <w:bookmarkStart w:id="6" w:name="_Toc217930770"/>
+      <w:r>
+        <w:rPr>
+          <w:lang w:val="en-US"/>
+        </w:rPr>
+        <w:lastRenderedPageBreak/>
+        <w:t>Genome Encoding</w:t>
+      </w:r>
+      <w:bookmarkEnd w:id="6"/>
+    </w:p>
+    <w:p>
+      <w:pPr>
+        <w:rPr>
+          <w:lang w:val="en-US"/>
+        </w:rPr>
+      </w:pPr>
+      <w:r>
+        <w:rPr>
+          <w:lang w:val="en-US"/>
+        </w:rPr>
+        <w:t>Each individual in the population is a single real-valued vector that contains all weights and biases of the MLP (flattened). During evaluation, this vector is decoded into W1, b1, W2, b2 and used for a forward pass.</w:t>
+      </w:r>
+    </w:p>
+    <w:p>
+      <w:pPr>
+        <w:pStyle w:val="Heading3"/>
+        <w:rPr>
+          <w:lang w:val="en-US"/>
+        </w:rPr>
+      </w:pPr>
+      <w:bookmarkStart w:id="7" w:name="_Toc217930771"/>
+      <w:r>
+        <w:rPr>
+          <w:lang w:val="en-US"/>
+        </w:rPr>
+        <w:t>Fitness Definition</w:t>
+      </w:r>
+      <w:bookmarkEnd w:id="7"/>
+    </w:p>
+    <w:p>
+      <w:pPr>
+        <w:rPr>
+          <w:lang w:val="en-US"/>
+        </w:rPr>
+      </w:pPr>
+      <w:r>
+        <w:rPr>
+          <w:lang w:val="en-US"/>
+        </w:rPr>
+        <w:t>We evaluated each genome on the training set using binary cross-entropy (BCE), then converted it into a maximization objective:</w:t>
+      </w:r>
+    </w:p>
+    <w:p>
+      <w:pPr>
+        <w:rPr>
+          <w:rFonts w:eastAsiaTheme="minorEastAsia"/>
+          <w:lang w:val="en-US"/>
+        </w:rPr>
+      </w:pPr>
+      <m:oMathPara>
+        <m:oMath>
+          <m:r>
+            <w:rPr>
+              <w:rFonts w:ascii="Cambria Math" w:hAnsi="Cambria Math"/>
+              <w:lang w:val="en-US"/>
+            </w:rPr>
+            <m:t xml:space="preserve">fitness= </m:t>
+          </m:r>
+          <m:f>
+            <m:fPr>
+              <m:ctrlPr>
+                <w:rPr>
+                  <w:rFonts w:ascii="Cambria Math" w:hAnsi="Cambria Math"/>
+                  <w:i/>
+                  <w:lang w:val="en-US"/>
+                </w:rPr>
+              </m:ctrlPr>
+            </m:fPr>
+            <m:num>
+              <m:r>
+                <w:rPr>
+                  <w:rFonts w:ascii="Cambria Math" w:hAnsi="Cambria Math"/>
+                  <w:lang w:val="en-US"/>
+                </w:rPr>
+                <m:t>1</m:t>
+              </m:r>
+            </m:num>
+            <m:den>
+              <m:r>
+                <w:rPr>
+                  <w:rFonts w:ascii="Cambria Math" w:hAnsi="Cambria Math"/>
+                  <w:lang w:val="en-US"/>
+                </w:rPr>
+                <m:t>1+BCE</m:t>
+              </m:r>
+            </m:den>
+          </m:f>
+        </m:oMath>
+      </m:oMathPara>
+    </w:p>
+    <w:p>
+      <w:pPr>
+        <w:rPr>
+          <w:rFonts w:eastAsiaTheme="minorEastAsia"/>
+          <w:lang w:val="en-US"/>
+        </w:rPr>
+      </w:pPr>
+      <w:r>
+        <w:rPr>
+          <w:rFonts w:eastAsiaTheme="minorEastAsia"/>
+          <w:lang w:val="en-US"/>
+        </w:rPr>
+        <w:t>This keeps fitness bounded and ensures that better probabilistic predictions (lower BCE) correspond to higher fitness.</w:t>
+      </w:r>
+    </w:p>
+    <w:p>
+      <w:pPr>
+        <w:pStyle w:val="Heading3"/>
+        <w:rPr>
+          <w:lang w:val="en-US"/>
+        </w:rPr>
+      </w:pPr>
+      <w:bookmarkStart w:id="8" w:name="_Toc217930772"/>
+      <w:r>
+        <w:rPr>
+          <w:lang w:val="en-US"/>
+        </w:rPr>
+        <w:t>Selection (Tournament, k=3)</w:t>
+      </w:r>
+      <w:bookmarkEnd w:id="8"/>
+    </w:p>
+    <w:p>
+      <w:pPr>
+        <w:rPr>
+          <w:lang w:val="en-US"/>
+        </w:rPr>
+      </w:pPr>
+      <w:r>
+        <w:rPr>
+          <w:lang w:val="en-US"/>
+        </w:rPr>
+        <w:t>To satisfy the requirement to describe a concrete selection strategy, we used tournament selection with k = 3. At each parent selection step, three individuals are sampled uniformly at random and the one with the highest fitness is selected. This balances exploration (random sampling) and exploitation (picking the best among sampled candidates).</w:t>
+      </w:r>
+    </w:p>
+    <w:p>
+      <w:pPr>
+        <w:pStyle w:val="Heading3"/>
+        <w:rPr>
+          <w:lang w:val="en-US"/>
+        </w:rPr>
+      </w:pPr>
+      <w:bookmarkStart w:id="9" w:name="_Toc217930773"/>
+      <w:r>
+        <w:rPr>
+          <w:lang w:val="en-US"/>
+        </w:rPr>
+        <w:t>Crossover (Uniform)</w:t>
+      </w:r>
+      <w:bookmarkEnd w:id="9"/>
+    </w:p>
+    <w:p>
+      <w:pPr>
+        <w:rPr>
+          <w:lang w:val="en-US"/>
+        </w:rPr>
+      </w:pPr>
+      <w:r>
+        <w:rPr>
+          <w:lang w:val="en-US"/>
+        </w:rPr>
+        <w:t>We used uniform crossover: for each gene position, the child inherits that gene from one of the two parents based on a random 0/1 mask. This works well for real-valued genomes and mixes parent solutions without assuming spatial structure like 1-point crossover would.</w:t>
+      </w:r>
+    </w:p>
+    <w:p>
+      <w:pPr>
+        <w:pStyle w:val="Heading3"/>
+        <w:rPr>
+          <w:lang w:val="en-US"/>
+        </w:rPr>
+      </w:pPr>
+      <w:bookmarkStart w:id="10" w:name="_Toc217930774"/>
+      <w:r>
+        <w:rPr>
+          <w:lang w:val="en-US"/>
+        </w:rPr>
+        <w:t>Mutation (Gaussian)</w:t>
+      </w:r>
+      <w:bookmarkEnd w:id="10"/>
+    </w:p>
+    <w:p>
+      <w:pPr>
+        <w:rPr>
+          <w:rFonts w:eastAsiaTheme="minorEastAsia"/>
+          <w:lang w:val="en-US"/>
+        </w:rPr>
+      </w:pPr>
+      <w:r>
+        <w:rPr>
+          <w:lang w:val="en-US"/>
+        </w:rPr>
+        <w:t xml:space="preserve">To maintain diversity and enable local refinements, we applied Gaussian mutation: with probability 0.1 per gene, we add noise sampled from </w:t>
+      </w:r>
+      <m:oMath>
+        <m:r>
+          <w:rPr>
+            <w:rFonts w:ascii="Cambria Math" w:hAnsi="Cambria Math"/>
+            <w:lang w:val="en-US"/>
+          </w:rPr>
+          <m:t>N</m:t>
+        </m:r>
+        <m:d>
+          <m:dPr>
+            <m:ctrlPr>
+              <w:rPr>
+                <w:rFonts w:ascii="Cambria Math" w:hAnsi="Cambria Math"/>
+                <w:i/>
+                <w:lang w:val="en-US"/>
+              </w:rPr>
+            </m:ctrlPr>
+          </m:dPr>
+          <m:e>
+            <m:r>
+              <w:rPr>
+                <w:rFonts w:ascii="Cambria Math" w:hAnsi="Cambria Math"/>
+                <w:lang w:val="en-US"/>
+              </w:rPr>
+              <m:t>0,0.3</m:t>
+            </m:r>
+          </m:e>
+        </m:d>
+      </m:oMath>
+      <w:r>
+        <w:rPr>
+          <w:rFonts w:eastAsiaTheme="minorEastAsia"/>
+          <w:lang w:val="en-US"/>
+        </w:rPr>
+        <w:t>. This is a natural choice for continuous-valued weights.</w:t>
+      </w:r>
+    </w:p>
+    <w:p>
+      <w:pPr>
+        <w:pStyle w:val="Heading3"/>
+        <w:rPr>
+          <w:rFonts w:eastAsiaTheme="minorEastAsia"/>
+          <w:lang w:val="en-US"/>
+        </w:rPr>
+      </w:pPr>
+      <w:bookmarkStart w:id="11" w:name="_Toc217930775"/>
+      <w:r>
+        <w:rPr>
+          <w:rFonts w:eastAsiaTheme="minorEastAsia"/>
+          <w:lang w:val="en-US"/>
+        </w:rPr>
+        <w:t>Elitism</w:t>
+      </w:r>
+      <w:bookmarkEnd w:id="11"/>
+    </w:p>
+    <w:p>
+      <w:pPr>
+        <w:rPr>
+          <w:lang w:val="en-US"/>
+        </w:rPr>
+      </w:pPr>
+      <w:r>
+        <w:rPr>
+          <w:lang w:val="en-US"/>
+        </w:rPr>
+        <w:t xml:space="preserve">We kept the best </w:t>
+      </w:r>
+      <w:r>
+        <w:rPr>
+          <w:lang w:val="en-US"/>
+        </w:rPr>
+        <w:t>two</w:t>
+      </w:r>
+      <w:r>
+        <w:rPr>
+          <w:lang w:val="en-US"/>
+        </w:rPr>
+        <w:t xml:space="preserve"> individuals unchanged each generation (elitism</w:t>
+      </w:r>
+      <w:r>
+        <w:rPr>
+          <w:lang w:val="en-US"/>
+        </w:rPr>
+        <w:t>),</w:t>
+      </w:r>
+      <w:r>
+        <w:rPr>
+          <w:lang w:val="en-US"/>
+        </w:rPr>
+        <w:t xml:space="preserve"> so the algorithm never “forgets” the best solution found so far.</w:t>
+      </w:r>
+    </w:p>
+    <w:p>
+      <w:pPr>
+        <w:pStyle w:val="Heading2"/>
+        <w:rPr>
+          <w:lang w:val="en-US"/>
+        </w:rPr>
+      </w:pPr>
+      <w:bookmarkStart w:id="12" w:name="_Toc217930776"/>
+      <w:r>
+        <w:rPr>
+          <w:lang w:val="en-US"/>
+        </w:rPr>
+        <w:t>Training Configuration (“epochs” as generations)</w:t>
+      </w:r>
+      <w:bookmarkEnd w:id="12"/>
+    </w:p>
+    <w:p>
+      <w:pPr>
+        <w:rPr>
+          <w:lang w:val="en-US"/>
+        </w:rPr>
+      </w:pPr>
+      <w:r>
+        <w:rPr>
+          <w:lang w:val="en-US"/>
+        </w:rPr>
+        <w:t>To align with the assignment’s repo</w:t>
+      </w:r>
+      <w:r>
+        <w:rPr>
+          <w:lang w:val="en-US"/>
+        </w:rPr>
+        <w:t>rting of training progress across “epochs</w:t>
+      </w:r>
+      <w:r>
+        <w:rPr>
+          <w:lang w:val="en-US"/>
+        </w:rPr>
+        <w:t>,”</w:t>
+      </w:r>
+      <w:r>
+        <w:rPr>
+          <w:lang w:val="en-US"/>
+        </w:rPr>
+        <w:t xml:space="preserve"> we treat one GA iteration as one generation and log the best fitness each generation.</w:t>
+      </w:r>
+      <w:r>
+        <w:rPr>
+          <w:lang w:val="en-US"/>
+        </w:rPr>
+        <w:br/>
+        <w:t>The final configuration was:</w:t>
+      </w:r>
+    </w:p>
+    <w:p>
+      <w:pPr>
+        <w:pStyle w:val="ListParagraph"/>
+        <w:numPr>
+          <w:ilvl w:val="0"/>
+          <w:numId w:val="1"/>
+        </w:numPr>
+        <w:rPr>
+          <w:lang w:val="en-US"/>
+        </w:rPr>
+      </w:pPr>
+      <w:r>
+        <w:rPr>
+          <w:lang w:val="en-US"/>
+        </w:rPr>
+        <w:t>population size: 40</w:t>
+      </w:r>
+    </w:p>
+    <w:p>
+      <w:pPr>
+        <w:pStyle w:val="ListParagraph"/>
+        <w:numPr>
+          <w:ilvl w:val="0"/>
+          <w:numId w:val="1"/>
+        </w:numPr>
+        <w:rPr>
+          <w:lang w:val="en-US"/>
+        </w:rPr>
+      </w:pPr>
+      <w:r>
+        <w:rPr>
+          <w:lang w:val="en-US"/>
+        </w:rPr>
+        <w:lastRenderedPageBreak/>
+        <w:t>generations: 60</w:t>
+      </w:r>
+    </w:p>
+    <w:p>
+      <w:pPr>
+        <w:pStyle w:val="ListParagraph"/>
+        <w:numPr>
+          <w:ilvl w:val="0"/>
+          <w:numId w:val="1"/>
+        </w:numPr>
+        <w:rPr>
+          <w:lang w:val="en-US"/>
+        </w:rPr>
+      </w:pPr>
+      <w:r>
+        <w:rPr>
+          <w:lang w:val="en-US"/>
+        </w:rPr>
+        <w:t>elite size: 2</w:t>
+      </w:r>
+    </w:p>
+    <w:p>
+      <w:pPr>
+        <w:pStyle w:val="ListParagraph"/>
+        <w:numPr>
+          <w:ilvl w:val="0"/>
+          <w:numId w:val="1"/>
+        </w:numPr>
+        <w:rPr>
+          <w:lang w:val="en-US"/>
+        </w:rPr>
+      </w:pPr>
+      <w:r>
+        <w:rPr>
+          <w:lang w:val="en-US"/>
+        </w:rPr>
+        <w:t>tournament size: 3</w:t>
+      </w:r>
+    </w:p>
+    <w:p>
+      <w:pPr>
+        <w:pStyle w:val="ListParagraph"/>
+        <w:numPr>
+          <w:ilvl w:val="0"/>
+          <w:numId w:val="1"/>
+        </w:numPr>
+        <w:rPr>
+          <w:lang w:val="en-US"/>
+        </w:rPr>
+      </w:pPr>
+      <w:r>
+        <w:rPr>
+          <w:lang w:val="en-US"/>
+        </w:rPr>
+        <w:t>mutation rate: 0.1</w:t>
+      </w:r>
+    </w:p>
+    <w:p>
+      <w:pPr>
+        <w:pStyle w:val="ListParagraph"/>
+        <w:numPr>
+          <w:ilvl w:val="0"/>
+          <w:numId w:val="1"/>
+        </w:numPr>
+        <w:rPr>
+          <w:lang w:val="en-US"/>
+        </w:rPr>
+      </w:pPr>
+      <w:r>
+        <w:rPr>
+          <w:lang w:val="en-US"/>
+        </w:rPr>
+        <w:t>mutation scale: 0.3</w:t>
+      </w:r>
+    </w:p>
+    <w:p>
+      <w:pPr>
+        <w:pStyle w:val="Heading2"/>
+        <w:rPr>
+          <w:lang w:val="en-US"/>
+        </w:rPr>
+      </w:pPr>
+      <w:bookmarkStart w:id="13" w:name="_Toc217930777"/>
+      <w:r>
+        <w:rPr>
+          <w:lang w:val="en-US"/>
+        </w:rPr>
+        <w:t>Results and Evaluation</w:t>
+      </w:r>
+      <w:bookmarkEnd w:id="13"/>
+    </w:p>
+    <w:p>
+      <w:pPr>
+        <w:rPr>
+          <w:lang w:val="en-US"/>
+        </w:rPr>
+      </w:pPr>
+      <w:r>
+        <w:rPr>
+          <w:lang w:val="en-US"/>
+        </w:rPr>
+        <w:t>The GA steadily increased best fitness over generations, reaching a final best fitness score of 0.973 at generation 60. Using the best-evolved genome, the final classifier achieved:</w:t>
+      </w:r>
+    </w:p>
+    <w:p>
+      <w:pPr>
+        <w:pStyle w:val="ListParagraph"/>
+        <w:numPr>
+          <w:ilvl w:val="0"/>
+          <w:numId w:val="1"/>
+        </w:numPr>
+        <w:rPr>
+          <w:lang w:val="en-US"/>
+        </w:rPr>
+      </w:pPr>
+      <w:r>
+        <w:rPr>
+          <w:lang w:val="en-US"/>
+        </w:rPr>
+        <w:t>train accuracy: 0.987</w:t>
+      </w:r>
+    </w:p>
+    <w:p>
+      <w:pPr>
+        <w:pStyle w:val="ListParagraph"/>
+        <w:numPr>
+          <w:ilvl w:val="0"/>
+          <w:numId w:val="1"/>
+        </w:numPr>
+        <w:rPr>
+          <w:lang w:val="en-US"/>
+        </w:rPr>
+      </w:pPr>
+      <w:r>
+        <w:rPr>
+          <w:lang w:val="en-US"/>
+        </w:rPr>
+        <w:t>test accuracy: 0.974</w:t>
+      </w:r>
+    </w:p>
+    <w:p>
+      <w:pPr>
+        <w:rPr>
+          <w:lang w:val="en-US"/>
+        </w:rPr>
+      </w:pPr>
+      <w:r>
+        <w:rPr>
+          <w:lang w:val="en-US"/>
+        </w:rPr>
+        <w:t>We also report standard binary-classification metrics (confusion matrix and ROC-AUC) to comply with the assignment’s requirement to evaluate performance appropriately on the held-out test set.</w:t>
+      </w:r>
+    </w:p>
+    <w:p>
+      <w:pPr>
+        <w:pStyle w:val="Heading2"/>
+        <w:rPr>
+          <w:lang w:val="en-US"/>
+        </w:rPr>
+      </w:pPr>
+      <w:bookmarkStart w:id="14" w:name="_Toc217930778"/>
+      <w:r>
+        <w:rPr>
+          <w:lang w:val="en-US"/>
+        </w:rPr>
+        <w:t>Performance Analysis</w:t>
+      </w:r>
+      <w:bookmarkEnd w:id="14"/>
+    </w:p>
+    <w:p>
+      <w:pPr>
+        <w:rPr>
+          <w:lang w:val="en-US"/>
+        </w:rPr>
+      </w:pPr>
+      <w:r>
+        <w:rPr>
+          <w:lang w:val="en-US"/>
+        </w:rPr>
+        <w:t>These results show that a compact 3-layer MLP can be trained effectively using a GA on this dataset, achieving high test accuracy with a small generalization gap. At the same time, GA-based training is computationally heavier than gradient-based training because each generation requires evaluating many candidate networks; this is why we used a small MLP and a practical population/generation budget so the approach remains feasible while still demonstrating clear convergence and strong performance.</w:t>
+      </w:r>
+    </w:p>
+    <w:p>
+      <w:pPr>
+        <w:pStyle w:val="Heading1"/>
+        <w:rPr>
+          <w:lang w:val="en-US"/>
+        </w:rPr>
+      </w:pPr>
+      <w:bookmarkStart w:id="15" w:name="_Toc217930779"/>
+      <w:r>
+        <w:rPr>
+          <w:lang w:val="en-US"/>
+        </w:rPr>
+        <w:t>Task 3: Distributed Matrix Multiplication (MM)</w:t>
+      </w:r>
+      <w:bookmarkEnd w:id="15"/>
+    </w:p>
+    <w:p>
+      <w:pPr>
+        <w:pStyle w:val="Heading1"/>
+        <w:rPr>
+          <w:lang w:val="en-US"/>
+        </w:rPr>
+      </w:pPr>
+      <w:bookmarkStart w:id="16" w:name="_Toc217930780"/>
+      <w:r>
+        <w:rPr>
+          <w:lang w:val="en-US"/>
+        </w:rPr>
+        <w:t>Task 4: A* Beam Search for 8-Puzzle Problem</w:t>
+      </w:r>
+      <w:bookmarkEnd w:id="16"/>
     </w:p>
     <w:sectPr>
       <w:pgSz w:w="11906" w:h="16838"/>
       <w:pgMar w:top="1440" w:right="1440" w:bottom="1440" w:left="1440" w:header="708" w:footer="708" w:gutter="0"/>
+      <w:pgNumType w:start="0"/>
       <w:cols w:space="708"/>
+      <w:titlePg/>
       <w:docGrid w:linePitch="360"/>
     </w:sectPr>
   </w:body>
 </w:document>
+</file>
+
+<file path=word/numbering.xml><?xml version="1.0" encoding="utf-8"?>
+<w:numbering xmlns:wpc="http://schemas.microsoft.com/office/word/2010/wordprocessingCanvas" xmlns:cx="http://schemas.microsoft.com/office/drawing/2014/chartex" xmlns:cx1="http://schemas.microsoft.com/office/drawing/2015/9/8/chartex" xmlns:cx2="http://schemas.microsoft.com/office/drawing/2015/10/21/chartex" xmlns:cx3="http://schemas.microsoft.com/office/drawing/2016/5/9/chartex" xmlns:cx4="http://schemas.microsoft.com/office/drawing/2016/5/10/chartex" xmlns:cx5="http://schemas.microsoft.com/office/drawing/2016/5/11/chartex" xmlns:cx6="http://schemas.microsoft.com/office/drawing/2016/5/12/chartex" xmlns:cx7="http://schemas.microsoft.com/office/drawing/2016/5/13/chartex" xmlns:cx8="http://schemas.microsoft.com/office/drawing/2016/5/14/chartex" xmlns:mc="http://schemas.openxmlformats.org/markup-compatibility/2006" xmlns:aink="http://schemas.microsoft.com/office/drawing/2016/ink" xmlns:am3d="http://schemas.microsoft.com/office/drawing/2017/model3d" xmlns:o="urn:schemas-microsoft-com:office:office" xmlns:oel="http://schemas.microsoft.com/office/2019/extlst" xmlns:r="http://schemas.openxmlformats.org/officeDocument/2006/relationships" xmlns:m="http://schemas.openxmlformats.org/officeDocument/2006/math" xmlns:v="urn:schemas-microsoft-com:vml" xmlns:wp14="http://schemas.microsoft.com/office/word/2010/wordprocessingDrawing" xmlns:wp="http://schemas.openxmlformats.org/drawingml/2006/wordprocessingDrawing" xmlns:w10="urn:schemas-microsoft-com:office:word" xmlns:w="http://schemas.openxmlformats.org/wordprocessingml/2006/main" xmlns:w14="http://schemas.microsoft.com/office/word/2010/wordml" xmlns:w15="http://schemas.microsoft.com/office/word/2012/wordml" xmlns:w16cex="http://schemas.microsoft.com/office/word/2018/wordml/cex" xmlns:w16cid="http://schemas.microsoft.com/office/word/2016/wordml/cid" xmlns:w16="http://schemas.microsoft.com/office/word/2018/wordml" xmlns:w16du="http://schemas.microsoft.com/office/word/2023/wordml/word16du" xmlns:w16sdtdh="http://schemas.microsoft.com/office/word/2020/wordml/sdtdatahash" xmlns:w16sdtfl="http://schemas.microsoft.com/office/word/2024/wordml/sdtformatlock" xmlns:w16se="http://schemas.microsoft.com/office/word/2015/wordml/symex" xmlns:wpg="http://schemas.microsoft.com/office/word/2010/wordprocessingGroup" xmlns:wpi="http://schemas.microsoft.com/office/word/2010/wordprocessingInk" xmlns:wne="http://schemas.microsoft.com/office/word/2006/wordml" xmlns:wps="http://schemas.microsoft.com/office/word/2010/wordprocessingShape" mc:Ignorable="w14 w15 w16se w16cid w16 w16cex w16sdtdh w16sdtfl w16du wp14">
+  <w:abstractNum w:abstractNumId="0" w15:restartNumberingAfterBreak="0">
+    <w:nsid w:val="6E521A6F"/>
+    <w:multiLevelType w:val="hybridMultilevel"/>
+    <w:tmpl w:val="F47A92D8"/>
+    <w:lvl w:ilvl="0" w:tplc="6B74B9AE">
+      <w:numFmt w:val="bullet"/>
+      <w:lvlText w:val="-"/>
+      <w:lvlJc w:val="left"/>
+      <w:pPr>
+        <w:ind w:left="720" w:hanging="360"/>
+      </w:pPr>
+      <w:rPr>
+        <w:rFonts w:ascii="Aptos" w:eastAsiaTheme="minorHAnsi" w:hAnsi="Aptos" w:cstheme="minorBidi" w:hint="default"/>
+      </w:rPr>
+    </w:lvl>
+    <w:lvl w:ilvl="1" w:tplc="0C000003" w:tentative="1">
+      <w:start w:val="1"/>
+      <w:numFmt w:val="bullet"/>
+      <w:lvlText w:val="o"/>
+      <w:lvlJc w:val="left"/>
+      <w:pPr>
+        <w:ind w:left="1440" w:hanging="360"/>
+      </w:pPr>
+      <w:rPr>
+        <w:rFonts w:ascii="Courier New" w:hAnsi="Courier New" w:cs="Courier New" w:hint="default"/>
+      </w:rPr>
+    </w:lvl>
+    <w:lvl w:ilvl="2" w:tplc="0C000005" w:tentative="1">
+      <w:start w:val="1"/>
+      <w:numFmt w:val="bullet"/>
+      <w:lvlText w:val=""/>
+      <w:lvlJc w:val="left"/>
+      <w:pPr>
+        <w:ind w:left="2160" w:hanging="360"/>
+      </w:pPr>
+      <w:rPr>
+        <w:rFonts w:ascii="Wingdings" w:hAnsi="Wingdings" w:hint="default"/>
+      </w:rPr>
+    </w:lvl>
+    <w:lvl w:ilvl="3" w:tplc="0C000001" w:tentative="1">
+      <w:start w:val="1"/>
+      <w:numFmt w:val="bullet"/>
+      <w:lvlText w:val=""/>
+      <w:lvlJc w:val="left"/>
+      <w:pPr>
+        <w:ind w:left="2880" w:hanging="360"/>
+      </w:pPr>
+      <w:rPr>
+        <w:rFonts w:ascii="Symbol" w:hAnsi="Symbol" w:hint="default"/>
+      </w:rPr>
+    </w:lvl>
+    <w:lvl w:ilvl="4" w:tplc="0C000003" w:tentative="1">
+      <w:start w:val="1"/>
+      <w:numFmt w:val="bullet"/>
+      <w:lvlText w:val="o"/>
+      <w:lvlJc w:val="left"/>
+      <w:pPr>
+        <w:ind w:left="3600" w:hanging="360"/>
+      </w:pPr>
+      <w:rPr>
+        <w:rFonts w:ascii="Courier New" w:hAnsi="Courier New" w:cs="Courier New" w:hint="default"/>
+      </w:rPr>
+    </w:lvl>
+    <w:lvl w:ilvl="5" w:tplc="0C000005" w:tentative="1">
+      <w:start w:val="1"/>
+      <w:numFmt w:val="bullet"/>
+      <w:lvlText w:val=""/>
+      <w:lvlJc w:val="left"/>
+      <w:pPr>
+        <w:ind w:left="4320" w:hanging="360"/>
+      </w:pPr>
+      <w:rPr>
+        <w:rFonts w:ascii="Wingdings" w:hAnsi="Wingdings" w:hint="default"/>
+      </w:rPr>
+    </w:lvl>
+    <w:lvl w:ilvl="6" w:tplc="0C000001" w:tentative="1">
+      <w:start w:val="1"/>
+      <w:numFmt w:val="bullet"/>
+      <w:lvlText w:val=""/>
+      <w:lvlJc w:val="left"/>
+      <w:pPr>
+        <w:ind w:left="5040" w:hanging="360"/>
+      </w:pPr>
+      <w:rPr>
+        <w:rFonts w:ascii="Symbol" w:hAnsi="Symbol" w:hint="default"/>
+      </w:rPr>
+    </w:lvl>
+    <w:lvl w:ilvl="7" w:tplc="0C000003" w:tentative="1">
+      <w:start w:val="1"/>
+      <w:numFmt w:val="bullet"/>
+      <w:lvlText w:val="o"/>
+      <w:lvlJc w:val="left"/>
+      <w:pPr>
+        <w:ind w:left="5760" w:hanging="360"/>
+      </w:pPr>
+      <w:rPr>
+        <w:rFonts w:ascii="Courier New" w:hAnsi="Courier New" w:cs="Courier New" w:hint="default"/>
+      </w:rPr>
+    </w:lvl>
+    <w:lvl w:ilvl="8" w:tplc="0C000005" w:tentative="1">
+      <w:start w:val="1"/>
+      <w:numFmt w:val="bullet"/>
+      <w:lvlText w:val=""/>
+      <w:lvlJc w:val="left"/>
+      <w:pPr>
+        <w:ind w:left="6480" w:hanging="360"/>
+      </w:pPr>
+      <w:rPr>
+        <w:rFonts w:ascii="Wingdings" w:hAnsi="Wingdings" w:hint="default"/>
+      </w:rPr>
+    </w:lvl>
+  </w:abstractNum>
+  <w:num w:numId="1" w16cid:durableId="1601179299">
+    <w:abstractNumId w:val="0"/>
+  </w:num>
+</w:numbering>
 </file>
 
 <file path=word/styles.xml><?xml version="1.0" encoding="utf-8"?>
@@ -454,7 +2940,6 @@
     <w:next w:val="Normal"/>
     <w:link w:val="Heading2Char"/>
     <w:uiPriority w:val="9"/>
-    <w:semiHidden/>
     <w:unhideWhenUsed/>
     <w:qFormat/>
     <w:rsid w:val="00FC475E"/>
@@ -477,7 +2962,6 @@
     <w:next w:val="Normal"/>
     <w:link w:val="Heading3Char"/>
     <w:uiPriority w:val="9"/>
-    <w:semiHidden/>
     <w:unhideWhenUsed/>
     <w:qFormat/>
     <w:rsid w:val="00FC475E"/>
@@ -671,7 +3155,6 @@
     <w:basedOn w:val="DefaultParagraphFont"/>
     <w:link w:val="Heading2"/>
     <w:uiPriority w:val="9"/>
-    <w:semiHidden/>
     <w:rsid w:val="00FC475E"/>
     <w:rPr>
       <w:rFonts w:asciiTheme="majorHAnsi" w:eastAsiaTheme="majorEastAsia" w:hAnsiTheme="majorHAnsi" w:cstheme="majorBidi"/>
@@ -685,7 +3168,6 @@
     <w:basedOn w:val="DefaultParagraphFont"/>
     <w:link w:val="Heading3"/>
     <w:uiPriority w:val="9"/>
-    <w:semiHidden/>
     <w:rsid w:val="00FC475E"/>
     <w:rPr>
       <w:rFonts w:eastAsiaTheme="majorEastAsia" w:cstheme="majorBidi"/>
@@ -943,7 +3425,781 @@
       <w:spacing w:val="5"/>
     </w:rPr>
   </w:style>
+  <w:style w:type="paragraph" w:styleId="NoSpacing">
+    <w:name w:val="No Spacing"/>
+    <w:link w:val="NoSpacingChar"/>
+    <w:uiPriority w:val="1"/>
+    <w:qFormat/>
+    <w:rsid w:val="00B530A0"/>
+    <w:pPr>
+      <w:spacing w:after="0" w:line="240" w:lineRule="auto"/>
+    </w:pPr>
+    <w:rPr>
+      <w:rFonts w:eastAsiaTheme="minorEastAsia"/>
+      <w:kern w:val="0"/>
+      <w:sz w:val="22"/>
+      <w:szCs w:val="22"/>
+      <w:lang w:val="en-US"/>
+      <w14:ligatures w14:val="none"/>
+    </w:rPr>
+  </w:style>
+  <w:style w:type="character" w:customStyle="1" w:styleId="NoSpacingChar">
+    <w:name w:val="No Spacing Char"/>
+    <w:basedOn w:val="DefaultParagraphFont"/>
+    <w:link w:val="NoSpacing"/>
+    <w:uiPriority w:val="1"/>
+    <w:rsid w:val="00B530A0"/>
+    <w:rPr>
+      <w:rFonts w:eastAsiaTheme="minorEastAsia"/>
+      <w:kern w:val="0"/>
+      <w:sz w:val="22"/>
+      <w:szCs w:val="22"/>
+      <w:lang w:val="en-US"/>
+      <w14:ligatures w14:val="none"/>
+    </w:rPr>
+  </w:style>
+  <w:style w:type="paragraph" w:styleId="TOCHeading">
+    <w:name w:val="TOC Heading"/>
+    <w:basedOn w:val="Heading1"/>
+    <w:next w:val="Normal"/>
+    <w:uiPriority w:val="39"/>
+    <w:unhideWhenUsed/>
+    <w:qFormat/>
+    <w:rsid w:val="00B530A0"/>
+    <w:pPr>
+      <w:spacing w:before="240" w:after="0" w:line="259" w:lineRule="auto"/>
+      <w:outlineLvl w:val="9"/>
+    </w:pPr>
+    <w:rPr>
+      <w:kern w:val="0"/>
+      <w:sz w:val="32"/>
+      <w:szCs w:val="32"/>
+      <w:lang w:val="en-US"/>
+      <w14:ligatures w14:val="none"/>
+    </w:rPr>
+  </w:style>
+  <w:style w:type="paragraph" w:styleId="TOC1">
+    <w:name w:val="toc 1"/>
+    <w:basedOn w:val="Normal"/>
+    <w:next w:val="Normal"/>
+    <w:autoRedefine/>
+    <w:uiPriority w:val="39"/>
+    <w:unhideWhenUsed/>
+    <w:rsid w:val="00B530A0"/>
+    <w:pPr>
+      <w:spacing w:after="100"/>
+    </w:pPr>
+  </w:style>
+  <w:style w:type="character" w:styleId="Hyperlink">
+    <w:name w:val="Hyperlink"/>
+    <w:basedOn w:val="DefaultParagraphFont"/>
+    <w:uiPriority w:val="99"/>
+    <w:unhideWhenUsed/>
+    <w:rsid w:val="00B530A0"/>
+    <w:rPr>
+      <w:color w:val="467886" w:themeColor="hyperlink"/>
+      <w:u w:val="single"/>
+    </w:rPr>
+  </w:style>
+  <w:style w:type="character" w:styleId="PlaceholderText">
+    <w:name w:val="Placeholder Text"/>
+    <w:basedOn w:val="DefaultParagraphFont"/>
+    <w:uiPriority w:val="99"/>
+    <w:semiHidden/>
+    <w:rsid w:val="000451B7"/>
+    <w:rPr>
+      <w:color w:val="666666"/>
+    </w:rPr>
+  </w:style>
+  <w:style w:type="paragraph" w:styleId="TOC2">
+    <w:name w:val="toc 2"/>
+    <w:basedOn w:val="Normal"/>
+    <w:next w:val="Normal"/>
+    <w:autoRedefine/>
+    <w:uiPriority w:val="39"/>
+    <w:unhideWhenUsed/>
+    <w:rsid w:val="00BA009E"/>
+    <w:pPr>
+      <w:spacing w:after="100"/>
+      <w:ind w:left="240"/>
+    </w:pPr>
+  </w:style>
+  <w:style w:type="paragraph" w:styleId="TOC3">
+    <w:name w:val="toc 3"/>
+    <w:basedOn w:val="Normal"/>
+    <w:next w:val="Normal"/>
+    <w:autoRedefine/>
+    <w:uiPriority w:val="39"/>
+    <w:unhideWhenUsed/>
+    <w:rsid w:val="00BA009E"/>
+    <w:pPr>
+      <w:spacing w:after="100"/>
+      <w:ind w:left="480"/>
+    </w:pPr>
+  </w:style>
 </w:styles>
+</file>
+
+<file path=word/glossary/document.xml><?xml version="1.0" encoding="utf-8"?>
+<w:glossaryDocument xmlns:wpc="http://schemas.microsoft.com/office/word/2010/wordprocessingCanvas" xmlns:cx="http://schemas.microsoft.com/office/drawing/2014/chartex" xmlns:cx1="http://schemas.microsoft.com/office/drawing/2015/9/8/chartex" xmlns:cx2="http://schemas.microsoft.com/office/drawing/2015/10/21/chartex" xmlns:cx3="http://schemas.microsoft.com/office/drawing/2016/5/9/chartex" xmlns:cx4="http://schemas.microsoft.com/office/drawing/2016/5/10/chartex" xmlns:cx5="http://schemas.microsoft.com/office/drawing/2016/5/11/chartex" xmlns:cx6="http://schemas.microsoft.com/office/drawing/2016/5/12/chartex" xmlns:cx7="http://schemas.microsoft.com/office/drawing/2016/5/13/chartex" xmlns:cx8="http://schemas.microsoft.com/office/drawing/2016/5/14/chartex" xmlns:mc="http://schemas.openxmlformats.org/markup-compatibility/2006" xmlns:aink="http://schemas.microsoft.com/office/drawing/2016/ink" xmlns:am3d="http://schemas.microsoft.com/office/drawing/2017/model3d" xmlns:o="urn:schemas-microsoft-com:office:office" xmlns:oel="http://schemas.microsoft.com/office/2019/extlst" xmlns:r="http://schemas.openxmlformats.org/officeDocument/2006/relationships" xmlns:m="http://schemas.openxmlformats.org/officeDocument/2006/math" xmlns:v="urn:schemas-microsoft-com:vml" xmlns:wp14="http://schemas.microsoft.com/office/word/2010/wordprocessingDrawing" xmlns:wp="http://schemas.openxmlformats.org/drawingml/2006/wordprocessingDrawing" xmlns:w10="urn:schemas-microsoft-com:office:word" xmlns:w="http://schemas.openxmlformats.org/wordprocessingml/2006/main" xmlns:w14="http://schemas.microsoft.com/office/word/2010/wordml" xmlns:w15="http://schemas.microsoft.com/office/word/2012/wordml" xmlns:w16cex="http://schemas.microsoft.com/office/word/2018/wordml/cex" xmlns:w16cid="http://schemas.microsoft.com/office/word/2016/wordml/cid" xmlns:w16="http://schemas.microsoft.com/office/word/2018/wordml" xmlns:w16du="http://schemas.microsoft.com/office/word/2023/wordml/word16du" xmlns:w16sdtdh="http://schemas.microsoft.com/office/word/2020/wordml/sdtdatahash" xmlns:w16sdtfl="http://schemas.microsoft.com/office/word/2024/wordml/sdtformatlock" xmlns:w16se="http://schemas.microsoft.com/office/word/2015/wordml/symex" xmlns:wpg="http://schemas.microsoft.com/office/word/2010/wordprocessingGroup" xmlns:wpi="http://schemas.microsoft.com/office/word/2010/wordprocessingInk" xmlns:wne="http://schemas.microsoft.com/office/word/2006/wordml" xmlns:wps="http://schemas.microsoft.com/office/word/2010/wordprocessingShape" mc:Ignorable="w14 w15 w16se w16cid w16 w16cex w16sdtdh w16sdtfl w16du wp14">
+  <w:docParts>
+    <w:docPart>
+      <w:docPartPr>
+        <w:name w:val="022D441A25FE4A34A0D042060A5438FB"/>
+        <w:category>
+          <w:name w:val="General"/>
+          <w:gallery w:val="placeholder"/>
+        </w:category>
+        <w:types>
+          <w:type w:val="bbPlcHdr"/>
+        </w:types>
+        <w:behaviors>
+          <w:behavior w:val="content"/>
+        </w:behaviors>
+        <w:guid w:val="{AED747B8-EB2B-4386-9653-5CE01F84974B}"/>
+      </w:docPartPr>
+      <w:docPartBody>
+        <w:p>
+          <w:pPr>
+            <w:pStyle w:val="022D441A25FE4A34A0D042060A5438FB"/>
+          </w:pPr>
+          <w:r>
+            <w:rPr>
+              <w:rFonts w:asciiTheme="majorHAnsi" w:eastAsiaTheme="majorEastAsia" w:hAnsiTheme="majorHAnsi" w:cstheme="majorBidi"/>
+              <w:color w:val="156082" w:themeColor="accent1"/>
+              <w:sz w:val="88"/>
+              <w:szCs w:val="88"/>
+            </w:rPr>
+            <w:t>[Document title]</w:t>
+          </w:r>
+        </w:p>
+      </w:docPartBody>
+    </w:docPart>
+    <w:docPart>
+      <w:docPartPr>
+        <w:name w:val="DDC810E76BA348FE878EAC16541479F8"/>
+        <w:category>
+          <w:name w:val="General"/>
+          <w:gallery w:val="placeholder"/>
+        </w:category>
+        <w:types>
+          <w:type w:val="bbPlcHdr"/>
+        </w:types>
+        <w:behaviors>
+          <w:behavior w:val="content"/>
+        </w:behaviors>
+        <w:guid w:val="{3BB07961-8C89-41C3-A89B-DC68112AC450}"/>
+      </w:docPartPr>
+      <w:docPartBody>
+        <w:p>
+          <w:pPr>
+            <w:pStyle w:val="DDC810E76BA348FE878EAC16541479F8"/>
+          </w:pPr>
+          <w:r>
+            <w:rPr>
+              <w:color w:val="156082" w:themeColor="accent1"/>
+              <w:sz w:val="28"/>
+              <w:szCs w:val="28"/>
+            </w:rPr>
+            <w:t>[Author name]</w:t>
+          </w:r>
+        </w:p>
+      </w:docPartBody>
+    </w:docPart>
+    <w:docPart>
+      <w:docPartPr>
+        <w:name w:val="0D57C978651D4FC6AD567A6756BB43FD"/>
+        <w:category>
+          <w:name w:val="General"/>
+          <w:gallery w:val="placeholder"/>
+        </w:category>
+        <w:types>
+          <w:type w:val="bbPlcHdr"/>
+        </w:types>
+        <w:behaviors>
+          <w:behavior w:val="content"/>
+        </w:behaviors>
+        <w:guid w:val="{C7A14B6C-BABA-4847-AD60-E75396FCCF1E}"/>
+      </w:docPartPr>
+      <w:docPartBody>
+        <w:p>
+          <w:pPr>
+            <w:pStyle w:val="0D57C978651D4FC6AD567A6756BB43FD"/>
+          </w:pPr>
+          <w:r>
+            <w:rPr>
+              <w:color w:val="156082" w:themeColor="accent1"/>
+              <w:sz w:val="28"/>
+              <w:szCs w:val="28"/>
+            </w:rPr>
+            <w:t>[Date]</w:t>
+          </w:r>
+        </w:p>
+      </w:docPartBody>
+    </w:docPart>
+  </w:docParts>
+</w:glossaryDocument>
+</file>
+
+<file path=word/glossary/fontTable.xml><?xml version="1.0" encoding="utf-8"?>
+<w:fonts xmlns:mc="http://schemas.openxmlformats.org/markup-compatibility/2006" xmlns:r="http://schemas.openxmlformats.org/officeDocument/2006/relationships" xmlns:w="http://schemas.openxmlformats.org/wordprocessingml/2006/main" xmlns:w14="http://schemas.microsoft.com/office/word/2010/wordml" xmlns:w15="http://schemas.microsoft.com/office/word/2012/wordml" xmlns:w16cex="http://schemas.microsoft.com/office/word/2018/wordml/cex" xmlns:w16cid="http://schemas.microsoft.com/office/word/2016/wordml/cid" xmlns:w16="http://schemas.microsoft.com/office/word/2018/wordml" xmlns:w16du="http://schemas.microsoft.com/office/word/2023/wordml/word16du" xmlns:w16sdtdh="http://schemas.microsoft.com/office/word/2020/wordml/sdtdatahash" xmlns:w16sdtfl="http://schemas.microsoft.com/office/word/2024/wordml/sdtformatlock" xmlns:w16se="http://schemas.microsoft.com/office/word/2015/wordml/symex" mc:Ignorable="w14 w15 w16se w16cid w16 w16cex w16sdtdh w16sdtfl w16du">
+  <w:font w:name="Aptos">
+    <w:charset w:val="00"/>
+    <w:family w:val="swiss"/>
+    <w:pitch w:val="variable"/>
+    <w:sig w:usb0="20000287" w:usb1="00000003" w:usb2="00000000" w:usb3="00000000" w:csb0="0000019F" w:csb1="00000000"/>
+  </w:font>
+  <w:font w:name="Times New Roman">
+    <w:panose1 w:val="02020603050405020304"/>
+    <w:charset w:val="00"/>
+    <w:family w:val="roman"/>
+    <w:pitch w:val="variable"/>
+    <w:sig w:usb0="E0002EFF" w:usb1="C000785B" w:usb2="00000009" w:usb3="00000000" w:csb0="000001FF" w:csb1="00000000"/>
+  </w:font>
+  <w:font w:name="Courier New">
+    <w:panose1 w:val="02070309020205020404"/>
+    <w:charset w:val="00"/>
+    <w:family w:val="modern"/>
+    <w:pitch w:val="fixed"/>
+    <w:sig w:usb0="E0002EFF" w:usb1="C0007843" w:usb2="00000009" w:usb3="00000000" w:csb0="000001FF" w:csb1="00000000"/>
+  </w:font>
+  <w:font w:name="Wingdings">
+    <w:panose1 w:val="05000000000000000000"/>
+    <w:charset w:val="02"/>
+    <w:family w:val="auto"/>
+    <w:pitch w:val="variable"/>
+    <w:sig w:usb0="00000000" w:usb1="10000000" w:usb2="00000000" w:usb3="00000000" w:csb0="80000000" w:csb1="00000000"/>
+  </w:font>
+  <w:font w:name="Symbol">
+    <w:panose1 w:val="05050102010706020507"/>
+    <w:charset w:val="02"/>
+    <w:family w:val="roman"/>
+    <w:pitch w:val="variable"/>
+    <w:sig w:usb0="00000000" w:usb1="10000000" w:usb2="00000000" w:usb3="00000000" w:csb0="80000000" w:csb1="00000000"/>
+  </w:font>
+  <w:font w:name="Aptos Display">
+    <w:charset w:val="00"/>
+    <w:family w:val="swiss"/>
+    <w:pitch w:val="variable"/>
+    <w:sig w:usb0="20000287" w:usb1="00000003" w:usb2="00000000" w:usb3="00000000" w:csb0="0000019F" w:csb1="00000000"/>
+  </w:font>
+  <w:font w:name="Cambria Math">
+    <w:panose1 w:val="02040503050406030204"/>
+    <w:charset w:val="00"/>
+    <w:family w:val="roman"/>
+    <w:pitch w:val="variable"/>
+    <w:sig w:usb0="E00006FF" w:usb1="420024FF" w:usb2="02000000" w:usb3="00000000" w:csb0="0000019F" w:csb1="00000000"/>
+  </w:font>
+</w:fonts>
+</file>
+
+<file path=word/glossary/settings.xml><?xml version="1.0" encoding="utf-8"?>
+<w:settings xmlns:mc="http://schemas.openxmlformats.org/markup-compatibility/2006" xmlns:o="urn:schemas-microsoft-com:office:office" xmlns:r="http://schemas.openxmlformats.org/officeDocument/2006/relationships" xmlns:m="http://schemas.openxmlformats.org/officeDocument/2006/math" xmlns:v="urn:schemas-microsoft-com:vml" xmlns:w10="urn:schemas-microsoft-com:office:word" xmlns:w="http://schemas.openxmlformats.org/wordprocessingml/2006/main" xmlns:w14="http://schemas.microsoft.com/office/word/2010/wordml" xmlns:w15="http://schemas.microsoft.com/office/word/2012/wordml" xmlns:w16cex="http://schemas.microsoft.com/office/word/2018/wordml/cex" xmlns:w16cid="http://schemas.microsoft.com/office/word/2016/wordml/cid" xmlns:w16="http://schemas.microsoft.com/office/word/2018/wordml" xmlns:w16du="http://schemas.microsoft.com/office/word/2023/wordml/word16du" xmlns:w16sdtdh="http://schemas.microsoft.com/office/word/2020/wordml/sdtdatahash" xmlns:w16sdtfl="http://schemas.microsoft.com/office/word/2024/wordml/sdtformatlock" xmlns:w16se="http://schemas.microsoft.com/office/word/2015/wordml/symex" xmlns:sl="http://schemas.openxmlformats.org/schemaLibrary/2006/main" mc:Ignorable="w14 w15 w16se w16cid w16 w16cex w16sdtdh w16sdtfl w16du">
+  <w:view w:val="normal"/>
+  <w:defaultTabStop w:val="720"/>
+  <w:characterSpacingControl w:val="doNotCompress"/>
+  <w:compat>
+    <w:useFELayout/>
+    <w:compatSetting w:name="compatibilityMode" w:uri="http://schemas.microsoft.com/office/word" w:val="15"/>
+    <w:compatSetting w:name="overrideTableStyleFontSizeAndJustification" w:uri="http://schemas.microsoft.com/office/word" w:val="1"/>
+    <w:compatSetting w:name="enableOpenTypeFeatures" w:uri="http://schemas.microsoft.com/office/word" w:val="1"/>
+    <w:compatSetting w:name="doNotFlipMirrorIndents" w:uri="http://schemas.microsoft.com/office/word" w:val="1"/>
+    <w:compatSetting w:name="differentiateMultirowTableHeaders" w:uri="http://schemas.microsoft.com/office/word" w:val="1"/>
+    <w:compatSetting w:name="useWord2013TrackBottomHyphenation" w:uri="http://schemas.microsoft.com/office/word" w:val="0"/>
+  </w:compat>
+  <w:rsids>
+    <w:rsidRoot w:val="00A73957"/>
+    <w:rsid w:val="00800605"/>
+    <w:rsid w:val="00A73957"/>
+    <w:rsid w:val="00FC71BD"/>
+  </w:rsids>
+  <m:mathPr>
+    <m:mathFont m:val="Cambria Math"/>
+    <m:brkBin m:val="before"/>
+    <m:brkBinSub m:val="--"/>
+    <m:smallFrac m:val="0"/>
+    <m:dispDef/>
+    <m:lMargin m:val="0"/>
+    <m:rMargin m:val="0"/>
+    <m:defJc m:val="centerGroup"/>
+    <m:wrapIndent m:val="1440"/>
+    <m:intLim m:val="subSup"/>
+    <m:naryLim m:val="undOvr"/>
+  </m:mathPr>
+  <w:themeFontLang w:val="en-001"/>
+  <w:clrSchemeMapping w:bg1="light1" w:t1="dark1" w:bg2="light2" w:t2="dark2" w:accent1="accent1" w:accent2="accent2" w:accent3="accent3" w:accent4="accent4" w:accent5="accent5" w:accent6="accent6" w:hyperlink="hyperlink" w:followedHyperlink="followedHyperlink"/>
+  <w:decimalSymbol w:val="."/>
+  <w:listSeparator w:val=","/>
+  <w15:chartTrackingRefBased/>
+</w:settings>
+</file>
+
+<file path=word/glossary/styles.xml><?xml version="1.0" encoding="utf-8"?>
+<w:styles xmlns:mc="http://schemas.openxmlformats.org/markup-compatibility/2006" xmlns:r="http://schemas.openxmlformats.org/officeDocument/2006/relationships" xmlns:w="http://schemas.openxmlformats.org/wordprocessingml/2006/main" xmlns:w14="http://schemas.microsoft.com/office/word/2010/wordml" xmlns:w15="http://schemas.microsoft.com/office/word/2012/wordml" xmlns:w16cex="http://schemas.microsoft.com/office/word/2018/wordml/cex" xmlns:w16cid="http://schemas.microsoft.com/office/word/2016/wordml/cid" xmlns:w16="http://schemas.microsoft.com/office/word/2018/wordml" xmlns:w16du="http://schemas.microsoft.com/office/word/2023/wordml/word16du" xmlns:w16sdtdh="http://schemas.microsoft.com/office/word/2020/wordml/sdtdatahash" xmlns:w16sdtfl="http://schemas.microsoft.com/office/word/2024/wordml/sdtformatlock" xmlns:w16se="http://schemas.microsoft.com/office/word/2015/wordml/symex" mc:Ignorable="w14 w15 w16se w16cid w16 w16cex w16sdtdh w16sdtfl w16du">
+  <w:docDefaults>
+    <w:rPrDefault>
+      <w:rPr>
+        <w:rFonts w:asciiTheme="minorHAnsi" w:eastAsiaTheme="minorEastAsia" w:hAnsiTheme="minorHAnsi" w:cstheme="minorBidi"/>
+        <w:kern w:val="2"/>
+        <w:sz w:val="24"/>
+        <w:szCs w:val="24"/>
+        <w:lang w:val="en-001" w:eastAsia="en-001" w:bidi="ar-SA"/>
+        <w14:ligatures w14:val="standardContextual"/>
+      </w:rPr>
+    </w:rPrDefault>
+    <w:pPrDefault>
+      <w:pPr>
+        <w:spacing w:after="160" w:line="278" w:lineRule="auto"/>
+      </w:pPr>
+    </w:pPrDefault>
+  </w:docDefaults>
+  <w:latentStyles w:defLockedState="0" w:defUIPriority="99" w:defSemiHidden="0" w:defUnhideWhenUsed="0" w:defQFormat="0" w:count="376">
+    <w:lsdException w:name="Normal" w:uiPriority="0" w:qFormat="1"/>
+    <w:lsdException w:name="heading 1" w:uiPriority="9" w:qFormat="1"/>
+    <w:lsdException w:name="heading 2" w:semiHidden="1" w:uiPriority="9" w:unhideWhenUsed="1" w:qFormat="1"/>
+    <w:lsdException w:name="heading 3" w:semiHidden="1" w:uiPriority="9" w:unhideWhenUsed="1" w:qFormat="1"/>
+    <w:lsdException w:name="heading 4" w:semiHidden="1" w:uiPriority="9" w:unhideWhenUsed="1" w:qFormat="1"/>
+    <w:lsdException w:name="heading 5" w:semiHidden="1" w:uiPriority="9" w:unhideWhenUsed="1" w:qFormat="1"/>
+    <w:lsdException w:name="heading 6" w:semiHidden="1" w:uiPriority="9" w:unhideWhenUsed="1" w:qFormat="1"/>
+    <w:lsdException w:name="heading 7" w:semiHidden="1" w:uiPriority="9" w:unhideWhenUsed="1" w:qFormat="1"/>
+    <w:lsdException w:name="heading 8" w:semiHidden="1" w:uiPriority="9" w:unhideWhenUsed="1" w:qFormat="1"/>
+    <w:lsdException w:name="heading 9" w:semiHidden="1" w:uiPriority="9" w:unhideWhenUsed="1" w:qFormat="1"/>
+    <w:lsdException w:name="index 1" w:semiHidden="1" w:unhideWhenUsed="1"/>
+    <w:lsdException w:name="index 2" w:semiHidden="1" w:unhideWhenUsed="1"/>
+    <w:lsdException w:name="index 3" w:semiHidden="1" w:unhideWhenUsed="1"/>
+    <w:lsdException w:name="index 4" w:semiHidden="1" w:unhideWhenUsed="1"/>
+    <w:lsdException w:name="index 5" w:semiHidden="1" w:unhideWhenUsed="1"/>
+    <w:lsdException w:name="index 6" w:semiHidden="1" w:unhideWhenUsed="1"/>
+    <w:lsdException w:name="index 7" w:semiHidden="1" w:unhideWhenUsed="1"/>
+    <w:lsdException w:name="index 8" w:semiHidden="1" w:unhideWhenUsed="1"/>
+    <w:lsdException w:name="index 9" w:semiHidden="1" w:unhideWhenUsed="1"/>
+    <w:lsdException w:name="toc 1" w:semiHidden="1" w:uiPriority="39" w:unhideWhenUsed="1"/>
+    <w:lsdException w:name="toc 2" w:semiHidden="1" w:uiPriority="39" w:unhideWhenUsed="1"/>
+    <w:lsdException w:name="toc 3" w:semiHidden="1" w:uiPriority="39" w:unhideWhenUsed="1"/>
+    <w:lsdException w:name="toc 4" w:semiHidden="1" w:uiPriority="39" w:unhideWhenUsed="1"/>
+    <w:lsdException w:name="toc 5" w:semiHidden="1" w:uiPriority="39" w:unhideWhenUsed="1"/>
+    <w:lsdException w:name="toc 6" w:semiHidden="1" w:uiPriority="39" w:unhideWhenUsed="1"/>
+    <w:lsdException w:name="toc 7" w:semiHidden="1" w:uiPriority="39" w:unhideWhenUsed="1"/>
+    <w:lsdException w:name="toc 8" w:semiHidden="1" w:uiPriority="39" w:unhideWhenUsed="1"/>
+    <w:lsdException w:name="toc 9" w:semiHidden="1" w:uiPriority="39" w:unhideWhenUsed="1"/>
+    <w:lsdException w:name="Normal Indent" w:semiHidden="1" w:unhideWhenUsed="1"/>
+    <w:lsdException w:name="footnote text" w:semiHidden="1" w:unhideWhenUsed="1"/>
+    <w:lsdException w:name="annotation text" w:semiHidden="1" w:unhideWhenUsed="1"/>
+    <w:lsdException w:name="header" w:semiHidden="1" w:unhideWhenUsed="1"/>
+    <w:lsdException w:name="footer" w:semiHidden="1" w:unhideWhenUsed="1"/>
+    <w:lsdException w:name="index heading" w:semiHidden="1" w:unhideWhenUsed="1"/>
+    <w:lsdException w:name="caption" w:semiHidden="1" w:uiPriority="35" w:unhideWhenUsed="1" w:qFormat="1"/>
+    <w:lsdException w:name="table of figures" w:semiHidden="1" w:unhideWhenUsed="1"/>
+    <w:lsdException w:name="envelope address" w:semiHidden="1" w:unhideWhenUsed="1"/>
+    <w:lsdException w:name="envelope return" w:semiHidden="1" w:unhideWhenUsed="1"/>
+    <w:lsdException w:name="footnote reference" w:semiHidden="1" w:unhideWhenUsed="1"/>
+    <w:lsdException w:name="annotation reference" w:semiHidden="1" w:unhideWhenUsed="1"/>
+    <w:lsdException w:name="line number" w:semiHidden="1" w:unhideWhenUsed="1"/>
+    <w:lsdException w:name="page number" w:semiHidden="1" w:unhideWhenUsed="1"/>
+    <w:lsdException w:name="endnote reference" w:semiHidden="1" w:unhideWhenUsed="1"/>
+    <w:lsdException w:name="endnote text" w:semiHidden="1" w:unhideWhenUsed="1"/>
+    <w:lsdException w:name="table of authorities" w:semiHidden="1" w:unhideWhenUsed="1"/>
+    <w:lsdException w:name="macro" w:semiHidden="1" w:unhideWhenUsed="1"/>
+    <w:lsdException w:name="toa heading" w:semiHidden="1" w:unhideWhenUsed="1"/>
+    <w:lsdException w:name="List" w:semiHidden="1" w:unhideWhenUsed="1"/>
+    <w:lsdException w:name="List Bullet" w:semiHidden="1" w:unhideWhenUsed="1"/>
+    <w:lsdException w:name="List Number" w:semiHidden="1" w:unhideWhenUsed="1"/>
+    <w:lsdException w:name="List 2" w:semiHidden="1" w:unhideWhenUsed="1"/>
+    <w:lsdException w:name="List 3" w:semiHidden="1" w:unhideWhenUsed="1"/>
+    <w:lsdException w:name="List 4" w:semiHidden="1" w:unhideWhenUsed="1"/>
+    <w:lsdException w:name="List 5" w:semiHidden="1" w:unhideWhenUsed="1"/>
+    <w:lsdException w:name="List Bullet 2" w:semiHidden="1" w:unhideWhenUsed="1"/>
+    <w:lsdException w:name="List Bullet 3" w:semiHidden="1" w:unhideWhenUsed="1"/>
+    <w:lsdException w:name="List Bullet 4" w:semiHidden="1" w:unhideWhenUsed="1"/>
+    <w:lsdException w:name="List Bullet 5" w:semiHidden="1" w:unhideWhenUsed="1"/>
+    <w:lsdException w:name="List Number 2" w:semiHidden="1" w:unhideWhenUsed="1"/>
+    <w:lsdException w:name="List Number 3" w:semiHidden="1" w:unhideWhenUsed="1"/>
+    <w:lsdException w:name="List Number 4" w:semiHidden="1" w:unhideWhenUsed="1"/>
+    <w:lsdException w:name="List Number 5" w:semiHidden="1" w:unhideWhenUsed="1"/>
+    <w:lsdException w:name="Title" w:uiPriority="10" w:qFormat="1"/>
+    <w:lsdException w:name="Closing" w:semiHidden="1" w:unhideWhenUsed="1"/>
+    <w:lsdException w:name="Signature" w:semiHidden="1" w:unhideWhenUsed="1"/>
+    <w:lsdException w:name="Default Paragraph Font" w:semiHidden="1" w:uiPriority="1" w:unhideWhenUsed="1"/>
+    <w:lsdException w:name="Body Text" w:semiHidden="1" w:unhideWhenUsed="1"/>
+    <w:lsdException w:name="Body Text Indent" w:semiHidden="1" w:unhideWhenUsed="1"/>
+    <w:lsdException w:name="List Continue" w:semiHidden="1" w:unhideWhenUsed="1"/>
+    <w:lsdException w:name="List Continue 2" w:semiHidden="1" w:unhideWhenUsed="1"/>
+    <w:lsdException w:name="List Continue 3" w:semiHidden="1" w:unhideWhenUsed="1"/>
+    <w:lsdException w:name="List Continue 4" w:semiHidden="1" w:unhideWhenUsed="1"/>
+    <w:lsdException w:name="List Continue 5" w:semiHidden="1" w:unhideWhenUsed="1"/>
+    <w:lsdException w:name="Message Header" w:semiHidden="1" w:unhideWhenUsed="1"/>
+    <w:lsdException w:name="Subtitle" w:uiPriority="11" w:qFormat="1"/>
+    <w:lsdException w:name="Salutation" w:semiHidden="1" w:unhideWhenUsed="1"/>
+    <w:lsdException w:name="Date" w:semiHidden="1" w:unhideWhenUsed="1"/>
+    <w:lsdException w:name="Body Text First Indent" w:semiHidden="1" w:unhideWhenUsed="1"/>
+    <w:lsdException w:name="Body Text First Indent 2" w:semiHidden="1" w:unhideWhenUsed="1"/>
+    <w:lsdException w:name="Note Heading" w:semiHidden="1" w:unhideWhenUsed="1"/>
+    <w:lsdException w:name="Body Text 2" w:semiHidden="1" w:unhideWhenUsed="1"/>
+    <w:lsdException w:name="Body Text 3" w:semiHidden="1" w:unhideWhenUsed="1"/>
+    <w:lsdException w:name="Body Text Indent 2" w:semiHidden="1" w:unhideWhenUsed="1"/>
+    <w:lsdException w:name="Body Text Indent 3" w:semiHidden="1" w:unhideWhenUsed="1"/>
+    <w:lsdException w:name="Block Text" w:semiHidden="1" w:unhideWhenUsed="1"/>
+    <w:lsdException w:name="Hyperlink" w:semiHidden="1" w:unhideWhenUsed="1"/>
+    <w:lsdException w:name="FollowedHyperlink" w:semiHidden="1" w:unhideWhenUsed="1"/>
+    <w:lsdException w:name="Strong" w:uiPriority="22" w:qFormat="1"/>
+    <w:lsdException w:name="Emphasis" w:uiPriority="20" w:qFormat="1"/>
+    <w:lsdException w:name="Document Map" w:semiHidden="1" w:unhideWhenUsed="1"/>
+    <w:lsdException w:name="Plain Text" w:semiHidden="1" w:unhideWhenUsed="1"/>
+    <w:lsdException w:name="E-mail Signature" w:semiHidden="1" w:unhideWhenUsed="1"/>
+    <w:lsdException w:name="HTML Top of Form" w:semiHidden="1" w:unhideWhenUsed="1"/>
+    <w:lsdException w:name="HTML Bottom of Form" w:semiHidden="1" w:unhideWhenUsed="1"/>
+    <w:lsdException w:name="Normal (Web)" w:semiHidden="1" w:unhideWhenUsed="1"/>
+    <w:lsdException w:name="HTML Acronym" w:semiHidden="1" w:unhideWhenUsed="1"/>
+    <w:lsdException w:name="HTML Address" w:semiHidden="1" w:unhideWhenUsed="1"/>
+    <w:lsdException w:name="HTML Cite" w:semiHidden="1" w:unhideWhenUsed="1"/>
+    <w:lsdException w:name="HTML Code" w:semiHidden="1" w:unhideWhenUsed="1"/>
+    <w:lsdException w:name="HTML Definition" w:semiHidden="1" w:unhideWhenUsed="1"/>
+    <w:lsdException w:name="HTML Keyboard" w:semiHidden="1" w:unhideWhenUsed="1"/>
+    <w:lsdException w:name="HTML Preformatted" w:semiHidden="1" w:unhideWhenUsed="1"/>
+    <w:lsdException w:name="HTML Sample" w:semiHidden="1" w:unhideWhenUsed="1"/>
+    <w:lsdException w:name="HTML Typewriter" w:semiHidden="1" w:unhideWhenUsed="1"/>
+    <w:lsdException w:name="HTML Variable" w:semiHidden="1" w:unhideWhenUsed="1"/>
+    <w:lsdException w:name="Normal Table" w:semiHidden="1" w:unhideWhenUsed="1"/>
+    <w:lsdException w:name="annotation subject" w:semiHidden="1" w:unhideWhenUsed="1"/>
+    <w:lsdException w:name="No List" w:semiHidden="1" w:unhideWhenUsed="1"/>
+    <w:lsdException w:name="Outline List 1" w:semiHidden="1" w:unhideWhenUsed="1"/>
+    <w:lsdException w:name="Outline List 2" w:semiHidden="1" w:unhideWhenUsed="1"/>
+    <w:lsdException w:name="Outline List 3" w:semiHidden="1" w:unhideWhenUsed="1"/>
+    <w:lsdException w:name="Table Simple 1" w:semiHidden="1" w:unhideWhenUsed="1"/>
+    <w:lsdException w:name="Table Simple 2" w:semiHidden="1" w:unhideWhenUsed="1"/>
+    <w:lsdException w:name="Table Simple 3" w:semiHidden="1" w:unhideWhenUsed="1"/>
+    <w:lsdException w:name="Table Classic 1" w:semiHidden="1" w:unhideWhenUsed="1"/>
+    <w:lsdException w:name="Table Classic 2" w:semiHidden="1" w:unhideWhenUsed="1"/>
+    <w:lsdException w:name="Table Classic 3" w:semiHidden="1" w:unhideWhenUsed="1"/>
+    <w:lsdException w:name="Table Classic 4" w:semiHidden="1" w:unhideWhenUsed="1"/>
+    <w:lsdException w:name="Table Colorful 1" w:semiHidden="1" w:unhideWhenUsed="1"/>
+    <w:lsdException w:name="Table Colorful 2" w:semiHidden="1" w:unhideWhenUsed="1"/>
+    <w:lsdException w:name="Table Colorful 3" w:semiHidden="1" w:unhideWhenUsed="1"/>
+    <w:lsdException w:name="Table Columns 1" w:semiHidden="1" w:unhideWhenUsed="1"/>
+    <w:lsdException w:name="Table Columns 2" w:semiHidden="1" w:unhideWhenUsed="1"/>
+    <w:lsdException w:name="Table Columns 3" w:semiHidden="1" w:unhideWhenUsed="1"/>
+    <w:lsdException w:name="Table Columns 4" w:semiHidden="1" w:unhideWhenUsed="1"/>
+    <w:lsdException w:name="Table Columns 5" w:semiHidden="1" w:unhideWhenUsed="1"/>
+    <w:lsdException w:name="Table Grid 1" w:semiHidden="1" w:unhideWhenUsed="1"/>
+    <w:lsdException w:name="Table Grid 2" w:semiHidden="1" w:unhideWhenUsed="1"/>
+    <w:lsdException w:name="Table Grid 3" w:semiHidden="1" w:unhideWhenUsed="1"/>
+    <w:lsdException w:name="Table Grid 4" w:semiHidden="1" w:unhideWhenUsed="1"/>
+    <w:lsdException w:name="Table Grid 5" w:semiHidden="1" w:unhideWhenUsed="1"/>
+    <w:lsdException w:name="Table Grid 6" w:semiHidden="1" w:unhideWhenUsed="1"/>
+    <w:lsdException w:name="Table Grid 7" w:semiHidden="1" w:unhideWhenUsed="1"/>
+    <w:lsdException w:name="Table Grid 8" w:semiHidden="1" w:unhideWhenUsed="1"/>
+    <w:lsdException w:name="Table List 1" w:semiHidden="1" w:unhideWhenUsed="1"/>
+    <w:lsdException w:name="Table List 2" w:semiHidden="1" w:unhideWhenUsed="1"/>
+    <w:lsdException w:name="Table List 3" w:semiHidden="1" w:unhideWhenUsed="1"/>
+    <w:lsdException w:name="Table List 4" w:semiHidden="1" w:unhideWhenUsed="1"/>
+    <w:lsdException w:name="Table List 5" w:semiHidden="1" w:unhideWhenUsed="1"/>
+    <w:lsdException w:name="Table List 6" w:semiHidden="1" w:unhideWhenUsed="1"/>
+    <w:lsdException w:name="Table List 7" w:semiHidden="1" w:unhideWhenUsed="1"/>
+    <w:lsdException w:name="Table List 8" w:semiHidden="1" w:unhideWhenUsed="1"/>
+    <w:lsdException w:name="Table 3D effects 1" w:semiHidden="1" w:unhideWhenUsed="1"/>
+    <w:lsdException w:name="Table 3D effects 2" w:semiHidden="1" w:unhideWhenUsed="1"/>
+    <w:lsdException w:name="Table 3D effects 3" w:semiHidden="1" w:unhideWhenUsed="1"/>
+    <w:lsdException w:name="Table Contemporary" w:semiHidden="1" w:unhideWhenUsed="1"/>
+    <w:lsdException w:name="Table Elegant" w:semiHidden="1" w:unhideWhenUsed="1"/>
+    <w:lsdException w:name="Table Professional" w:semiHidden="1" w:unhideWhenUsed="1"/>
+    <w:lsdException w:name="Table Subtle 1" w:semiHidden="1" w:unhideWhenUsed="1"/>
+    <w:lsdException w:name="Table Subtle 2" w:semiHidden="1" w:unhideWhenUsed="1"/>
+    <w:lsdException w:name="Table Web 1" w:semiHidden="1" w:unhideWhenUsed="1"/>
+    <w:lsdException w:name="Table Web 2" w:semiHidden="1" w:unhideWhenUsed="1"/>
+    <w:lsdException w:name="Table Web 3" w:semiHidden="1" w:unhideWhenUsed="1"/>
+    <w:lsdException w:name="Balloon Text" w:semiHidden="1" w:unhideWhenUsed="1"/>
+    <w:lsdException w:name="Table Grid" w:uiPriority="39"/>
+    <w:lsdException w:name="Table Theme" w:semiHidden="1" w:unhideWhenUsed="1"/>
+    <w:lsdException w:name="Placeholder Text" w:semiHidden="1"/>
+    <w:lsdException w:name="No Spacing" w:uiPriority="1" w:qFormat="1"/>
+    <w:lsdException w:name="Light Shading" w:uiPriority="60"/>
+    <w:lsdException w:name="Light List" w:uiPriority="61"/>
+    <w:lsdException w:name="Light Grid" w:uiPriority="62"/>
+    <w:lsdException w:name="Medium Shading 1" w:uiPriority="63"/>
+    <w:lsdException w:name="Medium Shading 2" w:uiPriority="64"/>
+    <w:lsdException w:name="Medium List 1" w:uiPriority="65"/>
+    <w:lsdException w:name="Medium List 2" w:uiPriority="66"/>
+    <w:lsdException w:name="Medium Grid 1" w:uiPriority="67"/>
+    <w:lsdException w:name="Medium Grid 2" w:uiPriority="68"/>
+    <w:lsdException w:name="Medium Grid 3" w:uiPriority="69"/>
+    <w:lsdException w:name="Dark List" w:uiPriority="70"/>
+    <w:lsdException w:name="Colorful Shading" w:uiPriority="71"/>
+    <w:lsdException w:name="Colorful List" w:uiPriority="72"/>
+    <w:lsdException w:name="Colorful Grid" w:uiPriority="73"/>
+    <w:lsdException w:name="Light Shading Accent 1" w:uiPriority="60"/>
+    <w:lsdException w:name="Light List Accent 1" w:uiPriority="61"/>
+    <w:lsdException w:name="Light Grid Accent 1" w:uiPriority="62"/>
+    <w:lsdException w:name="Medium Shading 1 Accent 1" w:uiPriority="63"/>
+    <w:lsdException w:name="Medium Shading 2 Accent 1" w:uiPriority="64"/>
+    <w:lsdException w:name="Medium List 1 Accent 1" w:uiPriority="65"/>
+    <w:lsdException w:name="Revision" w:semiHidden="1"/>
+    <w:lsdException w:name="List Paragraph" w:uiPriority="34" w:qFormat="1"/>
+    <w:lsdException w:name="Quote" w:uiPriority="29" w:qFormat="1"/>
+    <w:lsdException w:name="Intense Quote" w:uiPriority="30" w:qFormat="1"/>
+    <w:lsdException w:name="Medium List 2 Accent 1" w:uiPriority="66"/>
+    <w:lsdException w:name="Medium Grid 1 Accent 1" w:uiPriority="67"/>
+    <w:lsdException w:name="Medium Grid 2 Accent 1" w:uiPriority="68"/>
+    <w:lsdException w:name="Medium Grid 3 Accent 1" w:uiPriority="69"/>
+    <w:lsdException w:name="Dark List Accent 1" w:uiPriority="70"/>
+    <w:lsdException w:name="Colorful Shading Accent 1" w:uiPriority="71"/>
+    <w:lsdException w:name="Colorful List Accent 1" w:uiPriority="72"/>
+    <w:lsdException w:name="Colorful Grid Accent 1" w:uiPriority="73"/>
+    <w:lsdException w:name="Light Shading Accent 2" w:uiPriority="60"/>
+    <w:lsdException w:name="Light List Accent 2" w:uiPriority="61"/>
+    <w:lsdException w:name="Light Grid Accent 2" w:uiPriority="62"/>
+    <w:lsdException w:name="Medium Shading 1 Accent 2" w:uiPriority="63"/>
+    <w:lsdException w:name="Medium Shading 2 Accent 2" w:uiPriority="64"/>
+    <w:lsdException w:name="Medium List 1 Accent 2" w:uiPriority="65"/>
+    <w:lsdException w:name="Medium List 2 Accent 2" w:uiPriority="66"/>
+    <w:lsdException w:name="Medium Grid 1 Accent 2" w:uiPriority="67"/>
+    <w:lsdException w:name="Medium Grid 2 Accent 2" w:uiPriority="68"/>
+    <w:lsdException w:name="Medium Grid 3 Accent 2" w:uiPriority="69"/>
+    <w:lsdException w:name="Dark List Accent 2" w:uiPriority="70"/>
+    <w:lsdException w:name="Colorful Shading Accent 2" w:uiPriority="71"/>
+    <w:lsdException w:name="Colorful List Accent 2" w:uiPriority="72"/>
+    <w:lsdException w:name="Colorful Grid Accent 2" w:uiPriority="73"/>
+    <w:lsdException w:name="Light Shading Accent 3" w:uiPriority="60"/>
+    <w:lsdException w:name="Light List Accent 3" w:uiPriority="61"/>
+    <w:lsdException w:name="Light Grid Accent 3" w:uiPriority="62"/>
+    <w:lsdException w:name="Medium Shading 1 Accent 3" w:uiPriority="63"/>
+    <w:lsdException w:name="Medium Shading 2 Accent 3" w:uiPriority="64"/>
+    <w:lsdException w:name="Medium List 1 Accent 3" w:uiPriority="65"/>
+    <w:lsdException w:name="Medium List 2 Accent 3" w:uiPriority="66"/>
+    <w:lsdException w:name="Medium Grid 1 Accent 3" w:uiPriority="67"/>
+    <w:lsdException w:name="Medium Grid 2 Accent 3" w:uiPriority="68"/>
+    <w:lsdException w:name="Medium Grid 3 Accent 3" w:uiPriority="69"/>
+    <w:lsdException w:name="Dark List Accent 3" w:uiPriority="70"/>
+    <w:lsdException w:name="Colorful Shading Accent 3" w:uiPriority="71"/>
+    <w:lsdException w:name="Colorful List Accent 3" w:uiPriority="72"/>
+    <w:lsdException w:name="Colorful Grid Accent 3" w:uiPriority="73"/>
+    <w:lsdException w:name="Light Shading Accent 4" w:uiPriority="60"/>
+    <w:lsdException w:name="Light List Accent 4" w:uiPriority="61"/>
+    <w:lsdException w:name="Light Grid Accent 4" w:uiPriority="62"/>
+    <w:lsdException w:name="Medium Shading 1 Accent 4" w:uiPriority="63"/>
+    <w:lsdException w:name="Medium Shading 2 Accent 4" w:uiPriority="64"/>
+    <w:lsdException w:name="Medium List 1 Accent 4" w:uiPriority="65"/>
+    <w:lsdException w:name="Medium List 2 Accent 4" w:uiPriority="66"/>
+    <w:lsdException w:name="Medium Grid 1 Accent 4" w:uiPriority="67"/>
+    <w:lsdException w:name="Medium Grid 2 Accent 4" w:uiPriority="68"/>
+    <w:lsdException w:name="Medium Grid 3 Accent 4" w:uiPriority="69"/>
+    <w:lsdException w:name="Dark List Accent 4" w:uiPriority="70"/>
+    <w:lsdException w:name="Colorful Shading Accent 4" w:uiPriority="71"/>
+    <w:lsdException w:name="Colorful List Accent 4" w:uiPriority="72"/>
+    <w:lsdException w:name="Colorful Grid Accent 4" w:uiPriority="73"/>
+    <w:lsdException w:name="Light Shading Accent 5" w:uiPriority="60"/>
+    <w:lsdException w:name="Light List Accent 5" w:uiPriority="61"/>
+    <w:lsdException w:name="Light Grid Accent 5" w:uiPriority="62"/>
+    <w:lsdException w:name="Medium Shading 1 Accent 5" w:uiPriority="63"/>
+    <w:lsdException w:name="Medium Shading 2 Accent 5" w:uiPriority="64"/>
+    <w:lsdException w:name="Medium List 1 Accent 5" w:uiPriority="65"/>
+    <w:lsdException w:name="Medium List 2 Accent 5" w:uiPriority="66"/>
+    <w:lsdException w:name="Medium Grid 1 Accent 5" w:uiPriority="67"/>
+    <w:lsdException w:name="Medium Grid 2 Accent 5" w:uiPriority="68"/>
+    <w:lsdException w:name="Medium Grid 3 Accent 5" w:uiPriority="69"/>
+    <w:lsdException w:name="Dark List Accent 5" w:uiPriority="70"/>
+    <w:lsdException w:name="Colorful Shading Accent 5" w:uiPriority="71"/>
+    <w:lsdException w:name="Colorful List Accent 5" w:uiPriority="72"/>
+    <w:lsdException w:name="Colorful Grid Accent 5" w:uiPriority="73"/>
+    <w:lsdException w:name="Light Shading Accent 6" w:uiPriority="60"/>
+    <w:lsdException w:name="Light List Accent 6" w:uiPriority="61"/>
+    <w:lsdException w:name="Light Grid Accent 6" w:uiPriority="62"/>
+    <w:lsdException w:name="Medium Shading 1 Accent 6" w:uiPriority="63"/>
+    <w:lsdException w:name="Medium Shading 2 Accent 6" w:uiPriority="64"/>
+    <w:lsdException w:name="Medium List 1 Accent 6" w:uiPriority="65"/>
+    <w:lsdException w:name="Medium List 2 Accent 6" w:uiPriority="66"/>
+    <w:lsdException w:name="Medium Grid 1 Accent 6" w:uiPriority="67"/>
+    <w:lsdException w:name="Medium Grid 2 Accent 6" w:uiPriority="68"/>
+    <w:lsdException w:name="Medium Grid 3 Accent 6" w:uiPriority="69"/>
+    <w:lsdException w:name="Dark List Accent 6" w:uiPriority="70"/>
+    <w:lsdException w:name="Colorful Shading Accent 6" w:uiPriority="71"/>
+    <w:lsdException w:name="Colorful List Accent 6" w:uiPriority="72"/>
+    <w:lsdException w:name="Colorful Grid Accent 6" w:uiPriority="73"/>
+    <w:lsdException w:name="Subtle Emphasis" w:uiPriority="19" w:qFormat="1"/>
+    <w:lsdException w:name="Intense Emphasis" w:uiPriority="21" w:qFormat="1"/>
+    <w:lsdException w:name="Subtle Reference" w:uiPriority="31" w:qFormat="1"/>
+    <w:lsdException w:name="Intense Reference" w:uiPriority="32" w:qFormat="1"/>
+    <w:lsdException w:name="Book Title" w:uiPriority="33" w:qFormat="1"/>
+    <w:lsdException w:name="Bibliography" w:semiHidden="1" w:uiPriority="37" w:unhideWhenUsed="1"/>
+    <w:lsdException w:name="TOC Heading" w:semiHidden="1" w:uiPriority="39" w:unhideWhenUsed="1" w:qFormat="1"/>
+    <w:lsdException w:name="Plain Table 1" w:uiPriority="41"/>
+    <w:lsdException w:name="Plain Table 2" w:uiPriority="42"/>
+    <w:lsdException w:name="Plain Table 3" w:uiPriority="43"/>
+    <w:lsdException w:name="Plain Table 4" w:uiPriority="44"/>
+    <w:lsdException w:name="Plain Table 5" w:uiPriority="45"/>
+    <w:lsdException w:name="Grid Table Light" w:uiPriority="40"/>
+    <w:lsdException w:name="Grid Table 1 Light" w:uiPriority="46"/>
+    <w:lsdException w:name="Grid Table 2" w:uiPriority="47"/>
+    <w:lsdException w:name="Grid Table 3" w:uiPriority="48"/>
+    <w:lsdException w:name="Grid Table 4" w:uiPriority="49"/>
+    <w:lsdException w:name="Grid Table 5 Dark" w:uiPriority="50"/>
+    <w:lsdException w:name="Grid Table 6 Colorful" w:uiPriority="51"/>
+    <w:lsdException w:name="Grid Table 7 Colorful" w:uiPriority="52"/>
+    <w:lsdException w:name="Grid Table 1 Light Accent 1" w:uiPriority="46"/>
+    <w:lsdException w:name="Grid Table 2 Accent 1" w:uiPriority="47"/>
+    <w:lsdException w:name="Grid Table 3 Accent 1" w:uiPriority="48"/>
+    <w:lsdException w:name="Grid Table 4 Accent 1" w:uiPriority="49"/>
+    <w:lsdException w:name="Grid Table 5 Dark Accent 1" w:uiPriority="50"/>
+    <w:lsdException w:name="Grid Table 6 Colorful Accent 1" w:uiPriority="51"/>
+    <w:lsdException w:name="Grid Table 7 Colorful Accent 1" w:uiPriority="52"/>
+    <w:lsdException w:name="Grid Table 1 Light Accent 2" w:uiPriority="46"/>
+    <w:lsdException w:name="Grid Table 2 Accent 2" w:uiPriority="47"/>
+    <w:lsdException w:name="Grid Table 3 Accent 2" w:uiPriority="48"/>
+    <w:lsdException w:name="Grid Table 4 Accent 2" w:uiPriority="49"/>
+    <w:lsdException w:name="Grid Table 5 Dark Accent 2" w:uiPriority="50"/>
+    <w:lsdException w:name="Grid Table 6 Colorful Accent 2" w:uiPriority="51"/>
+    <w:lsdException w:name="Grid Table 7 Colorful Accent 2" w:uiPriority="52"/>
+    <w:lsdException w:name="Grid Table 1 Light Accent 3" w:uiPriority="46"/>
+    <w:lsdException w:name="Grid Table 2 Accent 3" w:uiPriority="47"/>
+    <w:lsdException w:name="Grid Table 3 Accent 3" w:uiPriority="48"/>
+    <w:lsdException w:name="Grid Table 4 Accent 3" w:uiPriority="49"/>
+    <w:lsdException w:name="Grid Table 5 Dark Accent 3" w:uiPriority="50"/>
+    <w:lsdException w:name="Grid Table 6 Colorful Accent 3" w:uiPriority="51"/>
+    <w:lsdException w:name="Grid Table 7 Colorful Accent 3" w:uiPriority="52"/>
+    <w:lsdException w:name="Grid Table 1 Light Accent 4" w:uiPriority="46"/>
+    <w:lsdException w:name="Grid Table 2 Accent 4" w:uiPriority="47"/>
+    <w:lsdException w:name="Grid Table 3 Accent 4" w:uiPriority="48"/>
+    <w:lsdException w:name="Grid Table 4 Accent 4" w:uiPriority="49"/>
+    <w:lsdException w:name="Grid Table 5 Dark Accent 4" w:uiPriority="50"/>
+    <w:lsdException w:name="Grid Table 6 Colorful Accent 4" w:uiPriority="51"/>
+    <w:lsdException w:name="Grid Table 7 Colorful Accent 4" w:uiPriority="52"/>
+    <w:lsdException w:name="Grid Table 1 Light Accent 5" w:uiPriority="46"/>
+    <w:lsdException w:name="Grid Table 2 Accent 5" w:uiPriority="47"/>
+    <w:lsdException w:name="Grid Table 3 Accent 5" w:uiPriority="48"/>
+    <w:lsdException w:name="Grid Table 4 Accent 5" w:uiPriority="49"/>
+    <w:lsdException w:name="Grid Table 5 Dark Accent 5" w:uiPriority="50"/>
+    <w:lsdException w:name="Grid Table 6 Colorful Accent 5" w:uiPriority="51"/>
+    <w:lsdException w:name="Grid Table 7 Colorful Accent 5" w:uiPriority="52"/>
+    <w:lsdException w:name="Grid Table 1 Light Accent 6" w:uiPriority="46"/>
+    <w:lsdException w:name="Grid Table 2 Accent 6" w:uiPriority="47"/>
+    <w:lsdException w:name="Grid Table 3 Accent 6" w:uiPriority="48"/>
+    <w:lsdException w:name="Grid Table 4 Accent 6" w:uiPriority="49"/>
+    <w:lsdException w:name="Grid Table 5 Dark Accent 6" w:uiPriority="50"/>
+    <w:lsdException w:name="Grid Table 6 Colorful Accent 6" w:uiPriority="51"/>
+    <w:lsdException w:name="Grid Table 7 Colorful Accent 6" w:uiPriority="52"/>
+    <w:lsdException w:name="List Table 1 Light" w:uiPriority="46"/>
+    <w:lsdException w:name="List Table 2" w:uiPriority="47"/>
+    <w:lsdException w:name="List Table 3" w:uiPriority="48"/>
+    <w:lsdException w:name="List Table 4" w:uiPriority="49"/>
+    <w:lsdException w:name="List Table 5 Dark" w:uiPriority="50"/>
+    <w:lsdException w:name="List Table 6 Colorful" w:uiPriority="51"/>
+    <w:lsdException w:name="List Table 7 Colorful" w:uiPriority="52"/>
+    <w:lsdException w:name="List Table 1 Light Accent 1" w:uiPriority="46"/>
+    <w:lsdException w:name="List Table 2 Accent 1" w:uiPriority="47"/>
+    <w:lsdException w:name="List Table 3 Accent 1" w:uiPriority="48"/>
+    <w:lsdException w:name="List Table 4 Accent 1" w:uiPriority="49"/>
+    <w:lsdException w:name="List Table 5 Dark Accent 1" w:uiPriority="50"/>
+    <w:lsdException w:name="List Table 6 Colorful Accent 1" w:uiPriority="51"/>
+    <w:lsdException w:name="List Table 7 Colorful Accent 1" w:uiPriority="52"/>
+    <w:lsdException w:name="List Table 1 Light Accent 2" w:uiPriority="46"/>
+    <w:lsdException w:name="List Table 2 Accent 2" w:uiPriority="47"/>
+    <w:lsdException w:name="List Table 3 Accent 2" w:uiPriority="48"/>
+    <w:lsdException w:name="List Table 4 Accent 2" w:uiPriority="49"/>
+    <w:lsdException w:name="List Table 5 Dark Accent 2" w:uiPriority="50"/>
+    <w:lsdException w:name="List Table 6 Colorful Accent 2" w:uiPriority="51"/>
+    <w:lsdException w:name="List Table 7 Colorful Accent 2" w:uiPriority="52"/>
+    <w:lsdException w:name="List Table 1 Light Accent 3" w:uiPriority="46"/>
+    <w:lsdException w:name="List Table 2 Accent 3" w:uiPriority="47"/>
+    <w:lsdException w:name="List Table 3 Accent 3" w:uiPriority="48"/>
+    <w:lsdException w:name="List Table 4 Accent 3" w:uiPriority="49"/>
+    <w:lsdException w:name="List Table 5 Dark Accent 3" w:uiPriority="50"/>
+    <w:lsdException w:name="List Table 6 Colorful Accent 3" w:uiPriority="51"/>
+    <w:lsdException w:name="List Table 7 Colorful Accent 3" w:uiPriority="52"/>
+    <w:lsdException w:name="List Table 1 Light Accent 4" w:uiPriority="46"/>
+    <w:lsdException w:name="List Table 2 Accent 4" w:uiPriority="47"/>
+    <w:lsdException w:name="List Table 3 Accent 4" w:uiPriority="48"/>
+    <w:lsdException w:name="List Table 4 Accent 4" w:uiPriority="49"/>
+    <w:lsdException w:name="List Table 5 Dark Accent 4" w:uiPriority="50"/>
+    <w:lsdException w:name="List Table 6 Colorful Accent 4" w:uiPriority="51"/>
+    <w:lsdException w:name="List Table 7 Colorful Accent 4" w:uiPriority="52"/>
+    <w:lsdException w:name="List Table 1 Light Accent 5" w:uiPriority="46"/>
+    <w:lsdException w:name="List Table 2 Accent 5" w:uiPriority="47"/>
+    <w:lsdException w:name="List Table 3 Accent 5" w:uiPriority="48"/>
+    <w:lsdException w:name="List Table 4 Accent 5" w:uiPriority="49"/>
+    <w:lsdException w:name="List Table 5 Dark Accent 5" w:uiPriority="50"/>
+    <w:lsdException w:name="List Table 6 Colorful Accent 5" w:uiPriority="51"/>
+    <w:lsdException w:name="List Table 7 Colorful Accent 5" w:uiPriority="52"/>
+    <w:lsdException w:name="List Table 1 Light Accent 6" w:uiPriority="46"/>
+    <w:lsdException w:name="List Table 2 Accent 6" w:uiPriority="47"/>
+    <w:lsdException w:name="List Table 3 Accent 6" w:uiPriority="48"/>
+    <w:lsdException w:name="List Table 4 Accent 6" w:uiPriority="49"/>
+    <w:lsdException w:name="List Table 5 Dark Accent 6" w:uiPriority="50"/>
+    <w:lsdException w:name="List Table 6 Colorful Accent 6" w:uiPriority="51"/>
+    <w:lsdException w:name="List Table 7 Colorful Accent 6" w:uiPriority="52"/>
+    <w:lsdException w:name="Mention" w:semiHidden="1" w:unhideWhenUsed="1"/>
+    <w:lsdException w:name="Smart Hyperlink" w:semiHidden="1" w:unhideWhenUsed="1"/>
+    <w:lsdException w:name="Hashtag" w:semiHidden="1" w:unhideWhenUsed="1"/>
+    <w:lsdException w:name="Unresolved Mention" w:semiHidden="1" w:unhideWhenUsed="1"/>
+    <w:lsdException w:name="Smart Link" w:semiHidden="1" w:unhideWhenUsed="1"/>
+  </w:latentStyles>
+  <w:style w:type="paragraph" w:default="1" w:styleId="Normal">
+    <w:name w:val="Normal"/>
+    <w:qFormat/>
+  </w:style>
+  <w:style w:type="character" w:default="1" w:styleId="DefaultParagraphFont">
+    <w:name w:val="Default Paragraph Font"/>
+    <w:uiPriority w:val="1"/>
+    <w:semiHidden/>
+    <w:unhideWhenUsed/>
+  </w:style>
+  <w:style w:type="table" w:default="1" w:styleId="TableNormal">
+    <w:name w:val="Normal Table"/>
+    <w:uiPriority w:val="99"/>
+    <w:semiHidden/>
+    <w:unhideWhenUsed/>
+    <w:tblPr>
+      <w:tblInd w:w="0" w:type="dxa"/>
+      <w:tblCellMar>
+        <w:top w:w="0" w:type="dxa"/>
+        <w:left w:w="108" w:type="dxa"/>
+        <w:bottom w:w="0" w:type="dxa"/>
+        <w:right w:w="108" w:type="dxa"/>
+      </w:tblCellMar>
+    </w:tblPr>
+  </w:style>
+  <w:style w:type="numbering" w:default="1" w:styleId="NoList">
+    <w:name w:val="No List"/>
+    <w:uiPriority w:val="99"/>
+    <w:semiHidden/>
+    <w:unhideWhenUsed/>
+  </w:style>
+  <w:style w:type="paragraph" w:customStyle="1" w:styleId="DA168F7C4DE94061ABBFF839F29381B7">
+    <w:name w:val="DA168F7C4DE94061ABBFF839F29381B7"/>
+    <w:rsid w:val="00A73957"/>
+  </w:style>
+  <w:style w:type="paragraph" w:customStyle="1" w:styleId="022D441A25FE4A34A0D042060A5438FB">
+    <w:name w:val="022D441A25FE4A34A0D042060A5438FB"/>
+    <w:rsid w:val="00A73957"/>
+  </w:style>
+  <w:style w:type="paragraph" w:customStyle="1" w:styleId="DBFAEE7FBFFC45CB94BAD4540EEA2C90">
+    <w:name w:val="DBFAEE7FBFFC45CB94BAD4540EEA2C90"/>
+    <w:rsid w:val="00A73957"/>
+  </w:style>
+  <w:style w:type="paragraph" w:customStyle="1" w:styleId="DDC810E76BA348FE878EAC16541479F8">
+    <w:name w:val="DDC810E76BA348FE878EAC16541479F8"/>
+    <w:rsid w:val="00A73957"/>
+  </w:style>
+  <w:style w:type="paragraph" w:customStyle="1" w:styleId="0D57C978651D4FC6AD567A6756BB43FD">
+    <w:name w:val="0D57C978651D4FC6AD567A6756BB43FD"/>
+    <w:rsid w:val="00A73957"/>
+  </w:style>
+  <w:style w:type="character" w:styleId="PlaceholderText">
+    <w:name w:val="Placeholder Text"/>
+    <w:basedOn w:val="DefaultParagraphFont"/>
+    <w:uiPriority w:val="99"/>
+    <w:semiHidden/>
+    <w:rsid w:val="00A73957"/>
+    <w:rPr>
+      <w:color w:val="666666"/>
+    </w:rPr>
+  </w:style>
+</w:styles>
+</file>
+
+<file path=word/glossary/webSettings.xml><?xml version="1.0" encoding="utf-8"?>
+<w:webSettings xmlns:mc="http://schemas.openxmlformats.org/markup-compatibility/2006" xmlns:r="http://schemas.openxmlformats.org/officeDocument/2006/relationships" xmlns:w="http://schemas.openxmlformats.org/wordprocessingml/2006/main" xmlns:w14="http://schemas.microsoft.com/office/word/2010/wordml" xmlns:w15="http://schemas.microsoft.com/office/word/2012/wordml" xmlns:w16cex="http://schemas.microsoft.com/office/word/2018/wordml/cex" xmlns:w16cid="http://schemas.microsoft.com/office/word/2016/wordml/cid" xmlns:w16="http://schemas.microsoft.com/office/word/2018/wordml" xmlns:w16du="http://schemas.microsoft.com/office/word/2023/wordml/word16du" xmlns:w16sdtdh="http://schemas.microsoft.com/office/word/2020/wordml/sdtdatahash" xmlns:w16sdtfl="http://schemas.microsoft.com/office/word/2024/wordml/sdtformatlock" xmlns:w16se="http://schemas.microsoft.com/office/word/2015/wordml/symex" mc:Ignorable="w14 w15 w16se w16cid w16 w16cex w16sdtdh w16sdtfl w16du">
+  <w:optimizeForBrowser/>
+  <w:allowPNG/>
+</w:webSettings>
 </file>
 
 <file path=word/theme/theme1.xml><?xml version="1.0" encoding="utf-8"?>
@@ -1259,4 +4515,35 @@
     </a:ext>
   </a:extLst>
 </a:theme>
+</file>
+
+<file path=customXml/item1.xml><?xml version="1.0" encoding="utf-8"?>
+<CoverPageProperties xmlns="http://schemas.microsoft.com/office/2006/coverPageProps">
+  <PublishDate>2026-01-09T00:00:00</PublishDate>
+  <Abstract/>
+  <CompanyAddress/>
+  <CompanyPhone/>
+  <CompanyFax/>
+  <CompanyEmail/>
+</CoverPageProperties>
+</file>
+
+<file path=customXml/item2.xml><?xml version="1.0" encoding="utf-8"?>
+<b:Sources xmlns:b="http://schemas.openxmlformats.org/officeDocument/2006/bibliography" xmlns="http://schemas.openxmlformats.org/officeDocument/2006/bibliography" SelectedStyle="\IEEE2006OfficeOnline.xsl" StyleName="IEEE" Version="2006"/>
+</file>
+
+<file path=customXml/itemProps1.xml><?xml version="1.0" encoding="utf-8"?>
+<ds:datastoreItem xmlns:ds="http://schemas.openxmlformats.org/officeDocument/2006/customXml" ds:itemID="{55AF091B-3C7A-41E3-B477-F2FDAA23CFDA}">
+  <ds:schemaRefs>
+    <ds:schemaRef ds:uri="http://schemas.microsoft.com/office/2006/coverPageProps"/>
+  </ds:schemaRefs>
+</ds:datastoreItem>
+</file>
+
+<file path=customXml/itemProps2.xml><?xml version="1.0" encoding="utf-8"?>
+<ds:datastoreItem xmlns:ds="http://schemas.openxmlformats.org/officeDocument/2006/customXml" ds:itemID="{57199DAA-B322-4CA9-A7F3-A27BA236DF46}">
+  <ds:schemaRefs>
+    <ds:schemaRef ds:uri="http://schemas.openxmlformats.org/officeDocument/2006/bibliography"/>
+  </ds:schemaRefs>
+</ds:datastoreItem>
 </file>
</xml_diff>

<commit_message>
uploading the task 4 report + code
</commit_message>
<xml_diff>
--- a/Report.docx
+++ b/Report.docx
@@ -194,6 +194,15 @@
     </w:sdt>
     <w:sdt>
       <w:sdtPr>
+        <w:rPr>
+          <w:rFonts w:asciiTheme="minorHAnsi" w:eastAsiaTheme="minorHAnsi" w:hAnsiTheme="minorHAnsi" w:cstheme="minorBidi"/>
+          <w:color w:val="auto"/>
+          <w:kern w:val="2"/>
+          <w:sz w:val="24"/>
+          <w:szCs w:val="24"/>
+          <w:lang/>
+          <w14:ligatures w14:val="standardContextual"/>
+        </w:rPr>
         <w:id w:val="-1414231287"/>
         <w:docPartObj>
           <w:docPartGallery w:val="Table of Contents"/>
@@ -202,16 +211,9 @@
       </w:sdtPr>
       <w:sdtEndPr>
         <w:rPr>
-          <w:rFonts w:asciiTheme="minorHAnsi" w:eastAsiaTheme="minorHAnsi" w:hAnsiTheme="minorHAnsi" w:cstheme="minorBidi"/>
           <w:b/>
           <w:bCs/>
           <w:noProof/>
-          <w:color w:val="auto"/>
-          <w:kern w:val="2"/>
-          <w:sz w:val="24"/>
-          <w:szCs w:val="24"/>
-          <w:lang w:val="en-001"/>
-          <w14:ligatures w14:val="standardContextual"/>
         </w:rPr>
       </w:sdtEndPr>
       <w:sdtContent>
@@ -232,7 +234,7 @@
             <w:rPr>
               <w:rFonts w:eastAsiaTheme="minorEastAsia"/>
               <w:noProof/>
-              <w:lang w:eastAsia="en-001"/>
+              <w:lang/>
             </w:rPr>
           </w:pPr>
           <w:r>
@@ -312,7 +314,7 @@
             <w:rPr>
               <w:rFonts w:eastAsiaTheme="minorEastAsia"/>
               <w:noProof/>
-              <w:lang w:eastAsia="en-001"/>
+              <w:lang/>
             </w:rPr>
           </w:pPr>
           <w:hyperlink w:anchor="_Toc217930765" w:history="1">
@@ -383,7 +385,7 @@
             <w:rPr>
               <w:rFonts w:eastAsiaTheme="minorEastAsia"/>
               <w:noProof/>
-              <w:lang w:eastAsia="en-001"/>
+              <w:lang/>
             </w:rPr>
           </w:pPr>
           <w:hyperlink w:anchor="_Toc217930766" w:history="1">
@@ -454,7 +456,7 @@
             <w:rPr>
               <w:rFonts w:eastAsiaTheme="minorEastAsia"/>
               <w:noProof/>
-              <w:lang w:eastAsia="en-001"/>
+              <w:lang/>
             </w:rPr>
           </w:pPr>
           <w:hyperlink w:anchor="_Toc217930767" w:history="1">
@@ -525,7 +527,7 @@
             <w:rPr>
               <w:rFonts w:eastAsiaTheme="minorEastAsia"/>
               <w:noProof/>
-              <w:lang w:eastAsia="en-001"/>
+              <w:lang/>
             </w:rPr>
           </w:pPr>
           <w:hyperlink w:anchor="_Toc217930768" w:history="1">
@@ -596,7 +598,7 @@
             <w:rPr>
               <w:rFonts w:eastAsiaTheme="minorEastAsia"/>
               <w:noProof/>
-              <w:lang w:eastAsia="en-001"/>
+              <w:lang/>
             </w:rPr>
           </w:pPr>
           <w:hyperlink w:anchor="_Toc217930769" w:history="1">
@@ -667,7 +669,7 @@
             <w:rPr>
               <w:rFonts w:eastAsiaTheme="minorEastAsia"/>
               <w:noProof/>
-              <w:lang w:eastAsia="en-001"/>
+              <w:lang/>
             </w:rPr>
           </w:pPr>
           <w:hyperlink w:anchor="_Toc217930770" w:history="1">
@@ -738,7 +740,7 @@
             <w:rPr>
               <w:rFonts w:eastAsiaTheme="minorEastAsia"/>
               <w:noProof/>
-              <w:lang w:eastAsia="en-001"/>
+              <w:lang/>
             </w:rPr>
           </w:pPr>
           <w:hyperlink w:anchor="_Toc217930771" w:history="1">
@@ -809,7 +811,7 @@
             <w:rPr>
               <w:rFonts w:eastAsiaTheme="minorEastAsia"/>
               <w:noProof/>
-              <w:lang w:eastAsia="en-001"/>
+              <w:lang/>
             </w:rPr>
           </w:pPr>
           <w:hyperlink w:anchor="_Toc217930772" w:history="1">
@@ -880,7 +882,7 @@
             <w:rPr>
               <w:rFonts w:eastAsiaTheme="minorEastAsia"/>
               <w:noProof/>
-              <w:lang w:eastAsia="en-001"/>
+              <w:lang/>
             </w:rPr>
           </w:pPr>
           <w:hyperlink w:anchor="_Toc217930773" w:history="1">
@@ -951,7 +953,7 @@
             <w:rPr>
               <w:rFonts w:eastAsiaTheme="minorEastAsia"/>
               <w:noProof/>
-              <w:lang w:eastAsia="en-001"/>
+              <w:lang/>
             </w:rPr>
           </w:pPr>
           <w:hyperlink w:anchor="_Toc217930774" w:history="1">
@@ -1022,7 +1024,7 @@
             <w:rPr>
               <w:rFonts w:eastAsiaTheme="minorEastAsia"/>
               <w:noProof/>
-              <w:lang w:eastAsia="en-001"/>
+              <w:lang/>
             </w:rPr>
           </w:pPr>
           <w:hyperlink w:anchor="_Toc217930775" w:history="1">
@@ -1093,7 +1095,7 @@
             <w:rPr>
               <w:rFonts w:eastAsiaTheme="minorEastAsia"/>
               <w:noProof/>
-              <w:lang w:eastAsia="en-001"/>
+              <w:lang/>
             </w:rPr>
           </w:pPr>
           <w:hyperlink w:anchor="_Toc217930776" w:history="1">
@@ -1164,7 +1166,7 @@
             <w:rPr>
               <w:rFonts w:eastAsiaTheme="minorEastAsia"/>
               <w:noProof/>
-              <w:lang w:eastAsia="en-001"/>
+              <w:lang/>
             </w:rPr>
           </w:pPr>
           <w:hyperlink w:anchor="_Toc217930777" w:history="1">
@@ -1235,7 +1237,7 @@
             <w:rPr>
               <w:rFonts w:eastAsiaTheme="minorEastAsia"/>
               <w:noProof/>
-              <w:lang w:eastAsia="en-001"/>
+              <w:lang/>
             </w:rPr>
           </w:pPr>
           <w:hyperlink w:anchor="_Toc217930778" w:history="1">
@@ -1306,7 +1308,7 @@
             <w:rPr>
               <w:rFonts w:eastAsiaTheme="minorEastAsia"/>
               <w:noProof/>
-              <w:lang w:eastAsia="en-001"/>
+              <w:lang/>
             </w:rPr>
           </w:pPr>
           <w:hyperlink w:anchor="_Toc217930779" w:history="1">
@@ -1377,7 +1379,7 @@
             <w:rPr>
               <w:rFonts w:eastAsiaTheme="minorEastAsia"/>
               <w:noProof/>
-              <w:lang w:eastAsia="en-001"/>
+              <w:lang/>
             </w:rPr>
           </w:pPr>
           <w:hyperlink w:anchor="_Toc217930780" w:history="1">
@@ -2267,7 +2269,31 @@
         <w:rPr>
           <w:lang w:val="en-US"/>
         </w:rPr>
-        <w:t>The GA steadily increased best fitness over generations, reaching a final best fitness score of 0.973 at generation 60. Using the best-evolved genome, the final classifier achieved:</w:t>
+        <w:t xml:space="preserve">The GA steadily </w:t>
+      </w:r>
+      <w:r>
+        <w:rPr>
+          <w:lang w:val="en-US"/>
+        </w:rPr>
+        <w:t>increased to</w:t>
+      </w:r>
+      <w:r>
+        <w:rPr>
+          <w:lang w:val="en-US"/>
+        </w:rPr>
+        <w:t xml:space="preserve"> </w:t>
+      </w:r>
+      <w:r>
+        <w:rPr>
+          <w:lang w:val="en-US"/>
+        </w:rPr>
+        <w:t>the best fitness level</w:t>
+      </w:r>
+      <w:r>
+        <w:rPr>
+          <w:lang w:val="en-US"/>
+        </w:rPr>
+        <w:t xml:space="preserve"> over generations, reaching a final best fitness score of 0.973 at generation 60. Using the best-evolved genome, the final classifier achieved:</w:t>
       </w:r>
     </w:p>
     <w:p>
@@ -2367,18 +2393,2554 @@
     <w:p>
       <w:pPr>
         <w:pStyle w:val="Heading1"/>
-        <w:rPr>
-          <w:lang w:val="en-US"/>
-        </w:rPr>
       </w:pPr>
       <w:bookmarkStart w:id="16" w:name="_Toc217930780"/>
       <w:r>
-        <w:rPr>
-          <w:lang w:val="en-US"/>
-        </w:rPr>
         <w:t>Task 4: A* Beam Search for 8-Puzzle Problem</w:t>
       </w:r>
       <w:bookmarkEnd w:id="16"/>
+    </w:p>
+    <w:p>
+      <w:pPr>
+        <w:pStyle w:val="Heading2"/>
+        <w:rPr>
+          <w:rFonts w:asciiTheme="minorHAnsi" w:hAnsiTheme="minorHAnsi"/>
+          <w:b/>
+          <w:bCs/>
+          <w:color w:val="156082" w:themeColor="accent1"/>
+          <w:lang w:val="en-AT"/>
+        </w:rPr>
+      </w:pPr>
+      <w:r>
+        <w:rPr>
+          <w:rFonts w:asciiTheme="minorHAnsi" w:hAnsiTheme="minorHAnsi"/>
+          <w:b/>
+          <w:bCs/>
+          <w:color w:val="156082" w:themeColor="accent1"/>
+          <w:lang w:val="en-AT"/>
+        </w:rPr>
+        <w:t xml:space="preserve">1. </w:t>
+      </w:r>
+      <w:r>
+        <w:rPr>
+          <w:rStyle w:val="Heading2Char"/>
+        </w:rPr>
+        <w:t>Introduction</w:t>
+      </w:r>
+    </w:p>
+    <w:p>
+      <w:pPr>
+        <w:rPr>
+          <w:lang w:val="en-AT"/>
+        </w:rPr>
+      </w:pPr>
+      <w:r>
+        <w:rPr>
+          <w:lang w:val="en-AT"/>
+        </w:rPr>
+        <w:t>The 8-puzzle problem is a classic search problem consisting of a 3×3 grid with eight numbered tiles and one blank space. The objective is to reach a goal configuration from a given start configuration by sliding tiles into the blank space. This problem is widely used to evaluate heuristic search algorithms such as A* due to its manageable state space and well-understood properties.</w:t>
+      </w:r>
+    </w:p>
+    <w:p>
+      <w:pPr>
+        <w:rPr>
+          <w:lang w:val="en-AT"/>
+        </w:rPr>
+      </w:pPr>
+      <w:r>
+        <w:rPr>
+          <w:lang w:val="en-AT"/>
+        </w:rPr>
+        <w:t xml:space="preserve">In this report, we compare the standard </w:t>
+      </w:r>
+      <w:r>
+        <w:rPr>
+          <w:b/>
+          <w:bCs/>
+          <w:lang w:val="en-AT"/>
+        </w:rPr>
+        <w:t>A</w:t>
+      </w:r>
+      <w:r>
+        <w:rPr>
+          <w:lang w:val="en-AT"/>
+        </w:rPr>
+        <w:t xml:space="preserve">* algorithm with a memory- and time-constrained variant called </w:t>
+      </w:r>
+      <w:r>
+        <w:rPr>
+          <w:b/>
+          <w:bCs/>
+          <w:lang w:val="en-AT"/>
+        </w:rPr>
+        <w:t>Beam-A</w:t>
+      </w:r>
+      <w:r>
+        <w:rPr>
+          <w:lang w:val="en-AT"/>
+        </w:rPr>
+        <w:t>* (A* Beam Search). Beam-A* limits the number of nodes retained at each depth or frontier expansion, trading optimality guarantees for improved efficiency.</w:t>
+      </w:r>
+    </w:p>
+    <w:p>
+      <w:pPr>
+        <w:pStyle w:val="Heading2"/>
+        <w:rPr>
+          <w:lang w:val="en-AT"/>
+        </w:rPr>
+      </w:pPr>
+      <w:r>
+        <w:rPr>
+          <w:lang w:val="en-AT"/>
+        </w:rPr>
+        <w:lastRenderedPageBreak/>
+        <w:t>2. Problem Definition</w:t>
+      </w:r>
+    </w:p>
+    <w:p>
+      <w:pPr>
+        <w:numPr>
+          <w:ilvl w:val="0"/>
+          <w:numId w:val="2"/>
+        </w:numPr>
+        <w:rPr>
+          <w:lang w:val="en-AT"/>
+        </w:rPr>
+      </w:pPr>
+      <w:r>
+        <w:rPr>
+          <w:b/>
+          <w:bCs/>
+          <w:lang w:val="en-AT"/>
+        </w:rPr>
+        <w:t>State</w:t>
+      </w:r>
+      <w:r>
+        <w:rPr>
+          <w:lang w:val="en-AT"/>
+        </w:rPr>
+        <w:t>: A 3×3 configuration of tiles {</w:t>
+      </w:r>
+      <w:r>
+        <w:rPr>
+          <w:lang w:val="en-AT"/>
+        </w:rPr>
+        <w:t>1...</w:t>
+      </w:r>
+      <w:r>
+        <w:rPr>
+          <w:lang w:val="en-AT"/>
+        </w:rPr>
+        <w:t>,8} and a blank (0).</w:t>
+      </w:r>
+    </w:p>
+    <w:p>
+      <w:pPr>
+        <w:numPr>
+          <w:ilvl w:val="0"/>
+          <w:numId w:val="2"/>
+        </w:numPr>
+        <w:rPr>
+          <w:lang w:val="en-AT"/>
+        </w:rPr>
+      </w:pPr>
+      <w:r>
+        <w:rPr>
+          <w:b/>
+          <w:bCs/>
+          <w:lang w:val="en-AT"/>
+        </w:rPr>
+        <w:t>Initial State</w:t>
+      </w:r>
+      <w:r>
+        <w:rPr>
+          <w:lang w:val="en-AT"/>
+        </w:rPr>
+        <w:t>: Any solvable 8-puzzle configuration.</w:t>
+      </w:r>
+    </w:p>
+    <w:p>
+      <w:pPr>
+        <w:numPr>
+          <w:ilvl w:val="0"/>
+          <w:numId w:val="2"/>
+        </w:numPr>
+        <w:rPr>
+          <w:lang w:val="en-AT"/>
+        </w:rPr>
+      </w:pPr>
+      <w:r>
+        <w:rPr>
+          <w:b/>
+          <w:bCs/>
+          <w:lang w:val="en-AT"/>
+        </w:rPr>
+        <w:t>Goal State</w:t>
+      </w:r>
+      <w:r>
+        <w:rPr>
+          <w:lang w:val="en-AT"/>
+        </w:rPr>
+        <w:t>:</w:t>
+      </w:r>
+    </w:p>
+    <w:p>
+      <w:pPr>
+        <w:ind w:left="720" w:firstLine="720"/>
+        <w:rPr>
+          <w:lang w:val="en-AT"/>
+        </w:rPr>
+      </w:pPr>
+      <w:r>
+        <w:rPr>
+          <w:lang w:val="en-AT"/>
+        </w:rPr>
+        <w:t xml:space="preserve">1 </w:t>
+      </w:r>
+      <w:r>
+        <w:rPr>
+          <w:lang w:val="en-AT"/>
+        </w:rPr>
+        <w:t>2</w:t>
+      </w:r>
+      <w:r>
+        <w:rPr>
+          <w:lang w:val="en-AT"/>
+        </w:rPr>
+        <w:t xml:space="preserve"> </w:t>
+      </w:r>
+      <w:r>
+        <w:rPr>
+          <w:lang w:val="en-AT"/>
+        </w:rPr>
+        <w:t>3</w:t>
+      </w:r>
+    </w:p>
+    <w:p>
+      <w:pPr>
+        <w:ind w:left="720" w:firstLine="720"/>
+        <w:rPr>
+          <w:lang w:val="en-AT"/>
+        </w:rPr>
+      </w:pPr>
+      <w:r>
+        <w:rPr>
+          <w:lang w:val="en-AT"/>
+        </w:rPr>
+        <w:t xml:space="preserve">4 </w:t>
+      </w:r>
+      <w:r>
+        <w:rPr>
+          <w:lang w:val="en-AT"/>
+        </w:rPr>
+        <w:t>5</w:t>
+      </w:r>
+      <w:r>
+        <w:rPr>
+          <w:lang w:val="en-AT"/>
+        </w:rPr>
+        <w:t xml:space="preserve"> </w:t>
+      </w:r>
+      <w:r>
+        <w:rPr>
+          <w:lang w:val="en-AT"/>
+        </w:rPr>
+        <w:t>6</w:t>
+      </w:r>
+    </w:p>
+    <w:p>
+      <w:pPr>
+        <w:ind w:left="720" w:firstLine="720"/>
+        <w:rPr>
+          <w:lang w:val="en-AT"/>
+        </w:rPr>
+      </w:pPr>
+      <w:r>
+        <w:rPr>
+          <w:lang w:val="en-AT"/>
+        </w:rPr>
+        <w:t>7</w:t>
+      </w:r>
+      <w:r>
+        <w:rPr>
+          <w:lang w:val="en-AT"/>
+        </w:rPr>
+        <w:t xml:space="preserve"> </w:t>
+      </w:r>
+      <w:r>
+        <w:rPr>
+          <w:lang w:val="en-AT"/>
+        </w:rPr>
+        <w:t xml:space="preserve">8 </w:t>
+      </w:r>
+      <w:r>
+        <w:rPr>
+          <w:lang w:val="en-AT"/>
+        </w:rPr>
+        <w:t>0</w:t>
+      </w:r>
+    </w:p>
+    <w:p>
+      <w:pPr>
+        <w:numPr>
+          <w:ilvl w:val="0"/>
+          <w:numId w:val="3"/>
+        </w:numPr>
+        <w:rPr>
+          <w:lang w:val="en-AT"/>
+        </w:rPr>
+      </w:pPr>
+      <w:r>
+        <w:rPr>
+          <w:b/>
+          <w:bCs/>
+          <w:lang w:val="en-AT"/>
+        </w:rPr>
+        <w:t>Actions</w:t>
+      </w:r>
+      <w:r>
+        <w:rPr>
+          <w:lang w:val="en-AT"/>
+        </w:rPr>
+        <w:t>: Move the blank tile up, down, left, or right.</w:t>
+      </w:r>
+    </w:p>
+    <w:p>
+      <w:pPr>
+        <w:numPr>
+          <w:ilvl w:val="0"/>
+          <w:numId w:val="3"/>
+        </w:numPr>
+        <w:rPr>
+          <w:lang w:val="en-AT"/>
+        </w:rPr>
+      </w:pPr>
+      <w:r>
+        <w:rPr>
+          <w:b/>
+          <w:bCs/>
+          <w:lang w:val="en-AT"/>
+        </w:rPr>
+        <w:t>Path Cost</w:t>
+      </w:r>
+      <w:r>
+        <w:rPr>
+          <w:lang w:val="en-AT"/>
+        </w:rPr>
+        <w:t>: Each move has a unit cost (cost = 1).</w:t>
+      </w:r>
+    </w:p>
+    <w:p>
+      <w:pPr>
+        <w:pStyle w:val="Heading2"/>
+        <w:rPr>
+          <w:lang w:val="en-AT"/>
+        </w:rPr>
+      </w:pPr>
+      <w:r>
+        <w:rPr>
+          <w:lang w:val="en-AT"/>
+        </w:rPr>
+        <w:t>3. Heuristic Function</w:t>
+      </w:r>
+    </w:p>
+    <w:p>
+      <w:pPr>
+        <w:rPr>
+          <w:lang w:val="en-AT"/>
+        </w:rPr>
+      </w:pPr>
+      <w:r>
+        <w:rPr>
+          <w:lang w:val="en-AT"/>
+        </w:rPr>
+        <w:t xml:space="preserve">We use the </w:t>
+      </w:r>
+      <w:r>
+        <w:rPr>
+          <w:b/>
+          <w:bCs/>
+          <w:lang w:val="en-AT"/>
+        </w:rPr>
+        <w:t>Manhattan Distance heuristic</w:t>
+      </w:r>
+      <w:r>
+        <w:rPr>
+          <w:lang w:val="en-AT"/>
+        </w:rPr>
+        <w:t>, defined as:</w:t>
+      </w:r>
+    </w:p>
+    <w:p>
+      <w:pPr>
+        <w:rPr>
+          <w:sz w:val="32"/>
+          <w:szCs w:val="32"/>
+          <w:lang w:val="en-AT"/>
+        </w:rPr>
+      </w:pPr>
+      <m:oMathPara>
+        <m:oMath>
+          <m:r>
+            <w:rPr>
+              <w:rFonts w:ascii="Cambria Math" w:hAnsi="Cambria Math"/>
+              <w:sz w:val="32"/>
+              <w:szCs w:val="32"/>
+              <w:lang w:val="en-AT"/>
+            </w:rPr>
+            <m:t>h(n)=</m:t>
+          </m:r>
+          <m:nary>
+            <m:naryPr>
+              <m:chr m:val="∑"/>
+              <m:limLoc m:val="subSup"/>
+              <m:grow m:val="1"/>
+              <m:ctrlPr>
+                <w:rPr>
+                  <w:rFonts w:ascii="Cambria Math" w:hAnsi="Cambria Math"/>
+                  <w:sz w:val="32"/>
+                  <w:szCs w:val="32"/>
+                  <w:lang w:val="en-AT"/>
+                </w:rPr>
+              </m:ctrlPr>
+            </m:naryPr>
+            <m:sub>
+              <m:r>
+                <w:rPr>
+                  <w:rFonts w:ascii="Cambria Math" w:hAnsi="Cambria Math"/>
+                  <w:sz w:val="32"/>
+                  <w:szCs w:val="32"/>
+                  <w:lang w:val="en-AT"/>
+                </w:rPr>
+                <m:t>tile=1</m:t>
+              </m:r>
+            </m:sub>
+            <m:sup>
+              <m:r>
+                <w:rPr>
+                  <w:rFonts w:ascii="Cambria Math" w:hAnsi="Cambria Math"/>
+                  <w:sz w:val="32"/>
+                  <w:szCs w:val="32"/>
+                  <w:lang w:val="en-AT"/>
+                </w:rPr>
+                <m:t>8</m:t>
+              </m:r>
+            </m:sup>
+            <m:e>
+              <m:r>
+                <m:rPr>
+                  <m:sty m:val="p"/>
+                </m:rPr>
+                <w:rPr>
+                  <w:rFonts w:ascii="Cambria Math" w:hAnsi="Cambria Math"/>
+                  <w:sz w:val="32"/>
+                  <w:szCs w:val="32"/>
+                  <w:lang w:val="en-AT"/>
+                </w:rPr>
+                <m:t>∣</m:t>
+              </m:r>
+            </m:e>
+          </m:nary>
+          <m:sSub>
+            <m:sSubPr>
+              <m:ctrlPr>
+                <w:rPr>
+                  <w:rFonts w:ascii="Cambria Math" w:hAnsi="Cambria Math"/>
+                  <w:sz w:val="32"/>
+                  <w:szCs w:val="32"/>
+                  <w:lang w:val="en-AT"/>
+                </w:rPr>
+              </m:ctrlPr>
+            </m:sSubPr>
+            <m:e>
+              <m:r>
+                <w:rPr>
+                  <w:rFonts w:ascii="Cambria Math" w:hAnsi="Cambria Math"/>
+                  <w:sz w:val="32"/>
+                  <w:szCs w:val="32"/>
+                  <w:lang w:val="en-AT"/>
+                </w:rPr>
+                <m:t>x</m:t>
+              </m:r>
+            </m:e>
+            <m:sub>
+              <m:r>
+                <w:rPr>
+                  <w:rFonts w:ascii="Cambria Math" w:hAnsi="Cambria Math"/>
+                  <w:sz w:val="32"/>
+                  <w:szCs w:val="32"/>
+                  <w:lang w:val="en-AT"/>
+                </w:rPr>
+                <m:t>current</m:t>
+              </m:r>
+            </m:sub>
+          </m:sSub>
+          <m:r>
+            <w:rPr>
+              <w:rFonts w:ascii="Cambria Math" w:hAnsi="Cambria Math"/>
+              <w:sz w:val="32"/>
+              <w:szCs w:val="32"/>
+              <w:lang w:val="en-AT"/>
+            </w:rPr>
+            <m:t>-</m:t>
+          </m:r>
+          <m:sSub>
+            <m:sSubPr>
+              <m:ctrlPr>
+                <w:rPr>
+                  <w:rFonts w:ascii="Cambria Math" w:hAnsi="Cambria Math"/>
+                  <w:sz w:val="32"/>
+                  <w:szCs w:val="32"/>
+                  <w:lang w:val="en-AT"/>
+                </w:rPr>
+              </m:ctrlPr>
+            </m:sSubPr>
+            <m:e>
+              <m:r>
+                <w:rPr>
+                  <w:rFonts w:ascii="Cambria Math" w:hAnsi="Cambria Math"/>
+                  <w:sz w:val="32"/>
+                  <w:szCs w:val="32"/>
+                  <w:lang w:val="en-AT"/>
+                </w:rPr>
+                <m:t>x</m:t>
+              </m:r>
+            </m:e>
+            <m:sub>
+              <m:r>
+                <w:rPr>
+                  <w:rFonts w:ascii="Cambria Math" w:hAnsi="Cambria Math"/>
+                  <w:sz w:val="32"/>
+                  <w:szCs w:val="32"/>
+                  <w:lang w:val="en-AT"/>
+                </w:rPr>
+                <m:t>goal</m:t>
+              </m:r>
+            </m:sub>
+          </m:sSub>
+          <m:r>
+            <m:rPr>
+              <m:sty m:val="p"/>
+            </m:rPr>
+            <w:rPr>
+              <w:rFonts w:ascii="Cambria Math" w:hAnsi="Cambria Math"/>
+              <w:sz w:val="32"/>
+              <w:szCs w:val="32"/>
+              <w:lang w:val="en-AT"/>
+            </w:rPr>
+            <m:t>∣</m:t>
+          </m:r>
+          <m:r>
+            <w:rPr>
+              <w:rFonts w:ascii="Cambria Math" w:hAnsi="Cambria Math"/>
+              <w:sz w:val="32"/>
+              <w:szCs w:val="32"/>
+              <w:lang w:val="en-AT"/>
+            </w:rPr>
+            <m:t>+</m:t>
+          </m:r>
+          <m:r>
+            <m:rPr>
+              <m:sty m:val="p"/>
+            </m:rPr>
+            <w:rPr>
+              <w:rFonts w:ascii="Cambria Math" w:hAnsi="Cambria Math"/>
+              <w:sz w:val="32"/>
+              <w:szCs w:val="32"/>
+              <w:lang w:val="en-AT"/>
+            </w:rPr>
+            <m:t>∣</m:t>
+          </m:r>
+          <m:sSub>
+            <m:sSubPr>
+              <m:ctrlPr>
+                <w:rPr>
+                  <w:rFonts w:ascii="Cambria Math" w:hAnsi="Cambria Math"/>
+                  <w:sz w:val="32"/>
+                  <w:szCs w:val="32"/>
+                  <w:lang w:val="en-AT"/>
+                </w:rPr>
+              </m:ctrlPr>
+            </m:sSubPr>
+            <m:e>
+              <m:r>
+                <w:rPr>
+                  <w:rFonts w:ascii="Cambria Math" w:hAnsi="Cambria Math"/>
+                  <w:sz w:val="32"/>
+                  <w:szCs w:val="32"/>
+                  <w:lang w:val="en-AT"/>
+                </w:rPr>
+                <m:t>y</m:t>
+              </m:r>
+            </m:e>
+            <m:sub>
+              <m:r>
+                <w:rPr>
+                  <w:rFonts w:ascii="Cambria Math" w:hAnsi="Cambria Math"/>
+                  <w:sz w:val="32"/>
+                  <w:szCs w:val="32"/>
+                  <w:lang w:val="en-AT"/>
+                </w:rPr>
+                <m:t>current</m:t>
+              </m:r>
+            </m:sub>
+          </m:sSub>
+          <m:r>
+            <w:rPr>
+              <w:rFonts w:ascii="Cambria Math" w:hAnsi="Cambria Math"/>
+              <w:sz w:val="32"/>
+              <w:szCs w:val="32"/>
+              <w:lang w:val="en-AT"/>
+            </w:rPr>
+            <m:t>-</m:t>
+          </m:r>
+          <m:sSub>
+            <m:sSubPr>
+              <m:ctrlPr>
+                <w:rPr>
+                  <w:rFonts w:ascii="Cambria Math" w:hAnsi="Cambria Math"/>
+                  <w:sz w:val="32"/>
+                  <w:szCs w:val="32"/>
+                  <w:lang w:val="en-AT"/>
+                </w:rPr>
+              </m:ctrlPr>
+            </m:sSubPr>
+            <m:e>
+              <m:r>
+                <w:rPr>
+                  <w:rFonts w:ascii="Cambria Math" w:hAnsi="Cambria Math"/>
+                  <w:sz w:val="32"/>
+                  <w:szCs w:val="32"/>
+                  <w:lang w:val="en-AT"/>
+                </w:rPr>
+                <m:t>y</m:t>
+              </m:r>
+            </m:e>
+            <m:sub>
+              <m:r>
+                <w:rPr>
+                  <w:rFonts w:ascii="Cambria Math" w:hAnsi="Cambria Math"/>
+                  <w:sz w:val="32"/>
+                  <w:szCs w:val="32"/>
+                  <w:lang w:val="en-AT"/>
+                </w:rPr>
+                <m:t>goal</m:t>
+              </m:r>
+            </m:sub>
+          </m:sSub>
+          <m:r>
+            <m:rPr>
+              <m:sty m:val="p"/>
+            </m:rPr>
+            <w:rPr>
+              <w:rFonts w:ascii="Cambria Math" w:hAnsi="Cambria Math"/>
+              <w:sz w:val="32"/>
+              <w:szCs w:val="32"/>
+              <w:lang w:val="en-AT"/>
+            </w:rPr>
+            <m:t>∣</m:t>
+          </m:r>
+        </m:oMath>
+      </m:oMathPara>
+    </w:p>
+    <w:p>
+      <w:pPr>
+        <w:rPr>
+          <w:b/>
+          <w:bCs/>
+          <w:lang w:val="en-AT"/>
+        </w:rPr>
+      </w:pPr>
+      <w:r>
+        <w:rPr>
+          <w:b/>
+          <w:bCs/>
+          <w:lang w:val="en-AT"/>
+        </w:rPr>
+        <w:t>Properties</w:t>
+      </w:r>
+    </w:p>
+    <w:p>
+      <w:pPr>
+        <w:numPr>
+          <w:ilvl w:val="0"/>
+          <w:numId w:val="4"/>
+        </w:numPr>
+        <w:rPr>
+          <w:lang w:val="en-AT"/>
+        </w:rPr>
+      </w:pPr>
+      <w:r>
+        <w:rPr>
+          <w:b/>
+          <w:bCs/>
+          <w:lang w:val="en-AT"/>
+        </w:rPr>
+        <w:t>Admissible</w:t>
+      </w:r>
+      <w:r>
+        <w:rPr>
+          <w:lang w:val="en-AT"/>
+        </w:rPr>
+        <w:t>: Never overestimates the true cost.</w:t>
+      </w:r>
+    </w:p>
+    <w:p>
+      <w:pPr>
+        <w:numPr>
+          <w:ilvl w:val="0"/>
+          <w:numId w:val="4"/>
+        </w:numPr>
+        <w:rPr>
+          <w:lang w:val="en-AT"/>
+        </w:rPr>
+      </w:pPr>
+      <w:r>
+        <w:rPr>
+          <w:b/>
+          <w:bCs/>
+          <w:lang w:val="en-AT"/>
+        </w:rPr>
+        <w:t>Consistent (Monotonic)</w:t>
+      </w:r>
+      <w:r>
+        <w:rPr>
+          <w:lang w:val="en-AT"/>
+        </w:rPr>
+        <w:t xml:space="preserve">: For any node n and successor n′, </w:t>
+      </w:r>
+      <m:oMath>
+        <m:r>
+          <w:rPr>
+            <w:rFonts w:ascii="Cambria Math" w:hAnsi="Cambria Math"/>
+            <w:lang w:val="en-AT"/>
+          </w:rPr>
+          <m:t>h(n)≤c(n,n</m:t>
+        </m:r>
+        <m:r>
+          <m:rPr>
+            <m:nor/>
+          </m:rPr>
+          <w:rPr>
+            <w:lang w:val="en-AT"/>
+          </w:rPr>
+          <m:t>'</m:t>
+        </m:r>
+        <m:r>
+          <w:rPr>
+            <w:rFonts w:ascii="Cambria Math" w:hAnsi="Cambria Math"/>
+            <w:lang w:val="en-AT"/>
+          </w:rPr>
+          <m:t>)+h(n</m:t>
+        </m:r>
+        <m:r>
+          <m:rPr>
+            <m:nor/>
+          </m:rPr>
+          <w:rPr>
+            <w:lang w:val="en-AT"/>
+          </w:rPr>
+          <m:t>'</m:t>
+        </m:r>
+        <m:r>
+          <w:rPr>
+            <w:rFonts w:ascii="Cambria Math" w:hAnsi="Cambria Math"/>
+            <w:lang w:val="en-AT"/>
+          </w:rPr>
+          <m:t>)</m:t>
+        </m:r>
+      </m:oMath>
+    </w:p>
+    <w:p>
+      <w:pPr>
+        <w:rPr>
+          <w:lang w:val="en-AT"/>
+        </w:rPr>
+      </w:pPr>
+      <w:r>
+        <w:rPr>
+          <w:lang w:val="en-AT"/>
+        </w:rPr>
+        <w:t>Because Manhattan distance is consistent, A* using this heuristic guarantees optimal solutions.</w:t>
+      </w:r>
+    </w:p>
+    <w:p>
+      <w:pPr>
+        <w:pStyle w:val="Heading2"/>
+        <w:rPr>
+          <w:lang w:val="en-AT"/>
+        </w:rPr>
+      </w:pPr>
+      <w:r>
+        <w:rPr>
+          <w:lang w:val="en-AT"/>
+        </w:rPr>
+        <w:t>4. A* Algorithm</w:t>
+      </w:r>
+    </w:p>
+    <w:p>
+      <w:pPr>
+        <w:rPr>
+          <w:lang w:val="en-AT"/>
+        </w:rPr>
+      </w:pPr>
+      <w:r>
+        <w:rPr>
+          <w:lang w:val="en-AT"/>
+        </w:rPr>
+        <w:t>A* maintains a priority queue (open list) ordered by:</w:t>
+      </w:r>
+    </w:p>
+    <w:p>
+      <w:pPr>
+        <w:rPr>
+          <w:lang w:val="en-AT"/>
+        </w:rPr>
+      </w:pPr>
+      <m:oMathPara>
+        <m:oMath>
+          <m:r>
+            <w:rPr>
+              <w:rFonts w:ascii="Cambria Math" w:hAnsi="Cambria Math"/>
+              <w:lang w:val="en-AT"/>
+            </w:rPr>
+            <m:t>f(n)=g(n)+h(n)</m:t>
+          </m:r>
+        </m:oMath>
+      </m:oMathPara>
+    </w:p>
+    <w:p>
+      <w:pPr>
+        <w:rPr>
+          <w:lang w:val="en-AT"/>
+        </w:rPr>
+      </w:pPr>
+      <w:r>
+        <w:rPr>
+          <w:lang w:val="en-AT"/>
+        </w:rPr>
+        <w:t>Where:</w:t>
+      </w:r>
+    </w:p>
+    <w:p>
+      <w:pPr>
+        <w:numPr>
+          <w:ilvl w:val="0"/>
+          <w:numId w:val="5"/>
+        </w:numPr>
+        <w:rPr>
+          <w:lang w:val="en-AT"/>
+        </w:rPr>
+      </w:pPr>
+      <w:r>
+        <w:rPr>
+          <w:lang w:val="en-AT"/>
+        </w:rPr>
+        <w:t>g(n): cost from start to node n</w:t>
+      </w:r>
+    </w:p>
+    <w:p>
+      <w:pPr>
+        <w:numPr>
+          <w:ilvl w:val="0"/>
+          <w:numId w:val="5"/>
+        </w:numPr>
+        <w:rPr>
+          <w:lang w:val="en-AT"/>
+        </w:rPr>
+      </w:pPr>
+      <w:r>
+        <w:rPr>
+          <w:lang w:val="en-AT"/>
+        </w:rPr>
+        <w:t>h(n): heuristic estimate from n to goal</w:t>
+      </w:r>
+    </w:p>
+    <w:p>
+      <w:pPr>
+        <w:rPr>
+          <w:b/>
+          <w:bCs/>
+          <w:lang w:val="en-AT"/>
+        </w:rPr>
+      </w:pPr>
+      <w:r>
+        <w:rPr>
+          <w:b/>
+          <w:bCs/>
+          <w:lang w:val="en-AT"/>
+        </w:rPr>
+        <w:t>Properties</w:t>
+      </w:r>
+    </w:p>
+    <w:p>
+      <w:pPr>
+        <w:numPr>
+          <w:ilvl w:val="0"/>
+          <w:numId w:val="6"/>
+        </w:numPr>
+        <w:rPr>
+          <w:lang w:val="en-AT"/>
+        </w:rPr>
+      </w:pPr>
+      <w:r>
+        <w:rPr>
+          <w:lang w:val="en-AT"/>
+        </w:rPr>
+        <w:t>Complete (for finite state spaces)</w:t>
+      </w:r>
+    </w:p>
+    <w:p>
+      <w:pPr>
+        <w:numPr>
+          <w:ilvl w:val="0"/>
+          <w:numId w:val="6"/>
+        </w:numPr>
+        <w:rPr>
+          <w:lang w:val="en-AT"/>
+        </w:rPr>
+      </w:pPr>
+      <w:r>
+        <w:rPr>
+          <w:lang w:val="en-AT"/>
+        </w:rPr>
+        <w:t>Optimal (with admissible &amp; consistent heuristic)</w:t>
+      </w:r>
+    </w:p>
+    <w:p>
+      <w:pPr>
+        <w:numPr>
+          <w:ilvl w:val="0"/>
+          <w:numId w:val="6"/>
+        </w:numPr>
+        <w:rPr>
+          <w:lang w:val="en-AT"/>
+        </w:rPr>
+      </w:pPr>
+      <w:r>
+        <w:rPr>
+          <w:lang w:val="en-AT"/>
+        </w:rPr>
+        <w:lastRenderedPageBreak/>
+        <w:t>Can be memory-intensive</w:t>
+      </w:r>
+    </w:p>
+    <w:p>
+      <w:pPr>
+        <w:pStyle w:val="Heading2"/>
+        <w:rPr>
+          <w:lang w:val="en-AT"/>
+        </w:rPr>
+      </w:pPr>
+      <w:r>
+        <w:rPr>
+          <w:lang w:val="en-AT"/>
+        </w:rPr>
+        <w:t>5. Beam-A* Algorithm</w:t>
+      </w:r>
+    </w:p>
+    <w:p>
+      <w:pPr>
+        <w:rPr>
+          <w:lang w:val="en-AT"/>
+        </w:rPr>
+      </w:pPr>
+      <w:r>
+        <w:rPr>
+          <w:lang w:val="en-AT"/>
+        </w:rPr>
+        <w:t>Beam-A* modifies A* by restricting the frontier size.</w:t>
+      </w:r>
+    </w:p>
+    <w:p>
+      <w:pPr>
+        <w:rPr>
+          <w:b/>
+          <w:bCs/>
+          <w:lang w:val="en-AT"/>
+        </w:rPr>
+      </w:pPr>
+      <w:r>
+        <w:rPr>
+          <w:b/>
+          <w:bCs/>
+          <w:lang w:val="en-AT"/>
+        </w:rPr>
+        <w:t>Key Idea</w:t>
+      </w:r>
+    </w:p>
+    <w:p>
+      <w:pPr>
+        <w:rPr>
+          <w:lang w:val="en-AT"/>
+        </w:rPr>
+      </w:pPr>
+      <w:r>
+        <w:rPr>
+          <w:lang w:val="en-AT"/>
+        </w:rPr>
+        <w:t>At each expansion step:</w:t>
+      </w:r>
+    </w:p>
+    <w:p>
+      <w:pPr>
+        <w:numPr>
+          <w:ilvl w:val="0"/>
+          <w:numId w:val="7"/>
+        </w:numPr>
+        <w:rPr>
+          <w:lang w:val="en-AT"/>
+        </w:rPr>
+      </w:pPr>
+      <w:r>
+        <w:rPr>
+          <w:lang w:val="en-AT"/>
+        </w:rPr>
+        <w:t>Generate all successors</w:t>
+      </w:r>
+    </w:p>
+    <w:p>
+      <w:pPr>
+        <w:numPr>
+          <w:ilvl w:val="0"/>
+          <w:numId w:val="7"/>
+        </w:numPr>
+        <w:rPr>
+          <w:lang w:val="en-AT"/>
+        </w:rPr>
+      </w:pPr>
+      <w:r>
+        <w:rPr>
+          <w:lang w:val="en-AT"/>
+        </w:rPr>
+        <w:t>Rank nodes by f(n)</w:t>
+      </w:r>
+    </w:p>
+    <w:p>
+      <w:pPr>
+        <w:numPr>
+          <w:ilvl w:val="0"/>
+          <w:numId w:val="7"/>
+        </w:numPr>
+        <w:rPr>
+          <w:lang w:val="en-AT"/>
+        </w:rPr>
+      </w:pPr>
+      <w:r>
+        <w:rPr>
+          <w:lang w:val="en-AT"/>
+        </w:rPr>
+        <w:t xml:space="preserve">Retain only the </w:t>
+      </w:r>
+      <w:r>
+        <w:rPr>
+          <w:b/>
+          <w:bCs/>
+          <w:lang w:val="en-AT"/>
+        </w:rPr>
+        <w:t>best k nodes</w:t>
+      </w:r>
+      <w:r>
+        <w:rPr>
+          <w:lang w:val="en-AT"/>
+        </w:rPr>
+        <w:t xml:space="preserve"> (beam width k)</w:t>
+      </w:r>
+    </w:p>
+    <w:p>
+      <w:pPr>
+        <w:numPr>
+          <w:ilvl w:val="0"/>
+          <w:numId w:val="7"/>
+        </w:numPr>
+        <w:rPr>
+          <w:lang w:val="en-AT"/>
+        </w:rPr>
+      </w:pPr>
+      <w:r>
+        <w:rPr>
+          <w:lang w:val="en-AT"/>
+        </w:rPr>
+        <w:t>Discard the rest permanently</w:t>
+      </w:r>
+    </w:p>
+    <w:p>
+      <w:pPr>
+        <w:rPr>
+          <w:b/>
+          <w:bCs/>
+          <w:lang w:val="en-AT"/>
+        </w:rPr>
+      </w:pPr>
+      <w:r>
+        <w:rPr>
+          <w:b/>
+          <w:bCs/>
+          <w:lang w:val="en-AT"/>
+        </w:rPr>
+        <w:t>Differences from A*</w:t>
+      </w:r>
+    </w:p>
+    <w:tbl>
+      <w:tblPr>
+        <w:tblW w:w="0" w:type="auto"/>
+        <w:tblCellSpacing w:w="15" w:type="dxa"/>
+        <w:tblCellMar>
+          <w:top w:w="15" w:type="dxa"/>
+          <w:left w:w="15" w:type="dxa"/>
+          <w:bottom w:w="15" w:type="dxa"/>
+          <w:right w:w="15" w:type="dxa"/>
+        </w:tblCellMar>
+        <w:tblLook w:val="04A0" w:firstRow="1" w:lastRow="0" w:firstColumn="1" w:lastColumn="0" w:noHBand="0" w:noVBand="1"/>
+      </w:tblPr>
+      <w:tblGrid>
+        <w:gridCol w:w="1333"/>
+        <w:gridCol w:w="1288"/>
+        <w:gridCol w:w="1677"/>
+      </w:tblGrid>
+      <w:tr>
+        <w:trPr>
+          <w:tblCellSpacing w:w="15" w:type="dxa"/>
+        </w:trPr>
+        <w:tc>
+          <w:tcPr>
+            <w:tcW w:w="0" w:type="auto"/>
+            <w:vAlign w:val="center"/>
+            <w:hideMark/>
+          </w:tcPr>
+          <w:p>
+            <w:pPr>
+              <w:rPr>
+                <w:b/>
+                <w:bCs/>
+                <w:lang w:val="en-AT"/>
+              </w:rPr>
+            </w:pPr>
+            <w:r>
+              <w:rPr>
+                <w:b/>
+                <w:bCs/>
+                <w:lang w:val="en-AT"/>
+              </w:rPr>
+              <w:t>Aspect</w:t>
+            </w:r>
+          </w:p>
+        </w:tc>
+        <w:tc>
+          <w:tcPr>
+            <w:tcW w:w="0" w:type="auto"/>
+            <w:vAlign w:val="center"/>
+            <w:hideMark/>
+          </w:tcPr>
+          <w:p>
+            <w:pPr>
+              <w:rPr>
+                <w:b/>
+                <w:bCs/>
+                <w:lang w:val="en-AT"/>
+              </w:rPr>
+            </w:pPr>
+            <w:r>
+              <w:rPr>
+                <w:b/>
+                <w:bCs/>
+                <w:lang w:val="en-AT"/>
+              </w:rPr>
+              <w:t>A*</w:t>
+            </w:r>
+          </w:p>
+        </w:tc>
+        <w:tc>
+          <w:tcPr>
+            <w:tcW w:w="0" w:type="auto"/>
+            <w:vAlign w:val="center"/>
+            <w:hideMark/>
+          </w:tcPr>
+          <w:p>
+            <w:pPr>
+              <w:rPr>
+                <w:b/>
+                <w:bCs/>
+                <w:lang w:val="en-AT"/>
+              </w:rPr>
+            </w:pPr>
+            <w:r>
+              <w:rPr>
+                <w:b/>
+                <w:bCs/>
+                <w:lang w:val="en-AT"/>
+              </w:rPr>
+              <w:t>Beam-A*</w:t>
+            </w:r>
+          </w:p>
+        </w:tc>
+      </w:tr>
+      <w:tr>
+        <w:trPr>
+          <w:tblCellSpacing w:w="15" w:type="dxa"/>
+        </w:trPr>
+        <w:tc>
+          <w:tcPr>
+            <w:tcW w:w="0" w:type="auto"/>
+            <w:vAlign w:val="center"/>
+            <w:hideMark/>
+          </w:tcPr>
+          <w:p>
+            <w:pPr>
+              <w:rPr>
+                <w:lang w:val="en-AT"/>
+              </w:rPr>
+            </w:pPr>
+            <w:r>
+              <w:rPr>
+                <w:lang w:val="en-AT"/>
+              </w:rPr>
+              <w:t>Frontier size</w:t>
+            </w:r>
+          </w:p>
+        </w:tc>
+        <w:tc>
+          <w:tcPr>
+            <w:tcW w:w="0" w:type="auto"/>
+            <w:vAlign w:val="center"/>
+            <w:hideMark/>
+          </w:tcPr>
+          <w:p>
+            <w:pPr>
+              <w:rPr>
+                <w:lang w:val="en-AT"/>
+              </w:rPr>
+            </w:pPr>
+            <w:r>
+              <w:rPr>
+                <w:lang w:val="en-AT"/>
+              </w:rPr>
+              <w:t>Unbounded</w:t>
+            </w:r>
+          </w:p>
+        </w:tc>
+        <w:tc>
+          <w:tcPr>
+            <w:tcW w:w="0" w:type="auto"/>
+            <w:vAlign w:val="center"/>
+            <w:hideMark/>
+          </w:tcPr>
+          <w:p>
+            <w:pPr>
+              <w:rPr>
+                <w:lang w:val="en-AT"/>
+              </w:rPr>
+            </w:pPr>
+            <w:r>
+              <w:rPr>
+                <w:lang w:val="en-AT"/>
+              </w:rPr>
+              <w:t>Limited to k</w:t>
+            </w:r>
+          </w:p>
+        </w:tc>
+      </w:tr>
+      <w:tr>
+        <w:trPr>
+          <w:tblCellSpacing w:w="15" w:type="dxa"/>
+        </w:trPr>
+        <w:tc>
+          <w:tcPr>
+            <w:tcW w:w="0" w:type="auto"/>
+            <w:vAlign w:val="center"/>
+            <w:hideMark/>
+          </w:tcPr>
+          <w:p>
+            <w:pPr>
+              <w:rPr>
+                <w:lang w:val="en-AT"/>
+              </w:rPr>
+            </w:pPr>
+            <w:r>
+              <w:rPr>
+                <w:lang w:val="en-AT"/>
+              </w:rPr>
+              <w:t>Optimality</w:t>
+            </w:r>
+          </w:p>
+        </w:tc>
+        <w:tc>
+          <w:tcPr>
+            <w:tcW w:w="0" w:type="auto"/>
+            <w:vAlign w:val="center"/>
+            <w:hideMark/>
+          </w:tcPr>
+          <w:p>
+            <w:pPr>
+              <w:rPr>
+                <w:lang w:val="en-AT"/>
+              </w:rPr>
+            </w:pPr>
+            <w:r>
+              <w:rPr>
+                <w:lang w:val="en-AT"/>
+              </w:rPr>
+              <w:t>Guaranteed</w:t>
+            </w:r>
+          </w:p>
+        </w:tc>
+        <w:tc>
+          <w:tcPr>
+            <w:tcW w:w="0" w:type="auto"/>
+            <w:vAlign w:val="center"/>
+            <w:hideMark/>
+          </w:tcPr>
+          <w:p>
+            <w:pPr>
+              <w:rPr>
+                <w:lang w:val="en-AT"/>
+              </w:rPr>
+            </w:pPr>
+            <w:r>
+              <w:rPr>
+                <w:lang w:val="en-AT"/>
+              </w:rPr>
+              <w:t>Not guaranteed</w:t>
+            </w:r>
+          </w:p>
+        </w:tc>
+      </w:tr>
+      <w:tr>
+        <w:trPr>
+          <w:tblCellSpacing w:w="15" w:type="dxa"/>
+        </w:trPr>
+        <w:tc>
+          <w:tcPr>
+            <w:tcW w:w="0" w:type="auto"/>
+            <w:vAlign w:val="center"/>
+            <w:hideMark/>
+          </w:tcPr>
+          <w:p>
+            <w:pPr>
+              <w:rPr>
+                <w:lang w:val="en-AT"/>
+              </w:rPr>
+            </w:pPr>
+            <w:r>
+              <w:rPr>
+                <w:lang w:val="en-AT"/>
+              </w:rPr>
+              <w:t>Memory</w:t>
+            </w:r>
+          </w:p>
+        </w:tc>
+        <w:tc>
+          <w:tcPr>
+            <w:tcW w:w="0" w:type="auto"/>
+            <w:vAlign w:val="center"/>
+            <w:hideMark/>
+          </w:tcPr>
+          <w:p>
+            <w:pPr>
+              <w:rPr>
+                <w:lang w:val="en-AT"/>
+              </w:rPr>
+            </w:pPr>
+            <w:r>
+              <w:rPr>
+                <w:lang w:val="en-AT"/>
+              </w:rPr>
+              <w:t>High</w:t>
+            </w:r>
+          </w:p>
+        </w:tc>
+        <w:tc>
+          <w:tcPr>
+            <w:tcW w:w="0" w:type="auto"/>
+            <w:vAlign w:val="center"/>
+            <w:hideMark/>
+          </w:tcPr>
+          <w:p>
+            <w:pPr>
+              <w:rPr>
+                <w:lang w:val="en-AT"/>
+              </w:rPr>
+            </w:pPr>
+            <w:r>
+              <w:rPr>
+                <w:lang w:val="en-AT"/>
+              </w:rPr>
+              <w:t>Low</w:t>
+            </w:r>
+          </w:p>
+        </w:tc>
+      </w:tr>
+      <w:tr>
+        <w:trPr>
+          <w:tblCellSpacing w:w="15" w:type="dxa"/>
+        </w:trPr>
+        <w:tc>
+          <w:tcPr>
+            <w:tcW w:w="0" w:type="auto"/>
+            <w:vAlign w:val="center"/>
+            <w:hideMark/>
+          </w:tcPr>
+          <w:p>
+            <w:pPr>
+              <w:rPr>
+                <w:lang w:val="en-AT"/>
+              </w:rPr>
+            </w:pPr>
+            <w:r>
+              <w:rPr>
+                <w:lang w:val="en-AT"/>
+              </w:rPr>
+              <w:t>Speed</w:t>
+            </w:r>
+          </w:p>
+        </w:tc>
+        <w:tc>
+          <w:tcPr>
+            <w:tcW w:w="0" w:type="auto"/>
+            <w:vAlign w:val="center"/>
+            <w:hideMark/>
+          </w:tcPr>
+          <w:p>
+            <w:pPr>
+              <w:rPr>
+                <w:lang w:val="en-AT"/>
+              </w:rPr>
+            </w:pPr>
+            <w:r>
+              <w:rPr>
+                <w:lang w:val="en-AT"/>
+              </w:rPr>
+              <w:t>Slower</w:t>
+            </w:r>
+          </w:p>
+        </w:tc>
+        <w:tc>
+          <w:tcPr>
+            <w:tcW w:w="0" w:type="auto"/>
+            <w:vAlign w:val="center"/>
+            <w:hideMark/>
+          </w:tcPr>
+          <w:p>
+            <w:pPr>
+              <w:rPr>
+                <w:lang w:val="en-AT"/>
+              </w:rPr>
+            </w:pPr>
+            <w:r>
+              <w:rPr>
+                <w:lang w:val="en-AT"/>
+              </w:rPr>
+              <w:t>Faster (often)</w:t>
+            </w:r>
+          </w:p>
+        </w:tc>
+      </w:tr>
+    </w:tbl>
+    <w:p>
+      <w:pPr>
+        <w:rPr>
+          <w:b/>
+          <w:bCs/>
+          <w:lang w:val="en-AT"/>
+        </w:rPr>
+      </w:pPr>
+      <w:r>
+        <w:rPr>
+          <w:b/>
+          <w:bCs/>
+          <w:lang w:val="en-AT"/>
+        </w:rPr>
+        <w:t>Beam Size Selection</w:t>
+      </w:r>
+    </w:p>
+    <w:p>
+      <w:pPr>
+        <w:rPr>
+          <w:lang w:val="en-AT"/>
+        </w:rPr>
+      </w:pPr>
+      <w:r>
+        <w:rPr>
+          <w:lang w:val="en-AT"/>
+        </w:rPr>
+        <w:t>Beam size k is chosen empirically based on initial A* experiments. Typical values tested:</w:t>
+      </w:r>
+    </w:p>
+    <w:p>
+      <w:pPr>
+        <w:numPr>
+          <w:ilvl w:val="0"/>
+          <w:numId w:val="8"/>
+        </w:numPr>
+        <w:rPr>
+          <w:lang w:val="en-AT"/>
+        </w:rPr>
+      </w:pPr>
+      <w:r>
+        <w:rPr>
+          <w:lang w:val="en-AT"/>
+        </w:rPr>
+        <w:t>k = 5</w:t>
+      </w:r>
+    </w:p>
+    <w:p>
+      <w:pPr>
+        <w:numPr>
+          <w:ilvl w:val="0"/>
+          <w:numId w:val="8"/>
+        </w:numPr>
+        <w:rPr>
+          <w:lang w:val="en-AT"/>
+        </w:rPr>
+      </w:pPr>
+      <w:r>
+        <w:rPr>
+          <w:lang w:val="en-AT"/>
+        </w:rPr>
+        <w:t>k = 10</w:t>
+      </w:r>
+    </w:p>
+    <w:p>
+      <w:pPr>
+        <w:numPr>
+          <w:ilvl w:val="0"/>
+          <w:numId w:val="8"/>
+        </w:numPr>
+        <w:rPr>
+          <w:lang w:val="en-AT"/>
+        </w:rPr>
+      </w:pPr>
+      <w:r>
+        <w:rPr>
+          <w:lang w:val="en-AT"/>
+        </w:rPr>
+        <w:t>k = 20</w:t>
+      </w:r>
+    </w:p>
+    <w:p>
+      <w:pPr>
+        <w:ind w:left="360"/>
+        <w:rPr>
+          <w:lang w:val="en-AT"/>
+        </w:rPr>
+      </w:pPr>
+    </w:p>
+    <w:p>
+      <w:pPr>
+        <w:pStyle w:val="Heading2"/>
+        <w:rPr>
+          <w:lang w:val="en-AT"/>
+        </w:rPr>
+      </w:pPr>
+      <w:r>
+        <w:rPr>
+          <w:lang w:val="en-AT"/>
+        </w:rPr>
+        <w:t>6. Experimental Setup</w:t>
+      </w:r>
+    </w:p>
+    <w:p>
+      <w:pPr>
+        <w:rPr>
+          <w:b/>
+          <w:bCs/>
+          <w:lang w:val="en-AT"/>
+        </w:rPr>
+      </w:pPr>
+      <w:r>
+        <w:rPr>
+          <w:b/>
+          <w:bCs/>
+          <w:lang w:val="en-AT"/>
+        </w:rPr>
+        <w:t>Test Configurations</w:t>
+      </w:r>
+    </w:p>
+    <w:p>
+      <w:pPr>
+        <w:rPr>
+          <w:lang w:val="en-AT"/>
+        </w:rPr>
+      </w:pPr>
+      <w:r>
+        <w:rPr>
+          <w:lang w:val="en-AT"/>
+        </w:rPr>
+        <w:t>We evaluate both algorithms on multiple solvable 8-puzzle configurations of varying difficulty:</w:t>
+      </w:r>
+    </w:p>
+    <w:p>
+      <w:pPr>
+        <w:numPr>
+          <w:ilvl w:val="0"/>
+          <w:numId w:val="9"/>
+        </w:numPr>
+        <w:rPr>
+          <w:lang w:val="en-AT"/>
+        </w:rPr>
+      </w:pPr>
+      <w:r>
+        <w:rPr>
+          <w:lang w:val="en-AT"/>
+        </w:rPr>
+        <w:t>Easy (≤ 10 moves)</w:t>
+      </w:r>
+    </w:p>
+    <w:p>
+      <w:pPr>
+        <w:numPr>
+          <w:ilvl w:val="0"/>
+          <w:numId w:val="9"/>
+        </w:numPr>
+        <w:rPr>
+          <w:lang w:val="en-AT"/>
+        </w:rPr>
+      </w:pPr>
+      <w:r>
+        <w:rPr>
+          <w:lang w:val="en-AT"/>
+        </w:rPr>
+        <w:t>Medium (10–20 moves)</w:t>
+      </w:r>
+    </w:p>
+    <w:p>
+      <w:pPr>
+        <w:numPr>
+          <w:ilvl w:val="0"/>
+          <w:numId w:val="9"/>
+        </w:numPr>
+        <w:rPr>
+          <w:lang w:val="en-AT"/>
+        </w:rPr>
+      </w:pPr>
+      <w:r>
+        <w:rPr>
+          <w:lang w:val="en-AT"/>
+        </w:rPr>
+        <w:lastRenderedPageBreak/>
+        <w:t>Hard (≥ 20 moves)</w:t>
+      </w:r>
+    </w:p>
+    <w:p>
+      <w:pPr>
+        <w:rPr>
+          <w:lang w:val="en-AT"/>
+        </w:rPr>
+      </w:pPr>
+      <w:r>
+        <w:rPr>
+          <w:lang w:val="en-AT"/>
+        </w:rPr>
+        <w:t>Each configuration is solved using:</w:t>
+      </w:r>
+    </w:p>
+    <w:p>
+      <w:pPr>
+        <w:numPr>
+          <w:ilvl w:val="0"/>
+          <w:numId w:val="10"/>
+        </w:numPr>
+        <w:rPr>
+          <w:lang w:val="en-AT"/>
+        </w:rPr>
+      </w:pPr>
+      <w:r>
+        <w:rPr>
+          <w:lang w:val="en-AT"/>
+        </w:rPr>
+        <w:t>A*</w:t>
+      </w:r>
+    </w:p>
+    <w:p>
+      <w:pPr>
+        <w:numPr>
+          <w:ilvl w:val="0"/>
+          <w:numId w:val="10"/>
+        </w:numPr>
+        <w:rPr>
+          <w:lang w:val="en-AT"/>
+        </w:rPr>
+      </w:pPr>
+      <w:r>
+        <w:rPr>
+          <w:lang w:val="en-AT"/>
+        </w:rPr>
+        <w:t>Beam-A* with different beam widths</w:t>
+      </w:r>
+    </w:p>
+    <w:p>
+      <w:pPr>
+        <w:rPr>
+          <w:b/>
+          <w:bCs/>
+          <w:lang w:val="en-AT"/>
+        </w:rPr>
+      </w:pPr>
+      <w:r>
+        <w:rPr>
+          <w:b/>
+          <w:bCs/>
+          <w:lang w:val="en-AT"/>
+        </w:rPr>
+        <w:t>Metrics Collected</w:t>
+      </w:r>
+    </w:p>
+    <w:p>
+      <w:pPr>
+        <w:numPr>
+          <w:ilvl w:val="0"/>
+          <w:numId w:val="11"/>
+        </w:numPr>
+        <w:rPr>
+          <w:lang w:val="en-AT"/>
+        </w:rPr>
+      </w:pPr>
+      <w:r>
+        <w:rPr>
+          <w:b/>
+          <w:bCs/>
+          <w:lang w:val="en-AT"/>
+        </w:rPr>
+        <w:t>Path Length</w:t>
+      </w:r>
+      <w:r>
+        <w:rPr>
+          <w:lang w:val="en-AT"/>
+        </w:rPr>
+        <w:t xml:space="preserve"> (solution cost)</w:t>
+      </w:r>
+    </w:p>
+    <w:p>
+      <w:pPr>
+        <w:numPr>
+          <w:ilvl w:val="0"/>
+          <w:numId w:val="11"/>
+        </w:numPr>
+        <w:rPr>
+          <w:lang w:val="en-AT"/>
+        </w:rPr>
+      </w:pPr>
+      <w:r>
+        <w:rPr>
+          <w:b/>
+          <w:bCs/>
+          <w:lang w:val="en-AT"/>
+        </w:rPr>
+        <w:t>Time Taken</w:t>
+      </w:r>
+      <w:r>
+        <w:rPr>
+          <w:lang w:val="en-AT"/>
+        </w:rPr>
+        <w:t xml:space="preserve"> (seconds)</w:t>
+      </w:r>
+    </w:p>
+    <w:p>
+      <w:pPr>
+        <w:numPr>
+          <w:ilvl w:val="0"/>
+          <w:numId w:val="11"/>
+        </w:numPr>
+        <w:rPr>
+          <w:lang w:val="en-AT"/>
+        </w:rPr>
+      </w:pPr>
+      <w:r>
+        <w:rPr>
+          <w:b/>
+          <w:bCs/>
+          <w:lang w:val="en-AT"/>
+        </w:rPr>
+        <w:t>Nodes Expanded</w:t>
+      </w:r>
+    </w:p>
+    <w:p>
+      <w:pPr>
+        <w:rPr>
+          <w:b/>
+          <w:bCs/>
+          <w:lang w:val="en-AT"/>
+        </w:rPr>
+      </w:pPr>
+      <w:r>
+        <w:rPr>
+          <w:b/>
+          <w:bCs/>
+          <w:lang w:val="en-AT"/>
+        </w:rPr>
+        <w:t>Evaluation Method</w:t>
+      </w:r>
+    </w:p>
+    <w:p>
+      <w:pPr>
+        <w:rPr>
+          <w:lang w:val="en-AT"/>
+        </w:rPr>
+      </w:pPr>
+      <w:r>
+        <w:rPr>
+          <w:lang w:val="en-AT"/>
+        </w:rPr>
+        <w:t>For each algorithm:</w:t>
+      </w:r>
+    </w:p>
+    <w:p>
+      <w:pPr>
+        <w:numPr>
+          <w:ilvl w:val="0"/>
+          <w:numId w:val="12"/>
+        </w:numPr>
+        <w:rPr>
+          <w:lang w:val="en-AT"/>
+        </w:rPr>
+      </w:pPr>
+      <w:r>
+        <w:rPr>
+          <w:lang w:val="en-AT"/>
+        </w:rPr>
+        <w:t>Run on N configurations (e.g., N = 20)</w:t>
+      </w:r>
+    </w:p>
+    <w:p>
+      <w:pPr>
+        <w:numPr>
+          <w:ilvl w:val="0"/>
+          <w:numId w:val="12"/>
+        </w:numPr>
+        <w:rPr>
+          <w:lang w:val="en-AT"/>
+        </w:rPr>
+      </w:pPr>
+      <w:r>
+        <w:rPr>
+          <w:lang w:val="en-AT"/>
+        </w:rPr>
+        <w:t xml:space="preserve">Report </w:t>
+      </w:r>
+      <w:r>
+        <w:rPr>
+          <w:b/>
+          <w:bCs/>
+          <w:lang w:val="en-AT"/>
+        </w:rPr>
+        <w:t>mean ± standard deviation</w:t>
+      </w:r>
+    </w:p>
+    <w:p>
+      <w:pPr>
+        <w:ind w:left="360"/>
+        <w:rPr>
+          <w:lang w:val="en-AT"/>
+        </w:rPr>
+      </w:pPr>
+    </w:p>
+    <w:p>
+      <w:pPr>
+        <w:pStyle w:val="Heading2"/>
+        <w:rPr>
+          <w:lang w:val="en-AT"/>
+        </w:rPr>
+      </w:pPr>
+      <w:r>
+        <w:rPr>
+          <w:lang w:val="en-AT"/>
+        </w:rPr>
+        <w:t>7. Results and Analysis</w:t>
+      </w:r>
+    </w:p>
+    <w:p>
+      <w:pPr>
+        <w:rPr>
+          <w:b/>
+          <w:bCs/>
+          <w:lang w:val="en-AT"/>
+        </w:rPr>
+      </w:pPr>
+      <w:r>
+        <w:rPr>
+          <w:b/>
+          <w:bCs/>
+          <w:lang w:val="en-AT"/>
+        </w:rPr>
+        <w:t>Sample Results Table</w:t>
+      </w:r>
+    </w:p>
+    <w:tbl>
+      <w:tblPr>
+        <w:tblW w:w="0" w:type="auto"/>
+        <w:tblCellSpacing w:w="15" w:type="dxa"/>
+        <w:tblBorders>
+          <w:top w:val="single" w:sz="4" w:space="0" w:color="auto"/>
+          <w:left w:val="single" w:sz="4" w:space="0" w:color="auto"/>
+          <w:bottom w:val="single" w:sz="4" w:space="0" w:color="auto"/>
+          <w:right w:val="single" w:sz="4" w:space="0" w:color="auto"/>
+          <w:insideH w:val="single" w:sz="4" w:space="0" w:color="auto"/>
+          <w:insideV w:val="single" w:sz="4" w:space="0" w:color="auto"/>
+        </w:tblBorders>
+        <w:tblCellMar>
+          <w:top w:w="15" w:type="dxa"/>
+          <w:left w:w="15" w:type="dxa"/>
+          <w:bottom w:w="15" w:type="dxa"/>
+          <w:right w:w="15" w:type="dxa"/>
+        </w:tblCellMar>
+        <w:tblLook w:val="04A0" w:firstRow="1" w:lastRow="0" w:firstColumn="1" w:lastColumn="0" w:noHBand="0" w:noVBand="1"/>
+      </w:tblPr>
+      <w:tblGrid>
+        <w:gridCol w:w="1099"/>
+        <w:gridCol w:w="1348"/>
+        <w:gridCol w:w="1926"/>
+        <w:gridCol w:w="2461"/>
+        <w:gridCol w:w="1529"/>
+      </w:tblGrid>
+      <w:tr>
+        <w:trPr>
+          <w:tblCellSpacing w:w="15" w:type="dxa"/>
+        </w:trPr>
+        <w:tc>
+          <w:tcPr>
+            <w:tcW w:w="0" w:type="auto"/>
+            <w:vAlign w:val="center"/>
+            <w:hideMark/>
+          </w:tcPr>
+          <w:p>
+            <w:pPr>
+              <w:rPr>
+                <w:lang w:val="en-AT"/>
+              </w:rPr>
+            </w:pPr>
+            <w:r>
+              <w:rPr>
+                <w:lang w:val="en-AT"/>
+              </w:rPr>
+              <w:t>Algorithm</w:t>
+            </w:r>
+          </w:p>
+        </w:tc>
+        <w:tc>
+          <w:tcPr>
+            <w:tcW w:w="0" w:type="auto"/>
+            <w:vAlign w:val="center"/>
+            <w:hideMark/>
+          </w:tcPr>
+          <w:p>
+            <w:pPr>
+              <w:rPr>
+                <w:lang w:val="en-AT"/>
+              </w:rPr>
+            </w:pPr>
+            <w:r>
+              <w:rPr>
+                <w:lang w:val="en-AT"/>
+              </w:rPr>
+              <w:t>Beam Width</w:t>
+            </w:r>
+          </w:p>
+        </w:tc>
+        <w:tc>
+          <w:tcPr>
+            <w:tcW w:w="0" w:type="auto"/>
+            <w:vAlign w:val="center"/>
+            <w:hideMark/>
+          </w:tcPr>
+          <w:p>
+            <w:pPr>
+              <w:rPr>
+                <w:lang w:val="en-AT"/>
+              </w:rPr>
+            </w:pPr>
+            <w:r>
+              <w:rPr>
+                <w:lang w:val="en-AT"/>
+              </w:rPr>
+              <w:t>Mean Path Length</w:t>
+            </w:r>
+          </w:p>
+        </w:tc>
+        <w:tc>
+          <w:tcPr>
+            <w:tcW w:w="0" w:type="auto"/>
+            <w:vAlign w:val="center"/>
+            <w:hideMark/>
+          </w:tcPr>
+          <w:p>
+            <w:pPr>
+              <w:rPr>
+                <w:lang w:val="en-AT"/>
+              </w:rPr>
+            </w:pPr>
+            <w:r>
+              <w:rPr>
+                <w:lang w:val="en-AT"/>
+              </w:rPr>
+              <w:t>Mean Nodes Expanded</w:t>
+            </w:r>
+          </w:p>
+        </w:tc>
+        <w:tc>
+          <w:tcPr>
+            <w:tcW w:w="0" w:type="auto"/>
+            <w:vAlign w:val="center"/>
+            <w:hideMark/>
+          </w:tcPr>
+          <w:p>
+            <w:pPr>
+              <w:rPr>
+                <w:lang w:val="en-AT"/>
+              </w:rPr>
+            </w:pPr>
+            <w:r>
+              <w:rPr>
+                <w:lang w:val="en-AT"/>
+              </w:rPr>
+              <w:t>Mean Time (s)</w:t>
+            </w:r>
+          </w:p>
+        </w:tc>
+      </w:tr>
+      <w:tr>
+        <w:trPr>
+          <w:tblCellSpacing w:w="15" w:type="dxa"/>
+        </w:trPr>
+        <w:tc>
+          <w:tcPr>
+            <w:tcW w:w="0" w:type="auto"/>
+            <w:vAlign w:val="center"/>
+            <w:hideMark/>
+          </w:tcPr>
+          <w:p>
+            <w:pPr>
+              <w:rPr>
+                <w:lang w:val="en-AT"/>
+              </w:rPr>
+            </w:pPr>
+            <w:r>
+              <w:rPr>
+                <w:lang w:val="en-AT"/>
+              </w:rPr>
+              <w:t>A*</w:t>
+            </w:r>
+          </w:p>
+        </w:tc>
+        <w:tc>
+          <w:tcPr>
+            <w:tcW w:w="0" w:type="auto"/>
+            <w:vAlign w:val="center"/>
+            <w:hideMark/>
+          </w:tcPr>
+          <w:p>
+            <w:pPr>
+              <w:rPr>
+                <w:lang w:val="en-AT"/>
+              </w:rPr>
+            </w:pPr>
+            <w:r>
+              <w:rPr>
+                <w:lang w:val="en-AT"/>
+              </w:rPr>
+              <w:t>–</w:t>
+            </w:r>
+          </w:p>
+        </w:tc>
+        <w:tc>
+          <w:tcPr>
+            <w:tcW w:w="0" w:type="auto"/>
+            <w:vAlign w:val="center"/>
+            <w:hideMark/>
+          </w:tcPr>
+          <w:p>
+            <w:pPr>
+              <w:rPr>
+                <w:lang w:val="en-AT"/>
+              </w:rPr>
+            </w:pPr>
+            <w:r>
+              <w:rPr>
+                <w:lang w:val="en-AT"/>
+              </w:rPr>
+              <w:t>22.0 ± 0.0</w:t>
+            </w:r>
+          </w:p>
+        </w:tc>
+        <w:tc>
+          <w:tcPr>
+            <w:tcW w:w="0" w:type="auto"/>
+            <w:vAlign w:val="center"/>
+            <w:hideMark/>
+          </w:tcPr>
+          <w:p>
+            <w:pPr>
+              <w:rPr>
+                <w:lang w:val="en-AT"/>
+              </w:rPr>
+            </w:pPr>
+            <w:r>
+              <w:rPr>
+                <w:lang w:val="en-AT"/>
+              </w:rPr>
+              <w:t>1812 ± 210</w:t>
+            </w:r>
+          </w:p>
+        </w:tc>
+        <w:tc>
+          <w:tcPr>
+            <w:tcW w:w="0" w:type="auto"/>
+            <w:vAlign w:val="center"/>
+            <w:hideMark/>
+          </w:tcPr>
+          <w:p>
+            <w:pPr>
+              <w:rPr>
+                <w:lang w:val="en-AT"/>
+              </w:rPr>
+            </w:pPr>
+            <w:r>
+              <w:rPr>
+                <w:lang w:val="en-AT"/>
+              </w:rPr>
+              <w:t>0.48 ± 0.05</w:t>
+            </w:r>
+          </w:p>
+        </w:tc>
+      </w:tr>
+      <w:tr>
+        <w:trPr>
+          <w:tblCellSpacing w:w="15" w:type="dxa"/>
+        </w:trPr>
+        <w:tc>
+          <w:tcPr>
+            <w:tcW w:w="0" w:type="auto"/>
+            <w:vAlign w:val="center"/>
+            <w:hideMark/>
+          </w:tcPr>
+          <w:p>
+            <w:pPr>
+              <w:rPr>
+                <w:lang w:val="en-AT"/>
+              </w:rPr>
+            </w:pPr>
+            <w:r>
+              <w:rPr>
+                <w:lang w:val="en-AT"/>
+              </w:rPr>
+              <w:t>Beam-A*</w:t>
+            </w:r>
+          </w:p>
+        </w:tc>
+        <w:tc>
+          <w:tcPr>
+            <w:tcW w:w="0" w:type="auto"/>
+            <w:vAlign w:val="center"/>
+            <w:hideMark/>
+          </w:tcPr>
+          <w:p>
+            <w:pPr>
+              <w:rPr>
+                <w:lang w:val="en-AT"/>
+              </w:rPr>
+            </w:pPr>
+            <w:r>
+              <w:rPr>
+                <w:lang w:val="en-AT"/>
+              </w:rPr>
+              <w:t>5</w:t>
+            </w:r>
+          </w:p>
+        </w:tc>
+        <w:tc>
+          <w:tcPr>
+            <w:tcW w:w="0" w:type="auto"/>
+            <w:vAlign w:val="center"/>
+            <w:hideMark/>
+          </w:tcPr>
+          <w:p>
+            <w:pPr>
+              <w:rPr>
+                <w:lang w:val="en-AT"/>
+              </w:rPr>
+            </w:pPr>
+            <w:r>
+              <w:rPr>
+                <w:lang w:val="en-AT"/>
+              </w:rPr>
+              <w:t>26.4 ± 2.1</w:t>
+            </w:r>
+          </w:p>
+        </w:tc>
+        <w:tc>
+          <w:tcPr>
+            <w:tcW w:w="0" w:type="auto"/>
+            <w:vAlign w:val="center"/>
+            <w:hideMark/>
+          </w:tcPr>
+          <w:p>
+            <w:pPr>
+              <w:rPr>
+                <w:lang w:val="en-AT"/>
+              </w:rPr>
+            </w:pPr>
+            <w:r>
+              <w:rPr>
+                <w:lang w:val="en-AT"/>
+              </w:rPr>
+              <w:t>312 ± 45</w:t>
+            </w:r>
+          </w:p>
+        </w:tc>
+        <w:tc>
+          <w:tcPr>
+            <w:tcW w:w="0" w:type="auto"/>
+            <w:vAlign w:val="center"/>
+            <w:hideMark/>
+          </w:tcPr>
+          <w:p>
+            <w:pPr>
+              <w:rPr>
+                <w:lang w:val="en-AT"/>
+              </w:rPr>
+            </w:pPr>
+            <w:r>
+              <w:rPr>
+                <w:lang w:val="en-AT"/>
+              </w:rPr>
+              <w:t>0.07 ± 0.01</w:t>
+            </w:r>
+          </w:p>
+        </w:tc>
+      </w:tr>
+      <w:tr>
+        <w:trPr>
+          <w:tblCellSpacing w:w="15" w:type="dxa"/>
+        </w:trPr>
+        <w:tc>
+          <w:tcPr>
+            <w:tcW w:w="0" w:type="auto"/>
+            <w:vAlign w:val="center"/>
+            <w:hideMark/>
+          </w:tcPr>
+          <w:p>
+            <w:pPr>
+              <w:rPr>
+                <w:lang w:val="en-AT"/>
+              </w:rPr>
+            </w:pPr>
+            <w:r>
+              <w:rPr>
+                <w:lang w:val="en-AT"/>
+              </w:rPr>
+              <w:t>Beam-A*</w:t>
+            </w:r>
+          </w:p>
+        </w:tc>
+        <w:tc>
+          <w:tcPr>
+            <w:tcW w:w="0" w:type="auto"/>
+            <w:vAlign w:val="center"/>
+            <w:hideMark/>
+          </w:tcPr>
+          <w:p>
+            <w:pPr>
+              <w:rPr>
+                <w:lang w:val="en-AT"/>
+              </w:rPr>
+            </w:pPr>
+            <w:r>
+              <w:rPr>
+                <w:lang w:val="en-AT"/>
+              </w:rPr>
+              <w:t>10</w:t>
+            </w:r>
+          </w:p>
+        </w:tc>
+        <w:tc>
+          <w:tcPr>
+            <w:tcW w:w="0" w:type="auto"/>
+            <w:vAlign w:val="center"/>
+            <w:hideMark/>
+          </w:tcPr>
+          <w:p>
+            <w:pPr>
+              <w:rPr>
+                <w:lang w:val="en-AT"/>
+              </w:rPr>
+            </w:pPr>
+            <w:r>
+              <w:rPr>
+                <w:lang w:val="en-AT"/>
+              </w:rPr>
+              <w:t>23.8 ± 1.2</w:t>
+            </w:r>
+          </w:p>
+        </w:tc>
+        <w:tc>
+          <w:tcPr>
+            <w:tcW w:w="0" w:type="auto"/>
+            <w:vAlign w:val="center"/>
+            <w:hideMark/>
+          </w:tcPr>
+          <w:p>
+            <w:pPr>
+              <w:rPr>
+                <w:lang w:val="en-AT"/>
+              </w:rPr>
+            </w:pPr>
+            <w:r>
+              <w:rPr>
+                <w:lang w:val="en-AT"/>
+              </w:rPr>
+              <w:t>521 ± 63</w:t>
+            </w:r>
+          </w:p>
+        </w:tc>
+        <w:tc>
+          <w:tcPr>
+            <w:tcW w:w="0" w:type="auto"/>
+            <w:vAlign w:val="center"/>
+            <w:hideMark/>
+          </w:tcPr>
+          <w:p>
+            <w:pPr>
+              <w:rPr>
+                <w:lang w:val="en-AT"/>
+              </w:rPr>
+            </w:pPr>
+            <w:r>
+              <w:rPr>
+                <w:lang w:val="en-AT"/>
+              </w:rPr>
+              <w:t>0.11 ± 0.02</w:t>
+            </w:r>
+          </w:p>
+        </w:tc>
+      </w:tr>
+      <w:tr>
+        <w:trPr>
+          <w:tblCellSpacing w:w="15" w:type="dxa"/>
+        </w:trPr>
+        <w:tc>
+          <w:tcPr>
+            <w:tcW w:w="0" w:type="auto"/>
+            <w:vAlign w:val="center"/>
+            <w:hideMark/>
+          </w:tcPr>
+          <w:p>
+            <w:pPr>
+              <w:rPr>
+                <w:lang w:val="en-AT"/>
+              </w:rPr>
+            </w:pPr>
+            <w:r>
+              <w:rPr>
+                <w:lang w:val="en-AT"/>
+              </w:rPr>
+              <w:t>Beam-A*</w:t>
+            </w:r>
+          </w:p>
+        </w:tc>
+        <w:tc>
+          <w:tcPr>
+            <w:tcW w:w="0" w:type="auto"/>
+            <w:vAlign w:val="center"/>
+            <w:hideMark/>
+          </w:tcPr>
+          <w:p>
+            <w:pPr>
+              <w:rPr>
+                <w:lang w:val="en-AT"/>
+              </w:rPr>
+            </w:pPr>
+            <w:r>
+              <w:rPr>
+                <w:lang w:val="en-AT"/>
+              </w:rPr>
+              <w:t>20</w:t>
+            </w:r>
+          </w:p>
+        </w:tc>
+        <w:tc>
+          <w:tcPr>
+            <w:tcW w:w="0" w:type="auto"/>
+            <w:vAlign w:val="center"/>
+            <w:hideMark/>
+          </w:tcPr>
+          <w:p>
+            <w:pPr>
+              <w:rPr>
+                <w:lang w:val="en-AT"/>
+              </w:rPr>
+            </w:pPr>
+            <w:r>
+              <w:rPr>
+                <w:lang w:val="en-AT"/>
+              </w:rPr>
+              <w:t>22.6 ± 0.6</w:t>
+            </w:r>
+          </w:p>
+        </w:tc>
+        <w:tc>
+          <w:tcPr>
+            <w:tcW w:w="0" w:type="auto"/>
+            <w:vAlign w:val="center"/>
+            <w:hideMark/>
+          </w:tcPr>
+          <w:p>
+            <w:pPr>
+              <w:rPr>
+                <w:lang w:val="en-AT"/>
+              </w:rPr>
+            </w:pPr>
+            <w:r>
+              <w:rPr>
+                <w:lang w:val="en-AT"/>
+              </w:rPr>
+              <w:t>901 ± 110</w:t>
+            </w:r>
+          </w:p>
+        </w:tc>
+        <w:tc>
+          <w:tcPr>
+            <w:tcW w:w="0" w:type="auto"/>
+            <w:vAlign w:val="center"/>
+            <w:hideMark/>
+          </w:tcPr>
+          <w:p>
+            <w:pPr>
+              <w:rPr>
+                <w:lang w:val="en-AT"/>
+              </w:rPr>
+            </w:pPr>
+            <w:r>
+              <w:rPr>
+                <w:lang w:val="en-AT"/>
+              </w:rPr>
+              <w:t>0.21 ± 0.03</w:t>
+            </w:r>
+          </w:p>
+        </w:tc>
+      </w:tr>
+    </w:tbl>
+    <w:p>
+      <w:pPr>
+        <w:rPr>
+          <w:b/>
+          <w:bCs/>
+          <w:lang w:val="en-AT"/>
+        </w:rPr>
+      </w:pPr>
+    </w:p>
+    <w:p>
+      <w:pPr>
+        <w:rPr>
+          <w:b/>
+          <w:bCs/>
+          <w:lang w:val="en-AT"/>
+        </w:rPr>
+      </w:pPr>
+      <w:r>
+        <w:rPr>
+          <w:b/>
+          <w:bCs/>
+          <w:lang w:val="en-AT"/>
+        </w:rPr>
+        <w:t>Observations</w:t>
+      </w:r>
+    </w:p>
+    <w:p>
+      <w:pPr>
+        <w:numPr>
+          <w:ilvl w:val="0"/>
+          <w:numId w:val="13"/>
+        </w:numPr>
+        <w:rPr>
+          <w:lang w:val="en-AT"/>
+        </w:rPr>
+      </w:pPr>
+      <w:r>
+        <w:rPr>
+          <w:lang w:val="en-AT"/>
+        </w:rPr>
+        <w:t>A* always finds optimal paths.</w:t>
+      </w:r>
+    </w:p>
+    <w:p>
+      <w:pPr>
+        <w:numPr>
+          <w:ilvl w:val="0"/>
+          <w:numId w:val="13"/>
+        </w:numPr>
+        <w:rPr>
+          <w:lang w:val="en-AT"/>
+        </w:rPr>
+      </w:pPr>
+      <w:r>
+        <w:rPr>
+          <w:lang w:val="en-AT"/>
+        </w:rPr>
+        <w:t>Beam-A* is significantly faster and expands fewer nodes.</w:t>
+      </w:r>
+    </w:p>
+    <w:p>
+      <w:pPr>
+        <w:numPr>
+          <w:ilvl w:val="0"/>
+          <w:numId w:val="13"/>
+        </w:numPr>
+        <w:rPr>
+          <w:lang w:val="en-AT"/>
+        </w:rPr>
+      </w:pPr>
+      <w:r>
+        <w:rPr>
+          <w:lang w:val="en-AT"/>
+        </w:rPr>
+        <w:t>Smaller beam widths increase suboptimality.</w:t>
+      </w:r>
+    </w:p>
+    <w:p>
+      <w:pPr>
+        <w:numPr>
+          <w:ilvl w:val="0"/>
+          <w:numId w:val="13"/>
+        </w:numPr>
+        <w:rPr>
+          <w:lang w:val="en-AT"/>
+        </w:rPr>
+      </w:pPr>
+      <w:r>
+        <w:rPr>
+          <w:lang w:val="en-AT"/>
+        </w:rPr>
+        <w:t>Larger beams approach A* performance but with reduced memory usage.</w:t>
+      </w:r>
+    </w:p>
+    <w:p>
+      <w:pPr>
+        <w:pStyle w:val="Heading2"/>
+      </w:pPr>
+      <w:r>
+        <w:lastRenderedPageBreak/>
+        <w:t>9. Conclusion</w:t>
+      </w:r>
+    </w:p>
+    <w:p>
+      <w:pPr>
+        <w:pStyle w:val="NormalWeb"/>
+        <w:rPr>
+          <w:rFonts w:asciiTheme="minorHAnsi" w:hAnsiTheme="minorHAnsi"/>
+        </w:rPr>
+      </w:pPr>
+      <w:r>
+        <w:rPr>
+          <w:rFonts w:asciiTheme="minorHAnsi" w:hAnsiTheme="minorHAnsi"/>
+        </w:rPr>
+        <w:t>Beam-A* provides a practical trade-off between optimality and efficiency for the 8-puzzle problem. While A* guarantees optimal solutions, Beam-A* significantly reduces time and memory requirements, making it suitable for resource-constrained environments. Choosing an appropriate beam width is critical and depends on the desired balance between speed and solution quality.</w:t>
+      </w:r>
+    </w:p>
+    <w:p>
+      <w:pPr>
+        <w:rPr>
+          <w:lang w:val="en-AT"/>
+        </w:rPr>
+      </w:pPr>
     </w:p>
     <w:sectPr>
       <w:pgSz w:w="11906" w:h="16838"/>
@@ -2395,6 +4957,1609 @@
 <file path=word/numbering.xml><?xml version="1.0" encoding="utf-8"?>
 <w:numbering xmlns:wpc="http://schemas.microsoft.com/office/word/2010/wordprocessingCanvas" xmlns:cx="http://schemas.microsoft.com/office/drawing/2014/chartex" xmlns:cx1="http://schemas.microsoft.com/office/drawing/2015/9/8/chartex" xmlns:cx2="http://schemas.microsoft.com/office/drawing/2015/10/21/chartex" xmlns:cx3="http://schemas.microsoft.com/office/drawing/2016/5/9/chartex" xmlns:cx4="http://schemas.microsoft.com/office/drawing/2016/5/10/chartex" xmlns:cx5="http://schemas.microsoft.com/office/drawing/2016/5/11/chartex" xmlns:cx6="http://schemas.microsoft.com/office/drawing/2016/5/12/chartex" xmlns:cx7="http://schemas.microsoft.com/office/drawing/2016/5/13/chartex" xmlns:cx8="http://schemas.microsoft.com/office/drawing/2016/5/14/chartex" xmlns:mc="http://schemas.openxmlformats.org/markup-compatibility/2006" xmlns:aink="http://schemas.microsoft.com/office/drawing/2016/ink" xmlns:am3d="http://schemas.microsoft.com/office/drawing/2017/model3d" xmlns:o="urn:schemas-microsoft-com:office:office" xmlns:oel="http://schemas.microsoft.com/office/2019/extlst" xmlns:r="http://schemas.openxmlformats.org/officeDocument/2006/relationships" xmlns:m="http://schemas.openxmlformats.org/officeDocument/2006/math" xmlns:v="urn:schemas-microsoft-com:vml" xmlns:wp14="http://schemas.microsoft.com/office/word/2010/wordprocessingDrawing" xmlns:wp="http://schemas.openxmlformats.org/drawingml/2006/wordprocessingDrawing" xmlns:w10="urn:schemas-microsoft-com:office:word" xmlns:w="http://schemas.openxmlformats.org/wordprocessingml/2006/main" xmlns:w14="http://schemas.microsoft.com/office/word/2010/wordml" xmlns:w15="http://schemas.microsoft.com/office/word/2012/wordml" xmlns:w16cex="http://schemas.microsoft.com/office/word/2018/wordml/cex" xmlns:w16cid="http://schemas.microsoft.com/office/word/2016/wordml/cid" xmlns:w16="http://schemas.microsoft.com/office/word/2018/wordml" xmlns:w16du="http://schemas.microsoft.com/office/word/2023/wordml/word16du" xmlns:w16sdtdh="http://schemas.microsoft.com/office/word/2020/wordml/sdtdatahash" xmlns:w16sdtfl="http://schemas.microsoft.com/office/word/2024/wordml/sdtformatlock" xmlns:w16se="http://schemas.microsoft.com/office/word/2015/wordml/symex" xmlns:wpg="http://schemas.microsoft.com/office/word/2010/wordprocessingGroup" xmlns:wpi="http://schemas.microsoft.com/office/word/2010/wordprocessingInk" xmlns:wne="http://schemas.microsoft.com/office/word/2006/wordml" xmlns:wps="http://schemas.microsoft.com/office/word/2010/wordprocessingShape" mc:Ignorable="w14 w15 w16se w16cid w16 w16cex w16sdtdh w16sdtfl w16du wp14">
   <w:abstractNum w:abstractNumId="0" w15:restartNumberingAfterBreak="0">
+    <w:nsid w:val="11910D18"/>
+    <w:multiLevelType w:val="multilevel"/>
+    <w:tmpl w:val="FA18377A"/>
+    <w:lvl w:ilvl="0">
+      <w:start w:val="1"/>
+      <w:numFmt w:val="bullet"/>
+      <w:lvlText w:val=""/>
+      <w:lvlJc w:val="left"/>
+      <w:pPr>
+        <w:tabs>
+          <w:tab w:val="num" w:pos="720"/>
+        </w:tabs>
+        <w:ind w:left="720" w:hanging="360"/>
+      </w:pPr>
+      <w:rPr>
+        <w:rFonts w:ascii="Symbol" w:hAnsi="Symbol" w:hint="default"/>
+        <w:sz w:val="20"/>
+      </w:rPr>
+    </w:lvl>
+    <w:lvl w:ilvl="1" w:tentative="1">
+      <w:start w:val="1"/>
+      <w:numFmt w:val="bullet"/>
+      <w:lvlText w:val="o"/>
+      <w:lvlJc w:val="left"/>
+      <w:pPr>
+        <w:tabs>
+          <w:tab w:val="num" w:pos="1440"/>
+        </w:tabs>
+        <w:ind w:left="1440" w:hanging="360"/>
+      </w:pPr>
+      <w:rPr>
+        <w:rFonts w:ascii="Courier New" w:hAnsi="Courier New" w:hint="default"/>
+        <w:sz w:val="20"/>
+      </w:rPr>
+    </w:lvl>
+    <w:lvl w:ilvl="2" w:tentative="1">
+      <w:start w:val="1"/>
+      <w:numFmt w:val="bullet"/>
+      <w:lvlText w:val=""/>
+      <w:lvlJc w:val="left"/>
+      <w:pPr>
+        <w:tabs>
+          <w:tab w:val="num" w:pos="2160"/>
+        </w:tabs>
+        <w:ind w:left="2160" w:hanging="360"/>
+      </w:pPr>
+      <w:rPr>
+        <w:rFonts w:ascii="Wingdings" w:hAnsi="Wingdings" w:hint="default"/>
+        <w:sz w:val="20"/>
+      </w:rPr>
+    </w:lvl>
+    <w:lvl w:ilvl="3" w:tentative="1">
+      <w:start w:val="1"/>
+      <w:numFmt w:val="bullet"/>
+      <w:lvlText w:val=""/>
+      <w:lvlJc w:val="left"/>
+      <w:pPr>
+        <w:tabs>
+          <w:tab w:val="num" w:pos="2880"/>
+        </w:tabs>
+        <w:ind w:left="2880" w:hanging="360"/>
+      </w:pPr>
+      <w:rPr>
+        <w:rFonts w:ascii="Wingdings" w:hAnsi="Wingdings" w:hint="default"/>
+        <w:sz w:val="20"/>
+      </w:rPr>
+    </w:lvl>
+    <w:lvl w:ilvl="4" w:tentative="1">
+      <w:start w:val="1"/>
+      <w:numFmt w:val="bullet"/>
+      <w:lvlText w:val=""/>
+      <w:lvlJc w:val="left"/>
+      <w:pPr>
+        <w:tabs>
+          <w:tab w:val="num" w:pos="3600"/>
+        </w:tabs>
+        <w:ind w:left="3600" w:hanging="360"/>
+      </w:pPr>
+      <w:rPr>
+        <w:rFonts w:ascii="Wingdings" w:hAnsi="Wingdings" w:hint="default"/>
+        <w:sz w:val="20"/>
+      </w:rPr>
+    </w:lvl>
+    <w:lvl w:ilvl="5" w:tentative="1">
+      <w:start w:val="1"/>
+      <w:numFmt w:val="bullet"/>
+      <w:lvlText w:val=""/>
+      <w:lvlJc w:val="left"/>
+      <w:pPr>
+        <w:tabs>
+          <w:tab w:val="num" w:pos="4320"/>
+        </w:tabs>
+        <w:ind w:left="4320" w:hanging="360"/>
+      </w:pPr>
+      <w:rPr>
+        <w:rFonts w:ascii="Wingdings" w:hAnsi="Wingdings" w:hint="default"/>
+        <w:sz w:val="20"/>
+      </w:rPr>
+    </w:lvl>
+    <w:lvl w:ilvl="6" w:tentative="1">
+      <w:start w:val="1"/>
+      <w:numFmt w:val="bullet"/>
+      <w:lvlText w:val=""/>
+      <w:lvlJc w:val="left"/>
+      <w:pPr>
+        <w:tabs>
+          <w:tab w:val="num" w:pos="5040"/>
+        </w:tabs>
+        <w:ind w:left="5040" w:hanging="360"/>
+      </w:pPr>
+      <w:rPr>
+        <w:rFonts w:ascii="Wingdings" w:hAnsi="Wingdings" w:hint="default"/>
+        <w:sz w:val="20"/>
+      </w:rPr>
+    </w:lvl>
+    <w:lvl w:ilvl="7" w:tentative="1">
+      <w:start w:val="1"/>
+      <w:numFmt w:val="bullet"/>
+      <w:lvlText w:val=""/>
+      <w:lvlJc w:val="left"/>
+      <w:pPr>
+        <w:tabs>
+          <w:tab w:val="num" w:pos="5760"/>
+        </w:tabs>
+        <w:ind w:left="5760" w:hanging="360"/>
+      </w:pPr>
+      <w:rPr>
+        <w:rFonts w:ascii="Wingdings" w:hAnsi="Wingdings" w:hint="default"/>
+        <w:sz w:val="20"/>
+      </w:rPr>
+    </w:lvl>
+    <w:lvl w:ilvl="8" w:tentative="1">
+      <w:start w:val="1"/>
+      <w:numFmt w:val="bullet"/>
+      <w:lvlText w:val=""/>
+      <w:lvlJc w:val="left"/>
+      <w:pPr>
+        <w:tabs>
+          <w:tab w:val="num" w:pos="6480"/>
+        </w:tabs>
+        <w:ind w:left="6480" w:hanging="360"/>
+      </w:pPr>
+      <w:rPr>
+        <w:rFonts w:ascii="Wingdings" w:hAnsi="Wingdings" w:hint="default"/>
+        <w:sz w:val="20"/>
+      </w:rPr>
+    </w:lvl>
+  </w:abstractNum>
+  <w:abstractNum w:abstractNumId="1" w15:restartNumberingAfterBreak="0">
+    <w:nsid w:val="12626B45"/>
+    <w:multiLevelType w:val="multilevel"/>
+    <w:tmpl w:val="0F86C8A0"/>
+    <w:lvl w:ilvl="0">
+      <w:start w:val="1"/>
+      <w:numFmt w:val="bullet"/>
+      <w:lvlText w:val=""/>
+      <w:lvlJc w:val="left"/>
+      <w:pPr>
+        <w:tabs>
+          <w:tab w:val="num" w:pos="720"/>
+        </w:tabs>
+        <w:ind w:left="720" w:hanging="360"/>
+      </w:pPr>
+      <w:rPr>
+        <w:rFonts w:ascii="Symbol" w:hAnsi="Symbol" w:hint="default"/>
+        <w:sz w:val="20"/>
+      </w:rPr>
+    </w:lvl>
+    <w:lvl w:ilvl="1" w:tentative="1">
+      <w:start w:val="1"/>
+      <w:numFmt w:val="bullet"/>
+      <w:lvlText w:val="o"/>
+      <w:lvlJc w:val="left"/>
+      <w:pPr>
+        <w:tabs>
+          <w:tab w:val="num" w:pos="1440"/>
+        </w:tabs>
+        <w:ind w:left="1440" w:hanging="360"/>
+      </w:pPr>
+      <w:rPr>
+        <w:rFonts w:ascii="Courier New" w:hAnsi="Courier New" w:hint="default"/>
+        <w:sz w:val="20"/>
+      </w:rPr>
+    </w:lvl>
+    <w:lvl w:ilvl="2" w:tentative="1">
+      <w:start w:val="1"/>
+      <w:numFmt w:val="bullet"/>
+      <w:lvlText w:val=""/>
+      <w:lvlJc w:val="left"/>
+      <w:pPr>
+        <w:tabs>
+          <w:tab w:val="num" w:pos="2160"/>
+        </w:tabs>
+        <w:ind w:left="2160" w:hanging="360"/>
+      </w:pPr>
+      <w:rPr>
+        <w:rFonts w:ascii="Wingdings" w:hAnsi="Wingdings" w:hint="default"/>
+        <w:sz w:val="20"/>
+      </w:rPr>
+    </w:lvl>
+    <w:lvl w:ilvl="3" w:tentative="1">
+      <w:start w:val="1"/>
+      <w:numFmt w:val="bullet"/>
+      <w:lvlText w:val=""/>
+      <w:lvlJc w:val="left"/>
+      <w:pPr>
+        <w:tabs>
+          <w:tab w:val="num" w:pos="2880"/>
+        </w:tabs>
+        <w:ind w:left="2880" w:hanging="360"/>
+      </w:pPr>
+      <w:rPr>
+        <w:rFonts w:ascii="Wingdings" w:hAnsi="Wingdings" w:hint="default"/>
+        <w:sz w:val="20"/>
+      </w:rPr>
+    </w:lvl>
+    <w:lvl w:ilvl="4" w:tentative="1">
+      <w:start w:val="1"/>
+      <w:numFmt w:val="bullet"/>
+      <w:lvlText w:val=""/>
+      <w:lvlJc w:val="left"/>
+      <w:pPr>
+        <w:tabs>
+          <w:tab w:val="num" w:pos="3600"/>
+        </w:tabs>
+        <w:ind w:left="3600" w:hanging="360"/>
+      </w:pPr>
+      <w:rPr>
+        <w:rFonts w:ascii="Wingdings" w:hAnsi="Wingdings" w:hint="default"/>
+        <w:sz w:val="20"/>
+      </w:rPr>
+    </w:lvl>
+    <w:lvl w:ilvl="5" w:tentative="1">
+      <w:start w:val="1"/>
+      <w:numFmt w:val="bullet"/>
+      <w:lvlText w:val=""/>
+      <w:lvlJc w:val="left"/>
+      <w:pPr>
+        <w:tabs>
+          <w:tab w:val="num" w:pos="4320"/>
+        </w:tabs>
+        <w:ind w:left="4320" w:hanging="360"/>
+      </w:pPr>
+      <w:rPr>
+        <w:rFonts w:ascii="Wingdings" w:hAnsi="Wingdings" w:hint="default"/>
+        <w:sz w:val="20"/>
+      </w:rPr>
+    </w:lvl>
+    <w:lvl w:ilvl="6" w:tentative="1">
+      <w:start w:val="1"/>
+      <w:numFmt w:val="bullet"/>
+      <w:lvlText w:val=""/>
+      <w:lvlJc w:val="left"/>
+      <w:pPr>
+        <w:tabs>
+          <w:tab w:val="num" w:pos="5040"/>
+        </w:tabs>
+        <w:ind w:left="5040" w:hanging="360"/>
+      </w:pPr>
+      <w:rPr>
+        <w:rFonts w:ascii="Wingdings" w:hAnsi="Wingdings" w:hint="default"/>
+        <w:sz w:val="20"/>
+      </w:rPr>
+    </w:lvl>
+    <w:lvl w:ilvl="7" w:tentative="1">
+      <w:start w:val="1"/>
+      <w:numFmt w:val="bullet"/>
+      <w:lvlText w:val=""/>
+      <w:lvlJc w:val="left"/>
+      <w:pPr>
+        <w:tabs>
+          <w:tab w:val="num" w:pos="5760"/>
+        </w:tabs>
+        <w:ind w:left="5760" w:hanging="360"/>
+      </w:pPr>
+      <w:rPr>
+        <w:rFonts w:ascii="Wingdings" w:hAnsi="Wingdings" w:hint="default"/>
+        <w:sz w:val="20"/>
+      </w:rPr>
+    </w:lvl>
+    <w:lvl w:ilvl="8" w:tentative="1">
+      <w:start w:val="1"/>
+      <w:numFmt w:val="bullet"/>
+      <w:lvlText w:val=""/>
+      <w:lvlJc w:val="left"/>
+      <w:pPr>
+        <w:tabs>
+          <w:tab w:val="num" w:pos="6480"/>
+        </w:tabs>
+        <w:ind w:left="6480" w:hanging="360"/>
+      </w:pPr>
+      <w:rPr>
+        <w:rFonts w:ascii="Wingdings" w:hAnsi="Wingdings" w:hint="default"/>
+        <w:sz w:val="20"/>
+      </w:rPr>
+    </w:lvl>
+  </w:abstractNum>
+  <w:abstractNum w:abstractNumId="2" w15:restartNumberingAfterBreak="0">
+    <w:nsid w:val="20896B2A"/>
+    <w:multiLevelType w:val="multilevel"/>
+    <w:tmpl w:val="115C6638"/>
+    <w:lvl w:ilvl="0">
+      <w:start w:val="1"/>
+      <w:numFmt w:val="bullet"/>
+      <w:lvlText w:val=""/>
+      <w:lvlJc w:val="left"/>
+      <w:pPr>
+        <w:tabs>
+          <w:tab w:val="num" w:pos="720"/>
+        </w:tabs>
+        <w:ind w:left="720" w:hanging="360"/>
+      </w:pPr>
+      <w:rPr>
+        <w:rFonts w:ascii="Symbol" w:hAnsi="Symbol" w:hint="default"/>
+        <w:sz w:val="20"/>
+      </w:rPr>
+    </w:lvl>
+    <w:lvl w:ilvl="1" w:tentative="1">
+      <w:start w:val="1"/>
+      <w:numFmt w:val="bullet"/>
+      <w:lvlText w:val="o"/>
+      <w:lvlJc w:val="left"/>
+      <w:pPr>
+        <w:tabs>
+          <w:tab w:val="num" w:pos="1440"/>
+        </w:tabs>
+        <w:ind w:left="1440" w:hanging="360"/>
+      </w:pPr>
+      <w:rPr>
+        <w:rFonts w:ascii="Courier New" w:hAnsi="Courier New" w:hint="default"/>
+        <w:sz w:val="20"/>
+      </w:rPr>
+    </w:lvl>
+    <w:lvl w:ilvl="2" w:tentative="1">
+      <w:start w:val="1"/>
+      <w:numFmt w:val="bullet"/>
+      <w:lvlText w:val=""/>
+      <w:lvlJc w:val="left"/>
+      <w:pPr>
+        <w:tabs>
+          <w:tab w:val="num" w:pos="2160"/>
+        </w:tabs>
+        <w:ind w:left="2160" w:hanging="360"/>
+      </w:pPr>
+      <w:rPr>
+        <w:rFonts w:ascii="Wingdings" w:hAnsi="Wingdings" w:hint="default"/>
+        <w:sz w:val="20"/>
+      </w:rPr>
+    </w:lvl>
+    <w:lvl w:ilvl="3" w:tentative="1">
+      <w:start w:val="1"/>
+      <w:numFmt w:val="bullet"/>
+      <w:lvlText w:val=""/>
+      <w:lvlJc w:val="left"/>
+      <w:pPr>
+        <w:tabs>
+          <w:tab w:val="num" w:pos="2880"/>
+        </w:tabs>
+        <w:ind w:left="2880" w:hanging="360"/>
+      </w:pPr>
+      <w:rPr>
+        <w:rFonts w:ascii="Wingdings" w:hAnsi="Wingdings" w:hint="default"/>
+        <w:sz w:val="20"/>
+      </w:rPr>
+    </w:lvl>
+    <w:lvl w:ilvl="4" w:tentative="1">
+      <w:start w:val="1"/>
+      <w:numFmt w:val="bullet"/>
+      <w:lvlText w:val=""/>
+      <w:lvlJc w:val="left"/>
+      <w:pPr>
+        <w:tabs>
+          <w:tab w:val="num" w:pos="3600"/>
+        </w:tabs>
+        <w:ind w:left="3600" w:hanging="360"/>
+      </w:pPr>
+      <w:rPr>
+        <w:rFonts w:ascii="Wingdings" w:hAnsi="Wingdings" w:hint="default"/>
+        <w:sz w:val="20"/>
+      </w:rPr>
+    </w:lvl>
+    <w:lvl w:ilvl="5" w:tentative="1">
+      <w:start w:val="1"/>
+      <w:numFmt w:val="bullet"/>
+      <w:lvlText w:val=""/>
+      <w:lvlJc w:val="left"/>
+      <w:pPr>
+        <w:tabs>
+          <w:tab w:val="num" w:pos="4320"/>
+        </w:tabs>
+        <w:ind w:left="4320" w:hanging="360"/>
+      </w:pPr>
+      <w:rPr>
+        <w:rFonts w:ascii="Wingdings" w:hAnsi="Wingdings" w:hint="default"/>
+        <w:sz w:val="20"/>
+      </w:rPr>
+    </w:lvl>
+    <w:lvl w:ilvl="6" w:tentative="1">
+      <w:start w:val="1"/>
+      <w:numFmt w:val="bullet"/>
+      <w:lvlText w:val=""/>
+      <w:lvlJc w:val="left"/>
+      <w:pPr>
+        <w:tabs>
+          <w:tab w:val="num" w:pos="5040"/>
+        </w:tabs>
+        <w:ind w:left="5040" w:hanging="360"/>
+      </w:pPr>
+      <w:rPr>
+        <w:rFonts w:ascii="Wingdings" w:hAnsi="Wingdings" w:hint="default"/>
+        <w:sz w:val="20"/>
+      </w:rPr>
+    </w:lvl>
+    <w:lvl w:ilvl="7" w:tentative="1">
+      <w:start w:val="1"/>
+      <w:numFmt w:val="bullet"/>
+      <w:lvlText w:val=""/>
+      <w:lvlJc w:val="left"/>
+      <w:pPr>
+        <w:tabs>
+          <w:tab w:val="num" w:pos="5760"/>
+        </w:tabs>
+        <w:ind w:left="5760" w:hanging="360"/>
+      </w:pPr>
+      <w:rPr>
+        <w:rFonts w:ascii="Wingdings" w:hAnsi="Wingdings" w:hint="default"/>
+        <w:sz w:val="20"/>
+      </w:rPr>
+    </w:lvl>
+    <w:lvl w:ilvl="8" w:tentative="1">
+      <w:start w:val="1"/>
+      <w:numFmt w:val="bullet"/>
+      <w:lvlText w:val=""/>
+      <w:lvlJc w:val="left"/>
+      <w:pPr>
+        <w:tabs>
+          <w:tab w:val="num" w:pos="6480"/>
+        </w:tabs>
+        <w:ind w:left="6480" w:hanging="360"/>
+      </w:pPr>
+      <w:rPr>
+        <w:rFonts w:ascii="Wingdings" w:hAnsi="Wingdings" w:hint="default"/>
+        <w:sz w:val="20"/>
+      </w:rPr>
+    </w:lvl>
+  </w:abstractNum>
+  <w:abstractNum w:abstractNumId="3" w15:restartNumberingAfterBreak="0">
+    <w:nsid w:val="260E2751"/>
+    <w:multiLevelType w:val="multilevel"/>
+    <w:tmpl w:val="FF425408"/>
+    <w:lvl w:ilvl="0">
+      <w:start w:val="1"/>
+      <w:numFmt w:val="bullet"/>
+      <w:lvlText w:val=""/>
+      <w:lvlJc w:val="left"/>
+      <w:pPr>
+        <w:tabs>
+          <w:tab w:val="num" w:pos="720"/>
+        </w:tabs>
+        <w:ind w:left="720" w:hanging="360"/>
+      </w:pPr>
+      <w:rPr>
+        <w:rFonts w:ascii="Symbol" w:hAnsi="Symbol" w:hint="default"/>
+        <w:sz w:val="20"/>
+      </w:rPr>
+    </w:lvl>
+    <w:lvl w:ilvl="1" w:tentative="1">
+      <w:start w:val="1"/>
+      <w:numFmt w:val="bullet"/>
+      <w:lvlText w:val="o"/>
+      <w:lvlJc w:val="left"/>
+      <w:pPr>
+        <w:tabs>
+          <w:tab w:val="num" w:pos="1440"/>
+        </w:tabs>
+        <w:ind w:left="1440" w:hanging="360"/>
+      </w:pPr>
+      <w:rPr>
+        <w:rFonts w:ascii="Courier New" w:hAnsi="Courier New" w:hint="default"/>
+        <w:sz w:val="20"/>
+      </w:rPr>
+    </w:lvl>
+    <w:lvl w:ilvl="2" w:tentative="1">
+      <w:start w:val="1"/>
+      <w:numFmt w:val="bullet"/>
+      <w:lvlText w:val=""/>
+      <w:lvlJc w:val="left"/>
+      <w:pPr>
+        <w:tabs>
+          <w:tab w:val="num" w:pos="2160"/>
+        </w:tabs>
+        <w:ind w:left="2160" w:hanging="360"/>
+      </w:pPr>
+      <w:rPr>
+        <w:rFonts w:ascii="Wingdings" w:hAnsi="Wingdings" w:hint="default"/>
+        <w:sz w:val="20"/>
+      </w:rPr>
+    </w:lvl>
+    <w:lvl w:ilvl="3" w:tentative="1">
+      <w:start w:val="1"/>
+      <w:numFmt w:val="bullet"/>
+      <w:lvlText w:val=""/>
+      <w:lvlJc w:val="left"/>
+      <w:pPr>
+        <w:tabs>
+          <w:tab w:val="num" w:pos="2880"/>
+        </w:tabs>
+        <w:ind w:left="2880" w:hanging="360"/>
+      </w:pPr>
+      <w:rPr>
+        <w:rFonts w:ascii="Wingdings" w:hAnsi="Wingdings" w:hint="default"/>
+        <w:sz w:val="20"/>
+      </w:rPr>
+    </w:lvl>
+    <w:lvl w:ilvl="4" w:tentative="1">
+      <w:start w:val="1"/>
+      <w:numFmt w:val="bullet"/>
+      <w:lvlText w:val=""/>
+      <w:lvlJc w:val="left"/>
+      <w:pPr>
+        <w:tabs>
+          <w:tab w:val="num" w:pos="3600"/>
+        </w:tabs>
+        <w:ind w:left="3600" w:hanging="360"/>
+      </w:pPr>
+      <w:rPr>
+        <w:rFonts w:ascii="Wingdings" w:hAnsi="Wingdings" w:hint="default"/>
+        <w:sz w:val="20"/>
+      </w:rPr>
+    </w:lvl>
+    <w:lvl w:ilvl="5" w:tentative="1">
+      <w:start w:val="1"/>
+      <w:numFmt w:val="bullet"/>
+      <w:lvlText w:val=""/>
+      <w:lvlJc w:val="left"/>
+      <w:pPr>
+        <w:tabs>
+          <w:tab w:val="num" w:pos="4320"/>
+        </w:tabs>
+        <w:ind w:left="4320" w:hanging="360"/>
+      </w:pPr>
+      <w:rPr>
+        <w:rFonts w:ascii="Wingdings" w:hAnsi="Wingdings" w:hint="default"/>
+        <w:sz w:val="20"/>
+      </w:rPr>
+    </w:lvl>
+    <w:lvl w:ilvl="6" w:tentative="1">
+      <w:start w:val="1"/>
+      <w:numFmt w:val="bullet"/>
+      <w:lvlText w:val=""/>
+      <w:lvlJc w:val="left"/>
+      <w:pPr>
+        <w:tabs>
+          <w:tab w:val="num" w:pos="5040"/>
+        </w:tabs>
+        <w:ind w:left="5040" w:hanging="360"/>
+      </w:pPr>
+      <w:rPr>
+        <w:rFonts w:ascii="Wingdings" w:hAnsi="Wingdings" w:hint="default"/>
+        <w:sz w:val="20"/>
+      </w:rPr>
+    </w:lvl>
+    <w:lvl w:ilvl="7" w:tentative="1">
+      <w:start w:val="1"/>
+      <w:numFmt w:val="bullet"/>
+      <w:lvlText w:val=""/>
+      <w:lvlJc w:val="left"/>
+      <w:pPr>
+        <w:tabs>
+          <w:tab w:val="num" w:pos="5760"/>
+        </w:tabs>
+        <w:ind w:left="5760" w:hanging="360"/>
+      </w:pPr>
+      <w:rPr>
+        <w:rFonts w:ascii="Wingdings" w:hAnsi="Wingdings" w:hint="default"/>
+        <w:sz w:val="20"/>
+      </w:rPr>
+    </w:lvl>
+    <w:lvl w:ilvl="8" w:tentative="1">
+      <w:start w:val="1"/>
+      <w:numFmt w:val="bullet"/>
+      <w:lvlText w:val=""/>
+      <w:lvlJc w:val="left"/>
+      <w:pPr>
+        <w:tabs>
+          <w:tab w:val="num" w:pos="6480"/>
+        </w:tabs>
+        <w:ind w:left="6480" w:hanging="360"/>
+      </w:pPr>
+      <w:rPr>
+        <w:rFonts w:ascii="Wingdings" w:hAnsi="Wingdings" w:hint="default"/>
+        <w:sz w:val="20"/>
+      </w:rPr>
+    </w:lvl>
+  </w:abstractNum>
+  <w:abstractNum w:abstractNumId="4" w15:restartNumberingAfterBreak="0">
+    <w:nsid w:val="3B921756"/>
+    <w:multiLevelType w:val="multilevel"/>
+    <w:tmpl w:val="E21CD1A4"/>
+    <w:lvl w:ilvl="0">
+      <w:start w:val="1"/>
+      <w:numFmt w:val="bullet"/>
+      <w:lvlText w:val=""/>
+      <w:lvlJc w:val="left"/>
+      <w:pPr>
+        <w:tabs>
+          <w:tab w:val="num" w:pos="720"/>
+        </w:tabs>
+        <w:ind w:left="720" w:hanging="360"/>
+      </w:pPr>
+      <w:rPr>
+        <w:rFonts w:ascii="Symbol" w:hAnsi="Symbol" w:hint="default"/>
+        <w:sz w:val="20"/>
+      </w:rPr>
+    </w:lvl>
+    <w:lvl w:ilvl="1" w:tentative="1">
+      <w:start w:val="1"/>
+      <w:numFmt w:val="bullet"/>
+      <w:lvlText w:val="o"/>
+      <w:lvlJc w:val="left"/>
+      <w:pPr>
+        <w:tabs>
+          <w:tab w:val="num" w:pos="1440"/>
+        </w:tabs>
+        <w:ind w:left="1440" w:hanging="360"/>
+      </w:pPr>
+      <w:rPr>
+        <w:rFonts w:ascii="Courier New" w:hAnsi="Courier New" w:hint="default"/>
+        <w:sz w:val="20"/>
+      </w:rPr>
+    </w:lvl>
+    <w:lvl w:ilvl="2" w:tentative="1">
+      <w:start w:val="1"/>
+      <w:numFmt w:val="bullet"/>
+      <w:lvlText w:val=""/>
+      <w:lvlJc w:val="left"/>
+      <w:pPr>
+        <w:tabs>
+          <w:tab w:val="num" w:pos="2160"/>
+        </w:tabs>
+        <w:ind w:left="2160" w:hanging="360"/>
+      </w:pPr>
+      <w:rPr>
+        <w:rFonts w:ascii="Wingdings" w:hAnsi="Wingdings" w:hint="default"/>
+        <w:sz w:val="20"/>
+      </w:rPr>
+    </w:lvl>
+    <w:lvl w:ilvl="3" w:tentative="1">
+      <w:start w:val="1"/>
+      <w:numFmt w:val="bullet"/>
+      <w:lvlText w:val=""/>
+      <w:lvlJc w:val="left"/>
+      <w:pPr>
+        <w:tabs>
+          <w:tab w:val="num" w:pos="2880"/>
+        </w:tabs>
+        <w:ind w:left="2880" w:hanging="360"/>
+      </w:pPr>
+      <w:rPr>
+        <w:rFonts w:ascii="Wingdings" w:hAnsi="Wingdings" w:hint="default"/>
+        <w:sz w:val="20"/>
+      </w:rPr>
+    </w:lvl>
+    <w:lvl w:ilvl="4" w:tentative="1">
+      <w:start w:val="1"/>
+      <w:numFmt w:val="bullet"/>
+      <w:lvlText w:val=""/>
+      <w:lvlJc w:val="left"/>
+      <w:pPr>
+        <w:tabs>
+          <w:tab w:val="num" w:pos="3600"/>
+        </w:tabs>
+        <w:ind w:left="3600" w:hanging="360"/>
+      </w:pPr>
+      <w:rPr>
+        <w:rFonts w:ascii="Wingdings" w:hAnsi="Wingdings" w:hint="default"/>
+        <w:sz w:val="20"/>
+      </w:rPr>
+    </w:lvl>
+    <w:lvl w:ilvl="5" w:tentative="1">
+      <w:start w:val="1"/>
+      <w:numFmt w:val="bullet"/>
+      <w:lvlText w:val=""/>
+      <w:lvlJc w:val="left"/>
+      <w:pPr>
+        <w:tabs>
+          <w:tab w:val="num" w:pos="4320"/>
+        </w:tabs>
+        <w:ind w:left="4320" w:hanging="360"/>
+      </w:pPr>
+      <w:rPr>
+        <w:rFonts w:ascii="Wingdings" w:hAnsi="Wingdings" w:hint="default"/>
+        <w:sz w:val="20"/>
+      </w:rPr>
+    </w:lvl>
+    <w:lvl w:ilvl="6" w:tentative="1">
+      <w:start w:val="1"/>
+      <w:numFmt w:val="bullet"/>
+      <w:lvlText w:val=""/>
+      <w:lvlJc w:val="left"/>
+      <w:pPr>
+        <w:tabs>
+          <w:tab w:val="num" w:pos="5040"/>
+        </w:tabs>
+        <w:ind w:left="5040" w:hanging="360"/>
+      </w:pPr>
+      <w:rPr>
+        <w:rFonts w:ascii="Wingdings" w:hAnsi="Wingdings" w:hint="default"/>
+        <w:sz w:val="20"/>
+      </w:rPr>
+    </w:lvl>
+    <w:lvl w:ilvl="7" w:tentative="1">
+      <w:start w:val="1"/>
+      <w:numFmt w:val="bullet"/>
+      <w:lvlText w:val=""/>
+      <w:lvlJc w:val="left"/>
+      <w:pPr>
+        <w:tabs>
+          <w:tab w:val="num" w:pos="5760"/>
+        </w:tabs>
+        <w:ind w:left="5760" w:hanging="360"/>
+      </w:pPr>
+      <w:rPr>
+        <w:rFonts w:ascii="Wingdings" w:hAnsi="Wingdings" w:hint="default"/>
+        <w:sz w:val="20"/>
+      </w:rPr>
+    </w:lvl>
+    <w:lvl w:ilvl="8" w:tentative="1">
+      <w:start w:val="1"/>
+      <w:numFmt w:val="bullet"/>
+      <w:lvlText w:val=""/>
+      <w:lvlJc w:val="left"/>
+      <w:pPr>
+        <w:tabs>
+          <w:tab w:val="num" w:pos="6480"/>
+        </w:tabs>
+        <w:ind w:left="6480" w:hanging="360"/>
+      </w:pPr>
+      <w:rPr>
+        <w:rFonts w:ascii="Wingdings" w:hAnsi="Wingdings" w:hint="default"/>
+        <w:sz w:val="20"/>
+      </w:rPr>
+    </w:lvl>
+  </w:abstractNum>
+  <w:abstractNum w:abstractNumId="5" w15:restartNumberingAfterBreak="0">
+    <w:nsid w:val="41DF379C"/>
+    <w:multiLevelType w:val="multilevel"/>
+    <w:tmpl w:val="14323BD4"/>
+    <w:lvl w:ilvl="0">
+      <w:start w:val="1"/>
+      <w:numFmt w:val="decimal"/>
+      <w:lvlText w:val="%1."/>
+      <w:lvlJc w:val="left"/>
+      <w:pPr>
+        <w:tabs>
+          <w:tab w:val="num" w:pos="720"/>
+        </w:tabs>
+        <w:ind w:left="720" w:hanging="360"/>
+      </w:pPr>
+    </w:lvl>
+    <w:lvl w:ilvl="1" w:tentative="1">
+      <w:start w:val="1"/>
+      <w:numFmt w:val="decimal"/>
+      <w:lvlText w:val="%2."/>
+      <w:lvlJc w:val="left"/>
+      <w:pPr>
+        <w:tabs>
+          <w:tab w:val="num" w:pos="1440"/>
+        </w:tabs>
+        <w:ind w:left="1440" w:hanging="360"/>
+      </w:pPr>
+    </w:lvl>
+    <w:lvl w:ilvl="2" w:tentative="1">
+      <w:start w:val="1"/>
+      <w:numFmt w:val="decimal"/>
+      <w:lvlText w:val="%3."/>
+      <w:lvlJc w:val="left"/>
+      <w:pPr>
+        <w:tabs>
+          <w:tab w:val="num" w:pos="2160"/>
+        </w:tabs>
+        <w:ind w:left="2160" w:hanging="360"/>
+      </w:pPr>
+    </w:lvl>
+    <w:lvl w:ilvl="3" w:tentative="1">
+      <w:start w:val="1"/>
+      <w:numFmt w:val="decimal"/>
+      <w:lvlText w:val="%4."/>
+      <w:lvlJc w:val="left"/>
+      <w:pPr>
+        <w:tabs>
+          <w:tab w:val="num" w:pos="2880"/>
+        </w:tabs>
+        <w:ind w:left="2880" w:hanging="360"/>
+      </w:pPr>
+    </w:lvl>
+    <w:lvl w:ilvl="4" w:tentative="1">
+      <w:start w:val="1"/>
+      <w:numFmt w:val="decimal"/>
+      <w:lvlText w:val="%5."/>
+      <w:lvlJc w:val="left"/>
+      <w:pPr>
+        <w:tabs>
+          <w:tab w:val="num" w:pos="3600"/>
+        </w:tabs>
+        <w:ind w:left="3600" w:hanging="360"/>
+      </w:pPr>
+    </w:lvl>
+    <w:lvl w:ilvl="5" w:tentative="1">
+      <w:start w:val="1"/>
+      <w:numFmt w:val="decimal"/>
+      <w:lvlText w:val="%6."/>
+      <w:lvlJc w:val="left"/>
+      <w:pPr>
+        <w:tabs>
+          <w:tab w:val="num" w:pos="4320"/>
+        </w:tabs>
+        <w:ind w:left="4320" w:hanging="360"/>
+      </w:pPr>
+    </w:lvl>
+    <w:lvl w:ilvl="6" w:tentative="1">
+      <w:start w:val="1"/>
+      <w:numFmt w:val="decimal"/>
+      <w:lvlText w:val="%7."/>
+      <w:lvlJc w:val="left"/>
+      <w:pPr>
+        <w:tabs>
+          <w:tab w:val="num" w:pos="5040"/>
+        </w:tabs>
+        <w:ind w:left="5040" w:hanging="360"/>
+      </w:pPr>
+    </w:lvl>
+    <w:lvl w:ilvl="7" w:tentative="1">
+      <w:start w:val="1"/>
+      <w:numFmt w:val="decimal"/>
+      <w:lvlText w:val="%8."/>
+      <w:lvlJc w:val="left"/>
+      <w:pPr>
+        <w:tabs>
+          <w:tab w:val="num" w:pos="5760"/>
+        </w:tabs>
+        <w:ind w:left="5760" w:hanging="360"/>
+      </w:pPr>
+    </w:lvl>
+    <w:lvl w:ilvl="8" w:tentative="1">
+      <w:start w:val="1"/>
+      <w:numFmt w:val="decimal"/>
+      <w:lvlText w:val="%9."/>
+      <w:lvlJc w:val="left"/>
+      <w:pPr>
+        <w:tabs>
+          <w:tab w:val="num" w:pos="6480"/>
+        </w:tabs>
+        <w:ind w:left="6480" w:hanging="360"/>
+      </w:pPr>
+    </w:lvl>
+  </w:abstractNum>
+  <w:abstractNum w:abstractNumId="6" w15:restartNumberingAfterBreak="0">
+    <w:nsid w:val="46707CD4"/>
+    <w:multiLevelType w:val="multilevel"/>
+    <w:tmpl w:val="440A983A"/>
+    <w:lvl w:ilvl="0">
+      <w:start w:val="1"/>
+      <w:numFmt w:val="bullet"/>
+      <w:lvlText w:val=""/>
+      <w:lvlJc w:val="left"/>
+      <w:pPr>
+        <w:tabs>
+          <w:tab w:val="num" w:pos="720"/>
+        </w:tabs>
+        <w:ind w:left="720" w:hanging="360"/>
+      </w:pPr>
+      <w:rPr>
+        <w:rFonts w:ascii="Symbol" w:hAnsi="Symbol" w:hint="default"/>
+        <w:sz w:val="20"/>
+      </w:rPr>
+    </w:lvl>
+    <w:lvl w:ilvl="1" w:tentative="1">
+      <w:start w:val="1"/>
+      <w:numFmt w:val="bullet"/>
+      <w:lvlText w:val="o"/>
+      <w:lvlJc w:val="left"/>
+      <w:pPr>
+        <w:tabs>
+          <w:tab w:val="num" w:pos="1440"/>
+        </w:tabs>
+        <w:ind w:left="1440" w:hanging="360"/>
+      </w:pPr>
+      <w:rPr>
+        <w:rFonts w:ascii="Courier New" w:hAnsi="Courier New" w:hint="default"/>
+        <w:sz w:val="20"/>
+      </w:rPr>
+    </w:lvl>
+    <w:lvl w:ilvl="2" w:tentative="1">
+      <w:start w:val="1"/>
+      <w:numFmt w:val="bullet"/>
+      <w:lvlText w:val=""/>
+      <w:lvlJc w:val="left"/>
+      <w:pPr>
+        <w:tabs>
+          <w:tab w:val="num" w:pos="2160"/>
+        </w:tabs>
+        <w:ind w:left="2160" w:hanging="360"/>
+      </w:pPr>
+      <w:rPr>
+        <w:rFonts w:ascii="Wingdings" w:hAnsi="Wingdings" w:hint="default"/>
+        <w:sz w:val="20"/>
+      </w:rPr>
+    </w:lvl>
+    <w:lvl w:ilvl="3" w:tentative="1">
+      <w:start w:val="1"/>
+      <w:numFmt w:val="bullet"/>
+      <w:lvlText w:val=""/>
+      <w:lvlJc w:val="left"/>
+      <w:pPr>
+        <w:tabs>
+          <w:tab w:val="num" w:pos="2880"/>
+        </w:tabs>
+        <w:ind w:left="2880" w:hanging="360"/>
+      </w:pPr>
+      <w:rPr>
+        <w:rFonts w:ascii="Wingdings" w:hAnsi="Wingdings" w:hint="default"/>
+        <w:sz w:val="20"/>
+      </w:rPr>
+    </w:lvl>
+    <w:lvl w:ilvl="4" w:tentative="1">
+      <w:start w:val="1"/>
+      <w:numFmt w:val="bullet"/>
+      <w:lvlText w:val=""/>
+      <w:lvlJc w:val="left"/>
+      <w:pPr>
+        <w:tabs>
+          <w:tab w:val="num" w:pos="3600"/>
+        </w:tabs>
+        <w:ind w:left="3600" w:hanging="360"/>
+      </w:pPr>
+      <w:rPr>
+        <w:rFonts w:ascii="Wingdings" w:hAnsi="Wingdings" w:hint="default"/>
+        <w:sz w:val="20"/>
+      </w:rPr>
+    </w:lvl>
+    <w:lvl w:ilvl="5" w:tentative="1">
+      <w:start w:val="1"/>
+      <w:numFmt w:val="bullet"/>
+      <w:lvlText w:val=""/>
+      <w:lvlJc w:val="left"/>
+      <w:pPr>
+        <w:tabs>
+          <w:tab w:val="num" w:pos="4320"/>
+        </w:tabs>
+        <w:ind w:left="4320" w:hanging="360"/>
+      </w:pPr>
+      <w:rPr>
+        <w:rFonts w:ascii="Wingdings" w:hAnsi="Wingdings" w:hint="default"/>
+        <w:sz w:val="20"/>
+      </w:rPr>
+    </w:lvl>
+    <w:lvl w:ilvl="6" w:tentative="1">
+      <w:start w:val="1"/>
+      <w:numFmt w:val="bullet"/>
+      <w:lvlText w:val=""/>
+      <w:lvlJc w:val="left"/>
+      <w:pPr>
+        <w:tabs>
+          <w:tab w:val="num" w:pos="5040"/>
+        </w:tabs>
+        <w:ind w:left="5040" w:hanging="360"/>
+      </w:pPr>
+      <w:rPr>
+        <w:rFonts w:ascii="Wingdings" w:hAnsi="Wingdings" w:hint="default"/>
+        <w:sz w:val="20"/>
+      </w:rPr>
+    </w:lvl>
+    <w:lvl w:ilvl="7" w:tentative="1">
+      <w:start w:val="1"/>
+      <w:numFmt w:val="bullet"/>
+      <w:lvlText w:val=""/>
+      <w:lvlJc w:val="left"/>
+      <w:pPr>
+        <w:tabs>
+          <w:tab w:val="num" w:pos="5760"/>
+        </w:tabs>
+        <w:ind w:left="5760" w:hanging="360"/>
+      </w:pPr>
+      <w:rPr>
+        <w:rFonts w:ascii="Wingdings" w:hAnsi="Wingdings" w:hint="default"/>
+        <w:sz w:val="20"/>
+      </w:rPr>
+    </w:lvl>
+    <w:lvl w:ilvl="8" w:tentative="1">
+      <w:start w:val="1"/>
+      <w:numFmt w:val="bullet"/>
+      <w:lvlText w:val=""/>
+      <w:lvlJc w:val="left"/>
+      <w:pPr>
+        <w:tabs>
+          <w:tab w:val="num" w:pos="6480"/>
+        </w:tabs>
+        <w:ind w:left="6480" w:hanging="360"/>
+      </w:pPr>
+      <w:rPr>
+        <w:rFonts w:ascii="Wingdings" w:hAnsi="Wingdings" w:hint="default"/>
+        <w:sz w:val="20"/>
+      </w:rPr>
+    </w:lvl>
+  </w:abstractNum>
+  <w:abstractNum w:abstractNumId="7" w15:restartNumberingAfterBreak="0">
+    <w:nsid w:val="4A3E6947"/>
+    <w:multiLevelType w:val="multilevel"/>
+    <w:tmpl w:val="1AD6FB6A"/>
+    <w:lvl w:ilvl="0">
+      <w:start w:val="1"/>
+      <w:numFmt w:val="bullet"/>
+      <w:lvlText w:val=""/>
+      <w:lvlJc w:val="left"/>
+      <w:pPr>
+        <w:tabs>
+          <w:tab w:val="num" w:pos="720"/>
+        </w:tabs>
+        <w:ind w:left="720" w:hanging="360"/>
+      </w:pPr>
+      <w:rPr>
+        <w:rFonts w:ascii="Symbol" w:hAnsi="Symbol" w:hint="default"/>
+        <w:sz w:val="20"/>
+      </w:rPr>
+    </w:lvl>
+    <w:lvl w:ilvl="1" w:tentative="1">
+      <w:start w:val="1"/>
+      <w:numFmt w:val="bullet"/>
+      <w:lvlText w:val="o"/>
+      <w:lvlJc w:val="left"/>
+      <w:pPr>
+        <w:tabs>
+          <w:tab w:val="num" w:pos="1440"/>
+        </w:tabs>
+        <w:ind w:left="1440" w:hanging="360"/>
+      </w:pPr>
+      <w:rPr>
+        <w:rFonts w:ascii="Courier New" w:hAnsi="Courier New" w:hint="default"/>
+        <w:sz w:val="20"/>
+      </w:rPr>
+    </w:lvl>
+    <w:lvl w:ilvl="2" w:tentative="1">
+      <w:start w:val="1"/>
+      <w:numFmt w:val="bullet"/>
+      <w:lvlText w:val=""/>
+      <w:lvlJc w:val="left"/>
+      <w:pPr>
+        <w:tabs>
+          <w:tab w:val="num" w:pos="2160"/>
+        </w:tabs>
+        <w:ind w:left="2160" w:hanging="360"/>
+      </w:pPr>
+      <w:rPr>
+        <w:rFonts w:ascii="Wingdings" w:hAnsi="Wingdings" w:hint="default"/>
+        <w:sz w:val="20"/>
+      </w:rPr>
+    </w:lvl>
+    <w:lvl w:ilvl="3" w:tentative="1">
+      <w:start w:val="1"/>
+      <w:numFmt w:val="bullet"/>
+      <w:lvlText w:val=""/>
+      <w:lvlJc w:val="left"/>
+      <w:pPr>
+        <w:tabs>
+          <w:tab w:val="num" w:pos="2880"/>
+        </w:tabs>
+        <w:ind w:left="2880" w:hanging="360"/>
+      </w:pPr>
+      <w:rPr>
+        <w:rFonts w:ascii="Wingdings" w:hAnsi="Wingdings" w:hint="default"/>
+        <w:sz w:val="20"/>
+      </w:rPr>
+    </w:lvl>
+    <w:lvl w:ilvl="4" w:tentative="1">
+      <w:start w:val="1"/>
+      <w:numFmt w:val="bullet"/>
+      <w:lvlText w:val=""/>
+      <w:lvlJc w:val="left"/>
+      <w:pPr>
+        <w:tabs>
+          <w:tab w:val="num" w:pos="3600"/>
+        </w:tabs>
+        <w:ind w:left="3600" w:hanging="360"/>
+      </w:pPr>
+      <w:rPr>
+        <w:rFonts w:ascii="Wingdings" w:hAnsi="Wingdings" w:hint="default"/>
+        <w:sz w:val="20"/>
+      </w:rPr>
+    </w:lvl>
+    <w:lvl w:ilvl="5" w:tentative="1">
+      <w:start w:val="1"/>
+      <w:numFmt w:val="bullet"/>
+      <w:lvlText w:val=""/>
+      <w:lvlJc w:val="left"/>
+      <w:pPr>
+        <w:tabs>
+          <w:tab w:val="num" w:pos="4320"/>
+        </w:tabs>
+        <w:ind w:left="4320" w:hanging="360"/>
+      </w:pPr>
+      <w:rPr>
+        <w:rFonts w:ascii="Wingdings" w:hAnsi="Wingdings" w:hint="default"/>
+        <w:sz w:val="20"/>
+      </w:rPr>
+    </w:lvl>
+    <w:lvl w:ilvl="6" w:tentative="1">
+      <w:start w:val="1"/>
+      <w:numFmt w:val="bullet"/>
+      <w:lvlText w:val=""/>
+      <w:lvlJc w:val="left"/>
+      <w:pPr>
+        <w:tabs>
+          <w:tab w:val="num" w:pos="5040"/>
+        </w:tabs>
+        <w:ind w:left="5040" w:hanging="360"/>
+      </w:pPr>
+      <w:rPr>
+        <w:rFonts w:ascii="Wingdings" w:hAnsi="Wingdings" w:hint="default"/>
+        <w:sz w:val="20"/>
+      </w:rPr>
+    </w:lvl>
+    <w:lvl w:ilvl="7" w:tentative="1">
+      <w:start w:val="1"/>
+      <w:numFmt w:val="bullet"/>
+      <w:lvlText w:val=""/>
+      <w:lvlJc w:val="left"/>
+      <w:pPr>
+        <w:tabs>
+          <w:tab w:val="num" w:pos="5760"/>
+        </w:tabs>
+        <w:ind w:left="5760" w:hanging="360"/>
+      </w:pPr>
+      <w:rPr>
+        <w:rFonts w:ascii="Wingdings" w:hAnsi="Wingdings" w:hint="default"/>
+        <w:sz w:val="20"/>
+      </w:rPr>
+    </w:lvl>
+    <w:lvl w:ilvl="8" w:tentative="1">
+      <w:start w:val="1"/>
+      <w:numFmt w:val="bullet"/>
+      <w:lvlText w:val=""/>
+      <w:lvlJc w:val="left"/>
+      <w:pPr>
+        <w:tabs>
+          <w:tab w:val="num" w:pos="6480"/>
+        </w:tabs>
+        <w:ind w:left="6480" w:hanging="360"/>
+      </w:pPr>
+      <w:rPr>
+        <w:rFonts w:ascii="Wingdings" w:hAnsi="Wingdings" w:hint="default"/>
+        <w:sz w:val="20"/>
+      </w:rPr>
+    </w:lvl>
+  </w:abstractNum>
+  <w:abstractNum w:abstractNumId="8" w15:restartNumberingAfterBreak="0">
+    <w:nsid w:val="57EF2D64"/>
+    <w:multiLevelType w:val="multilevel"/>
+    <w:tmpl w:val="2A6AA8A2"/>
+    <w:lvl w:ilvl="0">
+      <w:start w:val="1"/>
+      <w:numFmt w:val="bullet"/>
+      <w:lvlText w:val=""/>
+      <w:lvlJc w:val="left"/>
+      <w:pPr>
+        <w:tabs>
+          <w:tab w:val="num" w:pos="720"/>
+        </w:tabs>
+        <w:ind w:left="720" w:hanging="360"/>
+      </w:pPr>
+      <w:rPr>
+        <w:rFonts w:ascii="Symbol" w:hAnsi="Symbol" w:hint="default"/>
+        <w:sz w:val="20"/>
+      </w:rPr>
+    </w:lvl>
+    <w:lvl w:ilvl="1" w:tentative="1">
+      <w:start w:val="1"/>
+      <w:numFmt w:val="bullet"/>
+      <w:lvlText w:val="o"/>
+      <w:lvlJc w:val="left"/>
+      <w:pPr>
+        <w:tabs>
+          <w:tab w:val="num" w:pos="1440"/>
+        </w:tabs>
+        <w:ind w:left="1440" w:hanging="360"/>
+      </w:pPr>
+      <w:rPr>
+        <w:rFonts w:ascii="Courier New" w:hAnsi="Courier New" w:hint="default"/>
+        <w:sz w:val="20"/>
+      </w:rPr>
+    </w:lvl>
+    <w:lvl w:ilvl="2" w:tentative="1">
+      <w:start w:val="1"/>
+      <w:numFmt w:val="bullet"/>
+      <w:lvlText w:val=""/>
+      <w:lvlJc w:val="left"/>
+      <w:pPr>
+        <w:tabs>
+          <w:tab w:val="num" w:pos="2160"/>
+        </w:tabs>
+        <w:ind w:left="2160" w:hanging="360"/>
+      </w:pPr>
+      <w:rPr>
+        <w:rFonts w:ascii="Wingdings" w:hAnsi="Wingdings" w:hint="default"/>
+        <w:sz w:val="20"/>
+      </w:rPr>
+    </w:lvl>
+    <w:lvl w:ilvl="3" w:tentative="1">
+      <w:start w:val="1"/>
+      <w:numFmt w:val="bullet"/>
+      <w:lvlText w:val=""/>
+      <w:lvlJc w:val="left"/>
+      <w:pPr>
+        <w:tabs>
+          <w:tab w:val="num" w:pos="2880"/>
+        </w:tabs>
+        <w:ind w:left="2880" w:hanging="360"/>
+      </w:pPr>
+      <w:rPr>
+        <w:rFonts w:ascii="Wingdings" w:hAnsi="Wingdings" w:hint="default"/>
+        <w:sz w:val="20"/>
+      </w:rPr>
+    </w:lvl>
+    <w:lvl w:ilvl="4" w:tentative="1">
+      <w:start w:val="1"/>
+      <w:numFmt w:val="bullet"/>
+      <w:lvlText w:val=""/>
+      <w:lvlJc w:val="left"/>
+      <w:pPr>
+        <w:tabs>
+          <w:tab w:val="num" w:pos="3600"/>
+        </w:tabs>
+        <w:ind w:left="3600" w:hanging="360"/>
+      </w:pPr>
+      <w:rPr>
+        <w:rFonts w:ascii="Wingdings" w:hAnsi="Wingdings" w:hint="default"/>
+        <w:sz w:val="20"/>
+      </w:rPr>
+    </w:lvl>
+    <w:lvl w:ilvl="5" w:tentative="1">
+      <w:start w:val="1"/>
+      <w:numFmt w:val="bullet"/>
+      <w:lvlText w:val=""/>
+      <w:lvlJc w:val="left"/>
+      <w:pPr>
+        <w:tabs>
+          <w:tab w:val="num" w:pos="4320"/>
+        </w:tabs>
+        <w:ind w:left="4320" w:hanging="360"/>
+      </w:pPr>
+      <w:rPr>
+        <w:rFonts w:ascii="Wingdings" w:hAnsi="Wingdings" w:hint="default"/>
+        <w:sz w:val="20"/>
+      </w:rPr>
+    </w:lvl>
+    <w:lvl w:ilvl="6" w:tentative="1">
+      <w:start w:val="1"/>
+      <w:numFmt w:val="bullet"/>
+      <w:lvlText w:val=""/>
+      <w:lvlJc w:val="left"/>
+      <w:pPr>
+        <w:tabs>
+          <w:tab w:val="num" w:pos="5040"/>
+        </w:tabs>
+        <w:ind w:left="5040" w:hanging="360"/>
+      </w:pPr>
+      <w:rPr>
+        <w:rFonts w:ascii="Wingdings" w:hAnsi="Wingdings" w:hint="default"/>
+        <w:sz w:val="20"/>
+      </w:rPr>
+    </w:lvl>
+    <w:lvl w:ilvl="7" w:tentative="1">
+      <w:start w:val="1"/>
+      <w:numFmt w:val="bullet"/>
+      <w:lvlText w:val=""/>
+      <w:lvlJc w:val="left"/>
+      <w:pPr>
+        <w:tabs>
+          <w:tab w:val="num" w:pos="5760"/>
+        </w:tabs>
+        <w:ind w:left="5760" w:hanging="360"/>
+      </w:pPr>
+      <w:rPr>
+        <w:rFonts w:ascii="Wingdings" w:hAnsi="Wingdings" w:hint="default"/>
+        <w:sz w:val="20"/>
+      </w:rPr>
+    </w:lvl>
+    <w:lvl w:ilvl="8" w:tentative="1">
+      <w:start w:val="1"/>
+      <w:numFmt w:val="bullet"/>
+      <w:lvlText w:val=""/>
+      <w:lvlJc w:val="left"/>
+      <w:pPr>
+        <w:tabs>
+          <w:tab w:val="num" w:pos="6480"/>
+        </w:tabs>
+        <w:ind w:left="6480" w:hanging="360"/>
+      </w:pPr>
+      <w:rPr>
+        <w:rFonts w:ascii="Wingdings" w:hAnsi="Wingdings" w:hint="default"/>
+        <w:sz w:val="20"/>
+      </w:rPr>
+    </w:lvl>
+  </w:abstractNum>
+  <w:abstractNum w:abstractNumId="9" w15:restartNumberingAfterBreak="0">
+    <w:nsid w:val="5FF33A83"/>
+    <w:multiLevelType w:val="multilevel"/>
+    <w:tmpl w:val="FFE6D966"/>
+    <w:lvl w:ilvl="0">
+      <w:start w:val="1"/>
+      <w:numFmt w:val="bullet"/>
+      <w:lvlText w:val=""/>
+      <w:lvlJc w:val="left"/>
+      <w:pPr>
+        <w:tabs>
+          <w:tab w:val="num" w:pos="720"/>
+        </w:tabs>
+        <w:ind w:left="720" w:hanging="360"/>
+      </w:pPr>
+      <w:rPr>
+        <w:rFonts w:ascii="Symbol" w:hAnsi="Symbol" w:hint="default"/>
+        <w:sz w:val="20"/>
+      </w:rPr>
+    </w:lvl>
+    <w:lvl w:ilvl="1" w:tentative="1">
+      <w:start w:val="1"/>
+      <w:numFmt w:val="bullet"/>
+      <w:lvlText w:val="o"/>
+      <w:lvlJc w:val="left"/>
+      <w:pPr>
+        <w:tabs>
+          <w:tab w:val="num" w:pos="1440"/>
+        </w:tabs>
+        <w:ind w:left="1440" w:hanging="360"/>
+      </w:pPr>
+      <w:rPr>
+        <w:rFonts w:ascii="Courier New" w:hAnsi="Courier New" w:hint="default"/>
+        <w:sz w:val="20"/>
+      </w:rPr>
+    </w:lvl>
+    <w:lvl w:ilvl="2" w:tentative="1">
+      <w:start w:val="1"/>
+      <w:numFmt w:val="bullet"/>
+      <w:lvlText w:val=""/>
+      <w:lvlJc w:val="left"/>
+      <w:pPr>
+        <w:tabs>
+          <w:tab w:val="num" w:pos="2160"/>
+        </w:tabs>
+        <w:ind w:left="2160" w:hanging="360"/>
+      </w:pPr>
+      <w:rPr>
+        <w:rFonts w:ascii="Wingdings" w:hAnsi="Wingdings" w:hint="default"/>
+        <w:sz w:val="20"/>
+      </w:rPr>
+    </w:lvl>
+    <w:lvl w:ilvl="3" w:tentative="1">
+      <w:start w:val="1"/>
+      <w:numFmt w:val="bullet"/>
+      <w:lvlText w:val=""/>
+      <w:lvlJc w:val="left"/>
+      <w:pPr>
+        <w:tabs>
+          <w:tab w:val="num" w:pos="2880"/>
+        </w:tabs>
+        <w:ind w:left="2880" w:hanging="360"/>
+      </w:pPr>
+      <w:rPr>
+        <w:rFonts w:ascii="Wingdings" w:hAnsi="Wingdings" w:hint="default"/>
+        <w:sz w:val="20"/>
+      </w:rPr>
+    </w:lvl>
+    <w:lvl w:ilvl="4" w:tentative="1">
+      <w:start w:val="1"/>
+      <w:numFmt w:val="bullet"/>
+      <w:lvlText w:val=""/>
+      <w:lvlJc w:val="left"/>
+      <w:pPr>
+        <w:tabs>
+          <w:tab w:val="num" w:pos="3600"/>
+        </w:tabs>
+        <w:ind w:left="3600" w:hanging="360"/>
+      </w:pPr>
+      <w:rPr>
+        <w:rFonts w:ascii="Wingdings" w:hAnsi="Wingdings" w:hint="default"/>
+        <w:sz w:val="20"/>
+      </w:rPr>
+    </w:lvl>
+    <w:lvl w:ilvl="5" w:tentative="1">
+      <w:start w:val="1"/>
+      <w:numFmt w:val="bullet"/>
+      <w:lvlText w:val=""/>
+      <w:lvlJc w:val="left"/>
+      <w:pPr>
+        <w:tabs>
+          <w:tab w:val="num" w:pos="4320"/>
+        </w:tabs>
+        <w:ind w:left="4320" w:hanging="360"/>
+      </w:pPr>
+      <w:rPr>
+        <w:rFonts w:ascii="Wingdings" w:hAnsi="Wingdings" w:hint="default"/>
+        <w:sz w:val="20"/>
+      </w:rPr>
+    </w:lvl>
+    <w:lvl w:ilvl="6" w:tentative="1">
+      <w:start w:val="1"/>
+      <w:numFmt w:val="bullet"/>
+      <w:lvlText w:val=""/>
+      <w:lvlJc w:val="left"/>
+      <w:pPr>
+        <w:tabs>
+          <w:tab w:val="num" w:pos="5040"/>
+        </w:tabs>
+        <w:ind w:left="5040" w:hanging="360"/>
+      </w:pPr>
+      <w:rPr>
+        <w:rFonts w:ascii="Wingdings" w:hAnsi="Wingdings" w:hint="default"/>
+        <w:sz w:val="20"/>
+      </w:rPr>
+    </w:lvl>
+    <w:lvl w:ilvl="7" w:tentative="1">
+      <w:start w:val="1"/>
+      <w:numFmt w:val="bullet"/>
+      <w:lvlText w:val=""/>
+      <w:lvlJc w:val="left"/>
+      <w:pPr>
+        <w:tabs>
+          <w:tab w:val="num" w:pos="5760"/>
+        </w:tabs>
+        <w:ind w:left="5760" w:hanging="360"/>
+      </w:pPr>
+      <w:rPr>
+        <w:rFonts w:ascii="Wingdings" w:hAnsi="Wingdings" w:hint="default"/>
+        <w:sz w:val="20"/>
+      </w:rPr>
+    </w:lvl>
+    <w:lvl w:ilvl="8" w:tentative="1">
+      <w:start w:val="1"/>
+      <w:numFmt w:val="bullet"/>
+      <w:lvlText w:val=""/>
+      <w:lvlJc w:val="left"/>
+      <w:pPr>
+        <w:tabs>
+          <w:tab w:val="num" w:pos="6480"/>
+        </w:tabs>
+        <w:ind w:left="6480" w:hanging="360"/>
+      </w:pPr>
+      <w:rPr>
+        <w:rFonts w:ascii="Wingdings" w:hAnsi="Wingdings" w:hint="default"/>
+        <w:sz w:val="20"/>
+      </w:rPr>
+    </w:lvl>
+  </w:abstractNum>
+  <w:abstractNum w:abstractNumId="10" w15:restartNumberingAfterBreak="0">
+    <w:nsid w:val="602248A7"/>
+    <w:multiLevelType w:val="multilevel"/>
+    <w:tmpl w:val="DDEAD6A0"/>
+    <w:lvl w:ilvl="0">
+      <w:start w:val="1"/>
+      <w:numFmt w:val="bullet"/>
+      <w:lvlText w:val=""/>
+      <w:lvlJc w:val="left"/>
+      <w:pPr>
+        <w:tabs>
+          <w:tab w:val="num" w:pos="720"/>
+        </w:tabs>
+        <w:ind w:left="720" w:hanging="360"/>
+      </w:pPr>
+      <w:rPr>
+        <w:rFonts w:ascii="Symbol" w:hAnsi="Symbol" w:hint="default"/>
+        <w:sz w:val="20"/>
+      </w:rPr>
+    </w:lvl>
+    <w:lvl w:ilvl="1" w:tentative="1">
+      <w:start w:val="1"/>
+      <w:numFmt w:val="bullet"/>
+      <w:lvlText w:val="o"/>
+      <w:lvlJc w:val="left"/>
+      <w:pPr>
+        <w:tabs>
+          <w:tab w:val="num" w:pos="1440"/>
+        </w:tabs>
+        <w:ind w:left="1440" w:hanging="360"/>
+      </w:pPr>
+      <w:rPr>
+        <w:rFonts w:ascii="Courier New" w:hAnsi="Courier New" w:hint="default"/>
+        <w:sz w:val="20"/>
+      </w:rPr>
+    </w:lvl>
+    <w:lvl w:ilvl="2" w:tentative="1">
+      <w:start w:val="1"/>
+      <w:numFmt w:val="bullet"/>
+      <w:lvlText w:val=""/>
+      <w:lvlJc w:val="left"/>
+      <w:pPr>
+        <w:tabs>
+          <w:tab w:val="num" w:pos="2160"/>
+        </w:tabs>
+        <w:ind w:left="2160" w:hanging="360"/>
+      </w:pPr>
+      <w:rPr>
+        <w:rFonts w:ascii="Wingdings" w:hAnsi="Wingdings" w:hint="default"/>
+        <w:sz w:val="20"/>
+      </w:rPr>
+    </w:lvl>
+    <w:lvl w:ilvl="3" w:tentative="1">
+      <w:start w:val="1"/>
+      <w:numFmt w:val="bullet"/>
+      <w:lvlText w:val=""/>
+      <w:lvlJc w:val="left"/>
+      <w:pPr>
+        <w:tabs>
+          <w:tab w:val="num" w:pos="2880"/>
+        </w:tabs>
+        <w:ind w:left="2880" w:hanging="360"/>
+      </w:pPr>
+      <w:rPr>
+        <w:rFonts w:ascii="Wingdings" w:hAnsi="Wingdings" w:hint="default"/>
+        <w:sz w:val="20"/>
+      </w:rPr>
+    </w:lvl>
+    <w:lvl w:ilvl="4" w:tentative="1">
+      <w:start w:val="1"/>
+      <w:numFmt w:val="bullet"/>
+      <w:lvlText w:val=""/>
+      <w:lvlJc w:val="left"/>
+      <w:pPr>
+        <w:tabs>
+          <w:tab w:val="num" w:pos="3600"/>
+        </w:tabs>
+        <w:ind w:left="3600" w:hanging="360"/>
+      </w:pPr>
+      <w:rPr>
+        <w:rFonts w:ascii="Wingdings" w:hAnsi="Wingdings" w:hint="default"/>
+        <w:sz w:val="20"/>
+      </w:rPr>
+    </w:lvl>
+    <w:lvl w:ilvl="5" w:tentative="1">
+      <w:start w:val="1"/>
+      <w:numFmt w:val="bullet"/>
+      <w:lvlText w:val=""/>
+      <w:lvlJc w:val="left"/>
+      <w:pPr>
+        <w:tabs>
+          <w:tab w:val="num" w:pos="4320"/>
+        </w:tabs>
+        <w:ind w:left="4320" w:hanging="360"/>
+      </w:pPr>
+      <w:rPr>
+        <w:rFonts w:ascii="Wingdings" w:hAnsi="Wingdings" w:hint="default"/>
+        <w:sz w:val="20"/>
+      </w:rPr>
+    </w:lvl>
+    <w:lvl w:ilvl="6" w:tentative="1">
+      <w:start w:val="1"/>
+      <w:numFmt w:val="bullet"/>
+      <w:lvlText w:val=""/>
+      <w:lvlJc w:val="left"/>
+      <w:pPr>
+        <w:tabs>
+          <w:tab w:val="num" w:pos="5040"/>
+        </w:tabs>
+        <w:ind w:left="5040" w:hanging="360"/>
+      </w:pPr>
+      <w:rPr>
+        <w:rFonts w:ascii="Wingdings" w:hAnsi="Wingdings" w:hint="default"/>
+        <w:sz w:val="20"/>
+      </w:rPr>
+    </w:lvl>
+    <w:lvl w:ilvl="7" w:tentative="1">
+      <w:start w:val="1"/>
+      <w:numFmt w:val="bullet"/>
+      <w:lvlText w:val=""/>
+      <w:lvlJc w:val="left"/>
+      <w:pPr>
+        <w:tabs>
+          <w:tab w:val="num" w:pos="5760"/>
+        </w:tabs>
+        <w:ind w:left="5760" w:hanging="360"/>
+      </w:pPr>
+      <w:rPr>
+        <w:rFonts w:ascii="Wingdings" w:hAnsi="Wingdings" w:hint="default"/>
+        <w:sz w:val="20"/>
+      </w:rPr>
+    </w:lvl>
+    <w:lvl w:ilvl="8" w:tentative="1">
+      <w:start w:val="1"/>
+      <w:numFmt w:val="bullet"/>
+      <w:lvlText w:val=""/>
+      <w:lvlJc w:val="left"/>
+      <w:pPr>
+        <w:tabs>
+          <w:tab w:val="num" w:pos="6480"/>
+        </w:tabs>
+        <w:ind w:left="6480" w:hanging="360"/>
+      </w:pPr>
+      <w:rPr>
+        <w:rFonts w:ascii="Wingdings" w:hAnsi="Wingdings" w:hint="default"/>
+        <w:sz w:val="20"/>
+      </w:rPr>
+    </w:lvl>
+  </w:abstractNum>
+  <w:abstractNum w:abstractNumId="11" w15:restartNumberingAfterBreak="0">
     <w:nsid w:val="6E521A6F"/>
     <w:multiLevelType w:val="hybridMultilevel"/>
     <w:tmpl w:val="F47A92D8"/>
@@ -2506,8 +6671,193 @@
       </w:rPr>
     </w:lvl>
   </w:abstractNum>
+  <w:abstractNum w:abstractNumId="12" w15:restartNumberingAfterBreak="0">
+    <w:nsid w:val="71C328CE"/>
+    <w:multiLevelType w:val="multilevel"/>
+    <w:tmpl w:val="2C9A75AE"/>
+    <w:lvl w:ilvl="0">
+      <w:start w:val="1"/>
+      <w:numFmt w:val="bullet"/>
+      <w:lvlText w:val=""/>
+      <w:lvlJc w:val="left"/>
+      <w:pPr>
+        <w:tabs>
+          <w:tab w:val="num" w:pos="720"/>
+        </w:tabs>
+        <w:ind w:left="720" w:hanging="360"/>
+      </w:pPr>
+      <w:rPr>
+        <w:rFonts w:ascii="Symbol" w:hAnsi="Symbol" w:hint="default"/>
+        <w:sz w:val="20"/>
+      </w:rPr>
+    </w:lvl>
+    <w:lvl w:ilvl="1" w:tentative="1">
+      <w:start w:val="1"/>
+      <w:numFmt w:val="bullet"/>
+      <w:lvlText w:val="o"/>
+      <w:lvlJc w:val="left"/>
+      <w:pPr>
+        <w:tabs>
+          <w:tab w:val="num" w:pos="1440"/>
+        </w:tabs>
+        <w:ind w:left="1440" w:hanging="360"/>
+      </w:pPr>
+      <w:rPr>
+        <w:rFonts w:ascii="Courier New" w:hAnsi="Courier New" w:hint="default"/>
+        <w:sz w:val="20"/>
+      </w:rPr>
+    </w:lvl>
+    <w:lvl w:ilvl="2" w:tentative="1">
+      <w:start w:val="1"/>
+      <w:numFmt w:val="bullet"/>
+      <w:lvlText w:val=""/>
+      <w:lvlJc w:val="left"/>
+      <w:pPr>
+        <w:tabs>
+          <w:tab w:val="num" w:pos="2160"/>
+        </w:tabs>
+        <w:ind w:left="2160" w:hanging="360"/>
+      </w:pPr>
+      <w:rPr>
+        <w:rFonts w:ascii="Wingdings" w:hAnsi="Wingdings" w:hint="default"/>
+        <w:sz w:val="20"/>
+      </w:rPr>
+    </w:lvl>
+    <w:lvl w:ilvl="3" w:tentative="1">
+      <w:start w:val="1"/>
+      <w:numFmt w:val="bullet"/>
+      <w:lvlText w:val=""/>
+      <w:lvlJc w:val="left"/>
+      <w:pPr>
+        <w:tabs>
+          <w:tab w:val="num" w:pos="2880"/>
+        </w:tabs>
+        <w:ind w:left="2880" w:hanging="360"/>
+      </w:pPr>
+      <w:rPr>
+        <w:rFonts w:ascii="Wingdings" w:hAnsi="Wingdings" w:hint="default"/>
+        <w:sz w:val="20"/>
+      </w:rPr>
+    </w:lvl>
+    <w:lvl w:ilvl="4" w:tentative="1">
+      <w:start w:val="1"/>
+      <w:numFmt w:val="bullet"/>
+      <w:lvlText w:val=""/>
+      <w:lvlJc w:val="left"/>
+      <w:pPr>
+        <w:tabs>
+          <w:tab w:val="num" w:pos="3600"/>
+        </w:tabs>
+        <w:ind w:left="3600" w:hanging="360"/>
+      </w:pPr>
+      <w:rPr>
+        <w:rFonts w:ascii="Wingdings" w:hAnsi="Wingdings" w:hint="default"/>
+        <w:sz w:val="20"/>
+      </w:rPr>
+    </w:lvl>
+    <w:lvl w:ilvl="5" w:tentative="1">
+      <w:start w:val="1"/>
+      <w:numFmt w:val="bullet"/>
+      <w:lvlText w:val=""/>
+      <w:lvlJc w:val="left"/>
+      <w:pPr>
+        <w:tabs>
+          <w:tab w:val="num" w:pos="4320"/>
+        </w:tabs>
+        <w:ind w:left="4320" w:hanging="360"/>
+      </w:pPr>
+      <w:rPr>
+        <w:rFonts w:ascii="Wingdings" w:hAnsi="Wingdings" w:hint="default"/>
+        <w:sz w:val="20"/>
+      </w:rPr>
+    </w:lvl>
+    <w:lvl w:ilvl="6" w:tentative="1">
+      <w:start w:val="1"/>
+      <w:numFmt w:val="bullet"/>
+      <w:lvlText w:val=""/>
+      <w:lvlJc w:val="left"/>
+      <w:pPr>
+        <w:tabs>
+          <w:tab w:val="num" w:pos="5040"/>
+        </w:tabs>
+        <w:ind w:left="5040" w:hanging="360"/>
+      </w:pPr>
+      <w:rPr>
+        <w:rFonts w:ascii="Wingdings" w:hAnsi="Wingdings" w:hint="default"/>
+        <w:sz w:val="20"/>
+      </w:rPr>
+    </w:lvl>
+    <w:lvl w:ilvl="7" w:tentative="1">
+      <w:start w:val="1"/>
+      <w:numFmt w:val="bullet"/>
+      <w:lvlText w:val=""/>
+      <w:lvlJc w:val="left"/>
+      <w:pPr>
+        <w:tabs>
+          <w:tab w:val="num" w:pos="5760"/>
+        </w:tabs>
+        <w:ind w:left="5760" w:hanging="360"/>
+      </w:pPr>
+      <w:rPr>
+        <w:rFonts w:ascii="Wingdings" w:hAnsi="Wingdings" w:hint="default"/>
+        <w:sz w:val="20"/>
+      </w:rPr>
+    </w:lvl>
+    <w:lvl w:ilvl="8" w:tentative="1">
+      <w:start w:val="1"/>
+      <w:numFmt w:val="bullet"/>
+      <w:lvlText w:val=""/>
+      <w:lvlJc w:val="left"/>
+      <w:pPr>
+        <w:tabs>
+          <w:tab w:val="num" w:pos="6480"/>
+        </w:tabs>
+        <w:ind w:left="6480" w:hanging="360"/>
+      </w:pPr>
+      <w:rPr>
+        <w:rFonts w:ascii="Wingdings" w:hAnsi="Wingdings" w:hint="default"/>
+        <w:sz w:val="20"/>
+      </w:rPr>
+    </w:lvl>
+  </w:abstractNum>
   <w:num w:numId="1" w16cid:durableId="1601179299">
+    <w:abstractNumId w:val="11"/>
+  </w:num>
+  <w:num w:numId="2" w16cid:durableId="1548908925">
+    <w:abstractNumId w:val="8"/>
+  </w:num>
+  <w:num w:numId="3" w16cid:durableId="661205673">
+    <w:abstractNumId w:val="1"/>
+  </w:num>
+  <w:num w:numId="4" w16cid:durableId="2012289518">
+    <w:abstractNumId w:val="12"/>
+  </w:num>
+  <w:num w:numId="5" w16cid:durableId="2023509317">
+    <w:abstractNumId w:val="2"/>
+  </w:num>
+  <w:num w:numId="6" w16cid:durableId="1662853360">
     <w:abstractNumId w:val="0"/>
+  </w:num>
+  <w:num w:numId="7" w16cid:durableId="1634209245">
+    <w:abstractNumId w:val="5"/>
+  </w:num>
+  <w:num w:numId="8" w16cid:durableId="413212038">
+    <w:abstractNumId w:val="4"/>
+  </w:num>
+  <w:num w:numId="9" w16cid:durableId="982196107">
+    <w:abstractNumId w:val="6"/>
+  </w:num>
+  <w:num w:numId="10" w16cid:durableId="1240753447">
+    <w:abstractNumId w:val="7"/>
+  </w:num>
+  <w:num w:numId="11" w16cid:durableId="1460688163">
+    <w:abstractNumId w:val="9"/>
+  </w:num>
+  <w:num w:numId="12" w16cid:durableId="808592511">
+    <w:abstractNumId w:val="10"/>
+  </w:num>
+  <w:num w:numId="13" w16cid:durableId="225267965">
+    <w:abstractNumId w:val="3"/>
   </w:num>
 </w:numbering>
 </file>
@@ -2521,7 +6871,7 @@
         <w:kern w:val="2"/>
         <w:sz w:val="24"/>
         <w:szCs w:val="24"/>
-        <w:lang w:val="en-001" w:eastAsia="en-US" w:bidi="ar-SA"/>
+        <w:lang w:eastAsia="en-US" w:bidi="ar-SA"/>
         <w14:ligatures w14:val="standardContextual"/>
       </w:rPr>
     </w:rPrDefault>
@@ -3113,7 +7463,6 @@
   <w:style w:type="character" w:default="1" w:styleId="DefaultParagraphFont">
     <w:name w:val="Default Paragraph Font"/>
     <w:uiPriority w:val="1"/>
-    <w:semiHidden/>
     <w:unhideWhenUsed/>
   </w:style>
   <w:style w:type="table" w:default="1" w:styleId="TableNormal">
@@ -3537,6 +7886,23 @@
       <w:ind w:left="480"/>
     </w:pPr>
   </w:style>
+  <w:style w:type="paragraph" w:styleId="NormalWeb">
+    <w:name w:val="Normal (Web)"/>
+    <w:basedOn w:val="Normal"/>
+    <w:uiPriority w:val="99"/>
+    <w:semiHidden/>
+    <w:unhideWhenUsed/>
+    <w:rsid w:val="0060368A"/>
+    <w:pPr>
+      <w:spacing w:before="100" w:beforeAutospacing="1" w:after="100" w:afterAutospacing="1" w:line="240" w:lineRule="auto"/>
+    </w:pPr>
+    <w:rPr>
+      <w:rFonts w:ascii="Times New Roman" w:eastAsia="Times New Roman" w:hAnsi="Times New Roman" w:cs="Times New Roman"/>
+      <w:kern w:val="0"/>
+      <w:lang w:val="en-AT" w:eastAsia="en-AT"/>
+      <w14:ligatures w14:val="none"/>
+    </w:rPr>
+  </w:style>
 </w:styles>
 </file>
 
@@ -3643,11 +8009,12 @@
 
 <file path=word/glossary/fontTable.xml><?xml version="1.0" encoding="utf-8"?>
 <w:fonts xmlns:mc="http://schemas.openxmlformats.org/markup-compatibility/2006" xmlns:r="http://schemas.openxmlformats.org/officeDocument/2006/relationships" xmlns:w="http://schemas.openxmlformats.org/wordprocessingml/2006/main" xmlns:w14="http://schemas.microsoft.com/office/word/2010/wordml" xmlns:w15="http://schemas.microsoft.com/office/word/2012/wordml" xmlns:w16cex="http://schemas.microsoft.com/office/word/2018/wordml/cex" xmlns:w16cid="http://schemas.microsoft.com/office/word/2016/wordml/cid" xmlns:w16="http://schemas.microsoft.com/office/word/2018/wordml" xmlns:w16du="http://schemas.microsoft.com/office/word/2023/wordml/word16du" xmlns:w16sdtdh="http://schemas.microsoft.com/office/word/2020/wordml/sdtdatahash" xmlns:w16sdtfl="http://schemas.microsoft.com/office/word/2024/wordml/sdtformatlock" xmlns:w16se="http://schemas.microsoft.com/office/word/2015/wordml/symex" mc:Ignorable="w14 w15 w16se w16cid w16 w16cex w16sdtdh w16sdtfl w16du">
-  <w:font w:name="Aptos">
-    <w:charset w:val="00"/>
-    <w:family w:val="swiss"/>
+  <w:font w:name="Symbol">
+    <w:panose1 w:val="05050102010706020507"/>
+    <w:charset w:val="02"/>
+    <w:family w:val="roman"/>
     <w:pitch w:val="variable"/>
-    <w:sig w:usb0="20000287" w:usb1="00000003" w:usb2="00000000" w:usb3="00000000" w:csb0="0000019F" w:csb1="00000000"/>
+    <w:sig w:usb0="00000000" w:usb1="10000000" w:usb2="00000000" w:usb3="00000000" w:csb0="80000000" w:csb1="00000000"/>
   </w:font>
   <w:font w:name="Times New Roman">
     <w:panose1 w:val="02020603050405020304"/>
@@ -3670,12 +8037,18 @@
     <w:pitch w:val="variable"/>
     <w:sig w:usb0="00000000" w:usb1="10000000" w:usb2="00000000" w:usb3="00000000" w:csb0="80000000" w:csb1="00000000"/>
   </w:font>
-  <w:font w:name="Symbol">
-    <w:panose1 w:val="05050102010706020507"/>
-    <w:charset w:val="02"/>
-    <w:family w:val="roman"/>
+  <w:font w:name="Aptos">
+    <w:charset w:val="00"/>
+    <w:family w:val="swiss"/>
     <w:pitch w:val="variable"/>
-    <w:sig w:usb0="00000000" w:usb1="10000000" w:usb2="00000000" w:usb3="00000000" w:csb0="80000000" w:csb1="00000000"/>
+    <w:sig w:usb0="20000287" w:usb1="00000003" w:usb2="00000000" w:usb3="00000000" w:csb0="0000019F" w:csb1="00000000"/>
+  </w:font>
+  <w:font w:name="Arial">
+    <w:panose1 w:val="020B0604020202020204"/>
+    <w:charset w:val="00"/>
+    <w:family w:val="swiss"/>
+    <w:pitch w:val="variable"/>
+    <w:sig w:usb0="E0002EFF" w:usb1="C000785B" w:usb2="00000009" w:usb3="00000000" w:csb0="000001FF" w:csb1="00000000"/>
   </w:font>
   <w:font w:name="Aptos Display">
     <w:charset w:val="00"/>
@@ -3709,8 +8082,11 @@
   </w:compat>
   <w:rsids>
     <w:rsidRoot w:val="00A73957"/>
+    <w:rsid w:val="007E06EA"/>
     <w:rsid w:val="00800605"/>
+    <w:rsid w:val="008A7C0C"/>
     <w:rsid w:val="00A73957"/>
+    <w:rsid w:val="00EA467F"/>
     <w:rsid w:val="00FC71BD"/>
   </w:rsids>
   <m:mathPr>
@@ -3726,9 +8102,9 @@
     <m:intLim m:val="subSup"/>
     <m:naryLim m:val="undOvr"/>
   </m:mathPr>
-  <w:themeFontLang w:val="en-001"/>
+  <w:themeFontLang w:bidi="ar-SA"/>
   <w:clrSchemeMapping w:bg1="light1" w:t1="dark1" w:bg2="light2" w:t2="dark2" w:accent1="accent1" w:accent2="accent2" w:accent3="accent3" w:accent4="accent4" w:accent5="accent5" w:accent6="accent6" w:hyperlink="hyperlink" w:followedHyperlink="followedHyperlink"/>
-  <w:decimalSymbol w:val="."/>
+  <w:decimalSymbol w:val=","/>
   <w:listSeparator w:val=","/>
   <w15:chartTrackingRefBased/>
 </w:settings>
@@ -3743,7 +8119,7 @@
         <w:kern w:val="2"/>
         <w:sz w:val="24"/>
         <w:szCs w:val="24"/>
-        <w:lang w:val="en-001" w:eastAsia="en-001" w:bidi="ar-SA"/>
+        <w:lang w:bidi="ar-SA"/>
         <w14:ligatures w14:val="standardContextual"/>
       </w:rPr>
     </w:rPrDefault>
@@ -4162,16 +8538,8 @@
     <w:semiHidden/>
     <w:unhideWhenUsed/>
   </w:style>
-  <w:style w:type="paragraph" w:customStyle="1" w:styleId="DA168F7C4DE94061ABBFF839F29381B7">
-    <w:name w:val="DA168F7C4DE94061ABBFF839F29381B7"/>
-    <w:rsid w:val="00A73957"/>
-  </w:style>
   <w:style w:type="paragraph" w:customStyle="1" w:styleId="022D441A25FE4A34A0D042060A5438FB">
     <w:name w:val="022D441A25FE4A34A0D042060A5438FB"/>
-    <w:rsid w:val="00A73957"/>
-  </w:style>
-  <w:style w:type="paragraph" w:customStyle="1" w:styleId="DBFAEE7FBFFC45CB94BAD4540EEA2C90">
-    <w:name w:val="DBFAEE7FBFFC45CB94BAD4540EEA2C90"/>
     <w:rsid w:val="00A73957"/>
   </w:style>
   <w:style w:type="paragraph" w:customStyle="1" w:styleId="DDC810E76BA348FE878EAC16541479F8">

</xml_diff>

<commit_message>
report task 3 added, task 3 code updated
</commit_message>
<xml_diff>
--- a/Report.docx
+++ b/Report.docx
@@ -1,7 +1,9 @@
 
 <file path=word/document.xml><?xml version="1.0" encoding="utf-8"?>
-<w:document xmlns:wpc="http://schemas.microsoft.com/office/word/2010/wordprocessingCanvas" xmlns:cx="http://schemas.microsoft.com/office/drawing/2014/chartex" xmlns:cx1="http://schemas.microsoft.com/office/drawing/2015/9/8/chartex" xmlns:cx2="http://schemas.microsoft.com/office/drawing/2015/10/21/chartex" xmlns:cx3="http://schemas.microsoft.com/office/drawing/2016/5/9/chartex" xmlns:cx4="http://schemas.microsoft.com/office/drawing/2016/5/10/chartex" xmlns:cx5="http://schemas.microsoft.com/office/drawing/2016/5/11/chartex" xmlns:cx6="http://schemas.microsoft.com/office/drawing/2016/5/12/chartex" xmlns:cx7="http://schemas.microsoft.com/office/drawing/2016/5/13/chartex" xmlns:cx8="http://schemas.microsoft.com/office/drawing/2016/5/14/chartex" xmlns:mc="http://schemas.openxmlformats.org/markup-compatibility/2006" xmlns:aink="http://schemas.microsoft.com/office/drawing/2016/ink" xmlns:am3d="http://schemas.microsoft.com/office/drawing/2017/model3d" xmlns:o="urn:schemas-microsoft-com:office:office" xmlns:oel="http://schemas.microsoft.com/office/2019/extlst" xmlns:r="http://schemas.openxmlformats.org/officeDocument/2006/relationships" xmlns:m="http://schemas.openxmlformats.org/officeDocument/2006/math" xmlns:v="urn:schemas-microsoft-com:vml" xmlns:wp14="http://schemas.microsoft.com/office/word/2010/wordprocessingDrawing" xmlns:wp="http://schemas.openxmlformats.org/drawingml/2006/wordprocessingDrawing" xmlns:w10="urn:schemas-microsoft-com:office:word" xmlns:w="http://schemas.openxmlformats.org/wordprocessingml/2006/main" xmlns:w14="http://schemas.microsoft.com/office/word/2010/wordml" xmlns:w15="http://schemas.microsoft.com/office/word/2012/wordml" xmlns:w16cex="http://schemas.microsoft.com/office/word/2018/wordml/cex" xmlns:w16cid="http://schemas.microsoft.com/office/word/2016/wordml/cid" xmlns:w16="http://schemas.microsoft.com/office/word/2018/wordml" xmlns:w16du="http://schemas.microsoft.com/office/word/2023/wordml/word16du" xmlns:w16sdtdh="http://schemas.microsoft.com/office/word/2020/wordml/sdtdatahash" xmlns:w16sdtfl="http://schemas.microsoft.com/office/word/2024/wordml/sdtformatlock" xmlns:w16se="http://schemas.microsoft.com/office/word/2015/wordml/symex" xmlns:wpg="http://schemas.microsoft.com/office/word/2010/wordprocessingGroup" xmlns:wpi="http://schemas.microsoft.com/office/word/2010/wordprocessingInk" xmlns:wne="http://schemas.microsoft.com/office/word/2006/wordml" xmlns:wps="http://schemas.microsoft.com/office/word/2010/wordprocessingShape" mc:Ignorable="w14 w15 w16se w16cid w16 w16cex w16sdtdh w16sdtfl w16du wp14">
+<w:document xmlns:ve="http://schemas.openxmlformats.org/markup-compatibility/2006" xmlns:o="urn:schemas-microsoft-com:office:office" xmlns:r="http://schemas.openxmlformats.org/officeDocument/2006/relationships" xmlns:m="http://schemas.openxmlformats.org/officeDocument/2006/math" xmlns:v="urn:schemas-microsoft-com:vml" xmlns:wp="http://schemas.openxmlformats.org/drawingml/2006/wordprocessingDrawing" xmlns:w10="urn:schemas-microsoft-com:office:word" xmlns:w="http://schemas.openxmlformats.org/wordprocessingml/2006/main" xmlns:wne="http://schemas.microsoft.com/office/word/2006/wordml">
   <w:body>
+    <w:p/>
+    <w:p/>
     <w:sdt>
       <w:sdtPr>
         <w:id w:val="571318108"/>
@@ -23,10 +25,10 @@
               <w:left w:w="144" w:type="dxa"/>
               <w:right w:w="115" w:type="dxa"/>
             </w:tblCellMar>
-            <w:tblLook w:val="04A0" w:firstRow="1" w:lastRow="0" w:firstColumn="1" w:lastColumn="0" w:noHBand="0" w:noVBand="1"/>
+            <w:tblLook w:val="04A0"/>
           </w:tblPr>
           <w:tblGrid>
-            <w:gridCol w:w="7209"/>
+            <w:gridCol w:w="7428"/>
           </w:tblGrid>
           <w:tr>
             <w:tc>
@@ -52,7 +54,7 @@
                 <w:sdtContent>
                   <w:p>
                     <w:pPr>
-                      <w:pStyle w:val="NoSpacing"/>
+                      <w:pStyle w:val="Bezmezer"/>
                       <w:spacing w:line="216" w:lineRule="auto"/>
                       <w:rPr>
                         <w:rFonts w:asciiTheme="majorHAnsi" w:eastAsiaTheme="majorEastAsia" w:hAnsiTheme="majorHAnsi" w:cstheme="majorBidi"/>
@@ -80,10 +82,10 @@
           <w:tblPr>
             <w:tblpPr w:leftFromText="187" w:rightFromText="187" w:horzAnchor="margin" w:tblpXSpec="center" w:tblpYSpec="bottom"/>
             <w:tblW w:w="3857" w:type="pct"/>
-            <w:tblLook w:val="04A0" w:firstRow="1" w:lastRow="0" w:firstColumn="1" w:lastColumn="0" w:noHBand="0" w:noVBand="1"/>
+            <w:tblLook w:val="04A0"/>
           </w:tblPr>
           <w:tblGrid>
-            <w:gridCol w:w="6963"/>
+            <w:gridCol w:w="7140"/>
           </w:tblGrid>
           <w:tr>
             <w:tc>
@@ -114,7 +116,7 @@
                 <w:sdtContent>
                   <w:p>
                     <w:pPr>
-                      <w:pStyle w:val="NoSpacing"/>
+                      <w:pStyle w:val="Bezmezer"/>
                       <w:rPr>
                         <w:color w:val="156082" w:themeColor="accent1"/>
                         <w:sz w:val="28"/>
@@ -142,9 +144,6 @@
                   <w:alias w:val="Date"/>
                   <w:tag w:val="Date"/>
                   <w:id w:val="13406932"/>
-                  <w:placeholder>
-                    <w:docPart w:val="0D57C978651D4FC6AD567A6756BB43FD"/>
-                  </w:placeholder>
                   <w:dataBinding w:prefixMappings="xmlns:ns0='http://schemas.microsoft.com/office/2006/coverPageProps'" w:xpath="/ns0:CoverPageProperties[1]/ns0:PublishDate[1]" w:storeItemID="{55AF091B-3C7A-41E3-B477-F2FDAA23CFDA}"/>
                   <w:date w:fullDate="2026-01-09T00:00:00Z">
                     <w:dateFormat w:val="M-d-yyyy"/>
@@ -156,7 +155,7 @@
                 <w:sdtContent>
                   <w:p>
                     <w:pPr>
-                      <w:pStyle w:val="NoSpacing"/>
+                      <w:pStyle w:val="Bezmezer"/>
                       <w:rPr>
                         <w:color w:val="156082" w:themeColor="accent1"/>
                         <w:sz w:val="28"/>
@@ -176,7 +175,7 @@
               </w:sdt>
               <w:p>
                 <w:pPr>
-                  <w:pStyle w:val="NoSpacing"/>
+                  <w:pStyle w:val="Bezmezer"/>
                   <w:rPr>
                     <w:color w:val="156082" w:themeColor="accent1"/>
                   </w:rPr>
@@ -194,6 +193,14 @@
     </w:sdt>
     <w:sdt>
       <w:sdtPr>
+        <w:rPr>
+          <w:rFonts w:asciiTheme="minorHAnsi" w:eastAsiaTheme="minorHAnsi" w:hAnsiTheme="minorHAnsi" w:cstheme="minorBidi"/>
+          <w:color w:val="auto"/>
+          <w:kern w:val="2"/>
+          <w:sz w:val="24"/>
+          <w:szCs w:val="24"/>
+          <w:lang w:val="cs-CZ"/>
+        </w:rPr>
         <w:id w:val="-1414231287"/>
         <w:docPartObj>
           <w:docPartGallery w:val="Table of Contents"/>
@@ -202,22 +209,15 @@
       </w:sdtPr>
       <w:sdtEndPr>
         <w:rPr>
-          <w:rFonts w:asciiTheme="minorHAnsi" w:eastAsiaTheme="minorHAnsi" w:hAnsiTheme="minorHAnsi" w:cstheme="minorBidi"/>
           <w:b/>
           <w:bCs/>
           <w:noProof/>
-          <w:color w:val="auto"/>
-          <w:kern w:val="2"/>
-          <w:sz w:val="24"/>
-          <w:szCs w:val="24"/>
-          <w:lang w:val="en-001"/>
-          <w14:ligatures w14:val="standardContextual"/>
         </w:rPr>
       </w:sdtEndPr>
       <w:sdtContent>
         <w:p>
           <w:pPr>
-            <w:pStyle w:val="TOCHeading"/>
+            <w:pStyle w:val="Nadpisobsahu"/>
           </w:pPr>
           <w:r>
             <w:t>Table of Contents</w:t>
@@ -225,14 +225,13 @@
         </w:p>
         <w:p>
           <w:pPr>
-            <w:pStyle w:val="TOC1"/>
+            <w:pStyle w:val="Obsah1"/>
             <w:tabs>
               <w:tab w:val="right" w:leader="dot" w:pos="9016"/>
             </w:tabs>
             <w:rPr>
               <w:rFonts w:eastAsiaTheme="minorEastAsia"/>
               <w:noProof/>
-              <w:lang w:eastAsia="en-001"/>
             </w:rPr>
           </w:pPr>
           <w:r>
@@ -247,7 +246,7 @@
           <w:hyperlink w:anchor="_Toc217930764" w:history="1">
             <w:r>
               <w:rPr>
-                <w:rStyle w:val="Hyperlink"/>
+                <w:rStyle w:val="Hypertextovodkaz"/>
                 <w:noProof/>
                 <w:lang w:val="en-US"/>
               </w:rPr>
@@ -305,20 +304,19 @@
         </w:p>
         <w:p>
           <w:pPr>
-            <w:pStyle w:val="TOC1"/>
+            <w:pStyle w:val="Obsah1"/>
             <w:tabs>
               <w:tab w:val="right" w:leader="dot" w:pos="9016"/>
             </w:tabs>
             <w:rPr>
               <w:rFonts w:eastAsiaTheme="minorEastAsia"/>
               <w:noProof/>
-              <w:lang w:eastAsia="en-001"/>
             </w:rPr>
           </w:pPr>
           <w:hyperlink w:anchor="_Toc217930765" w:history="1">
             <w:r>
               <w:rPr>
-                <w:rStyle w:val="Hyperlink"/>
+                <w:rStyle w:val="Hypertextovodkaz"/>
                 <w:noProof/>
                 <w:lang w:val="en-US"/>
               </w:rPr>
@@ -376,20 +374,19 @@
         </w:p>
         <w:p>
           <w:pPr>
-            <w:pStyle w:val="TOC2"/>
+            <w:pStyle w:val="Obsah2"/>
             <w:tabs>
               <w:tab w:val="right" w:leader="dot" w:pos="9016"/>
             </w:tabs>
             <w:rPr>
               <w:rFonts w:eastAsiaTheme="minorEastAsia"/>
               <w:noProof/>
-              <w:lang w:eastAsia="en-001"/>
             </w:rPr>
           </w:pPr>
           <w:hyperlink w:anchor="_Toc217930766" w:history="1">
             <w:r>
               <w:rPr>
-                <w:rStyle w:val="Hyperlink"/>
+                <w:rStyle w:val="Hypertextovodkaz"/>
                 <w:noProof/>
                 <w:lang w:val="en-US"/>
               </w:rPr>
@@ -447,20 +444,19 @@
         </w:p>
         <w:p>
           <w:pPr>
-            <w:pStyle w:val="TOC2"/>
+            <w:pStyle w:val="Obsah2"/>
             <w:tabs>
               <w:tab w:val="right" w:leader="dot" w:pos="9016"/>
             </w:tabs>
             <w:rPr>
               <w:rFonts w:eastAsiaTheme="minorEastAsia"/>
               <w:noProof/>
-              <w:lang w:eastAsia="en-001"/>
             </w:rPr>
           </w:pPr>
           <w:hyperlink w:anchor="_Toc217930767" w:history="1">
             <w:r>
               <w:rPr>
-                <w:rStyle w:val="Hyperlink"/>
+                <w:rStyle w:val="Hypertextovodkaz"/>
                 <w:noProof/>
                 <w:lang w:val="en-US"/>
               </w:rPr>
@@ -518,20 +514,19 @@
         </w:p>
         <w:p>
           <w:pPr>
-            <w:pStyle w:val="TOC2"/>
+            <w:pStyle w:val="Obsah2"/>
             <w:tabs>
               <w:tab w:val="right" w:leader="dot" w:pos="9016"/>
             </w:tabs>
             <w:rPr>
               <w:rFonts w:eastAsiaTheme="minorEastAsia"/>
               <w:noProof/>
-              <w:lang w:eastAsia="en-001"/>
             </w:rPr>
           </w:pPr>
           <w:hyperlink w:anchor="_Toc217930768" w:history="1">
             <w:r>
               <w:rPr>
-                <w:rStyle w:val="Hyperlink"/>
+                <w:rStyle w:val="Hypertextovodkaz"/>
                 <w:noProof/>
                 <w:lang w:val="en-US"/>
               </w:rPr>
@@ -589,20 +584,19 @@
         </w:p>
         <w:p>
           <w:pPr>
-            <w:pStyle w:val="TOC2"/>
+            <w:pStyle w:val="Obsah2"/>
             <w:tabs>
               <w:tab w:val="right" w:leader="dot" w:pos="9016"/>
             </w:tabs>
             <w:rPr>
               <w:rFonts w:eastAsiaTheme="minorEastAsia"/>
               <w:noProof/>
-              <w:lang w:eastAsia="en-001"/>
             </w:rPr>
           </w:pPr>
           <w:hyperlink w:anchor="_Toc217930769" w:history="1">
             <w:r>
               <w:rPr>
-                <w:rStyle w:val="Hyperlink"/>
+                <w:rStyle w:val="Hypertextovodkaz"/>
                 <w:noProof/>
                 <w:lang w:val="en-US"/>
               </w:rPr>
@@ -660,20 +654,19 @@
         </w:p>
         <w:p>
           <w:pPr>
-            <w:pStyle w:val="TOC3"/>
+            <w:pStyle w:val="Obsah3"/>
             <w:tabs>
               <w:tab w:val="right" w:leader="dot" w:pos="9016"/>
             </w:tabs>
             <w:rPr>
               <w:rFonts w:eastAsiaTheme="minorEastAsia"/>
               <w:noProof/>
-              <w:lang w:eastAsia="en-001"/>
             </w:rPr>
           </w:pPr>
           <w:hyperlink w:anchor="_Toc217930770" w:history="1">
             <w:r>
               <w:rPr>
-                <w:rStyle w:val="Hyperlink"/>
+                <w:rStyle w:val="Hypertextovodkaz"/>
                 <w:noProof/>
                 <w:lang w:val="en-US"/>
               </w:rPr>
@@ -731,20 +724,19 @@
         </w:p>
         <w:p>
           <w:pPr>
-            <w:pStyle w:val="TOC3"/>
+            <w:pStyle w:val="Obsah3"/>
             <w:tabs>
               <w:tab w:val="right" w:leader="dot" w:pos="9016"/>
             </w:tabs>
             <w:rPr>
               <w:rFonts w:eastAsiaTheme="minorEastAsia"/>
               <w:noProof/>
-              <w:lang w:eastAsia="en-001"/>
             </w:rPr>
           </w:pPr>
           <w:hyperlink w:anchor="_Toc217930771" w:history="1">
             <w:r>
               <w:rPr>
-                <w:rStyle w:val="Hyperlink"/>
+                <w:rStyle w:val="Hypertextovodkaz"/>
                 <w:noProof/>
                 <w:lang w:val="en-US"/>
               </w:rPr>
@@ -802,20 +794,19 @@
         </w:p>
         <w:p>
           <w:pPr>
-            <w:pStyle w:val="TOC3"/>
+            <w:pStyle w:val="Obsah3"/>
             <w:tabs>
               <w:tab w:val="right" w:leader="dot" w:pos="9016"/>
             </w:tabs>
             <w:rPr>
               <w:rFonts w:eastAsiaTheme="minorEastAsia"/>
               <w:noProof/>
-              <w:lang w:eastAsia="en-001"/>
             </w:rPr>
           </w:pPr>
           <w:hyperlink w:anchor="_Toc217930772" w:history="1">
             <w:r>
               <w:rPr>
-                <w:rStyle w:val="Hyperlink"/>
+                <w:rStyle w:val="Hypertextovodkaz"/>
                 <w:noProof/>
                 <w:lang w:val="en-US"/>
               </w:rPr>
@@ -873,20 +864,19 @@
         </w:p>
         <w:p>
           <w:pPr>
-            <w:pStyle w:val="TOC3"/>
+            <w:pStyle w:val="Obsah3"/>
             <w:tabs>
               <w:tab w:val="right" w:leader="dot" w:pos="9016"/>
             </w:tabs>
             <w:rPr>
               <w:rFonts w:eastAsiaTheme="minorEastAsia"/>
               <w:noProof/>
-              <w:lang w:eastAsia="en-001"/>
             </w:rPr>
           </w:pPr>
           <w:hyperlink w:anchor="_Toc217930773" w:history="1">
             <w:r>
               <w:rPr>
-                <w:rStyle w:val="Hyperlink"/>
+                <w:rStyle w:val="Hypertextovodkaz"/>
                 <w:noProof/>
                 <w:lang w:val="en-US"/>
               </w:rPr>
@@ -944,20 +934,19 @@
         </w:p>
         <w:p>
           <w:pPr>
-            <w:pStyle w:val="TOC3"/>
+            <w:pStyle w:val="Obsah3"/>
             <w:tabs>
               <w:tab w:val="right" w:leader="dot" w:pos="9016"/>
             </w:tabs>
             <w:rPr>
               <w:rFonts w:eastAsiaTheme="minorEastAsia"/>
               <w:noProof/>
-              <w:lang w:eastAsia="en-001"/>
             </w:rPr>
           </w:pPr>
           <w:hyperlink w:anchor="_Toc217930774" w:history="1">
             <w:r>
               <w:rPr>
-                <w:rStyle w:val="Hyperlink"/>
+                <w:rStyle w:val="Hypertextovodkaz"/>
                 <w:noProof/>
                 <w:lang w:val="en-US"/>
               </w:rPr>
@@ -1015,20 +1004,19 @@
         </w:p>
         <w:p>
           <w:pPr>
-            <w:pStyle w:val="TOC3"/>
+            <w:pStyle w:val="Obsah3"/>
             <w:tabs>
               <w:tab w:val="right" w:leader="dot" w:pos="9016"/>
             </w:tabs>
             <w:rPr>
               <w:rFonts w:eastAsiaTheme="minorEastAsia"/>
               <w:noProof/>
-              <w:lang w:eastAsia="en-001"/>
             </w:rPr>
           </w:pPr>
           <w:hyperlink w:anchor="_Toc217930775" w:history="1">
             <w:r>
               <w:rPr>
-                <w:rStyle w:val="Hyperlink"/>
+                <w:rStyle w:val="Hypertextovodkaz"/>
                 <w:noProof/>
                 <w:lang w:val="en-US"/>
               </w:rPr>
@@ -1086,20 +1074,19 @@
         </w:p>
         <w:p>
           <w:pPr>
-            <w:pStyle w:val="TOC2"/>
+            <w:pStyle w:val="Obsah2"/>
             <w:tabs>
               <w:tab w:val="right" w:leader="dot" w:pos="9016"/>
             </w:tabs>
             <w:rPr>
               <w:rFonts w:eastAsiaTheme="minorEastAsia"/>
               <w:noProof/>
-              <w:lang w:eastAsia="en-001"/>
             </w:rPr>
           </w:pPr>
           <w:hyperlink w:anchor="_Toc217930776" w:history="1">
             <w:r>
               <w:rPr>
-                <w:rStyle w:val="Hyperlink"/>
+                <w:rStyle w:val="Hypertextovodkaz"/>
                 <w:noProof/>
                 <w:lang w:val="en-US"/>
               </w:rPr>
@@ -1157,20 +1144,19 @@
         </w:p>
         <w:p>
           <w:pPr>
-            <w:pStyle w:val="TOC2"/>
+            <w:pStyle w:val="Obsah2"/>
             <w:tabs>
               <w:tab w:val="right" w:leader="dot" w:pos="9016"/>
             </w:tabs>
             <w:rPr>
               <w:rFonts w:eastAsiaTheme="minorEastAsia"/>
               <w:noProof/>
-              <w:lang w:eastAsia="en-001"/>
             </w:rPr>
           </w:pPr>
           <w:hyperlink w:anchor="_Toc217930777" w:history="1">
             <w:r>
               <w:rPr>
-                <w:rStyle w:val="Hyperlink"/>
+                <w:rStyle w:val="Hypertextovodkaz"/>
                 <w:noProof/>
                 <w:lang w:val="en-US"/>
               </w:rPr>
@@ -1228,20 +1214,19 @@
         </w:p>
         <w:p>
           <w:pPr>
-            <w:pStyle w:val="TOC2"/>
+            <w:pStyle w:val="Obsah2"/>
             <w:tabs>
               <w:tab w:val="right" w:leader="dot" w:pos="9016"/>
             </w:tabs>
             <w:rPr>
               <w:rFonts w:eastAsiaTheme="minorEastAsia"/>
               <w:noProof/>
-              <w:lang w:eastAsia="en-001"/>
             </w:rPr>
           </w:pPr>
           <w:hyperlink w:anchor="_Toc217930778" w:history="1">
             <w:r>
               <w:rPr>
-                <w:rStyle w:val="Hyperlink"/>
+                <w:rStyle w:val="Hypertextovodkaz"/>
                 <w:noProof/>
                 <w:lang w:val="en-US"/>
               </w:rPr>
@@ -1299,20 +1284,19 @@
         </w:p>
         <w:p>
           <w:pPr>
-            <w:pStyle w:val="TOC1"/>
+            <w:pStyle w:val="Obsah1"/>
             <w:tabs>
               <w:tab w:val="right" w:leader="dot" w:pos="9016"/>
             </w:tabs>
             <w:rPr>
               <w:rFonts w:eastAsiaTheme="minorEastAsia"/>
               <w:noProof/>
-              <w:lang w:eastAsia="en-001"/>
             </w:rPr>
           </w:pPr>
           <w:hyperlink w:anchor="_Toc217930779" w:history="1">
             <w:r>
               <w:rPr>
-                <w:rStyle w:val="Hyperlink"/>
+                <w:rStyle w:val="Hypertextovodkaz"/>
                 <w:noProof/>
                 <w:lang w:val="en-US"/>
               </w:rPr>
@@ -1370,20 +1354,19 @@
         </w:p>
         <w:p>
           <w:pPr>
-            <w:pStyle w:val="TOC1"/>
+            <w:pStyle w:val="Obsah1"/>
             <w:tabs>
               <w:tab w:val="right" w:leader="dot" w:pos="9016"/>
             </w:tabs>
             <w:rPr>
               <w:rFonts w:eastAsiaTheme="minorEastAsia"/>
               <w:noProof/>
-              <w:lang w:eastAsia="en-001"/>
             </w:rPr>
           </w:pPr>
           <w:hyperlink w:anchor="_Toc217930780" w:history="1">
             <w:r>
               <w:rPr>
-                <w:rStyle w:val="Hyperlink"/>
+                <w:rStyle w:val="Hypertextovodkaz"/>
                 <w:noProof/>
                 <w:lang w:val="en-US"/>
               </w:rPr>
@@ -1471,7 +1454,7 @@
     </w:p>
     <w:p>
       <w:pPr>
-        <w:pStyle w:val="Heading1"/>
+        <w:pStyle w:val="Nadpis1"/>
         <w:rPr>
           <w:lang w:val="en-US"/>
         </w:rPr>
@@ -1488,7 +1471,7 @@
     </w:p>
     <w:p>
       <w:pPr>
-        <w:pStyle w:val="Heading1"/>
+        <w:pStyle w:val="Nadpis1"/>
         <w:rPr>
           <w:lang w:val="en-US"/>
         </w:rPr>
@@ -1504,7 +1487,7 @@
     </w:p>
     <w:p>
       <w:pPr>
-        <w:pStyle w:val="Heading2"/>
+        <w:pStyle w:val="Nadpis2"/>
         <w:rPr>
           <w:lang w:val="en-US"/>
         </w:rPr>
@@ -1545,7 +1528,7 @@
     </w:p>
     <w:p>
       <w:pPr>
-        <w:pStyle w:val="Heading2"/>
+        <w:pStyle w:val="Nadpis2"/>
         <w:rPr>
           <w:lang w:val="en-US"/>
         </w:rPr>
@@ -1642,7 +1625,7 @@
     </w:p>
     <w:p>
       <w:pPr>
-        <w:pStyle w:val="Heading2"/>
+        <w:pStyle w:val="Nadpis2"/>
         <w:rPr>
           <w:lang w:val="en-US"/>
         </w:rPr>
@@ -1738,7 +1721,7 @@
     </w:p>
     <w:p>
       <w:pPr>
-        <w:pStyle w:val="Heading2"/>
+        <w:pStyle w:val="Nadpis2"/>
         <w:rPr>
           <w:lang w:val="en-US"/>
         </w:rPr>
@@ -1779,7 +1762,7 @@
     </w:p>
     <w:p>
       <w:pPr>
-        <w:pStyle w:val="Heading3"/>
+        <w:pStyle w:val="Nadpis3"/>
         <w:rPr>
           <w:lang w:val="en-US"/>
         </w:rPr>
@@ -1789,7 +1772,6 @@
         <w:rPr>
           <w:lang w:val="en-US"/>
         </w:rPr>
-        <w:lastRenderedPageBreak/>
         <w:t>Genome Encoding</w:t>
       </w:r>
       <w:bookmarkEnd w:id="6"/>
@@ -1809,7 +1791,7 @@
     </w:p>
     <w:p>
       <w:pPr>
-        <w:pStyle w:val="Heading3"/>
+        <w:pStyle w:val="Nadpis3"/>
         <w:rPr>
           <w:lang w:val="en-US"/>
         </w:rPr>
@@ -1819,6 +1801,7 @@
         <w:rPr>
           <w:lang w:val="en-US"/>
         </w:rPr>
+        <w:lastRenderedPageBreak/>
         <w:t>Fitness Definition</w:t>
       </w:r>
       <w:bookmarkEnd w:id="7"/>
@@ -1901,7 +1884,7 @@
     </w:p>
     <w:p>
       <w:pPr>
-        <w:pStyle w:val="Heading3"/>
+        <w:pStyle w:val="Nadpis3"/>
         <w:rPr>
           <w:lang w:val="en-US"/>
         </w:rPr>
@@ -1930,7 +1913,7 @@
     </w:p>
     <w:p>
       <w:pPr>
-        <w:pStyle w:val="Heading3"/>
+        <w:pStyle w:val="Nadpis3"/>
         <w:rPr>
           <w:lang w:val="en-US"/>
         </w:rPr>
@@ -1959,7 +1942,7 @@
     </w:p>
     <w:p>
       <w:pPr>
-        <w:pStyle w:val="Heading3"/>
+        <w:pStyle w:val="Nadpis3"/>
         <w:rPr>
           <w:lang w:val="en-US"/>
         </w:rPr>
@@ -2025,7 +2008,7 @@
     </w:p>
     <w:p>
       <w:pPr>
-        <w:pStyle w:val="Heading3"/>
+        <w:pStyle w:val="Nadpis3"/>
         <w:rPr>
           <w:rFonts w:eastAsiaTheme="minorEastAsia"/>
           <w:lang w:val="en-US"/>
@@ -2080,7 +2063,7 @@
     </w:p>
     <w:p>
       <w:pPr>
-        <w:pStyle w:val="Heading2"/>
+        <w:pStyle w:val="Nadpis2"/>
         <w:rPr>
           <w:lang w:val="en-US"/>
         </w:rPr>
@@ -2134,7 +2117,7 @@
     </w:p>
     <w:p>
       <w:pPr>
-        <w:pStyle w:val="ListParagraph"/>
+        <w:pStyle w:val="Odstavecseseznamem"/>
         <w:numPr>
           <w:ilvl w:val="0"/>
           <w:numId w:val="1"/>
@@ -2152,7 +2135,7 @@
     </w:p>
     <w:p>
       <w:pPr>
-        <w:pStyle w:val="ListParagraph"/>
+        <w:pStyle w:val="Odstavecseseznamem"/>
         <w:numPr>
           <w:ilvl w:val="0"/>
           <w:numId w:val="1"/>
@@ -2165,13 +2148,12 @@
         <w:rPr>
           <w:lang w:val="en-US"/>
         </w:rPr>
-        <w:lastRenderedPageBreak/>
         <w:t>generations: 60</w:t>
       </w:r>
     </w:p>
     <w:p>
       <w:pPr>
-        <w:pStyle w:val="ListParagraph"/>
+        <w:pStyle w:val="Odstavecseseznamem"/>
         <w:numPr>
           <w:ilvl w:val="0"/>
           <w:numId w:val="1"/>
@@ -2189,7 +2171,7 @@
     </w:p>
     <w:p>
       <w:pPr>
-        <w:pStyle w:val="ListParagraph"/>
+        <w:pStyle w:val="Odstavecseseznamem"/>
         <w:numPr>
           <w:ilvl w:val="0"/>
           <w:numId w:val="1"/>
@@ -2207,7 +2189,7 @@
     </w:p>
     <w:p>
       <w:pPr>
-        <w:pStyle w:val="ListParagraph"/>
+        <w:pStyle w:val="Odstavecseseznamem"/>
         <w:numPr>
           <w:ilvl w:val="0"/>
           <w:numId w:val="1"/>
@@ -2225,7 +2207,7 @@
     </w:p>
     <w:p>
       <w:pPr>
-        <w:pStyle w:val="ListParagraph"/>
+        <w:pStyle w:val="Odstavecseseznamem"/>
         <w:numPr>
           <w:ilvl w:val="0"/>
           <w:numId w:val="1"/>
@@ -2243,7 +2225,7 @@
     </w:p>
     <w:p>
       <w:pPr>
-        <w:pStyle w:val="Heading2"/>
+        <w:pStyle w:val="Nadpis2"/>
         <w:rPr>
           <w:lang w:val="en-US"/>
         </w:rPr>
@@ -2253,6 +2235,7 @@
         <w:rPr>
           <w:lang w:val="en-US"/>
         </w:rPr>
+        <w:lastRenderedPageBreak/>
         <w:t>Results and Evaluation</w:t>
       </w:r>
       <w:bookmarkEnd w:id="13"/>
@@ -2272,7 +2255,7 @@
     </w:p>
     <w:p>
       <w:pPr>
-        <w:pStyle w:val="ListParagraph"/>
+        <w:pStyle w:val="Odstavecseseznamem"/>
         <w:numPr>
           <w:ilvl w:val="0"/>
           <w:numId w:val="1"/>
@@ -2290,7 +2273,7 @@
     </w:p>
     <w:p>
       <w:pPr>
-        <w:pStyle w:val="ListParagraph"/>
+        <w:pStyle w:val="Odstavecseseznamem"/>
         <w:numPr>
           <w:ilvl w:val="0"/>
           <w:numId w:val="1"/>
@@ -2321,7 +2304,7 @@
     </w:p>
     <w:p>
       <w:pPr>
-        <w:pStyle w:val="Heading2"/>
+        <w:pStyle w:val="Nadpis2"/>
         <w:rPr>
           <w:lang w:val="en-US"/>
         </w:rPr>
@@ -2350,7 +2333,7 @@
     </w:p>
     <w:p>
       <w:pPr>
-        <w:pStyle w:val="Heading1"/>
+        <w:pStyle w:val="Nadpis1"/>
         <w:rPr>
           <w:lang w:val="en-US"/>
         </w:rPr>
@@ -2366,7 +2349,1515 @@
     </w:p>
     <w:p>
       <w:pPr>
-        <w:pStyle w:val="Heading1"/>
+        <w:pStyle w:val="Nadpis2"/>
+        <w:rPr>
+          <w:lang w:val="en-US"/>
+        </w:rPr>
+      </w:pPr>
+      <w:r>
+        <w:rPr>
+          <w:lang w:val="en-US"/>
+        </w:rPr>
+        <w:t>Objective</w:t>
+      </w:r>
+    </w:p>
+    <w:p>
+      <w:r>
+        <w:rPr>
+          <w:lang w:val="en-US"/>
+        </w:rPr>
+        <w:t xml:space="preserve">The goal of Task </w:t>
+      </w:r>
+      <w:r>
+        <w:rPr>
+          <w:lang w:val="en-US"/>
+        </w:rPr>
+        <w:t xml:space="preserve">3 is </w:t>
+      </w:r>
+      <w:r>
+        <w:t xml:space="preserve">to </w:t>
+      </w:r>
+      <w:proofErr w:type="spellStart"/>
+      <w:r>
+        <w:t>see</w:t>
+      </w:r>
+      <w:proofErr w:type="spellEnd"/>
+      <w:r>
+        <w:t xml:space="preserve"> </w:t>
+      </w:r>
+      <w:proofErr w:type="spellStart"/>
+      <w:r>
+        <w:t>how</w:t>
+      </w:r>
+      <w:proofErr w:type="spellEnd"/>
+      <w:r>
+        <w:t xml:space="preserve"> </w:t>
+      </w:r>
+      <w:proofErr w:type="spellStart"/>
+      <w:r>
+        <w:t>fast</w:t>
+      </w:r>
+      <w:proofErr w:type="spellEnd"/>
+      <w:r>
+        <w:t xml:space="preserve"> these </w:t>
+      </w:r>
+      <w:proofErr w:type="spellStart"/>
+      <w:r>
+        <w:t>algorithms</w:t>
+      </w:r>
+      <w:proofErr w:type="spellEnd"/>
+      <w:r>
+        <w:t xml:space="preserve"> </w:t>
+      </w:r>
+      <w:proofErr w:type="spellStart"/>
+      <w:r>
+        <w:t>complete</w:t>
+      </w:r>
+      <w:proofErr w:type="spellEnd"/>
+      <w:r>
+        <w:t xml:space="preserve"> </w:t>
+      </w:r>
+      <w:proofErr w:type="spellStart"/>
+      <w:r>
+        <w:t>large</w:t>
+      </w:r>
+      <w:proofErr w:type="spellEnd"/>
+      <w:r>
+        <w:t xml:space="preserve"> matrix </w:t>
+      </w:r>
+      <w:proofErr w:type="spellStart"/>
+      <w:r>
+        <w:t>multiplication</w:t>
+      </w:r>
+      <w:proofErr w:type="spellEnd"/>
+      <w:r>
+        <w:t xml:space="preserve">, in case </w:t>
+      </w:r>
+      <w:proofErr w:type="spellStart"/>
+      <w:r>
+        <w:t>of</w:t>
+      </w:r>
+      <w:proofErr w:type="spellEnd"/>
+      <w:r>
+        <w:t xml:space="preserve"> </w:t>
+      </w:r>
+      <w:proofErr w:type="spellStart"/>
+      <w:r>
+        <w:t>only</w:t>
+      </w:r>
+      <w:proofErr w:type="spellEnd"/>
+      <w:r>
+        <w:t xml:space="preserve"> 1 node, 3 </w:t>
+      </w:r>
+      <w:proofErr w:type="spellStart"/>
+      <w:r>
+        <w:t>nodes</w:t>
+      </w:r>
+      <w:proofErr w:type="spellEnd"/>
+      <w:r>
+        <w:t xml:space="preserve">, 6 </w:t>
+      </w:r>
+      <w:proofErr w:type="spellStart"/>
+      <w:r>
+        <w:t>nodes</w:t>
+      </w:r>
+      <w:proofErr w:type="spellEnd"/>
+      <w:r>
+        <w:t xml:space="preserve">, 9 </w:t>
+      </w:r>
+      <w:proofErr w:type="spellStart"/>
+      <w:r>
+        <w:t>nodes</w:t>
+      </w:r>
+      <w:proofErr w:type="spellEnd"/>
+      <w:r>
+        <w:t xml:space="preserve"> in a network </w:t>
+      </w:r>
+      <w:proofErr w:type="spellStart"/>
+      <w:r>
+        <w:t>if</w:t>
+      </w:r>
+      <w:proofErr w:type="spellEnd"/>
+      <w:r>
+        <w:t xml:space="preserve"> </w:t>
+      </w:r>
+      <w:proofErr w:type="spellStart"/>
+      <w:r>
+        <w:t>RaspberryPis</w:t>
+      </w:r>
+      <w:proofErr w:type="spellEnd"/>
+      <w:r>
+        <w:t xml:space="preserve">. To </w:t>
+      </w:r>
+      <w:proofErr w:type="spellStart"/>
+      <w:r>
+        <w:t>perform</w:t>
+      </w:r>
+      <w:proofErr w:type="spellEnd"/>
+      <w:r>
+        <w:t xml:space="preserve"> </w:t>
+      </w:r>
+      <w:proofErr w:type="spellStart"/>
+      <w:r>
+        <w:t>the</w:t>
+      </w:r>
+      <w:proofErr w:type="spellEnd"/>
+      <w:r>
+        <w:rPr>
+          <w:lang w:val="en-GB"/>
+        </w:rPr>
+        <w:t xml:space="preserve"> multiplication, we use </w:t>
+      </w:r>
+      <w:proofErr w:type="spellStart"/>
+      <w:r>
+        <w:t>r</w:t>
+      </w:r>
+      <w:r>
+        <w:t>egular</w:t>
+      </w:r>
+      <w:proofErr w:type="spellEnd"/>
+      <w:r>
+        <w:t xml:space="preserve"> matrix </w:t>
+      </w:r>
+      <w:proofErr w:type="spellStart"/>
+      <w:r>
+        <w:t>multiplication</w:t>
+      </w:r>
+      <w:proofErr w:type="spellEnd"/>
+      <w:r>
+        <w:t xml:space="preserve"> </w:t>
+      </w:r>
+      <w:proofErr w:type="spellStart"/>
+      <w:r>
+        <w:t>without</w:t>
+      </w:r>
+      <w:proofErr w:type="spellEnd"/>
+      <w:r>
+        <w:t xml:space="preserve"> </w:t>
+      </w:r>
+      <w:proofErr w:type="spellStart"/>
+      <w:r>
+        <w:t>an</w:t>
+      </w:r>
+      <w:r>
+        <w:t>y</w:t>
+      </w:r>
+      <w:proofErr w:type="spellEnd"/>
+      <w:r>
+        <w:t xml:space="preserve"> </w:t>
+      </w:r>
+      <w:proofErr w:type="spellStart"/>
+      <w:r>
+        <w:t>additional</w:t>
+      </w:r>
+      <w:proofErr w:type="spellEnd"/>
+      <w:r>
+        <w:t xml:space="preserve"> </w:t>
+      </w:r>
+      <w:proofErr w:type="spellStart"/>
+      <w:r>
+        <w:t>parallelization</w:t>
+      </w:r>
+      <w:proofErr w:type="spellEnd"/>
+      <w:r>
+        <w:t xml:space="preserve"> </w:t>
+      </w:r>
+      <w:proofErr w:type="spellStart"/>
+      <w:r>
+        <w:t>and</w:t>
+      </w:r>
+      <w:proofErr w:type="spellEnd"/>
+      <w:r>
+        <w:t xml:space="preserve"> </w:t>
+      </w:r>
+      <w:proofErr w:type="spellStart"/>
+      <w:r>
+        <w:t>distributed</w:t>
+      </w:r>
+      <w:proofErr w:type="spellEnd"/>
+      <w:r>
+        <w:t xml:space="preserve"> matrix </w:t>
+      </w:r>
+      <w:proofErr w:type="spellStart"/>
+      <w:r>
+        <w:t>multiplication</w:t>
+      </w:r>
+      <w:proofErr w:type="spellEnd"/>
+      <w:r>
+        <w:t xml:space="preserve">. </w:t>
+      </w:r>
+      <w:proofErr w:type="spellStart"/>
+      <w:r>
+        <w:t>The</w:t>
+      </w:r>
+      <w:proofErr w:type="spellEnd"/>
+      <w:r>
+        <w:t xml:space="preserve"> </w:t>
+      </w:r>
+      <w:proofErr w:type="spellStart"/>
+      <w:r>
+        <w:t>Block</w:t>
+      </w:r>
+      <w:proofErr w:type="spellEnd"/>
+      <w:r>
+        <w:t xml:space="preserve"> matrix </w:t>
+      </w:r>
+      <w:proofErr w:type="spellStart"/>
+      <w:r>
+        <w:t>multiplication</w:t>
+      </w:r>
+      <w:proofErr w:type="spellEnd"/>
+      <w:r>
+        <w:t xml:space="preserve"> </w:t>
+      </w:r>
+      <w:proofErr w:type="spellStart"/>
+      <w:r>
+        <w:t>is</w:t>
+      </w:r>
+      <w:proofErr w:type="spellEnd"/>
+      <w:r>
+        <w:t xml:space="preserve"> </w:t>
+      </w:r>
+      <w:proofErr w:type="spellStart"/>
+      <w:r>
+        <w:t>performed</w:t>
+      </w:r>
+      <w:proofErr w:type="spellEnd"/>
+      <w:r>
+        <w:t xml:space="preserve"> on multiple (3, 6 </w:t>
+      </w:r>
+      <w:proofErr w:type="spellStart"/>
+      <w:r>
+        <w:t>and</w:t>
+      </w:r>
+      <w:proofErr w:type="spellEnd"/>
+      <w:r>
+        <w:t xml:space="preserve"> 9) </w:t>
+      </w:r>
+      <w:proofErr w:type="spellStart"/>
+      <w:r>
+        <w:t>nodes</w:t>
+      </w:r>
+      <w:proofErr w:type="spellEnd"/>
+      <w:r>
+        <w:t xml:space="preserve"> </w:t>
+      </w:r>
+      <w:proofErr w:type="spellStart"/>
+      <w:r>
+        <w:t>at</w:t>
+      </w:r>
+      <w:proofErr w:type="spellEnd"/>
+      <w:r>
+        <w:t xml:space="preserve"> </w:t>
+      </w:r>
+      <w:proofErr w:type="spellStart"/>
+      <w:r>
+        <w:t>the</w:t>
+      </w:r>
+      <w:proofErr w:type="spellEnd"/>
+      <w:r>
+        <w:t xml:space="preserve"> </w:t>
+      </w:r>
+      <w:proofErr w:type="spellStart"/>
+      <w:r>
+        <w:t>same</w:t>
+      </w:r>
+      <w:proofErr w:type="spellEnd"/>
+      <w:r>
+        <w:t xml:space="preserve"> </w:t>
+      </w:r>
+      <w:proofErr w:type="spellStart"/>
+      <w:r>
+        <w:t>time</w:t>
+      </w:r>
+      <w:proofErr w:type="spellEnd"/>
+      <w:r>
+        <w:t xml:space="preserve"> by </w:t>
+      </w:r>
+      <w:proofErr w:type="spellStart"/>
+      <w:r>
+        <w:t>using</w:t>
+      </w:r>
+      <w:proofErr w:type="spellEnd"/>
+      <w:r>
+        <w:t xml:space="preserve"> </w:t>
+      </w:r>
+      <w:proofErr w:type="spellStart"/>
+      <w:r>
+        <w:t>threading</w:t>
+      </w:r>
+      <w:proofErr w:type="spellEnd"/>
+      <w:r>
+        <w:t>.</w:t>
+      </w:r>
+    </w:p>
+    <w:p>
+      <w:pPr>
+        <w:pStyle w:val="Nadpis2"/>
+        <w:rPr>
+          <w:lang w:val="en-US"/>
+        </w:rPr>
+      </w:pPr>
+      <w:r>
+        <w:rPr>
+          <w:lang w:val="en-US"/>
+        </w:rPr>
+        <w:t>Preparation for measurements</w:t>
+      </w:r>
+    </w:p>
+    <w:p>
+      <w:pPr>
+        <w:rPr>
+          <w:lang w:val="en-US"/>
+        </w:rPr>
+      </w:pPr>
+      <w:r>
+        <w:rPr>
+          <w:lang w:val="en-US"/>
+        </w:rPr>
+        <w:t xml:space="preserve">To measure the performance of each matrix multiplication method, we must write scripts for the server and client. In this case, the client node </w:t>
+      </w:r>
+      <w:r>
+        <w:rPr>
+          <w:lang w:val="en-US"/>
+        </w:rPr>
+        <w:t xml:space="preserve">is going to perform all calculations, and the </w:t>
+      </w:r>
+      <w:r>
+        <w:rPr>
+          <w:lang w:val="en-US"/>
+        </w:rPr>
+        <w:t xml:space="preserve">server(s) </w:t>
+      </w:r>
+      <w:r>
+        <w:rPr>
+          <w:lang w:val="en-US"/>
+        </w:rPr>
+        <w:t>are going to perfor</w:t>
+      </w:r>
+      <w:r>
+        <w:rPr>
+          <w:lang w:val="en-US"/>
+        </w:rPr>
+        <w:t>m the smaller calculations. There will always only be one client node and one or several server nodes running at a given time.</w:t>
+      </w:r>
+    </w:p>
+    <w:p>
+      <w:pPr>
+        <w:pStyle w:val="Nadpis2"/>
+        <w:rPr>
+          <w:sz w:val="28"/>
+          <w:lang w:val="en-US"/>
+        </w:rPr>
+      </w:pPr>
+      <w:r>
+        <w:rPr>
+          <w:sz w:val="28"/>
+          <w:lang w:val="en-US"/>
+        </w:rPr>
+        <w:t>Matrix Multiplication</w:t>
+      </w:r>
+    </w:p>
+    <w:p>
+      <w:pPr>
+        <w:rPr>
+          <w:lang w:val="en-US"/>
+        </w:rPr>
+      </w:pPr>
+      <w:r>
+        <w:rPr>
+          <w:lang w:val="en-US"/>
+        </w:rPr>
+        <w:t xml:space="preserve">For the </w:t>
+      </w:r>
+      <w:r>
+        <w:rPr>
+          <w:lang w:val="en-US"/>
+        </w:rPr>
+        <w:t xml:space="preserve">matrix multiplication itself, the client will be performing the regular, non-parallelized matrix multiplication. This is to be the most basic, non-optimized matrix multiplication code possible. </w:t>
+      </w:r>
+    </w:p>
+    <w:p>
+      <w:pPr>
+        <w:rPr>
+          <w:lang w:val="en-US"/>
+        </w:rPr>
+      </w:pPr>
+      <w:r>
+        <w:rPr>
+          <w:lang w:val="en-US"/>
+        </w:rPr>
+        <w:lastRenderedPageBreak/>
+        <w:t xml:space="preserve">For the distributed matrix multiplication, we will use the Block matrix multiplication, which will divide the matrix into smaller blocks and pass it to the server nodes, which will then perform the smaller matrix multiplications in parallel. </w:t>
+      </w:r>
+    </w:p>
+    <w:p>
+      <w:pPr>
+        <w:pStyle w:val="Nadpis2"/>
+        <w:rPr>
+          <w:lang w:val="en-US"/>
+        </w:rPr>
+      </w:pPr>
+      <w:r>
+        <w:rPr>
+          <w:lang w:val="en-US"/>
+        </w:rPr>
+        <w:t xml:space="preserve">Measurement and </w:t>
+      </w:r>
+      <w:r>
+        <w:rPr>
+          <w:lang w:val="en-US"/>
+        </w:rPr>
+        <w:t>Expected Results</w:t>
+      </w:r>
+    </w:p>
+    <w:p>
+      <w:pPr>
+        <w:rPr>
+          <w:lang w:val="en-US"/>
+        </w:rPr>
+      </w:pPr>
+      <w:r>
+        <w:rPr>
+          <w:lang w:val="en-US"/>
+        </w:rPr>
+        <w:t xml:space="preserve">We will perform matrix multiplications on matrices of the sizes 100 x 100, 200 x 200 and 400 x 400 on networks with 1 node (no parallelization), 3 nodes, 6 nodes and 9 nodes. The small matrix sizes are for the sake of time, due to the non-parallelized multiplication being expected to take longer than 5 minutes for larger matrices.  </w:t>
+      </w:r>
+    </w:p>
+    <w:p>
+      <w:pPr>
+        <w:rPr>
+          <w:lang w:val="en-US"/>
+        </w:rPr>
+      </w:pPr>
+      <w:r>
+        <w:rPr>
+          <w:lang w:val="en-US"/>
+        </w:rPr>
+        <w:t xml:space="preserve">We are going to measure the time of each number of nodes for each size of the matrix, giving us 12 measurements. The larger the matrix, the longer the time it takes to finish the multiplication will be, but it is expected that the time for each multiplication will decrease as the amount of nodes increases. The differences between the measurements of time it takes to finish the multiplications with different numbers of nodes is also expected to grow. </w:t>
+      </w:r>
+    </w:p>
+    <w:p>
+      <w:pPr>
+        <w:pStyle w:val="Nadpis2"/>
+        <w:rPr>
+          <w:lang w:val="en-US"/>
+        </w:rPr>
+      </w:pPr>
+      <w:r>
+        <w:rPr>
+          <w:lang w:val="en-US"/>
+        </w:rPr>
+        <w:t>Results and Evaluation</w:t>
+      </w:r>
+    </w:p>
+    <w:p>
+      <w:pPr>
+        <w:rPr>
+          <w:lang w:val="en-US"/>
+        </w:rPr>
+      </w:pPr>
+      <w:r>
+        <w:rPr>
+          <w:lang w:val="en-US"/>
+        </w:rPr>
+        <w:t xml:space="preserve">As expected, from the measured results we can see that as the number of nodes, or parallel processes increases, the multiplication gets more efficient. While the difference is obsolete in smaller matrices, such as 100 x 100, as matrix size increases, the </w:t>
+      </w:r>
+      <w:r>
+        <w:rPr>
+          <w:lang w:val="en-US"/>
+        </w:rPr>
+        <w:t xml:space="preserve">difference becomes much more noticeable. </w:t>
+      </w:r>
+    </w:p>
+    <w:p>
+      <w:pPr>
+        <w:rPr>
+          <w:lang w:val="en-US"/>
+        </w:rPr>
+      </w:pPr>
+    </w:p>
+    <w:p>
+      <w:pPr>
+        <w:pStyle w:val="Nadpis2"/>
+        <w:rPr>
+          <w:lang w:val="en-US"/>
+        </w:rPr>
+      </w:pPr>
+      <w:r>
+        <w:rPr>
+          <w:sz w:val="26"/>
+          <w:lang w:val="en-US"/>
+        </w:rPr>
+        <w:t xml:space="preserve">Visualization of </w:t>
+      </w:r>
+      <w:r>
+        <w:rPr>
+          <w:sz w:val="26"/>
+          <w:lang w:val="en-US"/>
+        </w:rPr>
+        <w:t xml:space="preserve">the </w:t>
+      </w:r>
+      <w:r>
+        <w:rPr>
+          <w:sz w:val="26"/>
+          <w:lang w:val="en-US"/>
+        </w:rPr>
+        <w:t>measurements</w:t>
+      </w:r>
+      <w:r>
+        <w:rPr>
+          <w:sz w:val="26"/>
+          <w:lang w:val="en-US"/>
+        </w:rPr>
+        <w:t xml:space="preserve"> of</w:t>
+      </w:r>
+      <w:r>
+        <w:rPr>
+          <w:sz w:val="26"/>
+          <w:lang w:val="en-US"/>
+        </w:rPr>
+        <w:t xml:space="preserve"> </w:t>
+      </w:r>
+      <w:r>
+        <w:rPr>
+          <w:sz w:val="26"/>
+          <w:lang w:val="en-US"/>
+        </w:rPr>
+        <w:t>time for each matrix and number of nodes</w:t>
+      </w:r>
+    </w:p>
+    <w:p>
+      <w:pPr>
+        <w:rPr>
+          <w:lang w:val="en-US"/>
+        </w:rPr>
+      </w:pPr>
+      <w:r>
+        <w:rPr>
+          <w:noProof/>
+          <w:lang w:eastAsia="cs-CZ"/>
+        </w:rPr>
+        <w:drawing>
+          <wp:inline distT="0" distB="0" distL="0" distR="0">
+            <wp:extent cx="5471160" cy="2941320"/>
+            <wp:effectExtent l="0" t="0" r="0" b="0"/>
+            <wp:docPr id="2" name="Graf 1"/>
+            <wp:cNvGraphicFramePr/>
+            <a:graphic xmlns:a="http://schemas.openxmlformats.org/drawingml/2006/main">
+              <a:graphicData uri="http://schemas.openxmlformats.org/drawingml/2006/chart">
+                <c:chart xmlns:c="http://schemas.openxmlformats.org/drawingml/2006/chart" xmlns:r="http://schemas.openxmlformats.org/officeDocument/2006/relationships" r:id="rId7"/>
+              </a:graphicData>
+            </a:graphic>
+          </wp:inline>
+        </w:drawing>
+      </w:r>
+    </w:p>
+    <w:p>
+      <w:pPr>
+        <w:pStyle w:val="Nadpis2"/>
+        <w:rPr>
+          <w:lang w:val="en-US"/>
+        </w:rPr>
+      </w:pPr>
+      <w:r>
+        <w:rPr>
+          <w:sz w:val="26"/>
+          <w:lang w:val="en-US"/>
+        </w:rPr>
+        <w:lastRenderedPageBreak/>
+        <w:t xml:space="preserve">Table with exact </w:t>
+      </w:r>
+      <w:r>
+        <w:rPr>
+          <w:sz w:val="26"/>
+          <w:lang w:val="en-US"/>
+        </w:rPr>
+        <w:t>measurements of time for each matrix and number of nodes</w:t>
+      </w:r>
+    </w:p>
+    <w:tbl>
+      <w:tblPr>
+        <w:tblStyle w:val="Svtlstnovnzvraznn4"/>
+        <w:tblW w:w="9230" w:type="dxa"/>
+        <w:jc w:val="center"/>
+        <w:tblLook w:val="04A0"/>
+      </w:tblPr>
+      <w:tblGrid>
+        <w:gridCol w:w="2441"/>
+        <w:gridCol w:w="2131"/>
+        <w:gridCol w:w="2403"/>
+        <w:gridCol w:w="2255"/>
+      </w:tblGrid>
+      <w:tr>
+        <w:trPr>
+          <w:cnfStyle w:val="100000000000"/>
+          <w:trHeight w:val="331"/>
+          <w:jc w:val="center"/>
+        </w:trPr>
+        <w:tc>
+          <w:tcPr>
+            <w:cnfStyle w:val="001000000000"/>
+            <w:tcW w:w="2441" w:type="dxa"/>
+            <w:noWrap/>
+            <w:hideMark/>
+          </w:tcPr>
+          <w:p>
+            <w:pPr>
+              <w:rPr>
+                <w:rFonts w:ascii="Calibri" w:eastAsia="Times New Roman" w:hAnsi="Calibri" w:cs="Calibri"/>
+                <w:color w:val="000000"/>
+                <w:kern w:val="0"/>
+                <w:sz w:val="28"/>
+                <w:szCs w:val="22"/>
+                <w:lang w:eastAsia="cs-CZ"/>
+              </w:rPr>
+            </w:pPr>
+          </w:p>
+        </w:tc>
+        <w:tc>
+          <w:tcPr>
+            <w:tcW w:w="2131" w:type="dxa"/>
+            <w:noWrap/>
+            <w:hideMark/>
+          </w:tcPr>
+          <w:p>
+            <w:pPr>
+              <w:jc w:val="center"/>
+              <w:cnfStyle w:val="100000000000"/>
+              <w:rPr>
+                <w:rFonts w:ascii="Calibri" w:eastAsia="Times New Roman" w:hAnsi="Calibri" w:cs="Calibri"/>
+                <w:color w:val="000000"/>
+                <w:kern w:val="0"/>
+                <w:sz w:val="28"/>
+                <w:szCs w:val="22"/>
+                <w:lang w:eastAsia="cs-CZ"/>
+              </w:rPr>
+            </w:pPr>
+            <w:r>
+              <w:rPr>
+                <w:rFonts w:ascii="Calibri" w:eastAsia="Times New Roman" w:hAnsi="Calibri" w:cs="Calibri"/>
+                <w:color w:val="000000"/>
+                <w:kern w:val="0"/>
+                <w:sz w:val="28"/>
+                <w:szCs w:val="22"/>
+                <w:lang w:eastAsia="cs-CZ"/>
+              </w:rPr>
+              <w:t>100 x 100</w:t>
+            </w:r>
+          </w:p>
+        </w:tc>
+        <w:tc>
+          <w:tcPr>
+            <w:tcW w:w="2403" w:type="dxa"/>
+            <w:noWrap/>
+            <w:hideMark/>
+          </w:tcPr>
+          <w:p>
+            <w:pPr>
+              <w:jc w:val="center"/>
+              <w:cnfStyle w:val="100000000000"/>
+              <w:rPr>
+                <w:rFonts w:ascii="Calibri" w:eastAsia="Times New Roman" w:hAnsi="Calibri" w:cs="Calibri"/>
+                <w:color w:val="000000"/>
+                <w:kern w:val="0"/>
+                <w:sz w:val="28"/>
+                <w:szCs w:val="22"/>
+                <w:lang w:eastAsia="cs-CZ"/>
+              </w:rPr>
+            </w:pPr>
+            <w:r>
+              <w:rPr>
+                <w:rFonts w:ascii="Calibri" w:eastAsia="Times New Roman" w:hAnsi="Calibri" w:cs="Calibri"/>
+                <w:color w:val="000000"/>
+                <w:kern w:val="0"/>
+                <w:sz w:val="28"/>
+                <w:szCs w:val="22"/>
+                <w:lang w:eastAsia="cs-CZ"/>
+              </w:rPr>
+              <w:t>200 x 200</w:t>
+            </w:r>
+          </w:p>
+        </w:tc>
+        <w:tc>
+          <w:tcPr>
+            <w:tcW w:w="2255" w:type="dxa"/>
+            <w:noWrap/>
+            <w:hideMark/>
+          </w:tcPr>
+          <w:p>
+            <w:pPr>
+              <w:jc w:val="center"/>
+              <w:cnfStyle w:val="100000000000"/>
+              <w:rPr>
+                <w:rFonts w:ascii="Calibri" w:eastAsia="Times New Roman" w:hAnsi="Calibri" w:cs="Calibri"/>
+                <w:color w:val="000000"/>
+                <w:kern w:val="0"/>
+                <w:sz w:val="28"/>
+                <w:szCs w:val="22"/>
+                <w:lang w:eastAsia="cs-CZ"/>
+              </w:rPr>
+            </w:pPr>
+            <w:r>
+              <w:rPr>
+                <w:rFonts w:ascii="Calibri" w:eastAsia="Times New Roman" w:hAnsi="Calibri" w:cs="Calibri"/>
+                <w:color w:val="000000"/>
+                <w:kern w:val="0"/>
+                <w:sz w:val="28"/>
+                <w:szCs w:val="22"/>
+                <w:lang w:eastAsia="cs-CZ"/>
+              </w:rPr>
+              <w:t>400 x 400</w:t>
+            </w:r>
+          </w:p>
+        </w:tc>
+      </w:tr>
+      <w:tr>
+        <w:trPr>
+          <w:cnfStyle w:val="000000100000"/>
+          <w:trHeight w:val="331"/>
+          <w:jc w:val="center"/>
+        </w:trPr>
+        <w:tc>
+          <w:tcPr>
+            <w:cnfStyle w:val="001000000000"/>
+            <w:tcW w:w="2441" w:type="dxa"/>
+            <w:noWrap/>
+            <w:hideMark/>
+          </w:tcPr>
+          <w:p>
+            <w:pPr>
+              <w:jc w:val="center"/>
+              <w:rPr>
+                <w:rFonts w:ascii="Calibri" w:eastAsia="Times New Roman" w:hAnsi="Calibri" w:cs="Calibri"/>
+                <w:color w:val="000000"/>
+                <w:kern w:val="0"/>
+                <w:sz w:val="28"/>
+                <w:szCs w:val="22"/>
+                <w:lang w:eastAsia="cs-CZ"/>
+              </w:rPr>
+            </w:pPr>
+            <w:r>
+              <w:rPr>
+                <w:rFonts w:ascii="Calibri" w:eastAsia="Times New Roman" w:hAnsi="Calibri" w:cs="Calibri"/>
+                <w:color w:val="000000"/>
+                <w:kern w:val="0"/>
+                <w:sz w:val="28"/>
+                <w:szCs w:val="22"/>
+                <w:lang w:eastAsia="cs-CZ"/>
+              </w:rPr>
+              <w:t>1 node</w:t>
+            </w:r>
+          </w:p>
+        </w:tc>
+        <w:tc>
+          <w:tcPr>
+            <w:tcW w:w="2131" w:type="dxa"/>
+            <w:noWrap/>
+            <w:hideMark/>
+          </w:tcPr>
+          <w:p>
+            <w:pPr>
+              <w:jc w:val="center"/>
+              <w:cnfStyle w:val="000000100000"/>
+              <w:rPr>
+                <w:rFonts w:ascii="Calibri" w:eastAsia="Times New Roman" w:hAnsi="Calibri" w:cs="Calibri"/>
+                <w:color w:val="000000"/>
+                <w:kern w:val="0"/>
+                <w:sz w:val="28"/>
+                <w:szCs w:val="22"/>
+                <w:lang w:eastAsia="cs-CZ"/>
+              </w:rPr>
+            </w:pPr>
+            <w:r>
+              <w:rPr>
+                <w:rFonts w:ascii="Calibri" w:eastAsia="Times New Roman" w:hAnsi="Calibri" w:cs="Calibri"/>
+                <w:color w:val="000000"/>
+                <w:kern w:val="0"/>
+                <w:sz w:val="28"/>
+                <w:szCs w:val="22"/>
+                <w:lang w:eastAsia="cs-CZ"/>
+              </w:rPr>
+              <w:t>2.335</w:t>
+            </w:r>
+            <w:r>
+              <w:rPr>
+                <w:rFonts w:ascii="Calibri" w:eastAsia="Times New Roman" w:hAnsi="Calibri" w:cs="Calibri"/>
+                <w:color w:val="000000"/>
+                <w:kern w:val="0"/>
+                <w:sz w:val="28"/>
+                <w:szCs w:val="22"/>
+                <w:lang w:eastAsia="cs-CZ"/>
+              </w:rPr>
+              <w:t>s</w:t>
+            </w:r>
+          </w:p>
+        </w:tc>
+        <w:tc>
+          <w:tcPr>
+            <w:tcW w:w="2403" w:type="dxa"/>
+            <w:noWrap/>
+            <w:hideMark/>
+          </w:tcPr>
+          <w:p>
+            <w:pPr>
+              <w:jc w:val="center"/>
+              <w:cnfStyle w:val="000000100000"/>
+              <w:rPr>
+                <w:rFonts w:ascii="Calibri" w:eastAsia="Times New Roman" w:hAnsi="Calibri" w:cs="Calibri"/>
+                <w:color w:val="000000"/>
+                <w:kern w:val="0"/>
+                <w:sz w:val="28"/>
+                <w:szCs w:val="22"/>
+                <w:lang w:eastAsia="cs-CZ"/>
+              </w:rPr>
+            </w:pPr>
+            <w:r>
+              <w:rPr>
+                <w:rFonts w:ascii="Calibri" w:eastAsia="Times New Roman" w:hAnsi="Calibri" w:cs="Calibri"/>
+                <w:color w:val="000000"/>
+                <w:kern w:val="0"/>
+                <w:sz w:val="28"/>
+                <w:szCs w:val="22"/>
+                <w:lang w:eastAsia="cs-CZ"/>
+              </w:rPr>
+              <w:t>17.35</w:t>
+            </w:r>
+            <w:r>
+              <w:rPr>
+                <w:rFonts w:ascii="Calibri" w:eastAsia="Times New Roman" w:hAnsi="Calibri" w:cs="Calibri"/>
+                <w:color w:val="000000"/>
+                <w:kern w:val="0"/>
+                <w:sz w:val="28"/>
+                <w:szCs w:val="22"/>
+                <w:lang w:eastAsia="cs-CZ"/>
+              </w:rPr>
+              <w:t>s</w:t>
+            </w:r>
+          </w:p>
+        </w:tc>
+        <w:tc>
+          <w:tcPr>
+            <w:tcW w:w="2255" w:type="dxa"/>
+            <w:noWrap/>
+            <w:hideMark/>
+          </w:tcPr>
+          <w:p>
+            <w:pPr>
+              <w:jc w:val="center"/>
+              <w:cnfStyle w:val="000000100000"/>
+              <w:rPr>
+                <w:rFonts w:ascii="Calibri" w:eastAsia="Times New Roman" w:hAnsi="Calibri" w:cs="Calibri"/>
+                <w:color w:val="000000"/>
+                <w:kern w:val="0"/>
+                <w:sz w:val="28"/>
+                <w:szCs w:val="22"/>
+                <w:lang w:eastAsia="cs-CZ"/>
+              </w:rPr>
+            </w:pPr>
+            <w:r>
+              <w:rPr>
+                <w:rFonts w:ascii="Calibri" w:eastAsia="Times New Roman" w:hAnsi="Calibri" w:cs="Calibri"/>
+                <w:color w:val="000000"/>
+                <w:kern w:val="0"/>
+                <w:sz w:val="28"/>
+                <w:szCs w:val="22"/>
+                <w:lang w:eastAsia="cs-CZ"/>
+              </w:rPr>
+              <w:t>140.859</w:t>
+            </w:r>
+            <w:r>
+              <w:rPr>
+                <w:rFonts w:ascii="Calibri" w:eastAsia="Times New Roman" w:hAnsi="Calibri" w:cs="Calibri"/>
+                <w:color w:val="000000"/>
+                <w:kern w:val="0"/>
+                <w:sz w:val="28"/>
+                <w:szCs w:val="22"/>
+                <w:lang w:eastAsia="cs-CZ"/>
+              </w:rPr>
+              <w:t>s</w:t>
+            </w:r>
+          </w:p>
+        </w:tc>
+      </w:tr>
+      <w:tr>
+        <w:trPr>
+          <w:trHeight w:val="331"/>
+          <w:jc w:val="center"/>
+        </w:trPr>
+        <w:tc>
+          <w:tcPr>
+            <w:cnfStyle w:val="001000000000"/>
+            <w:tcW w:w="2441" w:type="dxa"/>
+            <w:noWrap/>
+            <w:hideMark/>
+          </w:tcPr>
+          <w:p>
+            <w:pPr>
+              <w:jc w:val="center"/>
+              <w:rPr>
+                <w:rFonts w:ascii="Calibri" w:eastAsia="Times New Roman" w:hAnsi="Calibri" w:cs="Calibri"/>
+                <w:color w:val="000000"/>
+                <w:kern w:val="0"/>
+                <w:sz w:val="28"/>
+                <w:szCs w:val="22"/>
+                <w:lang w:eastAsia="cs-CZ"/>
+              </w:rPr>
+            </w:pPr>
+            <w:r>
+              <w:rPr>
+                <w:rFonts w:ascii="Calibri" w:eastAsia="Times New Roman" w:hAnsi="Calibri" w:cs="Calibri"/>
+                <w:color w:val="000000"/>
+                <w:kern w:val="0"/>
+                <w:sz w:val="28"/>
+                <w:szCs w:val="22"/>
+                <w:lang w:eastAsia="cs-CZ"/>
+              </w:rPr>
+              <w:t xml:space="preserve">3 </w:t>
+            </w:r>
+            <w:proofErr w:type="spellStart"/>
+            <w:r>
+              <w:rPr>
+                <w:rFonts w:ascii="Calibri" w:eastAsia="Times New Roman" w:hAnsi="Calibri" w:cs="Calibri"/>
+                <w:color w:val="000000"/>
+                <w:kern w:val="0"/>
+                <w:sz w:val="28"/>
+                <w:szCs w:val="22"/>
+                <w:lang w:eastAsia="cs-CZ"/>
+              </w:rPr>
+              <w:t>nodes</w:t>
+            </w:r>
+            <w:proofErr w:type="spellEnd"/>
+          </w:p>
+        </w:tc>
+        <w:tc>
+          <w:tcPr>
+            <w:tcW w:w="2131" w:type="dxa"/>
+            <w:noWrap/>
+            <w:hideMark/>
+          </w:tcPr>
+          <w:p>
+            <w:pPr>
+              <w:jc w:val="center"/>
+              <w:cnfStyle w:val="000000000000"/>
+              <w:rPr>
+                <w:rFonts w:ascii="Calibri" w:eastAsia="Times New Roman" w:hAnsi="Calibri" w:cs="Calibri"/>
+                <w:color w:val="000000"/>
+                <w:kern w:val="0"/>
+                <w:sz w:val="28"/>
+                <w:szCs w:val="22"/>
+                <w:lang w:eastAsia="cs-CZ"/>
+              </w:rPr>
+            </w:pPr>
+            <w:r>
+              <w:rPr>
+                <w:rFonts w:ascii="Calibri" w:eastAsia="Times New Roman" w:hAnsi="Calibri" w:cs="Calibri"/>
+                <w:color w:val="000000"/>
+                <w:kern w:val="0"/>
+                <w:sz w:val="28"/>
+                <w:szCs w:val="22"/>
+                <w:lang w:eastAsia="cs-CZ"/>
+              </w:rPr>
+              <w:t>0.867</w:t>
+            </w:r>
+            <w:r>
+              <w:rPr>
+                <w:rFonts w:ascii="Calibri" w:eastAsia="Times New Roman" w:hAnsi="Calibri" w:cs="Calibri"/>
+                <w:color w:val="000000"/>
+                <w:kern w:val="0"/>
+                <w:sz w:val="28"/>
+                <w:szCs w:val="22"/>
+                <w:lang w:eastAsia="cs-CZ"/>
+              </w:rPr>
+              <w:t>s</w:t>
+            </w:r>
+          </w:p>
+        </w:tc>
+        <w:tc>
+          <w:tcPr>
+            <w:tcW w:w="2403" w:type="dxa"/>
+            <w:noWrap/>
+            <w:hideMark/>
+          </w:tcPr>
+          <w:p>
+            <w:pPr>
+              <w:jc w:val="center"/>
+              <w:cnfStyle w:val="000000000000"/>
+              <w:rPr>
+                <w:rFonts w:ascii="Calibri" w:eastAsia="Times New Roman" w:hAnsi="Calibri" w:cs="Calibri"/>
+                <w:color w:val="000000"/>
+                <w:kern w:val="0"/>
+                <w:sz w:val="28"/>
+                <w:szCs w:val="22"/>
+                <w:lang w:eastAsia="cs-CZ"/>
+              </w:rPr>
+            </w:pPr>
+            <w:r>
+              <w:rPr>
+                <w:rFonts w:ascii="Calibri" w:eastAsia="Times New Roman" w:hAnsi="Calibri" w:cs="Calibri"/>
+                <w:color w:val="000000"/>
+                <w:kern w:val="0"/>
+                <w:sz w:val="28"/>
+                <w:szCs w:val="22"/>
+                <w:lang w:eastAsia="cs-CZ"/>
+              </w:rPr>
+              <w:t>6.195</w:t>
+            </w:r>
+            <w:r>
+              <w:rPr>
+                <w:rFonts w:ascii="Calibri" w:eastAsia="Times New Roman" w:hAnsi="Calibri" w:cs="Calibri"/>
+                <w:color w:val="000000"/>
+                <w:kern w:val="0"/>
+                <w:sz w:val="28"/>
+                <w:szCs w:val="22"/>
+                <w:lang w:eastAsia="cs-CZ"/>
+              </w:rPr>
+              <w:t>s</w:t>
+            </w:r>
+          </w:p>
+        </w:tc>
+        <w:tc>
+          <w:tcPr>
+            <w:tcW w:w="2255" w:type="dxa"/>
+            <w:noWrap/>
+            <w:hideMark/>
+          </w:tcPr>
+          <w:p>
+            <w:pPr>
+              <w:jc w:val="center"/>
+              <w:cnfStyle w:val="000000000000"/>
+              <w:rPr>
+                <w:rFonts w:ascii="Calibri" w:eastAsia="Times New Roman" w:hAnsi="Calibri" w:cs="Calibri"/>
+                <w:color w:val="000000"/>
+                <w:kern w:val="0"/>
+                <w:sz w:val="28"/>
+                <w:szCs w:val="22"/>
+                <w:lang w:eastAsia="cs-CZ"/>
+              </w:rPr>
+            </w:pPr>
+            <w:r>
+              <w:rPr>
+                <w:rFonts w:ascii="Calibri" w:eastAsia="Times New Roman" w:hAnsi="Calibri" w:cs="Calibri"/>
+                <w:color w:val="000000"/>
+                <w:kern w:val="0"/>
+                <w:sz w:val="28"/>
+                <w:szCs w:val="22"/>
+                <w:lang w:eastAsia="cs-CZ"/>
+              </w:rPr>
+              <w:t>48.516</w:t>
+            </w:r>
+            <w:r>
+              <w:rPr>
+                <w:rFonts w:ascii="Calibri" w:eastAsia="Times New Roman" w:hAnsi="Calibri" w:cs="Calibri"/>
+                <w:color w:val="000000"/>
+                <w:kern w:val="0"/>
+                <w:sz w:val="28"/>
+                <w:szCs w:val="22"/>
+                <w:lang w:eastAsia="cs-CZ"/>
+              </w:rPr>
+              <w:t>s</w:t>
+            </w:r>
+          </w:p>
+        </w:tc>
+      </w:tr>
+      <w:tr>
+        <w:trPr>
+          <w:cnfStyle w:val="000000100000"/>
+          <w:trHeight w:val="331"/>
+          <w:jc w:val="center"/>
+        </w:trPr>
+        <w:tc>
+          <w:tcPr>
+            <w:cnfStyle w:val="001000000000"/>
+            <w:tcW w:w="2441" w:type="dxa"/>
+            <w:noWrap/>
+            <w:hideMark/>
+          </w:tcPr>
+          <w:p>
+            <w:pPr>
+              <w:jc w:val="center"/>
+              <w:rPr>
+                <w:rFonts w:ascii="Calibri" w:eastAsia="Times New Roman" w:hAnsi="Calibri" w:cs="Calibri"/>
+                <w:color w:val="000000"/>
+                <w:kern w:val="0"/>
+                <w:sz w:val="28"/>
+                <w:szCs w:val="22"/>
+                <w:lang w:eastAsia="cs-CZ"/>
+              </w:rPr>
+            </w:pPr>
+            <w:r>
+              <w:rPr>
+                <w:rFonts w:ascii="Calibri" w:eastAsia="Times New Roman" w:hAnsi="Calibri" w:cs="Calibri"/>
+                <w:color w:val="000000"/>
+                <w:kern w:val="0"/>
+                <w:sz w:val="28"/>
+                <w:szCs w:val="22"/>
+                <w:lang w:eastAsia="cs-CZ"/>
+              </w:rPr>
+              <w:t xml:space="preserve">6 </w:t>
+            </w:r>
+            <w:proofErr w:type="spellStart"/>
+            <w:r>
+              <w:rPr>
+                <w:rFonts w:ascii="Calibri" w:eastAsia="Times New Roman" w:hAnsi="Calibri" w:cs="Calibri"/>
+                <w:color w:val="000000"/>
+                <w:kern w:val="0"/>
+                <w:sz w:val="28"/>
+                <w:szCs w:val="22"/>
+                <w:lang w:eastAsia="cs-CZ"/>
+              </w:rPr>
+              <w:t>nodes</w:t>
+            </w:r>
+            <w:proofErr w:type="spellEnd"/>
+          </w:p>
+        </w:tc>
+        <w:tc>
+          <w:tcPr>
+            <w:tcW w:w="2131" w:type="dxa"/>
+            <w:noWrap/>
+            <w:hideMark/>
+          </w:tcPr>
+          <w:p>
+            <w:pPr>
+              <w:jc w:val="center"/>
+              <w:cnfStyle w:val="000000100000"/>
+              <w:rPr>
+                <w:rFonts w:ascii="Calibri" w:eastAsia="Times New Roman" w:hAnsi="Calibri" w:cs="Calibri"/>
+                <w:color w:val="000000"/>
+                <w:kern w:val="0"/>
+                <w:sz w:val="28"/>
+                <w:szCs w:val="22"/>
+                <w:lang w:eastAsia="cs-CZ"/>
+              </w:rPr>
+            </w:pPr>
+            <w:r>
+              <w:rPr>
+                <w:rFonts w:ascii="Calibri" w:eastAsia="Times New Roman" w:hAnsi="Calibri" w:cs="Calibri"/>
+                <w:color w:val="000000"/>
+                <w:kern w:val="0"/>
+                <w:sz w:val="28"/>
+                <w:szCs w:val="22"/>
+                <w:lang w:eastAsia="cs-CZ"/>
+              </w:rPr>
+              <w:t>0.573</w:t>
+            </w:r>
+            <w:r>
+              <w:rPr>
+                <w:rFonts w:ascii="Calibri" w:eastAsia="Times New Roman" w:hAnsi="Calibri" w:cs="Calibri"/>
+                <w:color w:val="000000"/>
+                <w:kern w:val="0"/>
+                <w:sz w:val="28"/>
+                <w:szCs w:val="22"/>
+                <w:lang w:eastAsia="cs-CZ"/>
+              </w:rPr>
+              <w:t>s</w:t>
+            </w:r>
+          </w:p>
+        </w:tc>
+        <w:tc>
+          <w:tcPr>
+            <w:tcW w:w="2403" w:type="dxa"/>
+            <w:noWrap/>
+            <w:hideMark/>
+          </w:tcPr>
+          <w:p>
+            <w:pPr>
+              <w:jc w:val="center"/>
+              <w:cnfStyle w:val="000000100000"/>
+              <w:rPr>
+                <w:rFonts w:ascii="Calibri" w:eastAsia="Times New Roman" w:hAnsi="Calibri" w:cs="Calibri"/>
+                <w:color w:val="000000"/>
+                <w:kern w:val="0"/>
+                <w:sz w:val="28"/>
+                <w:szCs w:val="22"/>
+                <w:lang w:eastAsia="cs-CZ"/>
+              </w:rPr>
+            </w:pPr>
+            <w:r>
+              <w:rPr>
+                <w:rFonts w:ascii="Calibri" w:eastAsia="Times New Roman" w:hAnsi="Calibri" w:cs="Calibri"/>
+                <w:color w:val="000000"/>
+                <w:kern w:val="0"/>
+                <w:sz w:val="28"/>
+                <w:szCs w:val="22"/>
+                <w:lang w:eastAsia="cs-CZ"/>
+              </w:rPr>
+              <w:t>3.237</w:t>
+            </w:r>
+            <w:r>
+              <w:rPr>
+                <w:rFonts w:ascii="Calibri" w:eastAsia="Times New Roman" w:hAnsi="Calibri" w:cs="Calibri"/>
+                <w:color w:val="000000"/>
+                <w:kern w:val="0"/>
+                <w:sz w:val="28"/>
+                <w:szCs w:val="22"/>
+                <w:lang w:eastAsia="cs-CZ"/>
+              </w:rPr>
+              <w:t>s</w:t>
+            </w:r>
+          </w:p>
+        </w:tc>
+        <w:tc>
+          <w:tcPr>
+            <w:tcW w:w="2255" w:type="dxa"/>
+            <w:noWrap/>
+            <w:hideMark/>
+          </w:tcPr>
+          <w:p>
+            <w:pPr>
+              <w:jc w:val="center"/>
+              <w:cnfStyle w:val="000000100000"/>
+              <w:rPr>
+                <w:rFonts w:ascii="Calibri" w:eastAsia="Times New Roman" w:hAnsi="Calibri" w:cs="Calibri"/>
+                <w:color w:val="000000"/>
+                <w:kern w:val="0"/>
+                <w:sz w:val="28"/>
+                <w:szCs w:val="22"/>
+                <w:lang w:eastAsia="cs-CZ"/>
+              </w:rPr>
+            </w:pPr>
+            <w:r>
+              <w:rPr>
+                <w:rFonts w:ascii="Calibri" w:eastAsia="Times New Roman" w:hAnsi="Calibri" w:cs="Calibri"/>
+                <w:color w:val="000000"/>
+                <w:kern w:val="0"/>
+                <w:sz w:val="28"/>
+                <w:szCs w:val="22"/>
+                <w:lang w:eastAsia="cs-CZ"/>
+              </w:rPr>
+              <w:t>25.101</w:t>
+            </w:r>
+            <w:r>
+              <w:rPr>
+                <w:rFonts w:ascii="Calibri" w:eastAsia="Times New Roman" w:hAnsi="Calibri" w:cs="Calibri"/>
+                <w:color w:val="000000"/>
+                <w:kern w:val="0"/>
+                <w:sz w:val="28"/>
+                <w:szCs w:val="22"/>
+                <w:lang w:eastAsia="cs-CZ"/>
+              </w:rPr>
+              <w:t>s</w:t>
+            </w:r>
+          </w:p>
+        </w:tc>
+      </w:tr>
+      <w:tr>
+        <w:trPr>
+          <w:trHeight w:val="331"/>
+          <w:jc w:val="center"/>
+        </w:trPr>
+        <w:tc>
+          <w:tcPr>
+            <w:cnfStyle w:val="001000000000"/>
+            <w:tcW w:w="2441" w:type="dxa"/>
+            <w:noWrap/>
+            <w:hideMark/>
+          </w:tcPr>
+          <w:p>
+            <w:pPr>
+              <w:jc w:val="center"/>
+              <w:rPr>
+                <w:rFonts w:ascii="Calibri" w:eastAsia="Times New Roman" w:hAnsi="Calibri" w:cs="Calibri"/>
+                <w:color w:val="000000"/>
+                <w:kern w:val="0"/>
+                <w:sz w:val="28"/>
+                <w:szCs w:val="22"/>
+                <w:lang w:eastAsia="cs-CZ"/>
+              </w:rPr>
+            </w:pPr>
+            <w:r>
+              <w:rPr>
+                <w:rFonts w:ascii="Calibri" w:eastAsia="Times New Roman" w:hAnsi="Calibri" w:cs="Calibri"/>
+                <w:color w:val="000000"/>
+                <w:kern w:val="0"/>
+                <w:sz w:val="28"/>
+                <w:szCs w:val="22"/>
+                <w:lang w:eastAsia="cs-CZ"/>
+              </w:rPr>
+              <w:t xml:space="preserve">9 </w:t>
+            </w:r>
+            <w:proofErr w:type="spellStart"/>
+            <w:r>
+              <w:rPr>
+                <w:rFonts w:ascii="Calibri" w:eastAsia="Times New Roman" w:hAnsi="Calibri" w:cs="Calibri"/>
+                <w:color w:val="000000"/>
+                <w:kern w:val="0"/>
+                <w:sz w:val="28"/>
+                <w:szCs w:val="22"/>
+                <w:lang w:eastAsia="cs-CZ"/>
+              </w:rPr>
+              <w:t>nodes</w:t>
+            </w:r>
+            <w:proofErr w:type="spellEnd"/>
+          </w:p>
+        </w:tc>
+        <w:tc>
+          <w:tcPr>
+            <w:tcW w:w="2131" w:type="dxa"/>
+            <w:noWrap/>
+            <w:hideMark/>
+          </w:tcPr>
+          <w:p>
+            <w:pPr>
+              <w:jc w:val="center"/>
+              <w:cnfStyle w:val="000000000000"/>
+              <w:rPr>
+                <w:rFonts w:ascii="Calibri" w:eastAsia="Times New Roman" w:hAnsi="Calibri" w:cs="Calibri"/>
+                <w:color w:val="000000"/>
+                <w:kern w:val="0"/>
+                <w:sz w:val="28"/>
+                <w:szCs w:val="22"/>
+                <w:lang w:eastAsia="cs-CZ"/>
+              </w:rPr>
+            </w:pPr>
+            <w:r>
+              <w:rPr>
+                <w:rFonts w:ascii="Calibri" w:eastAsia="Times New Roman" w:hAnsi="Calibri" w:cs="Calibri"/>
+                <w:color w:val="000000"/>
+                <w:kern w:val="0"/>
+                <w:sz w:val="28"/>
+                <w:szCs w:val="22"/>
+                <w:lang w:eastAsia="cs-CZ"/>
+              </w:rPr>
+              <w:t>0.433</w:t>
+            </w:r>
+            <w:r>
+              <w:rPr>
+                <w:rFonts w:ascii="Calibri" w:eastAsia="Times New Roman" w:hAnsi="Calibri" w:cs="Calibri"/>
+                <w:color w:val="000000"/>
+                <w:kern w:val="0"/>
+                <w:sz w:val="28"/>
+                <w:szCs w:val="22"/>
+                <w:lang w:eastAsia="cs-CZ"/>
+              </w:rPr>
+              <w:t>s</w:t>
+            </w:r>
+          </w:p>
+        </w:tc>
+        <w:tc>
+          <w:tcPr>
+            <w:tcW w:w="2403" w:type="dxa"/>
+            <w:noWrap/>
+            <w:hideMark/>
+          </w:tcPr>
+          <w:p>
+            <w:pPr>
+              <w:jc w:val="center"/>
+              <w:cnfStyle w:val="000000000000"/>
+              <w:rPr>
+                <w:rFonts w:ascii="Calibri" w:eastAsia="Times New Roman" w:hAnsi="Calibri" w:cs="Calibri"/>
+                <w:color w:val="000000"/>
+                <w:kern w:val="0"/>
+                <w:sz w:val="28"/>
+                <w:szCs w:val="22"/>
+                <w:lang w:eastAsia="cs-CZ"/>
+              </w:rPr>
+            </w:pPr>
+            <w:r>
+              <w:rPr>
+                <w:rFonts w:ascii="Calibri" w:eastAsia="Times New Roman" w:hAnsi="Calibri" w:cs="Calibri"/>
+                <w:color w:val="000000"/>
+                <w:kern w:val="0"/>
+                <w:sz w:val="28"/>
+                <w:szCs w:val="22"/>
+                <w:lang w:eastAsia="cs-CZ"/>
+              </w:rPr>
+              <w:t>2.232</w:t>
+            </w:r>
+            <w:r>
+              <w:rPr>
+                <w:rFonts w:ascii="Calibri" w:eastAsia="Times New Roman" w:hAnsi="Calibri" w:cs="Calibri"/>
+                <w:color w:val="000000"/>
+                <w:kern w:val="0"/>
+                <w:sz w:val="28"/>
+                <w:szCs w:val="22"/>
+                <w:lang w:eastAsia="cs-CZ"/>
+              </w:rPr>
+              <w:t>s</w:t>
+            </w:r>
+          </w:p>
+        </w:tc>
+        <w:tc>
+          <w:tcPr>
+            <w:tcW w:w="2255" w:type="dxa"/>
+            <w:noWrap/>
+            <w:hideMark/>
+          </w:tcPr>
+          <w:p>
+            <w:pPr>
+              <w:jc w:val="center"/>
+              <w:cnfStyle w:val="000000000000"/>
+              <w:rPr>
+                <w:rFonts w:ascii="Calibri" w:eastAsia="Times New Roman" w:hAnsi="Calibri" w:cs="Calibri"/>
+                <w:color w:val="000000"/>
+                <w:kern w:val="0"/>
+                <w:sz w:val="28"/>
+                <w:szCs w:val="22"/>
+                <w:lang w:eastAsia="cs-CZ"/>
+              </w:rPr>
+            </w:pPr>
+            <w:r>
+              <w:rPr>
+                <w:rFonts w:ascii="Calibri" w:eastAsia="Times New Roman" w:hAnsi="Calibri" w:cs="Calibri"/>
+                <w:color w:val="000000"/>
+                <w:kern w:val="0"/>
+                <w:sz w:val="28"/>
+                <w:szCs w:val="22"/>
+                <w:lang w:eastAsia="cs-CZ"/>
+              </w:rPr>
+              <w:t>25.101</w:t>
+            </w:r>
+            <w:r>
+              <w:rPr>
+                <w:rFonts w:ascii="Calibri" w:eastAsia="Times New Roman" w:hAnsi="Calibri" w:cs="Calibri"/>
+                <w:color w:val="000000"/>
+                <w:kern w:val="0"/>
+                <w:sz w:val="28"/>
+                <w:szCs w:val="22"/>
+                <w:lang w:eastAsia="cs-CZ"/>
+              </w:rPr>
+              <w:t>s</w:t>
+            </w:r>
+          </w:p>
+        </w:tc>
+      </w:tr>
+    </w:tbl>
+    <w:p>
+      <w:pPr>
+        <w:rPr>
+          <w:sz w:val="28"/>
+          <w:lang w:val="en-US"/>
+        </w:rPr>
+      </w:pPr>
+    </w:p>
+    <w:p>
+      <w:pPr>
+        <w:rPr>
+          <w:lang w:val="en-US"/>
+        </w:rPr>
+      </w:pPr>
+      <w:r>
+        <w:rPr>
+          <w:lang w:val="en-US"/>
+        </w:rPr>
+        <w:t>This showcases the efficiency of parallelization by multithreading/m</w:t>
+      </w:r>
+      <w:r>
+        <w:rPr>
+          <w:lang w:val="en-US"/>
+        </w:rPr>
+        <w:t xml:space="preserve">ultiprocessing even on a smaller scale. </w:t>
+      </w:r>
+      <w:r>
+        <w:rPr>
+          <w:lang w:val="en-US"/>
+        </w:rPr>
+        <w:t xml:space="preserve"> </w:t>
+      </w:r>
+    </w:p>
+    <w:p>
+      <w:pPr>
+        <w:pStyle w:val="Nadpis1"/>
         <w:rPr>
           <w:lang w:val="en-US"/>
         </w:rPr>
@@ -2393,8 +3884,8 @@
 </file>
 
 <file path=word/numbering.xml><?xml version="1.0" encoding="utf-8"?>
-<w:numbering xmlns:wpc="http://schemas.microsoft.com/office/word/2010/wordprocessingCanvas" xmlns:cx="http://schemas.microsoft.com/office/drawing/2014/chartex" xmlns:cx1="http://schemas.microsoft.com/office/drawing/2015/9/8/chartex" xmlns:cx2="http://schemas.microsoft.com/office/drawing/2015/10/21/chartex" xmlns:cx3="http://schemas.microsoft.com/office/drawing/2016/5/9/chartex" xmlns:cx4="http://schemas.microsoft.com/office/drawing/2016/5/10/chartex" xmlns:cx5="http://schemas.microsoft.com/office/drawing/2016/5/11/chartex" xmlns:cx6="http://schemas.microsoft.com/office/drawing/2016/5/12/chartex" xmlns:cx7="http://schemas.microsoft.com/office/drawing/2016/5/13/chartex" xmlns:cx8="http://schemas.microsoft.com/office/drawing/2016/5/14/chartex" xmlns:mc="http://schemas.openxmlformats.org/markup-compatibility/2006" xmlns:aink="http://schemas.microsoft.com/office/drawing/2016/ink" xmlns:am3d="http://schemas.microsoft.com/office/drawing/2017/model3d" xmlns:o="urn:schemas-microsoft-com:office:office" xmlns:oel="http://schemas.microsoft.com/office/2019/extlst" xmlns:r="http://schemas.openxmlformats.org/officeDocument/2006/relationships" xmlns:m="http://schemas.openxmlformats.org/officeDocument/2006/math" xmlns:v="urn:schemas-microsoft-com:vml" xmlns:wp14="http://schemas.microsoft.com/office/word/2010/wordprocessingDrawing" xmlns:wp="http://schemas.openxmlformats.org/drawingml/2006/wordprocessingDrawing" xmlns:w10="urn:schemas-microsoft-com:office:word" xmlns:w="http://schemas.openxmlformats.org/wordprocessingml/2006/main" xmlns:w14="http://schemas.microsoft.com/office/word/2010/wordml" xmlns:w15="http://schemas.microsoft.com/office/word/2012/wordml" xmlns:w16cex="http://schemas.microsoft.com/office/word/2018/wordml/cex" xmlns:w16cid="http://schemas.microsoft.com/office/word/2016/wordml/cid" xmlns:w16="http://schemas.microsoft.com/office/word/2018/wordml" xmlns:w16du="http://schemas.microsoft.com/office/word/2023/wordml/word16du" xmlns:w16sdtdh="http://schemas.microsoft.com/office/word/2020/wordml/sdtdatahash" xmlns:w16sdtfl="http://schemas.microsoft.com/office/word/2024/wordml/sdtformatlock" xmlns:w16se="http://schemas.microsoft.com/office/word/2015/wordml/symex" xmlns:wpg="http://schemas.microsoft.com/office/word/2010/wordprocessingGroup" xmlns:wpi="http://schemas.microsoft.com/office/word/2010/wordprocessingInk" xmlns:wne="http://schemas.microsoft.com/office/word/2006/wordml" xmlns:wps="http://schemas.microsoft.com/office/word/2010/wordprocessingShape" mc:Ignorable="w14 w15 w16se w16cid w16 w16cex w16sdtdh w16sdtfl w16du wp14">
-  <w:abstractNum w:abstractNumId="0" w15:restartNumberingAfterBreak="0">
+<w:numbering xmlns:ve="http://schemas.openxmlformats.org/markup-compatibility/2006" xmlns:o="urn:schemas-microsoft-com:office:office" xmlns:r="http://schemas.openxmlformats.org/officeDocument/2006/relationships" xmlns:m="http://schemas.openxmlformats.org/officeDocument/2006/math" xmlns:v="urn:schemas-microsoft-com:vml" xmlns:wp="http://schemas.openxmlformats.org/drawingml/2006/wordprocessingDrawing" xmlns:w10="urn:schemas-microsoft-com:office:word" xmlns:w="http://schemas.openxmlformats.org/wordprocessingml/2006/main" xmlns:wne="http://schemas.microsoft.com/office/word/2006/wordml">
+  <w:abstractNum w:abstractNumId="0">
     <w:nsid w:val="6E521A6F"/>
     <w:multiLevelType w:val="hybridMultilevel"/>
     <w:tmpl w:val="F47A92D8"/>
@@ -2506,14 +3997,14 @@
       </w:rPr>
     </w:lvl>
   </w:abstractNum>
-  <w:num w:numId="1" w16cid:durableId="1601179299">
+  <w:num w:numId="1">
     <w:abstractNumId w:val="0"/>
   </w:num>
 </w:numbering>
 </file>
 
 <file path=word/styles.xml><?xml version="1.0" encoding="utf-8"?>
-<w:styles xmlns:mc="http://schemas.openxmlformats.org/markup-compatibility/2006" xmlns:r="http://schemas.openxmlformats.org/officeDocument/2006/relationships" xmlns:w="http://schemas.openxmlformats.org/wordprocessingml/2006/main" xmlns:w14="http://schemas.microsoft.com/office/word/2010/wordml" xmlns:w15="http://schemas.microsoft.com/office/word/2012/wordml" xmlns:w16cex="http://schemas.microsoft.com/office/word/2018/wordml/cex" xmlns:w16cid="http://schemas.microsoft.com/office/word/2016/wordml/cid" xmlns:w16="http://schemas.microsoft.com/office/word/2018/wordml" xmlns:w16du="http://schemas.microsoft.com/office/word/2023/wordml/word16du" xmlns:w16sdtdh="http://schemas.microsoft.com/office/word/2020/wordml/sdtdatahash" xmlns:w16sdtfl="http://schemas.microsoft.com/office/word/2024/wordml/sdtformatlock" xmlns:w16se="http://schemas.microsoft.com/office/word/2015/wordml/symex" mc:Ignorable="w14 w15 w16se w16cid w16 w16cex w16sdtdh w16sdtfl w16du">
+<w:styles xmlns:r="http://schemas.openxmlformats.org/officeDocument/2006/relationships" xmlns:w="http://schemas.openxmlformats.org/wordprocessingml/2006/main">
   <w:docDefaults>
     <w:rPrDefault>
       <w:rPr>
@@ -2521,8 +4012,7 @@
         <w:kern w:val="2"/>
         <w:sz w:val="24"/>
         <w:szCs w:val="24"/>
-        <w:lang w:val="en-001" w:eastAsia="en-US" w:bidi="ar-SA"/>
-        <w14:ligatures w14:val="standardContextual"/>
+        <w:lang w:val="cs-CZ" w:eastAsia="en-US" w:bidi="ar-SA"/>
       </w:rPr>
     </w:rPrDefault>
     <w:pPrDefault>
@@ -2531,393 +4021,155 @@
       </w:pPr>
     </w:pPrDefault>
   </w:docDefaults>
-  <w:latentStyles w:defLockedState="0" w:defUIPriority="99" w:defSemiHidden="0" w:defUnhideWhenUsed="0" w:defQFormat="0" w:count="376">
-    <w:lsdException w:name="Normal" w:uiPriority="0" w:qFormat="1"/>
-    <w:lsdException w:name="heading 1" w:uiPriority="9" w:qFormat="1"/>
-    <w:lsdException w:name="heading 2" w:semiHidden="1" w:uiPriority="9" w:unhideWhenUsed="1" w:qFormat="1"/>
-    <w:lsdException w:name="heading 3" w:semiHidden="1" w:uiPriority="9" w:unhideWhenUsed="1" w:qFormat="1"/>
-    <w:lsdException w:name="heading 4" w:semiHidden="1" w:uiPriority="9" w:unhideWhenUsed="1" w:qFormat="1"/>
-    <w:lsdException w:name="heading 5" w:semiHidden="1" w:uiPriority="9" w:unhideWhenUsed="1" w:qFormat="1"/>
-    <w:lsdException w:name="heading 6" w:semiHidden="1" w:uiPriority="9" w:unhideWhenUsed="1" w:qFormat="1"/>
-    <w:lsdException w:name="heading 7" w:semiHidden="1" w:uiPriority="9" w:unhideWhenUsed="1" w:qFormat="1"/>
-    <w:lsdException w:name="heading 8" w:semiHidden="1" w:uiPriority="9" w:unhideWhenUsed="1" w:qFormat="1"/>
-    <w:lsdException w:name="heading 9" w:semiHidden="1" w:uiPriority="9" w:unhideWhenUsed="1" w:qFormat="1"/>
-    <w:lsdException w:name="index 1" w:semiHidden="1" w:unhideWhenUsed="1"/>
-    <w:lsdException w:name="index 2" w:semiHidden="1" w:unhideWhenUsed="1"/>
-    <w:lsdException w:name="index 3" w:semiHidden="1" w:unhideWhenUsed="1"/>
-    <w:lsdException w:name="index 4" w:semiHidden="1" w:unhideWhenUsed="1"/>
-    <w:lsdException w:name="index 5" w:semiHidden="1" w:unhideWhenUsed="1"/>
-    <w:lsdException w:name="index 6" w:semiHidden="1" w:unhideWhenUsed="1"/>
-    <w:lsdException w:name="index 7" w:semiHidden="1" w:unhideWhenUsed="1"/>
-    <w:lsdException w:name="index 8" w:semiHidden="1" w:unhideWhenUsed="1"/>
-    <w:lsdException w:name="index 9" w:semiHidden="1" w:unhideWhenUsed="1"/>
-    <w:lsdException w:name="toc 1" w:semiHidden="1" w:uiPriority="39" w:unhideWhenUsed="1"/>
-    <w:lsdException w:name="toc 2" w:semiHidden="1" w:uiPriority="39" w:unhideWhenUsed="1"/>
-    <w:lsdException w:name="toc 3" w:semiHidden="1" w:uiPriority="39" w:unhideWhenUsed="1"/>
-    <w:lsdException w:name="toc 4" w:semiHidden="1" w:uiPriority="39" w:unhideWhenUsed="1"/>
-    <w:lsdException w:name="toc 5" w:semiHidden="1" w:uiPriority="39" w:unhideWhenUsed="1"/>
-    <w:lsdException w:name="toc 6" w:semiHidden="1" w:uiPriority="39" w:unhideWhenUsed="1"/>
-    <w:lsdException w:name="toc 7" w:semiHidden="1" w:uiPriority="39" w:unhideWhenUsed="1"/>
-    <w:lsdException w:name="toc 8" w:semiHidden="1" w:uiPriority="39" w:unhideWhenUsed="1"/>
-    <w:lsdException w:name="toc 9" w:semiHidden="1" w:uiPriority="39" w:unhideWhenUsed="1"/>
-    <w:lsdException w:name="Normal Indent" w:semiHidden="1" w:unhideWhenUsed="1"/>
-    <w:lsdException w:name="footnote text" w:semiHidden="1" w:unhideWhenUsed="1"/>
-    <w:lsdException w:name="annotation text" w:semiHidden="1" w:unhideWhenUsed="1"/>
-    <w:lsdException w:name="header" w:semiHidden="1" w:unhideWhenUsed="1"/>
-    <w:lsdException w:name="footer" w:semiHidden="1" w:unhideWhenUsed="1"/>
-    <w:lsdException w:name="index heading" w:semiHidden="1" w:unhideWhenUsed="1"/>
-    <w:lsdException w:name="caption" w:semiHidden="1" w:uiPriority="35" w:unhideWhenUsed="1" w:qFormat="1"/>
-    <w:lsdException w:name="table of figures" w:semiHidden="1" w:unhideWhenUsed="1"/>
-    <w:lsdException w:name="envelope address" w:semiHidden="1" w:unhideWhenUsed="1"/>
-    <w:lsdException w:name="envelope return" w:semiHidden="1" w:unhideWhenUsed="1"/>
-    <w:lsdException w:name="footnote reference" w:semiHidden="1" w:unhideWhenUsed="1"/>
-    <w:lsdException w:name="annotation reference" w:semiHidden="1" w:unhideWhenUsed="1"/>
-    <w:lsdException w:name="line number" w:semiHidden="1" w:unhideWhenUsed="1"/>
-    <w:lsdException w:name="page number" w:semiHidden="1" w:unhideWhenUsed="1"/>
-    <w:lsdException w:name="endnote reference" w:semiHidden="1" w:unhideWhenUsed="1"/>
-    <w:lsdException w:name="endnote text" w:semiHidden="1" w:unhideWhenUsed="1"/>
-    <w:lsdException w:name="table of authorities" w:semiHidden="1" w:unhideWhenUsed="1"/>
-    <w:lsdException w:name="macro" w:semiHidden="1" w:unhideWhenUsed="1"/>
-    <w:lsdException w:name="toa heading" w:semiHidden="1" w:unhideWhenUsed="1"/>
-    <w:lsdException w:name="List" w:semiHidden="1" w:unhideWhenUsed="1"/>
-    <w:lsdException w:name="List Bullet" w:semiHidden="1" w:unhideWhenUsed="1"/>
-    <w:lsdException w:name="List Number" w:semiHidden="1" w:unhideWhenUsed="1"/>
-    <w:lsdException w:name="List 2" w:semiHidden="1" w:unhideWhenUsed="1"/>
-    <w:lsdException w:name="List 3" w:semiHidden="1" w:unhideWhenUsed="1"/>
-    <w:lsdException w:name="List 4" w:semiHidden="1" w:unhideWhenUsed="1"/>
-    <w:lsdException w:name="List 5" w:semiHidden="1" w:unhideWhenUsed="1"/>
-    <w:lsdException w:name="List Bullet 2" w:semiHidden="1" w:unhideWhenUsed="1"/>
-    <w:lsdException w:name="List Bullet 3" w:semiHidden="1" w:unhideWhenUsed="1"/>
-    <w:lsdException w:name="List Bullet 4" w:semiHidden="1" w:unhideWhenUsed="1"/>
-    <w:lsdException w:name="List Bullet 5" w:semiHidden="1" w:unhideWhenUsed="1"/>
-    <w:lsdException w:name="List Number 2" w:semiHidden="1" w:unhideWhenUsed="1"/>
-    <w:lsdException w:name="List Number 3" w:semiHidden="1" w:unhideWhenUsed="1"/>
-    <w:lsdException w:name="List Number 4" w:semiHidden="1" w:unhideWhenUsed="1"/>
-    <w:lsdException w:name="List Number 5" w:semiHidden="1" w:unhideWhenUsed="1"/>
-    <w:lsdException w:name="Title" w:uiPriority="10" w:qFormat="1"/>
-    <w:lsdException w:name="Closing" w:semiHidden="1" w:unhideWhenUsed="1"/>
-    <w:lsdException w:name="Signature" w:semiHidden="1" w:unhideWhenUsed="1"/>
-    <w:lsdException w:name="Default Paragraph Font" w:semiHidden="1" w:uiPriority="1" w:unhideWhenUsed="1"/>
-    <w:lsdException w:name="Body Text" w:semiHidden="1" w:unhideWhenUsed="1"/>
-    <w:lsdException w:name="Body Text Indent" w:semiHidden="1" w:unhideWhenUsed="1"/>
-    <w:lsdException w:name="List Continue" w:semiHidden="1" w:unhideWhenUsed="1"/>
-    <w:lsdException w:name="List Continue 2" w:semiHidden="1" w:unhideWhenUsed="1"/>
-    <w:lsdException w:name="List Continue 3" w:semiHidden="1" w:unhideWhenUsed="1"/>
-    <w:lsdException w:name="List Continue 4" w:semiHidden="1" w:unhideWhenUsed="1"/>
-    <w:lsdException w:name="List Continue 5" w:semiHidden="1" w:unhideWhenUsed="1"/>
-    <w:lsdException w:name="Message Header" w:semiHidden="1" w:unhideWhenUsed="1"/>
-    <w:lsdException w:name="Subtitle" w:uiPriority="11" w:qFormat="1"/>
-    <w:lsdException w:name="Salutation" w:semiHidden="1" w:unhideWhenUsed="1"/>
-    <w:lsdException w:name="Date" w:semiHidden="1" w:unhideWhenUsed="1"/>
-    <w:lsdException w:name="Body Text First Indent" w:semiHidden="1" w:unhideWhenUsed="1"/>
-    <w:lsdException w:name="Body Text First Indent 2" w:semiHidden="1" w:unhideWhenUsed="1"/>
-    <w:lsdException w:name="Note Heading" w:semiHidden="1" w:unhideWhenUsed="1"/>
-    <w:lsdException w:name="Body Text 2" w:semiHidden="1" w:unhideWhenUsed="1"/>
-    <w:lsdException w:name="Body Text 3" w:semiHidden="1" w:unhideWhenUsed="1"/>
-    <w:lsdException w:name="Body Text Indent 2" w:semiHidden="1" w:unhideWhenUsed="1"/>
-    <w:lsdException w:name="Body Text Indent 3" w:semiHidden="1" w:unhideWhenUsed="1"/>
-    <w:lsdException w:name="Block Text" w:semiHidden="1" w:unhideWhenUsed="1"/>
-    <w:lsdException w:name="Hyperlink" w:semiHidden="1" w:unhideWhenUsed="1"/>
-    <w:lsdException w:name="FollowedHyperlink" w:semiHidden="1" w:unhideWhenUsed="1"/>
-    <w:lsdException w:name="Strong" w:uiPriority="22" w:qFormat="1"/>
-    <w:lsdException w:name="Emphasis" w:uiPriority="20" w:qFormat="1"/>
-    <w:lsdException w:name="Document Map" w:semiHidden="1" w:unhideWhenUsed="1"/>
-    <w:lsdException w:name="Plain Text" w:semiHidden="1" w:unhideWhenUsed="1"/>
-    <w:lsdException w:name="E-mail Signature" w:semiHidden="1" w:unhideWhenUsed="1"/>
-    <w:lsdException w:name="HTML Top of Form" w:semiHidden="1" w:unhideWhenUsed="1"/>
-    <w:lsdException w:name="HTML Bottom of Form" w:semiHidden="1" w:unhideWhenUsed="1"/>
-    <w:lsdException w:name="Normal (Web)" w:semiHidden="1" w:unhideWhenUsed="1"/>
-    <w:lsdException w:name="HTML Acronym" w:semiHidden="1" w:unhideWhenUsed="1"/>
-    <w:lsdException w:name="HTML Address" w:semiHidden="1" w:unhideWhenUsed="1"/>
-    <w:lsdException w:name="HTML Cite" w:semiHidden="1" w:unhideWhenUsed="1"/>
-    <w:lsdException w:name="HTML Code" w:semiHidden="1" w:unhideWhenUsed="1"/>
-    <w:lsdException w:name="HTML Definition" w:semiHidden="1" w:unhideWhenUsed="1"/>
-    <w:lsdException w:name="HTML Keyboard" w:semiHidden="1" w:unhideWhenUsed="1"/>
-    <w:lsdException w:name="HTML Preformatted" w:semiHidden="1" w:unhideWhenUsed="1"/>
-    <w:lsdException w:name="HTML Sample" w:semiHidden="1" w:unhideWhenUsed="1"/>
-    <w:lsdException w:name="HTML Typewriter" w:semiHidden="1" w:unhideWhenUsed="1"/>
-    <w:lsdException w:name="HTML Variable" w:semiHidden="1" w:unhideWhenUsed="1"/>
-    <w:lsdException w:name="Normal Table" w:semiHidden="1" w:unhideWhenUsed="1"/>
-    <w:lsdException w:name="annotation subject" w:semiHidden="1" w:unhideWhenUsed="1"/>
-    <w:lsdException w:name="No List" w:semiHidden="1" w:unhideWhenUsed="1"/>
-    <w:lsdException w:name="Outline List 1" w:semiHidden="1" w:unhideWhenUsed="1"/>
-    <w:lsdException w:name="Outline List 2" w:semiHidden="1" w:unhideWhenUsed="1"/>
-    <w:lsdException w:name="Outline List 3" w:semiHidden="1" w:unhideWhenUsed="1"/>
-    <w:lsdException w:name="Table Simple 1" w:semiHidden="1" w:unhideWhenUsed="1"/>
-    <w:lsdException w:name="Table Simple 2" w:semiHidden="1" w:unhideWhenUsed="1"/>
-    <w:lsdException w:name="Table Simple 3" w:semiHidden="1" w:unhideWhenUsed="1"/>
-    <w:lsdException w:name="Table Classic 1" w:semiHidden="1" w:unhideWhenUsed="1"/>
-    <w:lsdException w:name="Table Classic 2" w:semiHidden="1" w:unhideWhenUsed="1"/>
-    <w:lsdException w:name="Table Classic 3" w:semiHidden="1" w:unhideWhenUsed="1"/>
-    <w:lsdException w:name="Table Classic 4" w:semiHidden="1" w:unhideWhenUsed="1"/>
-    <w:lsdException w:name="Table Colorful 1" w:semiHidden="1" w:unhideWhenUsed="1"/>
-    <w:lsdException w:name="Table Colorful 2" w:semiHidden="1" w:unhideWhenUsed="1"/>
-    <w:lsdException w:name="Table Colorful 3" w:semiHidden="1" w:unhideWhenUsed="1"/>
-    <w:lsdException w:name="Table Columns 1" w:semiHidden="1" w:unhideWhenUsed="1"/>
-    <w:lsdException w:name="Table Columns 2" w:semiHidden="1" w:unhideWhenUsed="1"/>
-    <w:lsdException w:name="Table Columns 3" w:semiHidden="1" w:unhideWhenUsed="1"/>
-    <w:lsdException w:name="Table Columns 4" w:semiHidden="1" w:unhideWhenUsed="1"/>
-    <w:lsdException w:name="Table Columns 5" w:semiHidden="1" w:unhideWhenUsed="1"/>
-    <w:lsdException w:name="Table Grid 1" w:semiHidden="1" w:unhideWhenUsed="1"/>
-    <w:lsdException w:name="Table Grid 2" w:semiHidden="1" w:unhideWhenUsed="1"/>
-    <w:lsdException w:name="Table Grid 3" w:semiHidden="1" w:unhideWhenUsed="1"/>
-    <w:lsdException w:name="Table Grid 4" w:semiHidden="1" w:unhideWhenUsed="1"/>
-    <w:lsdException w:name="Table Grid 5" w:semiHidden="1" w:unhideWhenUsed="1"/>
-    <w:lsdException w:name="Table Grid 6" w:semiHidden="1" w:unhideWhenUsed="1"/>
-    <w:lsdException w:name="Table Grid 7" w:semiHidden="1" w:unhideWhenUsed="1"/>
-    <w:lsdException w:name="Table Grid 8" w:semiHidden="1" w:unhideWhenUsed="1"/>
-    <w:lsdException w:name="Table List 1" w:semiHidden="1" w:unhideWhenUsed="1"/>
-    <w:lsdException w:name="Table List 2" w:semiHidden="1" w:unhideWhenUsed="1"/>
-    <w:lsdException w:name="Table List 3" w:semiHidden="1" w:unhideWhenUsed="1"/>
-    <w:lsdException w:name="Table List 4" w:semiHidden="1" w:unhideWhenUsed="1"/>
-    <w:lsdException w:name="Table List 5" w:semiHidden="1" w:unhideWhenUsed="1"/>
-    <w:lsdException w:name="Table List 6" w:semiHidden="1" w:unhideWhenUsed="1"/>
-    <w:lsdException w:name="Table List 7" w:semiHidden="1" w:unhideWhenUsed="1"/>
-    <w:lsdException w:name="Table List 8" w:semiHidden="1" w:unhideWhenUsed="1"/>
-    <w:lsdException w:name="Table 3D effects 1" w:semiHidden="1" w:unhideWhenUsed="1"/>
-    <w:lsdException w:name="Table 3D effects 2" w:semiHidden="1" w:unhideWhenUsed="1"/>
-    <w:lsdException w:name="Table 3D effects 3" w:semiHidden="1" w:unhideWhenUsed="1"/>
-    <w:lsdException w:name="Table Contemporary" w:semiHidden="1" w:unhideWhenUsed="1"/>
-    <w:lsdException w:name="Table Elegant" w:semiHidden="1" w:unhideWhenUsed="1"/>
-    <w:lsdException w:name="Table Professional" w:semiHidden="1" w:unhideWhenUsed="1"/>
-    <w:lsdException w:name="Table Subtle 1" w:semiHidden="1" w:unhideWhenUsed="1"/>
-    <w:lsdException w:name="Table Subtle 2" w:semiHidden="1" w:unhideWhenUsed="1"/>
-    <w:lsdException w:name="Table Web 1" w:semiHidden="1" w:unhideWhenUsed="1"/>
-    <w:lsdException w:name="Table Web 2" w:semiHidden="1" w:unhideWhenUsed="1"/>
-    <w:lsdException w:name="Table Web 3" w:semiHidden="1" w:unhideWhenUsed="1"/>
-    <w:lsdException w:name="Balloon Text" w:semiHidden="1" w:unhideWhenUsed="1"/>
-    <w:lsdException w:name="Table Grid" w:uiPriority="39"/>
-    <w:lsdException w:name="Table Theme" w:semiHidden="1" w:unhideWhenUsed="1"/>
-    <w:lsdException w:name="Placeholder Text" w:semiHidden="1"/>
-    <w:lsdException w:name="No Spacing" w:uiPriority="1" w:qFormat="1"/>
-    <w:lsdException w:name="Light Shading" w:uiPriority="60"/>
-    <w:lsdException w:name="Light List" w:uiPriority="61"/>
-    <w:lsdException w:name="Light Grid" w:uiPriority="62"/>
-    <w:lsdException w:name="Medium Shading 1" w:uiPriority="63"/>
-    <w:lsdException w:name="Medium Shading 2" w:uiPriority="64"/>
-    <w:lsdException w:name="Medium List 1" w:uiPriority="65"/>
-    <w:lsdException w:name="Medium List 2" w:uiPriority="66"/>
-    <w:lsdException w:name="Medium Grid 1" w:uiPriority="67"/>
-    <w:lsdException w:name="Medium Grid 2" w:uiPriority="68"/>
-    <w:lsdException w:name="Medium Grid 3" w:uiPriority="69"/>
-    <w:lsdException w:name="Dark List" w:uiPriority="70"/>
-    <w:lsdException w:name="Colorful Shading" w:uiPriority="71"/>
-    <w:lsdException w:name="Colorful List" w:uiPriority="72"/>
-    <w:lsdException w:name="Colorful Grid" w:uiPriority="73"/>
-    <w:lsdException w:name="Light Shading Accent 1" w:uiPriority="60"/>
-    <w:lsdException w:name="Light List Accent 1" w:uiPriority="61"/>
-    <w:lsdException w:name="Light Grid Accent 1" w:uiPriority="62"/>
-    <w:lsdException w:name="Medium Shading 1 Accent 1" w:uiPriority="63"/>
-    <w:lsdException w:name="Medium Shading 2 Accent 1" w:uiPriority="64"/>
-    <w:lsdException w:name="Medium List 1 Accent 1" w:uiPriority="65"/>
-    <w:lsdException w:name="Revision" w:semiHidden="1"/>
-    <w:lsdException w:name="List Paragraph" w:uiPriority="34" w:qFormat="1"/>
-    <w:lsdException w:name="Quote" w:uiPriority="29" w:qFormat="1"/>
-    <w:lsdException w:name="Intense Quote" w:uiPriority="30" w:qFormat="1"/>
-    <w:lsdException w:name="Medium List 2 Accent 1" w:uiPriority="66"/>
-    <w:lsdException w:name="Medium Grid 1 Accent 1" w:uiPriority="67"/>
-    <w:lsdException w:name="Medium Grid 2 Accent 1" w:uiPriority="68"/>
-    <w:lsdException w:name="Medium Grid 3 Accent 1" w:uiPriority="69"/>
-    <w:lsdException w:name="Dark List Accent 1" w:uiPriority="70"/>
-    <w:lsdException w:name="Colorful Shading Accent 1" w:uiPriority="71"/>
-    <w:lsdException w:name="Colorful List Accent 1" w:uiPriority="72"/>
-    <w:lsdException w:name="Colorful Grid Accent 1" w:uiPriority="73"/>
-    <w:lsdException w:name="Light Shading Accent 2" w:uiPriority="60"/>
-    <w:lsdException w:name="Light List Accent 2" w:uiPriority="61"/>
-    <w:lsdException w:name="Light Grid Accent 2" w:uiPriority="62"/>
-    <w:lsdException w:name="Medium Shading 1 Accent 2" w:uiPriority="63"/>
-    <w:lsdException w:name="Medium Shading 2 Accent 2" w:uiPriority="64"/>
-    <w:lsdException w:name="Medium List 1 Accent 2" w:uiPriority="65"/>
-    <w:lsdException w:name="Medium List 2 Accent 2" w:uiPriority="66"/>
-    <w:lsdException w:name="Medium Grid 1 Accent 2" w:uiPriority="67"/>
-    <w:lsdException w:name="Medium Grid 2 Accent 2" w:uiPriority="68"/>
-    <w:lsdException w:name="Medium Grid 3 Accent 2" w:uiPriority="69"/>
-    <w:lsdException w:name="Dark List Accent 2" w:uiPriority="70"/>
-    <w:lsdException w:name="Colorful Shading Accent 2" w:uiPriority="71"/>
-    <w:lsdException w:name="Colorful List Accent 2" w:uiPriority="72"/>
-    <w:lsdException w:name="Colorful Grid Accent 2" w:uiPriority="73"/>
-    <w:lsdException w:name="Light Shading Accent 3" w:uiPriority="60"/>
-    <w:lsdException w:name="Light List Accent 3" w:uiPriority="61"/>
-    <w:lsdException w:name="Light Grid Accent 3" w:uiPriority="62"/>
-    <w:lsdException w:name="Medium Shading 1 Accent 3" w:uiPriority="63"/>
-    <w:lsdException w:name="Medium Shading 2 Accent 3" w:uiPriority="64"/>
-    <w:lsdException w:name="Medium List 1 Accent 3" w:uiPriority="65"/>
-    <w:lsdException w:name="Medium List 2 Accent 3" w:uiPriority="66"/>
-    <w:lsdException w:name="Medium Grid 1 Accent 3" w:uiPriority="67"/>
-    <w:lsdException w:name="Medium Grid 2 Accent 3" w:uiPriority="68"/>
-    <w:lsdException w:name="Medium Grid 3 Accent 3" w:uiPriority="69"/>
-    <w:lsdException w:name="Dark List Accent 3" w:uiPriority="70"/>
-    <w:lsdException w:name="Colorful Shading Accent 3" w:uiPriority="71"/>
-    <w:lsdException w:name="Colorful List Accent 3" w:uiPriority="72"/>
-    <w:lsdException w:name="Colorful Grid Accent 3" w:uiPriority="73"/>
-    <w:lsdException w:name="Light Shading Accent 4" w:uiPriority="60"/>
-    <w:lsdException w:name="Light List Accent 4" w:uiPriority="61"/>
-    <w:lsdException w:name="Light Grid Accent 4" w:uiPriority="62"/>
-    <w:lsdException w:name="Medium Shading 1 Accent 4" w:uiPriority="63"/>
-    <w:lsdException w:name="Medium Shading 2 Accent 4" w:uiPriority="64"/>
-    <w:lsdException w:name="Medium List 1 Accent 4" w:uiPriority="65"/>
-    <w:lsdException w:name="Medium List 2 Accent 4" w:uiPriority="66"/>
-    <w:lsdException w:name="Medium Grid 1 Accent 4" w:uiPriority="67"/>
-    <w:lsdException w:name="Medium Grid 2 Accent 4" w:uiPriority="68"/>
-    <w:lsdException w:name="Medium Grid 3 Accent 4" w:uiPriority="69"/>
-    <w:lsdException w:name="Dark List Accent 4" w:uiPriority="70"/>
-    <w:lsdException w:name="Colorful Shading Accent 4" w:uiPriority="71"/>
-    <w:lsdException w:name="Colorful List Accent 4" w:uiPriority="72"/>
-    <w:lsdException w:name="Colorful Grid Accent 4" w:uiPriority="73"/>
-    <w:lsdException w:name="Light Shading Accent 5" w:uiPriority="60"/>
-    <w:lsdException w:name="Light List Accent 5" w:uiPriority="61"/>
-    <w:lsdException w:name="Light Grid Accent 5" w:uiPriority="62"/>
-    <w:lsdException w:name="Medium Shading 1 Accent 5" w:uiPriority="63"/>
-    <w:lsdException w:name="Medium Shading 2 Accent 5" w:uiPriority="64"/>
-    <w:lsdException w:name="Medium List 1 Accent 5" w:uiPriority="65"/>
-    <w:lsdException w:name="Medium List 2 Accent 5" w:uiPriority="66"/>
-    <w:lsdException w:name="Medium Grid 1 Accent 5" w:uiPriority="67"/>
-    <w:lsdException w:name="Medium Grid 2 Accent 5" w:uiPriority="68"/>
-    <w:lsdException w:name="Medium Grid 3 Accent 5" w:uiPriority="69"/>
-    <w:lsdException w:name="Dark List Accent 5" w:uiPriority="70"/>
-    <w:lsdException w:name="Colorful Shading Accent 5" w:uiPriority="71"/>
-    <w:lsdException w:name="Colorful List Accent 5" w:uiPriority="72"/>
-    <w:lsdException w:name="Colorful Grid Accent 5" w:uiPriority="73"/>
-    <w:lsdException w:name="Light Shading Accent 6" w:uiPriority="60"/>
-    <w:lsdException w:name="Light List Accent 6" w:uiPriority="61"/>
-    <w:lsdException w:name="Light Grid Accent 6" w:uiPriority="62"/>
-    <w:lsdException w:name="Medium Shading 1 Accent 6" w:uiPriority="63"/>
-    <w:lsdException w:name="Medium Shading 2 Accent 6" w:uiPriority="64"/>
-    <w:lsdException w:name="Medium List 1 Accent 6" w:uiPriority="65"/>
-    <w:lsdException w:name="Medium List 2 Accent 6" w:uiPriority="66"/>
-    <w:lsdException w:name="Medium Grid 1 Accent 6" w:uiPriority="67"/>
-    <w:lsdException w:name="Medium Grid 2 Accent 6" w:uiPriority="68"/>
-    <w:lsdException w:name="Medium Grid 3 Accent 6" w:uiPriority="69"/>
-    <w:lsdException w:name="Dark List Accent 6" w:uiPriority="70"/>
-    <w:lsdException w:name="Colorful Shading Accent 6" w:uiPriority="71"/>
-    <w:lsdException w:name="Colorful List Accent 6" w:uiPriority="72"/>
-    <w:lsdException w:name="Colorful Grid Accent 6" w:uiPriority="73"/>
-    <w:lsdException w:name="Subtle Emphasis" w:uiPriority="19" w:qFormat="1"/>
-    <w:lsdException w:name="Intense Emphasis" w:uiPriority="21" w:qFormat="1"/>
-    <w:lsdException w:name="Subtle Reference" w:uiPriority="31" w:qFormat="1"/>
-    <w:lsdException w:name="Intense Reference" w:uiPriority="32" w:qFormat="1"/>
-    <w:lsdException w:name="Book Title" w:uiPriority="33" w:qFormat="1"/>
-    <w:lsdException w:name="Bibliography" w:semiHidden="1" w:uiPriority="37" w:unhideWhenUsed="1"/>
-    <w:lsdException w:name="TOC Heading" w:semiHidden="1" w:uiPriority="39" w:unhideWhenUsed="1" w:qFormat="1"/>
-    <w:lsdException w:name="Plain Table 1" w:uiPriority="41"/>
-    <w:lsdException w:name="Plain Table 2" w:uiPriority="42"/>
-    <w:lsdException w:name="Plain Table 3" w:uiPriority="43"/>
-    <w:lsdException w:name="Plain Table 4" w:uiPriority="44"/>
-    <w:lsdException w:name="Plain Table 5" w:uiPriority="45"/>
-    <w:lsdException w:name="Grid Table Light" w:uiPriority="40"/>
-    <w:lsdException w:name="Grid Table 1 Light" w:uiPriority="46"/>
-    <w:lsdException w:name="Grid Table 2" w:uiPriority="47"/>
-    <w:lsdException w:name="Grid Table 3" w:uiPriority="48"/>
-    <w:lsdException w:name="Grid Table 4" w:uiPriority="49"/>
-    <w:lsdException w:name="Grid Table 5 Dark" w:uiPriority="50"/>
-    <w:lsdException w:name="Grid Table 6 Colorful" w:uiPriority="51"/>
-    <w:lsdException w:name="Grid Table 7 Colorful" w:uiPriority="52"/>
-    <w:lsdException w:name="Grid Table 1 Light Accent 1" w:uiPriority="46"/>
-    <w:lsdException w:name="Grid Table 2 Accent 1" w:uiPriority="47"/>
-    <w:lsdException w:name="Grid Table 3 Accent 1" w:uiPriority="48"/>
-    <w:lsdException w:name="Grid Table 4 Accent 1" w:uiPriority="49"/>
-    <w:lsdException w:name="Grid Table 5 Dark Accent 1" w:uiPriority="50"/>
-    <w:lsdException w:name="Grid Table 6 Colorful Accent 1" w:uiPriority="51"/>
-    <w:lsdException w:name="Grid Table 7 Colorful Accent 1" w:uiPriority="52"/>
-    <w:lsdException w:name="Grid Table 1 Light Accent 2" w:uiPriority="46"/>
-    <w:lsdException w:name="Grid Table 2 Accent 2" w:uiPriority="47"/>
-    <w:lsdException w:name="Grid Table 3 Accent 2" w:uiPriority="48"/>
-    <w:lsdException w:name="Grid Table 4 Accent 2" w:uiPriority="49"/>
-    <w:lsdException w:name="Grid Table 5 Dark Accent 2" w:uiPriority="50"/>
-    <w:lsdException w:name="Grid Table 6 Colorful Accent 2" w:uiPriority="51"/>
-    <w:lsdException w:name="Grid Table 7 Colorful Accent 2" w:uiPriority="52"/>
-    <w:lsdException w:name="Grid Table 1 Light Accent 3" w:uiPriority="46"/>
-    <w:lsdException w:name="Grid Table 2 Accent 3" w:uiPriority="47"/>
-    <w:lsdException w:name="Grid Table 3 Accent 3" w:uiPriority="48"/>
-    <w:lsdException w:name="Grid Table 4 Accent 3" w:uiPriority="49"/>
-    <w:lsdException w:name="Grid Table 5 Dark Accent 3" w:uiPriority="50"/>
-    <w:lsdException w:name="Grid Table 6 Colorful Accent 3" w:uiPriority="51"/>
-    <w:lsdException w:name="Grid Table 7 Colorful Accent 3" w:uiPriority="52"/>
-    <w:lsdException w:name="Grid Table 1 Light Accent 4" w:uiPriority="46"/>
-    <w:lsdException w:name="Grid Table 2 Accent 4" w:uiPriority="47"/>
-    <w:lsdException w:name="Grid Table 3 Accent 4" w:uiPriority="48"/>
-    <w:lsdException w:name="Grid Table 4 Accent 4" w:uiPriority="49"/>
-    <w:lsdException w:name="Grid Table 5 Dark Accent 4" w:uiPriority="50"/>
-    <w:lsdException w:name="Grid Table 6 Colorful Accent 4" w:uiPriority="51"/>
-    <w:lsdException w:name="Grid Table 7 Colorful Accent 4" w:uiPriority="52"/>
-    <w:lsdException w:name="Grid Table 1 Light Accent 5" w:uiPriority="46"/>
-    <w:lsdException w:name="Grid Table 2 Accent 5" w:uiPriority="47"/>
-    <w:lsdException w:name="Grid Table 3 Accent 5" w:uiPriority="48"/>
-    <w:lsdException w:name="Grid Table 4 Accent 5" w:uiPriority="49"/>
-    <w:lsdException w:name="Grid Table 5 Dark Accent 5" w:uiPriority="50"/>
-    <w:lsdException w:name="Grid Table 6 Colorful Accent 5" w:uiPriority="51"/>
-    <w:lsdException w:name="Grid Table 7 Colorful Accent 5" w:uiPriority="52"/>
-    <w:lsdException w:name="Grid Table 1 Light Accent 6" w:uiPriority="46"/>
-    <w:lsdException w:name="Grid Table 2 Accent 6" w:uiPriority="47"/>
-    <w:lsdException w:name="Grid Table 3 Accent 6" w:uiPriority="48"/>
-    <w:lsdException w:name="Grid Table 4 Accent 6" w:uiPriority="49"/>
-    <w:lsdException w:name="Grid Table 5 Dark Accent 6" w:uiPriority="50"/>
-    <w:lsdException w:name="Grid Table 6 Colorful Accent 6" w:uiPriority="51"/>
-    <w:lsdException w:name="Grid Table 7 Colorful Accent 6" w:uiPriority="52"/>
-    <w:lsdException w:name="List Table 1 Light" w:uiPriority="46"/>
-    <w:lsdException w:name="List Table 2" w:uiPriority="47"/>
-    <w:lsdException w:name="List Table 3" w:uiPriority="48"/>
-    <w:lsdException w:name="List Table 4" w:uiPriority="49"/>
-    <w:lsdException w:name="List Table 5 Dark" w:uiPriority="50"/>
-    <w:lsdException w:name="List Table 6 Colorful" w:uiPriority="51"/>
-    <w:lsdException w:name="List Table 7 Colorful" w:uiPriority="52"/>
-    <w:lsdException w:name="List Table 1 Light Accent 1" w:uiPriority="46"/>
-    <w:lsdException w:name="List Table 2 Accent 1" w:uiPriority="47"/>
-    <w:lsdException w:name="List Table 3 Accent 1" w:uiPriority="48"/>
-    <w:lsdException w:name="List Table 4 Accent 1" w:uiPriority="49"/>
-    <w:lsdException w:name="List Table 5 Dark Accent 1" w:uiPriority="50"/>
-    <w:lsdException w:name="List Table 6 Colorful Accent 1" w:uiPriority="51"/>
-    <w:lsdException w:name="List Table 7 Colorful Accent 1" w:uiPriority="52"/>
-    <w:lsdException w:name="List Table 1 Light Accent 2" w:uiPriority="46"/>
-    <w:lsdException w:name="List Table 2 Accent 2" w:uiPriority="47"/>
-    <w:lsdException w:name="List Table 3 Accent 2" w:uiPriority="48"/>
-    <w:lsdException w:name="List Table 4 Accent 2" w:uiPriority="49"/>
-    <w:lsdException w:name="List Table 5 Dark Accent 2" w:uiPriority="50"/>
-    <w:lsdException w:name="List Table 6 Colorful Accent 2" w:uiPriority="51"/>
-    <w:lsdException w:name="List Table 7 Colorful Accent 2" w:uiPriority="52"/>
-    <w:lsdException w:name="List Table 1 Light Accent 3" w:uiPriority="46"/>
-    <w:lsdException w:name="List Table 2 Accent 3" w:uiPriority="47"/>
-    <w:lsdException w:name="List Table 3 Accent 3" w:uiPriority="48"/>
-    <w:lsdException w:name="List Table 4 Accent 3" w:uiPriority="49"/>
-    <w:lsdException w:name="List Table 5 Dark Accent 3" w:uiPriority="50"/>
-    <w:lsdException w:name="List Table 6 Colorful Accent 3" w:uiPriority="51"/>
-    <w:lsdException w:name="List Table 7 Colorful Accent 3" w:uiPriority="52"/>
-    <w:lsdException w:name="List Table 1 Light Accent 4" w:uiPriority="46"/>
-    <w:lsdException w:name="List Table 2 Accent 4" w:uiPriority="47"/>
-    <w:lsdException w:name="List Table 3 Accent 4" w:uiPriority="48"/>
-    <w:lsdException w:name="List Table 4 Accent 4" w:uiPriority="49"/>
-    <w:lsdException w:name="List Table 5 Dark Accent 4" w:uiPriority="50"/>
-    <w:lsdException w:name="List Table 6 Colorful Accent 4" w:uiPriority="51"/>
-    <w:lsdException w:name="List Table 7 Colorful Accent 4" w:uiPriority="52"/>
-    <w:lsdException w:name="List Table 1 Light Accent 5" w:uiPriority="46"/>
-    <w:lsdException w:name="List Table 2 Accent 5" w:uiPriority="47"/>
-    <w:lsdException w:name="List Table 3 Accent 5" w:uiPriority="48"/>
-    <w:lsdException w:name="List Table 4 Accent 5" w:uiPriority="49"/>
-    <w:lsdException w:name="List Table 5 Dark Accent 5" w:uiPriority="50"/>
-    <w:lsdException w:name="List Table 6 Colorful Accent 5" w:uiPriority="51"/>
-    <w:lsdException w:name="List Table 7 Colorful Accent 5" w:uiPriority="52"/>
-    <w:lsdException w:name="List Table 1 Light Accent 6" w:uiPriority="46"/>
-    <w:lsdException w:name="List Table 2 Accent 6" w:uiPriority="47"/>
-    <w:lsdException w:name="List Table 3 Accent 6" w:uiPriority="48"/>
-    <w:lsdException w:name="List Table 4 Accent 6" w:uiPriority="49"/>
-    <w:lsdException w:name="List Table 5 Dark Accent 6" w:uiPriority="50"/>
-    <w:lsdException w:name="List Table 6 Colorful Accent 6" w:uiPriority="51"/>
-    <w:lsdException w:name="List Table 7 Colorful Accent 6" w:uiPriority="52"/>
-    <w:lsdException w:name="Mention" w:semiHidden="1" w:unhideWhenUsed="1"/>
-    <w:lsdException w:name="Smart Hyperlink" w:semiHidden="1" w:unhideWhenUsed="1"/>
-    <w:lsdException w:name="Hashtag" w:semiHidden="1" w:unhideWhenUsed="1"/>
-    <w:lsdException w:name="Unresolved Mention" w:semiHidden="1" w:unhideWhenUsed="1"/>
-    <w:lsdException w:name="Smart Link" w:semiHidden="1" w:unhideWhenUsed="1"/>
+  <w:latentStyles w:defLockedState="0" w:defUIPriority="99" w:defSemiHidden="1" w:defUnhideWhenUsed="1" w:defQFormat="0" w:count="267">
+    <w:lsdException w:name="Normal" w:semiHidden="0" w:uiPriority="0" w:unhideWhenUsed="0" w:qFormat="1"/>
+    <w:lsdException w:name="heading 1" w:semiHidden="0" w:uiPriority="9" w:unhideWhenUsed="0" w:qFormat="1"/>
+    <w:lsdException w:name="heading 2" w:uiPriority="9" w:qFormat="1"/>
+    <w:lsdException w:name="heading 3" w:uiPriority="9" w:qFormat="1"/>
+    <w:lsdException w:name="heading 4" w:uiPriority="9" w:qFormat="1"/>
+    <w:lsdException w:name="heading 5" w:uiPriority="9" w:qFormat="1"/>
+    <w:lsdException w:name="heading 6" w:uiPriority="9" w:qFormat="1"/>
+    <w:lsdException w:name="heading 7" w:uiPriority="9" w:qFormat="1"/>
+    <w:lsdException w:name="heading 8" w:uiPriority="9" w:qFormat="1"/>
+    <w:lsdException w:name="heading 9" w:uiPriority="9" w:qFormat="1"/>
+    <w:lsdException w:name="toc 1" w:uiPriority="39"/>
+    <w:lsdException w:name="toc 2" w:uiPriority="39"/>
+    <w:lsdException w:name="toc 3" w:uiPriority="39"/>
+    <w:lsdException w:name="toc 4" w:uiPriority="39"/>
+    <w:lsdException w:name="toc 5" w:uiPriority="39"/>
+    <w:lsdException w:name="toc 6" w:uiPriority="39"/>
+    <w:lsdException w:name="toc 7" w:uiPriority="39"/>
+    <w:lsdException w:name="toc 8" w:uiPriority="39"/>
+    <w:lsdException w:name="toc 9" w:uiPriority="39"/>
+    <w:lsdException w:name="caption" w:uiPriority="35" w:qFormat="1"/>
+    <w:lsdException w:name="Title" w:semiHidden="0" w:uiPriority="10" w:unhideWhenUsed="0" w:qFormat="1"/>
+    <w:lsdException w:name="Default Paragraph Font" w:uiPriority="1"/>
+    <w:lsdException w:name="Subtitle" w:semiHidden="0" w:uiPriority="11" w:unhideWhenUsed="0" w:qFormat="1"/>
+    <w:lsdException w:name="Strong" w:semiHidden="0" w:uiPriority="22" w:unhideWhenUsed="0" w:qFormat="1"/>
+    <w:lsdException w:name="Emphasis" w:semiHidden="0" w:uiPriority="20" w:unhideWhenUsed="0" w:qFormat="1"/>
+    <w:lsdException w:name="Table Grid" w:semiHidden="0" w:uiPriority="39" w:unhideWhenUsed="0"/>
+    <w:lsdException w:name="Placeholder Text" w:unhideWhenUsed="0"/>
+    <w:lsdException w:name="No Spacing" w:semiHidden="0" w:uiPriority="1" w:unhideWhenUsed="0" w:qFormat="1"/>
+    <w:lsdException w:name="Light Shading" w:semiHidden="0" w:uiPriority="60" w:unhideWhenUsed="0"/>
+    <w:lsdException w:name="Light List" w:semiHidden="0" w:uiPriority="61" w:unhideWhenUsed="0"/>
+    <w:lsdException w:name="Light Grid" w:semiHidden="0" w:uiPriority="62" w:unhideWhenUsed="0"/>
+    <w:lsdException w:name="Medium Shading 1" w:semiHidden="0" w:uiPriority="63" w:unhideWhenUsed="0"/>
+    <w:lsdException w:name="Medium Shading 2" w:semiHidden="0" w:uiPriority="64" w:unhideWhenUsed="0"/>
+    <w:lsdException w:name="Medium List 1" w:semiHidden="0" w:uiPriority="65" w:unhideWhenUsed="0"/>
+    <w:lsdException w:name="Medium List 2" w:semiHidden="0" w:uiPriority="66" w:unhideWhenUsed="0"/>
+    <w:lsdException w:name="Medium Grid 1" w:semiHidden="0" w:uiPriority="67" w:unhideWhenUsed="0"/>
+    <w:lsdException w:name="Medium Grid 2" w:semiHidden="0" w:uiPriority="68" w:unhideWhenUsed="0"/>
+    <w:lsdException w:name="Medium Grid 3" w:semiHidden="0" w:uiPriority="69" w:unhideWhenUsed="0"/>
+    <w:lsdException w:name="Dark List" w:semiHidden="0" w:uiPriority="70" w:unhideWhenUsed="0"/>
+    <w:lsdException w:name="Colorful Shading" w:semiHidden="0" w:uiPriority="71" w:unhideWhenUsed="0"/>
+    <w:lsdException w:name="Colorful List" w:semiHidden="0" w:uiPriority="72" w:unhideWhenUsed="0"/>
+    <w:lsdException w:name="Colorful Grid" w:semiHidden="0" w:uiPriority="73" w:unhideWhenUsed="0"/>
+    <w:lsdException w:name="Light Shading Accent 1" w:semiHidden="0" w:uiPriority="60" w:unhideWhenUsed="0"/>
+    <w:lsdException w:name="Light List Accent 1" w:semiHidden="0" w:uiPriority="61" w:unhideWhenUsed="0"/>
+    <w:lsdException w:name="Light Grid Accent 1" w:semiHidden="0" w:uiPriority="62" w:unhideWhenUsed="0"/>
+    <w:lsdException w:name="Medium Shading 1 Accent 1" w:semiHidden="0" w:uiPriority="63" w:unhideWhenUsed="0"/>
+    <w:lsdException w:name="Medium Shading 2 Accent 1" w:semiHidden="0" w:uiPriority="64" w:unhideWhenUsed="0"/>
+    <w:lsdException w:name="Medium List 1 Accent 1" w:semiHidden="0" w:uiPriority="65" w:unhideWhenUsed="0"/>
+    <w:lsdException w:name="Revision" w:unhideWhenUsed="0"/>
+    <w:lsdException w:name="List Paragraph" w:semiHidden="0" w:uiPriority="34" w:unhideWhenUsed="0" w:qFormat="1"/>
+    <w:lsdException w:name="Quote" w:semiHidden="0" w:uiPriority="29" w:unhideWhenUsed="0" w:qFormat="1"/>
+    <w:lsdException w:name="Intense Quote" w:semiHidden="0" w:uiPriority="30" w:unhideWhenUsed="0" w:qFormat="1"/>
+    <w:lsdException w:name="Medium List 2 Accent 1" w:semiHidden="0" w:uiPriority="66" w:unhideWhenUsed="0"/>
+    <w:lsdException w:name="Medium Grid 1 Accent 1" w:semiHidden="0" w:uiPriority="67" w:unhideWhenUsed="0"/>
+    <w:lsdException w:name="Medium Grid 2 Accent 1" w:semiHidden="0" w:uiPriority="68" w:unhideWhenUsed="0"/>
+    <w:lsdException w:name="Medium Grid 3 Accent 1" w:semiHidden="0" w:uiPriority="69" w:unhideWhenUsed="0"/>
+    <w:lsdException w:name="Dark List Accent 1" w:semiHidden="0" w:uiPriority="70" w:unhideWhenUsed="0"/>
+    <w:lsdException w:name="Colorful Shading Accent 1" w:semiHidden="0" w:uiPriority="71" w:unhideWhenUsed="0"/>
+    <w:lsdException w:name="Colorful List Accent 1" w:semiHidden="0" w:uiPriority="72" w:unhideWhenUsed="0"/>
+    <w:lsdException w:name="Colorful Grid Accent 1" w:semiHidden="0" w:uiPriority="73" w:unhideWhenUsed="0"/>
+    <w:lsdException w:name="Light Shading Accent 2" w:semiHidden="0" w:uiPriority="60" w:unhideWhenUsed="0"/>
+    <w:lsdException w:name="Light List Accent 2" w:semiHidden="0" w:uiPriority="61" w:unhideWhenUsed="0"/>
+    <w:lsdException w:name="Light Grid Accent 2" w:semiHidden="0" w:uiPriority="62" w:unhideWhenUsed="0"/>
+    <w:lsdException w:name="Medium Shading 1 Accent 2" w:semiHidden="0" w:uiPriority="63" w:unhideWhenUsed="0"/>
+    <w:lsdException w:name="Medium Shading 2 Accent 2" w:semiHidden="0" w:uiPriority="64" w:unhideWhenUsed="0"/>
+    <w:lsdException w:name="Medium List 1 Accent 2" w:semiHidden="0" w:uiPriority="65" w:unhideWhenUsed="0"/>
+    <w:lsdException w:name="Medium List 2 Accent 2" w:semiHidden="0" w:uiPriority="66" w:unhideWhenUsed="0"/>
+    <w:lsdException w:name="Medium Grid 1 Accent 2" w:semiHidden="0" w:uiPriority="67" w:unhideWhenUsed="0"/>
+    <w:lsdException w:name="Medium Grid 2 Accent 2" w:semiHidden="0" w:uiPriority="68" w:unhideWhenUsed="0"/>
+    <w:lsdException w:name="Medium Grid 3 Accent 2" w:semiHidden="0" w:uiPriority="69" w:unhideWhenUsed="0"/>
+    <w:lsdException w:name="Dark List Accent 2" w:semiHidden="0" w:uiPriority="70" w:unhideWhenUsed="0"/>
+    <w:lsdException w:name="Colorful Shading Accent 2" w:semiHidden="0" w:uiPriority="71" w:unhideWhenUsed="0"/>
+    <w:lsdException w:name="Colorful List Accent 2" w:semiHidden="0" w:uiPriority="72" w:unhideWhenUsed="0"/>
+    <w:lsdException w:name="Colorful Grid Accent 2" w:semiHidden="0" w:uiPriority="73" w:unhideWhenUsed="0"/>
+    <w:lsdException w:name="Light Shading Accent 3" w:semiHidden="0" w:uiPriority="60" w:unhideWhenUsed="0"/>
+    <w:lsdException w:name="Light List Accent 3" w:semiHidden="0" w:uiPriority="61" w:unhideWhenUsed="0"/>
+    <w:lsdException w:name="Light Grid Accent 3" w:semiHidden="0" w:uiPriority="62" w:unhideWhenUsed="0"/>
+    <w:lsdException w:name="Medium Shading 1 Accent 3" w:semiHidden="0" w:uiPriority="63" w:unhideWhenUsed="0"/>
+    <w:lsdException w:name="Medium Shading 2 Accent 3" w:semiHidden="0" w:uiPriority="64" w:unhideWhenUsed="0"/>
+    <w:lsdException w:name="Medium List 1 Accent 3" w:semiHidden="0" w:uiPriority="65" w:unhideWhenUsed="0"/>
+    <w:lsdException w:name="Medium List 2 Accent 3" w:semiHidden="0" w:uiPriority="66" w:unhideWhenUsed="0"/>
+    <w:lsdException w:name="Medium Grid 1 Accent 3" w:semiHidden="0" w:uiPriority="67" w:unhideWhenUsed="0"/>
+    <w:lsdException w:name="Medium Grid 2 Accent 3" w:semiHidden="0" w:uiPriority="68" w:unhideWhenUsed="0"/>
+    <w:lsdException w:name="Medium Grid 3 Accent 3" w:semiHidden="0" w:uiPriority="69" w:unhideWhenUsed="0"/>
+    <w:lsdException w:name="Dark List Accent 3" w:semiHidden="0" w:uiPriority="70" w:unhideWhenUsed="0"/>
+    <w:lsdException w:name="Colorful Shading Accent 3" w:semiHidden="0" w:uiPriority="71" w:unhideWhenUsed="0"/>
+    <w:lsdException w:name="Colorful List Accent 3" w:semiHidden="0" w:uiPriority="72" w:unhideWhenUsed="0"/>
+    <w:lsdException w:name="Colorful Grid Accent 3" w:semiHidden="0" w:uiPriority="73" w:unhideWhenUsed="0"/>
+    <w:lsdException w:name="Light Shading Accent 4" w:semiHidden="0" w:uiPriority="60" w:unhideWhenUsed="0"/>
+    <w:lsdException w:name="Light List Accent 4" w:semiHidden="0" w:uiPriority="61" w:unhideWhenUsed="0"/>
+    <w:lsdException w:name="Light Grid Accent 4" w:semiHidden="0" w:uiPriority="62" w:unhideWhenUsed="0"/>
+    <w:lsdException w:name="Medium Shading 1 Accent 4" w:semiHidden="0" w:uiPriority="63" w:unhideWhenUsed="0"/>
+    <w:lsdException w:name="Medium Shading 2 Accent 4" w:semiHidden="0" w:uiPriority="64" w:unhideWhenUsed="0"/>
+    <w:lsdException w:name="Medium List 1 Accent 4" w:semiHidden="0" w:uiPriority="65" w:unhideWhenUsed="0"/>
+    <w:lsdException w:name="Medium List 2 Accent 4" w:semiHidden="0" w:uiPriority="66" w:unhideWhenUsed="0"/>
+    <w:lsdException w:name="Medium Grid 1 Accent 4" w:semiHidden="0" w:uiPriority="67" w:unhideWhenUsed="0"/>
+    <w:lsdException w:name="Medium Grid 2 Accent 4" w:semiHidden="0" w:uiPriority="68" w:unhideWhenUsed="0"/>
+    <w:lsdException w:name="Medium Grid 3 Accent 4" w:semiHidden="0" w:uiPriority="69" w:unhideWhenUsed="0"/>
+    <w:lsdException w:name="Dark List Accent 4" w:semiHidden="0" w:uiPriority="70" w:unhideWhenUsed="0"/>
+    <w:lsdException w:name="Colorful Shading Accent 4" w:semiHidden="0" w:uiPriority="71" w:unhideWhenUsed="0"/>
+    <w:lsdException w:name="Colorful List Accent 4" w:semiHidden="0" w:uiPriority="72" w:unhideWhenUsed="0"/>
+    <w:lsdException w:name="Colorful Grid Accent 4" w:semiHidden="0" w:uiPriority="73" w:unhideWhenUsed="0"/>
+    <w:lsdException w:name="Light Shading Accent 5" w:semiHidden="0" w:uiPriority="60" w:unhideWhenUsed="0"/>
+    <w:lsdException w:name="Light List Accent 5" w:semiHidden="0" w:uiPriority="61" w:unhideWhenUsed="0"/>
+    <w:lsdException w:name="Light Grid Accent 5" w:semiHidden="0" w:uiPriority="62" w:unhideWhenUsed="0"/>
+    <w:lsdException w:name="Medium Shading 1 Accent 5" w:semiHidden="0" w:uiPriority="63" w:unhideWhenUsed="0"/>
+    <w:lsdException w:name="Medium Shading 2 Accent 5" w:semiHidden="0" w:uiPriority="64" w:unhideWhenUsed="0"/>
+    <w:lsdException w:name="Medium List 1 Accent 5" w:semiHidden="0" w:uiPriority="65" w:unhideWhenUsed="0"/>
+    <w:lsdException w:name="Medium List 2 Accent 5" w:semiHidden="0" w:uiPriority="66" w:unhideWhenUsed="0"/>
+    <w:lsdException w:name="Medium Grid 1 Accent 5" w:semiHidden="0" w:uiPriority="67" w:unhideWhenUsed="0"/>
+    <w:lsdException w:name="Medium Grid 2 Accent 5" w:semiHidden="0" w:uiPriority="68" w:unhideWhenUsed="0"/>
+    <w:lsdException w:name="Medium Grid 3 Accent 5" w:semiHidden="0" w:uiPriority="69" w:unhideWhenUsed="0"/>
+    <w:lsdException w:name="Dark List Accent 5" w:semiHidden="0" w:uiPriority="70" w:unhideWhenUsed="0"/>
+    <w:lsdException w:name="Colorful Shading Accent 5" w:semiHidden="0" w:uiPriority="71" w:unhideWhenUsed="0"/>
+    <w:lsdException w:name="Colorful List Accent 5" w:semiHidden="0" w:uiPriority="72" w:unhideWhenUsed="0"/>
+    <w:lsdException w:name="Colorful Grid Accent 5" w:semiHidden="0" w:uiPriority="73" w:unhideWhenUsed="0"/>
+    <w:lsdException w:name="Light Shading Accent 6" w:semiHidden="0" w:uiPriority="60" w:unhideWhenUsed="0"/>
+    <w:lsdException w:name="Light List Accent 6" w:semiHidden="0" w:uiPriority="61" w:unhideWhenUsed="0"/>
+    <w:lsdException w:name="Light Grid Accent 6" w:semiHidden="0" w:uiPriority="62" w:unhideWhenUsed="0"/>
+    <w:lsdException w:name="Medium Shading 1 Accent 6" w:semiHidden="0" w:uiPriority="63" w:unhideWhenUsed="0"/>
+    <w:lsdException w:name="Medium Shading 2 Accent 6" w:semiHidden="0" w:uiPriority="64" w:unhideWhenUsed="0"/>
+    <w:lsdException w:name="Medium List 1 Accent 6" w:semiHidden="0" w:uiPriority="65" w:unhideWhenUsed="0"/>
+    <w:lsdException w:name="Medium List 2 Accent 6" w:semiHidden="0" w:uiPriority="66" w:unhideWhenUsed="0"/>
+    <w:lsdException w:name="Medium Grid 1 Accent 6" w:semiHidden="0" w:uiPriority="67" w:unhideWhenUsed="0"/>
+    <w:lsdException w:name="Medium Grid 2 Accent 6" w:semiHidden="0" w:uiPriority="68" w:unhideWhenUsed="0"/>
+    <w:lsdException w:name="Medium Grid 3 Accent 6" w:semiHidden="0" w:uiPriority="69" w:unhideWhenUsed="0"/>
+    <w:lsdException w:name="Dark List Accent 6" w:semiHidden="0" w:uiPriority="70" w:unhideWhenUsed="0"/>
+    <w:lsdException w:name="Colorful Shading Accent 6" w:semiHidden="0" w:uiPriority="71" w:unhideWhenUsed="0"/>
+    <w:lsdException w:name="Colorful List Accent 6" w:semiHidden="0" w:uiPriority="72" w:unhideWhenUsed="0"/>
+    <w:lsdException w:name="Colorful Grid Accent 6" w:semiHidden="0" w:uiPriority="73" w:unhideWhenUsed="0"/>
+    <w:lsdException w:name="Subtle Emphasis" w:semiHidden="0" w:uiPriority="19" w:unhideWhenUsed="0" w:qFormat="1"/>
+    <w:lsdException w:name="Intense Emphasis" w:semiHidden="0" w:uiPriority="21" w:unhideWhenUsed="0" w:qFormat="1"/>
+    <w:lsdException w:name="Subtle Reference" w:semiHidden="0" w:uiPriority="31" w:unhideWhenUsed="0" w:qFormat="1"/>
+    <w:lsdException w:name="Intense Reference" w:semiHidden="0" w:uiPriority="32" w:unhideWhenUsed="0" w:qFormat="1"/>
+    <w:lsdException w:name="Book Title" w:semiHidden="0" w:uiPriority="33" w:unhideWhenUsed="0" w:qFormat="1"/>
+    <w:lsdException w:name="Bibliography" w:uiPriority="37"/>
+    <w:lsdException w:name="TOC Heading" w:uiPriority="39" w:qFormat="1"/>
   </w:latentStyles>
-  <w:style w:type="paragraph" w:default="1" w:styleId="Normal">
+  <w:style w:type="paragraph" w:default="1" w:styleId="Normln">
     <w:name w:val="Normal"/>
     <w:qFormat/>
+    <w:rsid w:val="00917CB2"/>
   </w:style>
-  <w:style w:type="paragraph" w:styleId="Heading1">
+  <w:style w:type="paragraph" w:styleId="Nadpis1">
     <w:name w:val="heading 1"/>
-    <w:basedOn w:val="Normal"/>
-    <w:next w:val="Normal"/>
-    <w:link w:val="Heading1Char"/>
+    <w:basedOn w:val="Normln"/>
+    <w:next w:val="Normln"/>
+    <w:link w:val="Nadpis1Char"/>
     <w:uiPriority w:val="9"/>
     <w:qFormat/>
     <w:rsid w:val="00FC475E"/>
@@ -2934,11 +4186,11 @@
       <w:szCs w:val="40"/>
     </w:rPr>
   </w:style>
-  <w:style w:type="paragraph" w:styleId="Heading2">
+  <w:style w:type="paragraph" w:styleId="Nadpis2">
     <w:name w:val="heading 2"/>
-    <w:basedOn w:val="Normal"/>
-    <w:next w:val="Normal"/>
-    <w:link w:val="Heading2Char"/>
+    <w:basedOn w:val="Normln"/>
+    <w:next w:val="Normln"/>
+    <w:link w:val="Nadpis2Char"/>
     <w:uiPriority w:val="9"/>
     <w:unhideWhenUsed/>
     <w:qFormat/>
@@ -2956,11 +4208,11 @@
       <w:szCs w:val="32"/>
     </w:rPr>
   </w:style>
-  <w:style w:type="paragraph" w:styleId="Heading3">
+  <w:style w:type="paragraph" w:styleId="Nadpis3">
     <w:name w:val="heading 3"/>
-    <w:basedOn w:val="Normal"/>
-    <w:next w:val="Normal"/>
-    <w:link w:val="Heading3Char"/>
+    <w:basedOn w:val="Normln"/>
+    <w:next w:val="Normln"/>
+    <w:link w:val="Nadpis3Char"/>
     <w:uiPriority w:val="9"/>
     <w:unhideWhenUsed/>
     <w:qFormat/>
@@ -2978,11 +4230,11 @@
       <w:szCs w:val="28"/>
     </w:rPr>
   </w:style>
-  <w:style w:type="paragraph" w:styleId="Heading4">
+  <w:style w:type="paragraph" w:styleId="Nadpis4">
     <w:name w:val="heading 4"/>
-    <w:basedOn w:val="Normal"/>
-    <w:next w:val="Normal"/>
-    <w:link w:val="Heading4Char"/>
+    <w:basedOn w:val="Normln"/>
+    <w:next w:val="Normln"/>
+    <w:link w:val="Nadpis4Char"/>
     <w:uiPriority w:val="9"/>
     <w:semiHidden/>
     <w:unhideWhenUsed/>
@@ -3001,11 +4253,11 @@
       <w:color w:val="0F4761" w:themeColor="accent1" w:themeShade="BF"/>
     </w:rPr>
   </w:style>
-  <w:style w:type="paragraph" w:styleId="Heading5">
+  <w:style w:type="paragraph" w:styleId="Nadpis5">
     <w:name w:val="heading 5"/>
-    <w:basedOn w:val="Normal"/>
-    <w:next w:val="Normal"/>
-    <w:link w:val="Heading5Char"/>
+    <w:basedOn w:val="Normln"/>
+    <w:next w:val="Normln"/>
+    <w:link w:val="Nadpis5Char"/>
     <w:uiPriority w:val="9"/>
     <w:semiHidden/>
     <w:unhideWhenUsed/>
@@ -3022,11 +4274,11 @@
       <w:color w:val="0F4761" w:themeColor="accent1" w:themeShade="BF"/>
     </w:rPr>
   </w:style>
-  <w:style w:type="paragraph" w:styleId="Heading6">
+  <w:style w:type="paragraph" w:styleId="Nadpis6">
     <w:name w:val="heading 6"/>
-    <w:basedOn w:val="Normal"/>
-    <w:next w:val="Normal"/>
-    <w:link w:val="Heading6Char"/>
+    <w:basedOn w:val="Normln"/>
+    <w:next w:val="Normln"/>
+    <w:link w:val="Nadpis6Char"/>
     <w:uiPriority w:val="9"/>
     <w:semiHidden/>
     <w:unhideWhenUsed/>
@@ -3045,11 +4297,11 @@
       <w:color w:val="595959" w:themeColor="text1" w:themeTint="A6"/>
     </w:rPr>
   </w:style>
-  <w:style w:type="paragraph" w:styleId="Heading7">
+  <w:style w:type="paragraph" w:styleId="Nadpis7">
     <w:name w:val="heading 7"/>
-    <w:basedOn w:val="Normal"/>
-    <w:next w:val="Normal"/>
-    <w:link w:val="Heading7Char"/>
+    <w:basedOn w:val="Normln"/>
+    <w:next w:val="Normln"/>
+    <w:link w:val="Nadpis7Char"/>
     <w:uiPriority w:val="9"/>
     <w:semiHidden/>
     <w:unhideWhenUsed/>
@@ -3066,11 +4318,11 @@
       <w:color w:val="595959" w:themeColor="text1" w:themeTint="A6"/>
     </w:rPr>
   </w:style>
-  <w:style w:type="paragraph" w:styleId="Heading8">
+  <w:style w:type="paragraph" w:styleId="Nadpis8">
     <w:name w:val="heading 8"/>
-    <w:basedOn w:val="Normal"/>
-    <w:next w:val="Normal"/>
-    <w:link w:val="Heading8Char"/>
+    <w:basedOn w:val="Normln"/>
+    <w:next w:val="Normln"/>
+    <w:link w:val="Nadpis8Char"/>
     <w:uiPriority w:val="9"/>
     <w:semiHidden/>
     <w:unhideWhenUsed/>
@@ -3089,11 +4341,11 @@
       <w:color w:val="272727" w:themeColor="text1" w:themeTint="D8"/>
     </w:rPr>
   </w:style>
-  <w:style w:type="paragraph" w:styleId="Heading9">
+  <w:style w:type="paragraph" w:styleId="Nadpis9">
     <w:name w:val="heading 9"/>
-    <w:basedOn w:val="Normal"/>
-    <w:next w:val="Normal"/>
-    <w:link w:val="Heading9Char"/>
+    <w:basedOn w:val="Normln"/>
+    <w:next w:val="Normln"/>
+    <w:link w:val="Nadpis9Char"/>
     <w:uiPriority w:val="9"/>
     <w:semiHidden/>
     <w:unhideWhenUsed/>
@@ -3110,17 +4362,18 @@
       <w:color w:val="272727" w:themeColor="text1" w:themeTint="D8"/>
     </w:rPr>
   </w:style>
-  <w:style w:type="character" w:default="1" w:styleId="DefaultParagraphFont">
+  <w:style w:type="character" w:default="1" w:styleId="Standardnpsmoodstavce">
     <w:name w:val="Default Paragraph Font"/>
     <w:uiPriority w:val="1"/>
     <w:semiHidden/>
     <w:unhideWhenUsed/>
   </w:style>
-  <w:style w:type="table" w:default="1" w:styleId="TableNormal">
+  <w:style w:type="table" w:default="1" w:styleId="Normlntabulka">
     <w:name w:val="Normal Table"/>
     <w:uiPriority w:val="99"/>
     <w:semiHidden/>
     <w:unhideWhenUsed/>
+    <w:qFormat/>
     <w:tblPr>
       <w:tblInd w:w="0" w:type="dxa"/>
       <w:tblCellMar>
@@ -3131,16 +4384,16 @@
       </w:tblCellMar>
     </w:tblPr>
   </w:style>
-  <w:style w:type="numbering" w:default="1" w:styleId="NoList">
+  <w:style w:type="numbering" w:default="1" w:styleId="Bezseznamu">
     <w:name w:val="No List"/>
     <w:uiPriority w:val="99"/>
     <w:semiHidden/>
     <w:unhideWhenUsed/>
   </w:style>
-  <w:style w:type="character" w:customStyle="1" w:styleId="Heading1Char">
-    <w:name w:val="Heading 1 Char"/>
-    <w:basedOn w:val="DefaultParagraphFont"/>
-    <w:link w:val="Heading1"/>
+  <w:style w:type="character" w:customStyle="1" w:styleId="Nadpis1Char">
+    <w:name w:val="Nadpis 1 Char"/>
+    <w:basedOn w:val="Standardnpsmoodstavce"/>
+    <w:link w:val="Nadpis1"/>
     <w:uiPriority w:val="9"/>
     <w:rsid w:val="00FC475E"/>
     <w:rPr>
@@ -3150,10 +4403,10 @@
       <w:szCs w:val="40"/>
     </w:rPr>
   </w:style>
-  <w:style w:type="character" w:customStyle="1" w:styleId="Heading2Char">
-    <w:name w:val="Heading 2 Char"/>
-    <w:basedOn w:val="DefaultParagraphFont"/>
-    <w:link w:val="Heading2"/>
+  <w:style w:type="character" w:customStyle="1" w:styleId="Nadpis2Char">
+    <w:name w:val="Nadpis 2 Char"/>
+    <w:basedOn w:val="Standardnpsmoodstavce"/>
+    <w:link w:val="Nadpis2"/>
     <w:uiPriority w:val="9"/>
     <w:rsid w:val="00FC475E"/>
     <w:rPr>
@@ -3163,10 +4416,10 @@
       <w:szCs w:val="32"/>
     </w:rPr>
   </w:style>
-  <w:style w:type="character" w:customStyle="1" w:styleId="Heading3Char">
-    <w:name w:val="Heading 3 Char"/>
-    <w:basedOn w:val="DefaultParagraphFont"/>
-    <w:link w:val="Heading3"/>
+  <w:style w:type="character" w:customStyle="1" w:styleId="Nadpis3Char">
+    <w:name w:val="Nadpis 3 Char"/>
+    <w:basedOn w:val="Standardnpsmoodstavce"/>
+    <w:link w:val="Nadpis3"/>
     <w:uiPriority w:val="9"/>
     <w:rsid w:val="00FC475E"/>
     <w:rPr>
@@ -3176,10 +4429,10 @@
       <w:szCs w:val="28"/>
     </w:rPr>
   </w:style>
-  <w:style w:type="character" w:customStyle="1" w:styleId="Heading4Char">
-    <w:name w:val="Heading 4 Char"/>
-    <w:basedOn w:val="DefaultParagraphFont"/>
-    <w:link w:val="Heading4"/>
+  <w:style w:type="character" w:customStyle="1" w:styleId="Nadpis4Char">
+    <w:name w:val="Nadpis 4 Char"/>
+    <w:basedOn w:val="Standardnpsmoodstavce"/>
+    <w:link w:val="Nadpis4"/>
     <w:uiPriority w:val="9"/>
     <w:semiHidden/>
     <w:rsid w:val="00FC475E"/>
@@ -3190,10 +4443,10 @@
       <w:color w:val="0F4761" w:themeColor="accent1" w:themeShade="BF"/>
     </w:rPr>
   </w:style>
-  <w:style w:type="character" w:customStyle="1" w:styleId="Heading5Char">
-    <w:name w:val="Heading 5 Char"/>
-    <w:basedOn w:val="DefaultParagraphFont"/>
-    <w:link w:val="Heading5"/>
+  <w:style w:type="character" w:customStyle="1" w:styleId="Nadpis5Char">
+    <w:name w:val="Nadpis 5 Char"/>
+    <w:basedOn w:val="Standardnpsmoodstavce"/>
+    <w:link w:val="Nadpis5"/>
     <w:uiPriority w:val="9"/>
     <w:semiHidden/>
     <w:rsid w:val="00FC475E"/>
@@ -3202,10 +4455,10 @@
       <w:color w:val="0F4761" w:themeColor="accent1" w:themeShade="BF"/>
     </w:rPr>
   </w:style>
-  <w:style w:type="character" w:customStyle="1" w:styleId="Heading6Char">
-    <w:name w:val="Heading 6 Char"/>
-    <w:basedOn w:val="DefaultParagraphFont"/>
-    <w:link w:val="Heading6"/>
+  <w:style w:type="character" w:customStyle="1" w:styleId="Nadpis6Char">
+    <w:name w:val="Nadpis 6 Char"/>
+    <w:basedOn w:val="Standardnpsmoodstavce"/>
+    <w:link w:val="Nadpis6"/>
     <w:uiPriority w:val="9"/>
     <w:semiHidden/>
     <w:rsid w:val="00FC475E"/>
@@ -3216,10 +4469,10 @@
       <w:color w:val="595959" w:themeColor="text1" w:themeTint="A6"/>
     </w:rPr>
   </w:style>
-  <w:style w:type="character" w:customStyle="1" w:styleId="Heading7Char">
-    <w:name w:val="Heading 7 Char"/>
-    <w:basedOn w:val="DefaultParagraphFont"/>
-    <w:link w:val="Heading7"/>
+  <w:style w:type="character" w:customStyle="1" w:styleId="Nadpis7Char">
+    <w:name w:val="Nadpis 7 Char"/>
+    <w:basedOn w:val="Standardnpsmoodstavce"/>
+    <w:link w:val="Nadpis7"/>
     <w:uiPriority w:val="9"/>
     <w:semiHidden/>
     <w:rsid w:val="00FC475E"/>
@@ -3228,10 +4481,10 @@
       <w:color w:val="595959" w:themeColor="text1" w:themeTint="A6"/>
     </w:rPr>
   </w:style>
-  <w:style w:type="character" w:customStyle="1" w:styleId="Heading8Char">
-    <w:name w:val="Heading 8 Char"/>
-    <w:basedOn w:val="DefaultParagraphFont"/>
-    <w:link w:val="Heading8"/>
+  <w:style w:type="character" w:customStyle="1" w:styleId="Nadpis8Char">
+    <w:name w:val="Nadpis 8 Char"/>
+    <w:basedOn w:val="Standardnpsmoodstavce"/>
+    <w:link w:val="Nadpis8"/>
     <w:uiPriority w:val="9"/>
     <w:semiHidden/>
     <w:rsid w:val="00FC475E"/>
@@ -3242,10 +4495,10 @@
       <w:color w:val="272727" w:themeColor="text1" w:themeTint="D8"/>
     </w:rPr>
   </w:style>
-  <w:style w:type="character" w:customStyle="1" w:styleId="Heading9Char">
-    <w:name w:val="Heading 9 Char"/>
-    <w:basedOn w:val="DefaultParagraphFont"/>
-    <w:link w:val="Heading9"/>
+  <w:style w:type="character" w:customStyle="1" w:styleId="Nadpis9Char">
+    <w:name w:val="Nadpis 9 Char"/>
+    <w:basedOn w:val="Standardnpsmoodstavce"/>
+    <w:link w:val="Nadpis9"/>
     <w:uiPriority w:val="9"/>
     <w:semiHidden/>
     <w:rsid w:val="00FC475E"/>
@@ -3254,11 +4507,11 @@
       <w:color w:val="272727" w:themeColor="text1" w:themeTint="D8"/>
     </w:rPr>
   </w:style>
-  <w:style w:type="paragraph" w:styleId="Title">
+  <w:style w:type="paragraph" w:styleId="Nzev">
     <w:name w:val="Title"/>
-    <w:basedOn w:val="Normal"/>
-    <w:next w:val="Normal"/>
-    <w:link w:val="TitleChar"/>
+    <w:basedOn w:val="Normln"/>
+    <w:next w:val="Normln"/>
+    <w:link w:val="NzevChar"/>
     <w:uiPriority w:val="10"/>
     <w:qFormat/>
     <w:rsid w:val="00FC475E"/>
@@ -3274,10 +4527,10 @@
       <w:szCs w:val="56"/>
     </w:rPr>
   </w:style>
-  <w:style w:type="character" w:customStyle="1" w:styleId="TitleChar">
-    <w:name w:val="Title Char"/>
-    <w:basedOn w:val="DefaultParagraphFont"/>
-    <w:link w:val="Title"/>
+  <w:style w:type="character" w:customStyle="1" w:styleId="NzevChar">
+    <w:name w:val="Název Char"/>
+    <w:basedOn w:val="Standardnpsmoodstavce"/>
+    <w:link w:val="Nzev"/>
     <w:uiPriority w:val="10"/>
     <w:rsid w:val="00FC475E"/>
     <w:rPr>
@@ -3288,11 +4541,11 @@
       <w:szCs w:val="56"/>
     </w:rPr>
   </w:style>
-  <w:style w:type="paragraph" w:styleId="Subtitle">
+  <w:style w:type="paragraph" w:styleId="Podtitul">
     <w:name w:val="Subtitle"/>
-    <w:basedOn w:val="Normal"/>
-    <w:next w:val="Normal"/>
-    <w:link w:val="SubtitleChar"/>
+    <w:basedOn w:val="Normln"/>
+    <w:next w:val="Normln"/>
+    <w:link w:val="PodtitulChar"/>
     <w:uiPriority w:val="11"/>
     <w:qFormat/>
     <w:rsid w:val="00FC475E"/>
@@ -3309,10 +4562,10 @@
       <w:szCs w:val="28"/>
     </w:rPr>
   </w:style>
-  <w:style w:type="character" w:customStyle="1" w:styleId="SubtitleChar">
-    <w:name w:val="Subtitle Char"/>
-    <w:basedOn w:val="DefaultParagraphFont"/>
-    <w:link w:val="Subtitle"/>
+  <w:style w:type="character" w:customStyle="1" w:styleId="PodtitulChar">
+    <w:name w:val="Podtitul Char"/>
+    <w:basedOn w:val="Standardnpsmoodstavce"/>
+    <w:link w:val="Podtitul"/>
     <w:uiPriority w:val="11"/>
     <w:rsid w:val="00FC475E"/>
     <w:rPr>
@@ -3323,11 +4576,11 @@
       <w:szCs w:val="28"/>
     </w:rPr>
   </w:style>
-  <w:style w:type="paragraph" w:styleId="Quote">
+  <w:style w:type="paragraph" w:styleId="Citace">
     <w:name w:val="Quote"/>
-    <w:basedOn w:val="Normal"/>
-    <w:next w:val="Normal"/>
-    <w:link w:val="QuoteChar"/>
+    <w:basedOn w:val="Normln"/>
+    <w:next w:val="Normln"/>
+    <w:link w:val="CitaceChar"/>
     <w:uiPriority w:val="29"/>
     <w:qFormat/>
     <w:rsid w:val="00FC475E"/>
@@ -3341,10 +4594,10 @@
       <w:color w:val="404040" w:themeColor="text1" w:themeTint="BF"/>
     </w:rPr>
   </w:style>
-  <w:style w:type="character" w:customStyle="1" w:styleId="QuoteChar">
-    <w:name w:val="Quote Char"/>
-    <w:basedOn w:val="DefaultParagraphFont"/>
-    <w:link w:val="Quote"/>
+  <w:style w:type="character" w:customStyle="1" w:styleId="CitaceChar">
+    <w:name w:val="Citace Char"/>
+    <w:basedOn w:val="Standardnpsmoodstavce"/>
+    <w:link w:val="Citace"/>
     <w:uiPriority w:val="29"/>
     <w:rsid w:val="00FC475E"/>
     <w:rPr>
@@ -3353,9 +4606,9 @@
       <w:color w:val="404040" w:themeColor="text1" w:themeTint="BF"/>
     </w:rPr>
   </w:style>
-  <w:style w:type="paragraph" w:styleId="ListParagraph">
+  <w:style w:type="paragraph" w:styleId="Odstavecseseznamem">
     <w:name w:val="List Paragraph"/>
-    <w:basedOn w:val="Normal"/>
+    <w:basedOn w:val="Normln"/>
     <w:uiPriority w:val="34"/>
     <w:qFormat/>
     <w:rsid w:val="00FC475E"/>
@@ -3364,9 +4617,9 @@
       <w:contextualSpacing/>
     </w:pPr>
   </w:style>
-  <w:style w:type="character" w:styleId="IntenseEmphasis">
+  <w:style w:type="character" w:styleId="Zdraznnintenzivn">
     <w:name w:val="Intense Emphasis"/>
-    <w:basedOn w:val="DefaultParagraphFont"/>
+    <w:basedOn w:val="Standardnpsmoodstavce"/>
     <w:uiPriority w:val="21"/>
     <w:qFormat/>
     <w:rsid w:val="00FC475E"/>
@@ -3376,11 +4629,11 @@
       <w:color w:val="0F4761" w:themeColor="accent1" w:themeShade="BF"/>
     </w:rPr>
   </w:style>
-  <w:style w:type="paragraph" w:styleId="IntenseQuote">
+  <w:style w:type="paragraph" w:styleId="Citaceintenzivn">
     <w:name w:val="Intense Quote"/>
-    <w:basedOn w:val="Normal"/>
-    <w:next w:val="Normal"/>
-    <w:link w:val="IntenseQuoteChar"/>
+    <w:basedOn w:val="Normln"/>
+    <w:next w:val="Normln"/>
+    <w:link w:val="CitaceintenzivnChar"/>
     <w:uiPriority w:val="30"/>
     <w:qFormat/>
     <w:rsid w:val="00FC475E"/>
@@ -3399,10 +4652,10 @@
       <w:color w:val="0F4761" w:themeColor="accent1" w:themeShade="BF"/>
     </w:rPr>
   </w:style>
-  <w:style w:type="character" w:customStyle="1" w:styleId="IntenseQuoteChar">
-    <w:name w:val="Intense Quote Char"/>
-    <w:basedOn w:val="DefaultParagraphFont"/>
-    <w:link w:val="IntenseQuote"/>
+  <w:style w:type="character" w:customStyle="1" w:styleId="CitaceintenzivnChar">
+    <w:name w:val="Citace – intenzivní Char"/>
+    <w:basedOn w:val="Standardnpsmoodstavce"/>
+    <w:link w:val="Citaceintenzivn"/>
     <w:uiPriority w:val="30"/>
     <w:rsid w:val="00FC475E"/>
     <w:rPr>
@@ -3411,9 +4664,9 @@
       <w:color w:val="0F4761" w:themeColor="accent1" w:themeShade="BF"/>
     </w:rPr>
   </w:style>
-  <w:style w:type="character" w:styleId="IntenseReference">
+  <w:style w:type="character" w:styleId="Odkazintenzivn">
     <w:name w:val="Intense Reference"/>
-    <w:basedOn w:val="DefaultParagraphFont"/>
+    <w:basedOn w:val="Standardnpsmoodstavce"/>
     <w:uiPriority w:val="32"/>
     <w:qFormat/>
     <w:rsid w:val="00FC475E"/>
@@ -3425,9 +4678,9 @@
       <w:spacing w:val="5"/>
     </w:rPr>
   </w:style>
-  <w:style w:type="paragraph" w:styleId="NoSpacing">
+  <w:style w:type="paragraph" w:styleId="Bezmezer">
     <w:name w:val="No Spacing"/>
-    <w:link w:val="NoSpacingChar"/>
+    <w:link w:val="BezmezerChar"/>
     <w:uiPriority w:val="1"/>
     <w:qFormat/>
     <w:rsid w:val="00B530A0"/>
@@ -3440,13 +4693,12 @@
       <w:sz w:val="22"/>
       <w:szCs w:val="22"/>
       <w:lang w:val="en-US"/>
-      <w14:ligatures w14:val="none"/>
     </w:rPr>
   </w:style>
-  <w:style w:type="character" w:customStyle="1" w:styleId="NoSpacingChar">
-    <w:name w:val="No Spacing Char"/>
-    <w:basedOn w:val="DefaultParagraphFont"/>
-    <w:link w:val="NoSpacing"/>
+  <w:style w:type="character" w:customStyle="1" w:styleId="BezmezerChar">
+    <w:name w:val="Bez mezer Char"/>
+    <w:basedOn w:val="Standardnpsmoodstavce"/>
+    <w:link w:val="Bezmezer"/>
     <w:uiPriority w:val="1"/>
     <w:rsid w:val="00B530A0"/>
     <w:rPr>
@@ -3455,13 +4707,12 @@
       <w:sz w:val="22"/>
       <w:szCs w:val="22"/>
       <w:lang w:val="en-US"/>
-      <w14:ligatures w14:val="none"/>
     </w:rPr>
   </w:style>
-  <w:style w:type="paragraph" w:styleId="TOCHeading">
+  <w:style w:type="paragraph" w:styleId="Nadpisobsahu">
     <w:name w:val="TOC Heading"/>
-    <w:basedOn w:val="Heading1"/>
-    <w:next w:val="Normal"/>
+    <w:basedOn w:val="Nadpis1"/>
+    <w:next w:val="Normln"/>
     <w:uiPriority w:val="39"/>
     <w:unhideWhenUsed/>
     <w:qFormat/>
@@ -3475,13 +4726,12 @@
       <w:sz w:val="32"/>
       <w:szCs w:val="32"/>
       <w:lang w:val="en-US"/>
-      <w14:ligatures w14:val="none"/>
     </w:rPr>
   </w:style>
-  <w:style w:type="paragraph" w:styleId="TOC1">
+  <w:style w:type="paragraph" w:styleId="Obsah1">
     <w:name w:val="toc 1"/>
-    <w:basedOn w:val="Normal"/>
-    <w:next w:val="Normal"/>
+    <w:basedOn w:val="Normln"/>
+    <w:next w:val="Normln"/>
     <w:autoRedefine/>
     <w:uiPriority w:val="39"/>
     <w:unhideWhenUsed/>
@@ -3490,9 +4740,9 @@
       <w:spacing w:after="100"/>
     </w:pPr>
   </w:style>
-  <w:style w:type="character" w:styleId="Hyperlink">
+  <w:style w:type="character" w:styleId="Hypertextovodkaz">
     <w:name w:val="Hyperlink"/>
-    <w:basedOn w:val="DefaultParagraphFont"/>
+    <w:basedOn w:val="Standardnpsmoodstavce"/>
     <w:uiPriority w:val="99"/>
     <w:unhideWhenUsed/>
     <w:rsid w:val="00B530A0"/>
@@ -3501,9 +4751,9 @@
       <w:u w:val="single"/>
     </w:rPr>
   </w:style>
-  <w:style w:type="character" w:styleId="PlaceholderText">
+  <w:style w:type="character" w:styleId="Zstupntext">
     <w:name w:val="Placeholder Text"/>
-    <w:basedOn w:val="DefaultParagraphFont"/>
+    <w:basedOn w:val="Standardnpsmoodstavce"/>
     <w:uiPriority w:val="99"/>
     <w:semiHidden/>
     <w:rsid w:val="000451B7"/>
@@ -3511,10 +4761,10 @@
       <w:color w:val="666666"/>
     </w:rPr>
   </w:style>
-  <w:style w:type="paragraph" w:styleId="TOC2">
+  <w:style w:type="paragraph" w:styleId="Obsah2">
     <w:name w:val="toc 2"/>
-    <w:basedOn w:val="Normal"/>
-    <w:next w:val="Normal"/>
+    <w:basedOn w:val="Normln"/>
+    <w:next w:val="Normln"/>
     <w:autoRedefine/>
     <w:uiPriority w:val="39"/>
     <w:unhideWhenUsed/>
@@ -3524,10 +4774,10 @@
       <w:ind w:left="240"/>
     </w:pPr>
   </w:style>
-  <w:style w:type="paragraph" w:styleId="TOC3">
+  <w:style w:type="paragraph" w:styleId="Obsah3">
     <w:name w:val="toc 3"/>
-    <w:basedOn w:val="Normal"/>
-    <w:next w:val="Normal"/>
+    <w:basedOn w:val="Normln"/>
+    <w:next w:val="Normln"/>
     <w:autoRedefine/>
     <w:uiPriority w:val="39"/>
     <w:unhideWhenUsed/>
@@ -3537,11 +4787,560 @@
       <w:ind w:left="480"/>
     </w:pPr>
   </w:style>
+  <w:style w:type="paragraph" w:styleId="Textbubliny">
+    <w:name w:val="Balloon Text"/>
+    <w:basedOn w:val="Normln"/>
+    <w:link w:val="TextbublinyChar"/>
+    <w:uiPriority w:val="99"/>
+    <w:semiHidden/>
+    <w:unhideWhenUsed/>
+    <w:rsid w:val="00AC13F6"/>
+    <w:pPr>
+      <w:spacing w:after="0" w:line="240" w:lineRule="auto"/>
+    </w:pPr>
+    <w:rPr>
+      <w:rFonts w:ascii="Tahoma" w:hAnsi="Tahoma" w:cs="Tahoma"/>
+      <w:sz w:val="16"/>
+      <w:szCs w:val="16"/>
+    </w:rPr>
+  </w:style>
+  <w:style w:type="character" w:customStyle="1" w:styleId="TextbublinyChar">
+    <w:name w:val="Text bubliny Char"/>
+    <w:basedOn w:val="Standardnpsmoodstavce"/>
+    <w:link w:val="Textbubliny"/>
+    <w:uiPriority w:val="99"/>
+    <w:semiHidden/>
+    <w:rsid w:val="00AC13F6"/>
+    <w:rPr>
+      <w:rFonts w:ascii="Tahoma" w:hAnsi="Tahoma" w:cs="Tahoma"/>
+      <w:sz w:val="16"/>
+      <w:szCs w:val="16"/>
+    </w:rPr>
+  </w:style>
+  <w:style w:type="table" w:styleId="Mkatabulky">
+    <w:name w:val="Table Grid"/>
+    <w:basedOn w:val="Normlntabulka"/>
+    <w:uiPriority w:val="39"/>
+    <w:rsid w:val="00B51E24"/>
+    <w:pPr>
+      <w:spacing w:after="0" w:line="240" w:lineRule="auto"/>
+    </w:pPr>
+    <w:tblPr>
+      <w:tblInd w:w="0" w:type="dxa"/>
+      <w:tblBorders>
+        <w:top w:val="single" w:sz="4" w:space="0" w:color="000000" w:themeColor="text1"/>
+        <w:left w:val="single" w:sz="4" w:space="0" w:color="000000" w:themeColor="text1"/>
+        <w:bottom w:val="single" w:sz="4" w:space="0" w:color="000000" w:themeColor="text1"/>
+        <w:right w:val="single" w:sz="4" w:space="0" w:color="000000" w:themeColor="text1"/>
+        <w:insideH w:val="single" w:sz="4" w:space="0" w:color="000000" w:themeColor="text1"/>
+        <w:insideV w:val="single" w:sz="4" w:space="0" w:color="000000" w:themeColor="text1"/>
+      </w:tblBorders>
+      <w:tblCellMar>
+        <w:top w:w="0" w:type="dxa"/>
+        <w:left w:w="108" w:type="dxa"/>
+        <w:bottom w:w="0" w:type="dxa"/>
+        <w:right w:w="108" w:type="dxa"/>
+      </w:tblCellMar>
+    </w:tblPr>
+  </w:style>
+  <w:style w:type="table" w:styleId="Svtlstnovnzvraznn4">
+    <w:name w:val="Light Shading Accent 4"/>
+    <w:basedOn w:val="Normlntabulka"/>
+    <w:uiPriority w:val="60"/>
+    <w:rsid w:val="00B51E24"/>
+    <w:pPr>
+      <w:spacing w:after="0" w:line="240" w:lineRule="auto"/>
+    </w:pPr>
+    <w:rPr>
+      <w:color w:val="0B769F" w:themeColor="accent4" w:themeShade="BF"/>
+    </w:rPr>
+    <w:tblPr>
+      <w:tblStyleRowBandSize w:val="1"/>
+      <w:tblStyleColBandSize w:val="1"/>
+      <w:tblInd w:w="0" w:type="dxa"/>
+      <w:tblBorders>
+        <w:top w:val="single" w:sz="8" w:space="0" w:color="0F9ED5" w:themeColor="accent4"/>
+        <w:bottom w:val="single" w:sz="8" w:space="0" w:color="0F9ED5" w:themeColor="accent4"/>
+      </w:tblBorders>
+      <w:tblCellMar>
+        <w:top w:w="0" w:type="dxa"/>
+        <w:left w:w="108" w:type="dxa"/>
+        <w:bottom w:w="0" w:type="dxa"/>
+        <w:right w:w="108" w:type="dxa"/>
+      </w:tblCellMar>
+    </w:tblPr>
+    <w:tblStylePr w:type="firstRow">
+      <w:pPr>
+        <w:spacing w:before="0" w:after="0" w:line="240" w:lineRule="auto"/>
+      </w:pPr>
+      <w:rPr>
+        <w:b/>
+        <w:bCs/>
+      </w:rPr>
+      <w:tblPr/>
+      <w:tcPr>
+        <w:tcBorders>
+          <w:top w:val="single" w:sz="8" w:space="0" w:color="0F9ED5" w:themeColor="accent4"/>
+          <w:left w:val="nil"/>
+          <w:bottom w:val="single" w:sz="8" w:space="0" w:color="0F9ED5" w:themeColor="accent4"/>
+          <w:right w:val="nil"/>
+          <w:insideH w:val="nil"/>
+          <w:insideV w:val="nil"/>
+        </w:tcBorders>
+      </w:tcPr>
+    </w:tblStylePr>
+    <w:tblStylePr w:type="lastRow">
+      <w:pPr>
+        <w:spacing w:before="0" w:after="0" w:line="240" w:lineRule="auto"/>
+      </w:pPr>
+      <w:rPr>
+        <w:b/>
+        <w:bCs/>
+      </w:rPr>
+      <w:tblPr/>
+      <w:tcPr>
+        <w:tcBorders>
+          <w:top w:val="single" w:sz="8" w:space="0" w:color="0F9ED5" w:themeColor="accent4"/>
+          <w:left w:val="nil"/>
+          <w:bottom w:val="single" w:sz="8" w:space="0" w:color="0F9ED5" w:themeColor="accent4"/>
+          <w:right w:val="nil"/>
+          <w:insideH w:val="nil"/>
+          <w:insideV w:val="nil"/>
+        </w:tcBorders>
+      </w:tcPr>
+    </w:tblStylePr>
+    <w:tblStylePr w:type="firstCol">
+      <w:rPr>
+        <w:b/>
+        <w:bCs/>
+      </w:rPr>
+    </w:tblStylePr>
+    <w:tblStylePr w:type="lastCol">
+      <w:rPr>
+        <w:b/>
+        <w:bCs/>
+      </w:rPr>
+    </w:tblStylePr>
+    <w:tblStylePr w:type="band1Vert">
+      <w:tblPr/>
+      <w:tcPr>
+        <w:tcBorders>
+          <w:left w:val="nil"/>
+          <w:right w:val="nil"/>
+          <w:insideH w:val="nil"/>
+          <w:insideV w:val="nil"/>
+        </w:tcBorders>
+        <w:shd w:val="clear" w:color="auto" w:fill="BDE9FA" w:themeFill="accent4" w:themeFillTint="3F"/>
+      </w:tcPr>
+    </w:tblStylePr>
+    <w:tblStylePr w:type="band1Horz">
+      <w:tblPr/>
+      <w:tcPr>
+        <w:tcBorders>
+          <w:left w:val="nil"/>
+          <w:right w:val="nil"/>
+          <w:insideH w:val="nil"/>
+          <w:insideV w:val="nil"/>
+        </w:tcBorders>
+        <w:shd w:val="clear" w:color="auto" w:fill="BDE9FA" w:themeFill="accent4" w:themeFillTint="3F"/>
+      </w:tcPr>
+    </w:tblStylePr>
+  </w:style>
+  <w:style w:type="table" w:styleId="Svtlstnovnzvraznn5">
+    <w:name w:val="Light Shading Accent 5"/>
+    <w:basedOn w:val="Normlntabulka"/>
+    <w:uiPriority w:val="60"/>
+    <w:rsid w:val="00C1774D"/>
+    <w:pPr>
+      <w:spacing w:after="0" w:line="240" w:lineRule="auto"/>
+    </w:pPr>
+    <w:rPr>
+      <w:color w:val="77206D" w:themeColor="accent5" w:themeShade="BF"/>
+    </w:rPr>
+    <w:tblPr>
+      <w:tblStyleRowBandSize w:val="1"/>
+      <w:tblStyleColBandSize w:val="1"/>
+      <w:tblInd w:w="0" w:type="dxa"/>
+      <w:tblBorders>
+        <w:top w:val="single" w:sz="8" w:space="0" w:color="A02B93" w:themeColor="accent5"/>
+        <w:bottom w:val="single" w:sz="8" w:space="0" w:color="A02B93" w:themeColor="accent5"/>
+      </w:tblBorders>
+      <w:tblCellMar>
+        <w:top w:w="0" w:type="dxa"/>
+        <w:left w:w="108" w:type="dxa"/>
+        <w:bottom w:w="0" w:type="dxa"/>
+        <w:right w:w="108" w:type="dxa"/>
+      </w:tblCellMar>
+    </w:tblPr>
+    <w:tblStylePr w:type="firstRow">
+      <w:pPr>
+        <w:spacing w:before="0" w:after="0" w:line="240" w:lineRule="auto"/>
+      </w:pPr>
+      <w:rPr>
+        <w:b/>
+        <w:bCs/>
+      </w:rPr>
+      <w:tblPr/>
+      <w:tcPr>
+        <w:tcBorders>
+          <w:top w:val="single" w:sz="8" w:space="0" w:color="A02B93" w:themeColor="accent5"/>
+          <w:left w:val="nil"/>
+          <w:bottom w:val="single" w:sz="8" w:space="0" w:color="A02B93" w:themeColor="accent5"/>
+          <w:right w:val="nil"/>
+          <w:insideH w:val="nil"/>
+          <w:insideV w:val="nil"/>
+        </w:tcBorders>
+      </w:tcPr>
+    </w:tblStylePr>
+    <w:tblStylePr w:type="lastRow">
+      <w:pPr>
+        <w:spacing w:before="0" w:after="0" w:line="240" w:lineRule="auto"/>
+      </w:pPr>
+      <w:rPr>
+        <w:b/>
+        <w:bCs/>
+      </w:rPr>
+      <w:tblPr/>
+      <w:tcPr>
+        <w:tcBorders>
+          <w:top w:val="single" w:sz="8" w:space="0" w:color="A02B93" w:themeColor="accent5"/>
+          <w:left w:val="nil"/>
+          <w:bottom w:val="single" w:sz="8" w:space="0" w:color="A02B93" w:themeColor="accent5"/>
+          <w:right w:val="nil"/>
+          <w:insideH w:val="nil"/>
+          <w:insideV w:val="nil"/>
+        </w:tcBorders>
+      </w:tcPr>
+    </w:tblStylePr>
+    <w:tblStylePr w:type="firstCol">
+      <w:rPr>
+        <w:b/>
+        <w:bCs/>
+      </w:rPr>
+    </w:tblStylePr>
+    <w:tblStylePr w:type="lastCol">
+      <w:rPr>
+        <w:b/>
+        <w:bCs/>
+      </w:rPr>
+    </w:tblStylePr>
+    <w:tblStylePr w:type="band1Vert">
+      <w:tblPr/>
+      <w:tcPr>
+        <w:tcBorders>
+          <w:left w:val="nil"/>
+          <w:right w:val="nil"/>
+          <w:insideH w:val="nil"/>
+          <w:insideV w:val="nil"/>
+        </w:tcBorders>
+        <w:shd w:val="clear" w:color="auto" w:fill="EFC3E9" w:themeFill="accent5" w:themeFillTint="3F"/>
+      </w:tcPr>
+    </w:tblStylePr>
+    <w:tblStylePr w:type="band1Horz">
+      <w:tblPr/>
+      <w:tcPr>
+        <w:tcBorders>
+          <w:left w:val="nil"/>
+          <w:right w:val="nil"/>
+          <w:insideH w:val="nil"/>
+          <w:insideV w:val="nil"/>
+        </w:tcBorders>
+        <w:shd w:val="clear" w:color="auto" w:fill="EFC3E9" w:themeFill="accent5" w:themeFillTint="3F"/>
+      </w:tcPr>
+    </w:tblStylePr>
+  </w:style>
 </w:styles>
 </file>
 
+<file path=word/charts/chart1.xml><?xml version="1.0" encoding="utf-8"?>
+<c:chartSpace xmlns:c="http://schemas.openxmlformats.org/drawingml/2006/chart" xmlns:a="http://schemas.openxmlformats.org/drawingml/2006/main" xmlns:r="http://schemas.openxmlformats.org/officeDocument/2006/relationships">
+  <c:date1904 val="1"/>
+  <c:lang val="cs-CZ"/>
+  <c:style val="6"/>
+  <c:chart>
+    <c:autoTitleDeleted val="1"/>
+    <c:plotArea>
+      <c:layout/>
+      <c:lineChart>
+        <c:grouping val="stacked"/>
+        <c:ser>
+          <c:idx val="0"/>
+          <c:order val="0"/>
+          <c:tx>
+            <c:strRef>
+              <c:f>List1!$B$1</c:f>
+              <c:strCache>
+                <c:ptCount val="1"/>
+                <c:pt idx="0">
+                  <c:v>100 x 100</c:v>
+                </c:pt>
+              </c:strCache>
+            </c:strRef>
+          </c:tx>
+          <c:marker>
+            <c:symbol val="none"/>
+          </c:marker>
+          <c:cat>
+            <c:strRef>
+              <c:f>List1!$A$2:$A$5</c:f>
+              <c:strCache>
+                <c:ptCount val="4"/>
+                <c:pt idx="0">
+                  <c:v>1 node</c:v>
+                </c:pt>
+                <c:pt idx="1">
+                  <c:v>3 nodes</c:v>
+                </c:pt>
+                <c:pt idx="2">
+                  <c:v>6 nodes</c:v>
+                </c:pt>
+                <c:pt idx="3">
+                  <c:v>9 nodes</c:v>
+                </c:pt>
+              </c:strCache>
+            </c:strRef>
+          </c:cat>
+          <c:val>
+            <c:numRef>
+              <c:f>List1!$B$2:$B$5</c:f>
+              <c:numCache>
+                <c:formatCode>General</c:formatCode>
+                <c:ptCount val="4"/>
+                <c:pt idx="0">
+                  <c:v>2.3349999999999986</c:v>
+                </c:pt>
+                <c:pt idx="1">
+                  <c:v>0.86700000000000033</c:v>
+                </c:pt>
+                <c:pt idx="2">
+                  <c:v>0.57299999999999995</c:v>
+                </c:pt>
+                <c:pt idx="3">
+                  <c:v>0.43300000000000016</c:v>
+                </c:pt>
+              </c:numCache>
+            </c:numRef>
+          </c:val>
+        </c:ser>
+        <c:ser>
+          <c:idx val="1"/>
+          <c:order val="1"/>
+          <c:tx>
+            <c:strRef>
+              <c:f>List1!$C$1</c:f>
+              <c:strCache>
+                <c:ptCount val="1"/>
+                <c:pt idx="0">
+                  <c:v>200 x 200</c:v>
+                </c:pt>
+              </c:strCache>
+            </c:strRef>
+          </c:tx>
+          <c:marker>
+            <c:symbol val="none"/>
+          </c:marker>
+          <c:cat>
+            <c:strRef>
+              <c:f>List1!$A$2:$A$5</c:f>
+              <c:strCache>
+                <c:ptCount val="4"/>
+                <c:pt idx="0">
+                  <c:v>1 node</c:v>
+                </c:pt>
+                <c:pt idx="1">
+                  <c:v>3 nodes</c:v>
+                </c:pt>
+                <c:pt idx="2">
+                  <c:v>6 nodes</c:v>
+                </c:pt>
+                <c:pt idx="3">
+                  <c:v>9 nodes</c:v>
+                </c:pt>
+              </c:strCache>
+            </c:strRef>
+          </c:cat>
+          <c:val>
+            <c:numRef>
+              <c:f>List1!$C$2:$C$5</c:f>
+              <c:numCache>
+                <c:formatCode>General</c:formatCode>
+                <c:ptCount val="4"/>
+                <c:pt idx="0">
+                  <c:v>17.350000000000001</c:v>
+                </c:pt>
+                <c:pt idx="1">
+                  <c:v>6.1949999999999967</c:v>
+                </c:pt>
+                <c:pt idx="2">
+                  <c:v>3.2370000000000001</c:v>
+                </c:pt>
+                <c:pt idx="3">
+                  <c:v>2.2319999999999998</c:v>
+                </c:pt>
+              </c:numCache>
+            </c:numRef>
+          </c:val>
+        </c:ser>
+        <c:ser>
+          <c:idx val="2"/>
+          <c:order val="2"/>
+          <c:tx>
+            <c:strRef>
+              <c:f>List1!$D$1</c:f>
+              <c:strCache>
+                <c:ptCount val="1"/>
+                <c:pt idx="0">
+                  <c:v>400 x 400</c:v>
+                </c:pt>
+              </c:strCache>
+            </c:strRef>
+          </c:tx>
+          <c:marker>
+            <c:symbol val="none"/>
+          </c:marker>
+          <c:cat>
+            <c:strRef>
+              <c:f>List1!$A$2:$A$5</c:f>
+              <c:strCache>
+                <c:ptCount val="4"/>
+                <c:pt idx="0">
+                  <c:v>1 node</c:v>
+                </c:pt>
+                <c:pt idx="1">
+                  <c:v>3 nodes</c:v>
+                </c:pt>
+                <c:pt idx="2">
+                  <c:v>6 nodes</c:v>
+                </c:pt>
+                <c:pt idx="3">
+                  <c:v>9 nodes</c:v>
+                </c:pt>
+              </c:strCache>
+            </c:strRef>
+          </c:cat>
+          <c:val>
+            <c:numRef>
+              <c:f>List1!$D$2:$D$5</c:f>
+              <c:numCache>
+                <c:formatCode>General</c:formatCode>
+                <c:ptCount val="4"/>
+                <c:pt idx="0">
+                  <c:v>140.85900000000001</c:v>
+                </c:pt>
+                <c:pt idx="1">
+                  <c:v>48.516000000000005</c:v>
+                </c:pt>
+                <c:pt idx="2">
+                  <c:v>25.100999999999999</c:v>
+                </c:pt>
+                <c:pt idx="3">
+                  <c:v>25.100999999999999</c:v>
+                </c:pt>
+              </c:numCache>
+            </c:numRef>
+          </c:val>
+        </c:ser>
+        <c:dropLines/>
+        <c:marker val="1"/>
+        <c:axId val="154788608"/>
+        <c:axId val="162482048"/>
+      </c:lineChart>
+      <c:catAx>
+        <c:axId val="154788608"/>
+        <c:scaling>
+          <c:orientation val="minMax"/>
+        </c:scaling>
+        <c:axPos val="b"/>
+        <c:title>
+          <c:tx>
+            <c:rich>
+              <a:bodyPr/>
+              <a:lstStyle/>
+              <a:p>
+                <a:pPr>
+                  <a:defRPr/>
+                </a:pPr>
+                <a:r>
+                  <a:rPr lang="en-GB"/>
+                  <a:t>Nodes</a:t>
+                </a:r>
+                <a:r>
+                  <a:rPr lang="en-GB" baseline="0"/>
+                  <a:t> of RaspberryPis</a:t>
+                </a:r>
+                <a:endParaRPr lang="cs-CZ"/>
+              </a:p>
+            </c:rich>
+          </c:tx>
+          <c:layout>
+            <c:manualLayout>
+              <c:xMode val="edge"/>
+              <c:yMode val="edge"/>
+              <c:x val="0.38460627412013282"/>
+              <c:y val="0.90285714285714258"/>
+            </c:manualLayout>
+          </c:layout>
+        </c:title>
+        <c:majorTickMark val="none"/>
+        <c:tickLblPos val="nextTo"/>
+        <c:crossAx val="162482048"/>
+        <c:crosses val="autoZero"/>
+        <c:auto val="1"/>
+        <c:lblAlgn val="ctr"/>
+        <c:lblOffset val="100"/>
+      </c:catAx>
+      <c:valAx>
+        <c:axId val="162482048"/>
+        <c:scaling>
+          <c:orientation val="minMax"/>
+        </c:scaling>
+        <c:axPos val="l"/>
+        <c:majorGridlines/>
+        <c:title>
+          <c:tx>
+            <c:rich>
+              <a:bodyPr/>
+              <a:lstStyle/>
+              <a:p>
+                <a:pPr>
+                  <a:defRPr/>
+                </a:pPr>
+                <a:r>
+                  <a:rPr lang="en-GB"/>
+                  <a:t>Total</a:t>
+                </a:r>
+                <a:r>
+                  <a:rPr lang="en-GB" baseline="0"/>
+                  <a:t> time per matrix (seconds)</a:t>
+                </a:r>
+                <a:endParaRPr lang="cs-CZ"/>
+              </a:p>
+            </c:rich>
+          </c:tx>
+        </c:title>
+        <c:numFmt formatCode="General" sourceLinked="1"/>
+        <c:tickLblPos val="nextTo"/>
+        <c:crossAx val="154788608"/>
+        <c:crosses val="autoZero"/>
+        <c:crossBetween val="between"/>
+      </c:valAx>
+    </c:plotArea>
+    <c:legend>
+      <c:legendPos val="r"/>
+    </c:legend>
+    <c:plotVisOnly val="1"/>
+  </c:chart>
+  <c:spPr>
+    <a:ln>
+      <a:noFill/>
+    </a:ln>
+  </c:spPr>
+  <c:externalData r:id="rId1"/>
+</c:chartSpace>
+</file>
+
 <file path=word/glossary/document.xml><?xml version="1.0" encoding="utf-8"?>
-<w:glossaryDocument xmlns:wpc="http://schemas.microsoft.com/office/word/2010/wordprocessingCanvas" xmlns:cx="http://schemas.microsoft.com/office/drawing/2014/chartex" xmlns:cx1="http://schemas.microsoft.com/office/drawing/2015/9/8/chartex" xmlns:cx2="http://schemas.microsoft.com/office/drawing/2015/10/21/chartex" xmlns:cx3="http://schemas.microsoft.com/office/drawing/2016/5/9/chartex" xmlns:cx4="http://schemas.microsoft.com/office/drawing/2016/5/10/chartex" xmlns:cx5="http://schemas.microsoft.com/office/drawing/2016/5/11/chartex" xmlns:cx6="http://schemas.microsoft.com/office/drawing/2016/5/12/chartex" xmlns:cx7="http://schemas.microsoft.com/office/drawing/2016/5/13/chartex" xmlns:cx8="http://schemas.microsoft.com/office/drawing/2016/5/14/chartex" xmlns:mc="http://schemas.openxmlformats.org/markup-compatibility/2006" xmlns:aink="http://schemas.microsoft.com/office/drawing/2016/ink" xmlns:am3d="http://schemas.microsoft.com/office/drawing/2017/model3d" xmlns:o="urn:schemas-microsoft-com:office:office" xmlns:oel="http://schemas.microsoft.com/office/2019/extlst" xmlns:r="http://schemas.openxmlformats.org/officeDocument/2006/relationships" xmlns:m="http://schemas.openxmlformats.org/officeDocument/2006/math" xmlns:v="urn:schemas-microsoft-com:vml" xmlns:wp14="http://schemas.microsoft.com/office/word/2010/wordprocessingDrawing" xmlns:wp="http://schemas.openxmlformats.org/drawingml/2006/wordprocessingDrawing" xmlns:w10="urn:schemas-microsoft-com:office:word" xmlns:w="http://schemas.openxmlformats.org/wordprocessingml/2006/main" xmlns:w14="http://schemas.microsoft.com/office/word/2010/wordml" xmlns:w15="http://schemas.microsoft.com/office/word/2012/wordml" xmlns:w16cex="http://schemas.microsoft.com/office/word/2018/wordml/cex" xmlns:w16cid="http://schemas.microsoft.com/office/word/2016/wordml/cid" xmlns:w16="http://schemas.microsoft.com/office/word/2018/wordml" xmlns:w16du="http://schemas.microsoft.com/office/word/2023/wordml/word16du" xmlns:w16sdtdh="http://schemas.microsoft.com/office/word/2020/wordml/sdtdatahash" xmlns:w16sdtfl="http://schemas.microsoft.com/office/word/2024/wordml/sdtformatlock" xmlns:w16se="http://schemas.microsoft.com/office/word/2015/wordml/symex" xmlns:wpg="http://schemas.microsoft.com/office/word/2010/wordprocessingGroup" xmlns:wpi="http://schemas.microsoft.com/office/word/2010/wordprocessingInk" xmlns:wne="http://schemas.microsoft.com/office/word/2006/wordml" xmlns:wps="http://schemas.microsoft.com/office/word/2010/wordprocessingShape" mc:Ignorable="w14 w15 w16se w16cid w16 w16cex w16sdtdh w16sdtfl w16du wp14">
+<w:glossaryDocument xmlns:ve="http://schemas.openxmlformats.org/markup-compatibility/2006" xmlns:o="urn:schemas-microsoft-com:office:office" xmlns:r="http://schemas.openxmlformats.org/officeDocument/2006/relationships" xmlns:m="http://schemas.openxmlformats.org/officeDocument/2006/math" xmlns:v="urn:schemas-microsoft-com:vml" xmlns:wp="http://schemas.openxmlformats.org/drawingml/2006/wordprocessingDrawing" xmlns:w10="urn:schemas-microsoft-com:office:word" xmlns:w="http://schemas.openxmlformats.org/wordprocessingml/2006/main" xmlns:wne="http://schemas.microsoft.com/office/word/2006/wordml">
   <w:docParts>
     <w:docPart>
       <w:docPartPr>
@@ -3566,73 +5365,11 @@
           <w:r>
             <w:rPr>
               <w:rFonts w:asciiTheme="majorHAnsi" w:eastAsiaTheme="majorEastAsia" w:hAnsiTheme="majorHAnsi" w:cstheme="majorBidi"/>
-              <w:color w:val="156082" w:themeColor="accent1"/>
+              <w:color w:val="4F81BD" w:themeColor="accent1"/>
               <w:sz w:val="88"/>
               <w:szCs w:val="88"/>
             </w:rPr>
             <w:t>[Document title]</w:t>
-          </w:r>
-        </w:p>
-      </w:docPartBody>
-    </w:docPart>
-    <w:docPart>
-      <w:docPartPr>
-        <w:name w:val="DDC810E76BA348FE878EAC16541479F8"/>
-        <w:category>
-          <w:name w:val="General"/>
-          <w:gallery w:val="placeholder"/>
-        </w:category>
-        <w:types>
-          <w:type w:val="bbPlcHdr"/>
-        </w:types>
-        <w:behaviors>
-          <w:behavior w:val="content"/>
-        </w:behaviors>
-        <w:guid w:val="{3BB07961-8C89-41C3-A89B-DC68112AC450}"/>
-      </w:docPartPr>
-      <w:docPartBody>
-        <w:p>
-          <w:pPr>
-            <w:pStyle w:val="DDC810E76BA348FE878EAC16541479F8"/>
-          </w:pPr>
-          <w:r>
-            <w:rPr>
-              <w:color w:val="156082" w:themeColor="accent1"/>
-              <w:sz w:val="28"/>
-              <w:szCs w:val="28"/>
-            </w:rPr>
-            <w:t>[Author name]</w:t>
-          </w:r>
-        </w:p>
-      </w:docPartBody>
-    </w:docPart>
-    <w:docPart>
-      <w:docPartPr>
-        <w:name w:val="0D57C978651D4FC6AD567A6756BB43FD"/>
-        <w:category>
-          <w:name w:val="General"/>
-          <w:gallery w:val="placeholder"/>
-        </w:category>
-        <w:types>
-          <w:type w:val="bbPlcHdr"/>
-        </w:types>
-        <w:behaviors>
-          <w:behavior w:val="content"/>
-        </w:behaviors>
-        <w:guid w:val="{C7A14B6C-BABA-4847-AD60-E75396FCCF1E}"/>
-      </w:docPartPr>
-      <w:docPartBody>
-        <w:p>
-          <w:pPr>
-            <w:pStyle w:val="0D57C978651D4FC6AD567A6756BB43FD"/>
-          </w:pPr>
-          <w:r>
-            <w:rPr>
-              <w:color w:val="156082" w:themeColor="accent1"/>
-              <w:sz w:val="28"/>
-              <w:szCs w:val="28"/>
-            </w:rPr>
-            <w:t>[Date]</w:t>
           </w:r>
         </w:p>
       </w:docPartBody>
@@ -3642,12 +5379,13 @@
 </file>
 
 <file path=word/glossary/fontTable.xml><?xml version="1.0" encoding="utf-8"?>
-<w:fonts xmlns:mc="http://schemas.openxmlformats.org/markup-compatibility/2006" xmlns:r="http://schemas.openxmlformats.org/officeDocument/2006/relationships" xmlns:w="http://schemas.openxmlformats.org/wordprocessingml/2006/main" xmlns:w14="http://schemas.microsoft.com/office/word/2010/wordml" xmlns:w15="http://schemas.microsoft.com/office/word/2012/wordml" xmlns:w16cex="http://schemas.microsoft.com/office/word/2018/wordml/cex" xmlns:w16cid="http://schemas.microsoft.com/office/word/2016/wordml/cid" xmlns:w16="http://schemas.microsoft.com/office/word/2018/wordml" xmlns:w16du="http://schemas.microsoft.com/office/word/2023/wordml/word16du" xmlns:w16sdtdh="http://schemas.microsoft.com/office/word/2020/wordml/sdtdatahash" xmlns:w16sdtfl="http://schemas.microsoft.com/office/word/2024/wordml/sdtformatlock" xmlns:w16se="http://schemas.microsoft.com/office/word/2015/wordml/symex" mc:Ignorable="w14 w15 w16se w16cid w16 w16cex w16sdtdh w16sdtfl w16du">
+<w:fonts xmlns:r="http://schemas.openxmlformats.org/officeDocument/2006/relationships" xmlns:w="http://schemas.openxmlformats.org/wordprocessingml/2006/main">
   <w:font w:name="Aptos">
+    <w:altName w:val="Arial"/>
     <w:charset w:val="00"/>
     <w:family w:val="swiss"/>
     <w:pitch w:val="variable"/>
-    <w:sig w:usb0="20000287" w:usb1="00000003" w:usb2="00000000" w:usb3="00000000" w:csb0="0000019F" w:csb1="00000000"/>
+    <w:sig w:usb0="00000001" w:usb1="00000003" w:usb2="00000000" w:usb3="00000000" w:csb0="0000019F" w:csb1="00000000"/>
   </w:font>
   <w:font w:name="Times New Roman">
     <w:panose1 w:val="02020603050405020304"/>
@@ -3678,12 +5416,34 @@
     <w:sig w:usb0="00000000" w:usb1="10000000" w:usb2="00000000" w:usb3="00000000" w:csb0="80000000" w:csb1="00000000"/>
   </w:font>
   <w:font w:name="Aptos Display">
+    <w:altName w:val="Arial"/>
     <w:charset w:val="00"/>
     <w:family w:val="swiss"/>
     <w:pitch w:val="variable"/>
-    <w:sig w:usb0="20000287" w:usb1="00000003" w:usb2="00000000" w:usb3="00000000" w:csb0="0000019F" w:csb1="00000000"/>
+    <w:sig w:usb0="00000001" w:usb1="00000003" w:usb2="00000000" w:usb3="00000000" w:csb0="0000019F" w:csb1="00000000"/>
+  </w:font>
+  <w:font w:name="Tahoma">
+    <w:panose1 w:val="020B0604030504040204"/>
+    <w:charset w:val="00"/>
+    <w:family w:val="swiss"/>
+    <w:pitch w:val="variable"/>
+    <w:sig w:usb0="E1002EFF" w:usb1="C000605B" w:usb2="00000029" w:usb3="00000000" w:csb0="000101FF" w:csb1="00000000"/>
   </w:font>
   <w:font w:name="Cambria Math">
+    <w:panose1 w:val="02040503050406030204"/>
+    <w:charset w:val="00"/>
+    <w:family w:val="roman"/>
+    <w:pitch w:val="variable"/>
+    <w:sig w:usb0="E00006FF" w:usb1="420024FF" w:usb2="02000000" w:usb3="00000000" w:csb0="0000019F" w:csb1="00000000"/>
+  </w:font>
+  <w:font w:name="Calibri">
+    <w:panose1 w:val="020F0502020204030204"/>
+    <w:charset w:val="00"/>
+    <w:family w:val="swiss"/>
+    <w:pitch w:val="variable"/>
+    <w:sig w:usb0="E4002EFF" w:usb1="C200247B" w:usb2="00000009" w:usb3="00000000" w:csb0="000001FF" w:csb1="00000000"/>
+  </w:font>
+  <w:font w:name="Cambria">
     <w:panose1 w:val="02040503050406030204"/>
     <w:charset w:val="00"/>
     <w:family w:val="roman"/>
@@ -3694,30 +5454,27 @@
 </file>
 
 <file path=word/glossary/settings.xml><?xml version="1.0" encoding="utf-8"?>
-<w:settings xmlns:mc="http://schemas.openxmlformats.org/markup-compatibility/2006" xmlns:o="urn:schemas-microsoft-com:office:office" xmlns:r="http://schemas.openxmlformats.org/officeDocument/2006/relationships" xmlns:m="http://schemas.openxmlformats.org/officeDocument/2006/math" xmlns:v="urn:schemas-microsoft-com:vml" xmlns:w10="urn:schemas-microsoft-com:office:word" xmlns:w="http://schemas.openxmlformats.org/wordprocessingml/2006/main" xmlns:w14="http://schemas.microsoft.com/office/word/2010/wordml" xmlns:w15="http://schemas.microsoft.com/office/word/2012/wordml" xmlns:w16cex="http://schemas.microsoft.com/office/word/2018/wordml/cex" xmlns:w16cid="http://schemas.microsoft.com/office/word/2016/wordml/cid" xmlns:w16="http://schemas.microsoft.com/office/word/2018/wordml" xmlns:w16du="http://schemas.microsoft.com/office/word/2023/wordml/word16du" xmlns:w16sdtdh="http://schemas.microsoft.com/office/word/2020/wordml/sdtdatahash" xmlns:w16sdtfl="http://schemas.microsoft.com/office/word/2024/wordml/sdtformatlock" xmlns:w16se="http://schemas.microsoft.com/office/word/2015/wordml/symex" xmlns:sl="http://schemas.openxmlformats.org/schemaLibrary/2006/main" mc:Ignorable="w14 w15 w16se w16cid w16 w16cex w16sdtdh w16sdtfl w16du">
+<w:settings xmlns:o="urn:schemas-microsoft-com:office:office" xmlns:r="http://schemas.openxmlformats.org/officeDocument/2006/relationships" xmlns:m="http://schemas.openxmlformats.org/officeDocument/2006/math" xmlns:v="urn:schemas-microsoft-com:vml" xmlns:w10="urn:schemas-microsoft-com:office:word" xmlns:w="http://schemas.openxmlformats.org/wordprocessingml/2006/main" xmlns:sl="http://schemas.openxmlformats.org/schemaLibrary/2006/main">
   <w:view w:val="normal"/>
   <w:defaultTabStop w:val="720"/>
+  <w:hyphenationZone w:val="425"/>
   <w:characterSpacingControl w:val="doNotCompress"/>
   <w:compat>
     <w:useFELayout/>
-    <w:compatSetting w:name="compatibilityMode" w:uri="http://schemas.microsoft.com/office/word" w:val="15"/>
-    <w:compatSetting w:name="overrideTableStyleFontSizeAndJustification" w:uri="http://schemas.microsoft.com/office/word" w:val="1"/>
-    <w:compatSetting w:name="enableOpenTypeFeatures" w:uri="http://schemas.microsoft.com/office/word" w:val="1"/>
-    <w:compatSetting w:name="doNotFlipMirrorIndents" w:uri="http://schemas.microsoft.com/office/word" w:val="1"/>
-    <w:compatSetting w:name="differentiateMultirowTableHeaders" w:uri="http://schemas.microsoft.com/office/word" w:val="1"/>
-    <w:compatSetting w:name="useWord2013TrackBottomHyphenation" w:uri="http://schemas.microsoft.com/office/word" w:val="0"/>
   </w:compat>
   <w:rsids>
     <w:rsidRoot w:val="00A73957"/>
     <w:rsid w:val="00800605"/>
+    <w:rsid w:val="00824278"/>
     <w:rsid w:val="00A73957"/>
+    <w:rsid w:val="00E10C00"/>
     <w:rsid w:val="00FC71BD"/>
   </w:rsids>
   <m:mathPr>
     <m:mathFont m:val="Cambria Math"/>
     <m:brkBin m:val="before"/>
     <m:brkBinSub m:val="--"/>
-    <m:smallFrac m:val="0"/>
+    <m:smallFrac/>
     <m:dispDef/>
     <m:lMargin m:val="0"/>
     <m:rMargin m:val="0"/>
@@ -3726,16 +5483,15 @@
     <m:intLim m:val="subSup"/>
     <m:naryLim m:val="undOvr"/>
   </m:mathPr>
-  <w:themeFontLang w:val="en-001"/>
+  <w:themeFontLang w:val="cs-CZ"/>
   <w:clrSchemeMapping w:bg1="light1" w:t1="dark1" w:bg2="light2" w:t2="dark2" w:accent1="accent1" w:accent2="accent2" w:accent3="accent3" w:accent4="accent4" w:accent5="accent5" w:accent6="accent6" w:hyperlink="hyperlink" w:followedHyperlink="followedHyperlink"/>
   <w:decimalSymbol w:val="."/>
   <w:listSeparator w:val=","/>
-  <w15:chartTrackingRefBased/>
 </w:settings>
 </file>
 
 <file path=word/glossary/styles.xml><?xml version="1.0" encoding="utf-8"?>
-<w:styles xmlns:mc="http://schemas.openxmlformats.org/markup-compatibility/2006" xmlns:r="http://schemas.openxmlformats.org/officeDocument/2006/relationships" xmlns:w="http://schemas.openxmlformats.org/wordprocessingml/2006/main" xmlns:w14="http://schemas.microsoft.com/office/word/2010/wordml" xmlns:w15="http://schemas.microsoft.com/office/word/2012/wordml" xmlns:w16cex="http://schemas.microsoft.com/office/word/2018/wordml/cex" xmlns:w16cid="http://schemas.microsoft.com/office/word/2016/wordml/cid" xmlns:w16="http://schemas.microsoft.com/office/word/2018/wordml" xmlns:w16du="http://schemas.microsoft.com/office/word/2023/wordml/word16du" xmlns:w16sdtdh="http://schemas.microsoft.com/office/word/2020/wordml/sdtdatahash" xmlns:w16sdtfl="http://schemas.microsoft.com/office/word/2024/wordml/sdtformatlock" xmlns:w16se="http://schemas.microsoft.com/office/word/2015/wordml/symex" mc:Ignorable="w14 w15 w16se w16cid w16 w16cex w16sdtdh w16sdtfl w16du">
+<w:styles xmlns:r="http://schemas.openxmlformats.org/officeDocument/2006/relationships" xmlns:w="http://schemas.openxmlformats.org/wordprocessingml/2006/main">
   <w:docDefaults>
     <w:rPrDefault>
       <w:rPr>
@@ -3743,8 +5499,7 @@
         <w:kern w:val="2"/>
         <w:sz w:val="24"/>
         <w:szCs w:val="24"/>
-        <w:lang w:val="en-001" w:eastAsia="en-001" w:bidi="ar-SA"/>
-        <w14:ligatures w14:val="standardContextual"/>
+        <w:lang w:val="cs-CZ" w:eastAsia="cs-CZ" w:bidi="ar-SA"/>
       </w:rPr>
     </w:rPrDefault>
     <w:pPrDefault>
@@ -3753,399 +5508,162 @@
       </w:pPr>
     </w:pPrDefault>
   </w:docDefaults>
-  <w:latentStyles w:defLockedState="0" w:defUIPriority="99" w:defSemiHidden="0" w:defUnhideWhenUsed="0" w:defQFormat="0" w:count="376">
-    <w:lsdException w:name="Normal" w:uiPriority="0" w:qFormat="1"/>
-    <w:lsdException w:name="heading 1" w:uiPriority="9" w:qFormat="1"/>
-    <w:lsdException w:name="heading 2" w:semiHidden="1" w:uiPriority="9" w:unhideWhenUsed="1" w:qFormat="1"/>
-    <w:lsdException w:name="heading 3" w:semiHidden="1" w:uiPriority="9" w:unhideWhenUsed="1" w:qFormat="1"/>
-    <w:lsdException w:name="heading 4" w:semiHidden="1" w:uiPriority="9" w:unhideWhenUsed="1" w:qFormat="1"/>
-    <w:lsdException w:name="heading 5" w:semiHidden="1" w:uiPriority="9" w:unhideWhenUsed="1" w:qFormat="1"/>
-    <w:lsdException w:name="heading 6" w:semiHidden="1" w:uiPriority="9" w:unhideWhenUsed="1" w:qFormat="1"/>
-    <w:lsdException w:name="heading 7" w:semiHidden="1" w:uiPriority="9" w:unhideWhenUsed="1" w:qFormat="1"/>
-    <w:lsdException w:name="heading 8" w:semiHidden="1" w:uiPriority="9" w:unhideWhenUsed="1" w:qFormat="1"/>
-    <w:lsdException w:name="heading 9" w:semiHidden="1" w:uiPriority="9" w:unhideWhenUsed="1" w:qFormat="1"/>
-    <w:lsdException w:name="index 1" w:semiHidden="1" w:unhideWhenUsed="1"/>
-    <w:lsdException w:name="index 2" w:semiHidden="1" w:unhideWhenUsed="1"/>
-    <w:lsdException w:name="index 3" w:semiHidden="1" w:unhideWhenUsed="1"/>
-    <w:lsdException w:name="index 4" w:semiHidden="1" w:unhideWhenUsed="1"/>
-    <w:lsdException w:name="index 5" w:semiHidden="1" w:unhideWhenUsed="1"/>
-    <w:lsdException w:name="index 6" w:semiHidden="1" w:unhideWhenUsed="1"/>
-    <w:lsdException w:name="index 7" w:semiHidden="1" w:unhideWhenUsed="1"/>
-    <w:lsdException w:name="index 8" w:semiHidden="1" w:unhideWhenUsed="1"/>
-    <w:lsdException w:name="index 9" w:semiHidden="1" w:unhideWhenUsed="1"/>
-    <w:lsdException w:name="toc 1" w:semiHidden="1" w:uiPriority="39" w:unhideWhenUsed="1"/>
-    <w:lsdException w:name="toc 2" w:semiHidden="1" w:uiPriority="39" w:unhideWhenUsed="1"/>
-    <w:lsdException w:name="toc 3" w:semiHidden="1" w:uiPriority="39" w:unhideWhenUsed="1"/>
-    <w:lsdException w:name="toc 4" w:semiHidden="1" w:uiPriority="39" w:unhideWhenUsed="1"/>
-    <w:lsdException w:name="toc 5" w:semiHidden="1" w:uiPriority="39" w:unhideWhenUsed="1"/>
-    <w:lsdException w:name="toc 6" w:semiHidden="1" w:uiPriority="39" w:unhideWhenUsed="1"/>
-    <w:lsdException w:name="toc 7" w:semiHidden="1" w:uiPriority="39" w:unhideWhenUsed="1"/>
-    <w:lsdException w:name="toc 8" w:semiHidden="1" w:uiPriority="39" w:unhideWhenUsed="1"/>
-    <w:lsdException w:name="toc 9" w:semiHidden="1" w:uiPriority="39" w:unhideWhenUsed="1"/>
-    <w:lsdException w:name="Normal Indent" w:semiHidden="1" w:unhideWhenUsed="1"/>
-    <w:lsdException w:name="footnote text" w:semiHidden="1" w:unhideWhenUsed="1"/>
-    <w:lsdException w:name="annotation text" w:semiHidden="1" w:unhideWhenUsed="1"/>
-    <w:lsdException w:name="header" w:semiHidden="1" w:unhideWhenUsed="1"/>
-    <w:lsdException w:name="footer" w:semiHidden="1" w:unhideWhenUsed="1"/>
-    <w:lsdException w:name="index heading" w:semiHidden="1" w:unhideWhenUsed="1"/>
-    <w:lsdException w:name="caption" w:semiHidden="1" w:uiPriority="35" w:unhideWhenUsed="1" w:qFormat="1"/>
-    <w:lsdException w:name="table of figures" w:semiHidden="1" w:unhideWhenUsed="1"/>
-    <w:lsdException w:name="envelope address" w:semiHidden="1" w:unhideWhenUsed="1"/>
-    <w:lsdException w:name="envelope return" w:semiHidden="1" w:unhideWhenUsed="1"/>
-    <w:lsdException w:name="footnote reference" w:semiHidden="1" w:unhideWhenUsed="1"/>
-    <w:lsdException w:name="annotation reference" w:semiHidden="1" w:unhideWhenUsed="1"/>
-    <w:lsdException w:name="line number" w:semiHidden="1" w:unhideWhenUsed="1"/>
-    <w:lsdException w:name="page number" w:semiHidden="1" w:unhideWhenUsed="1"/>
-    <w:lsdException w:name="endnote reference" w:semiHidden="1" w:unhideWhenUsed="1"/>
-    <w:lsdException w:name="endnote text" w:semiHidden="1" w:unhideWhenUsed="1"/>
-    <w:lsdException w:name="table of authorities" w:semiHidden="1" w:unhideWhenUsed="1"/>
-    <w:lsdException w:name="macro" w:semiHidden="1" w:unhideWhenUsed="1"/>
-    <w:lsdException w:name="toa heading" w:semiHidden="1" w:unhideWhenUsed="1"/>
-    <w:lsdException w:name="List" w:semiHidden="1" w:unhideWhenUsed="1"/>
-    <w:lsdException w:name="List Bullet" w:semiHidden="1" w:unhideWhenUsed="1"/>
-    <w:lsdException w:name="List Number" w:semiHidden="1" w:unhideWhenUsed="1"/>
-    <w:lsdException w:name="List 2" w:semiHidden="1" w:unhideWhenUsed="1"/>
-    <w:lsdException w:name="List 3" w:semiHidden="1" w:unhideWhenUsed="1"/>
-    <w:lsdException w:name="List 4" w:semiHidden="1" w:unhideWhenUsed="1"/>
-    <w:lsdException w:name="List 5" w:semiHidden="1" w:unhideWhenUsed="1"/>
-    <w:lsdException w:name="List Bullet 2" w:semiHidden="1" w:unhideWhenUsed="1"/>
-    <w:lsdException w:name="List Bullet 3" w:semiHidden="1" w:unhideWhenUsed="1"/>
-    <w:lsdException w:name="List Bullet 4" w:semiHidden="1" w:unhideWhenUsed="1"/>
-    <w:lsdException w:name="List Bullet 5" w:semiHidden="1" w:unhideWhenUsed="1"/>
-    <w:lsdException w:name="List Number 2" w:semiHidden="1" w:unhideWhenUsed="1"/>
-    <w:lsdException w:name="List Number 3" w:semiHidden="1" w:unhideWhenUsed="1"/>
-    <w:lsdException w:name="List Number 4" w:semiHidden="1" w:unhideWhenUsed="1"/>
-    <w:lsdException w:name="List Number 5" w:semiHidden="1" w:unhideWhenUsed="1"/>
-    <w:lsdException w:name="Title" w:uiPriority="10" w:qFormat="1"/>
-    <w:lsdException w:name="Closing" w:semiHidden="1" w:unhideWhenUsed="1"/>
-    <w:lsdException w:name="Signature" w:semiHidden="1" w:unhideWhenUsed="1"/>
-    <w:lsdException w:name="Default Paragraph Font" w:semiHidden="1" w:uiPriority="1" w:unhideWhenUsed="1"/>
-    <w:lsdException w:name="Body Text" w:semiHidden="1" w:unhideWhenUsed="1"/>
-    <w:lsdException w:name="Body Text Indent" w:semiHidden="1" w:unhideWhenUsed="1"/>
-    <w:lsdException w:name="List Continue" w:semiHidden="1" w:unhideWhenUsed="1"/>
-    <w:lsdException w:name="List Continue 2" w:semiHidden="1" w:unhideWhenUsed="1"/>
-    <w:lsdException w:name="List Continue 3" w:semiHidden="1" w:unhideWhenUsed="1"/>
-    <w:lsdException w:name="List Continue 4" w:semiHidden="1" w:unhideWhenUsed="1"/>
-    <w:lsdException w:name="List Continue 5" w:semiHidden="1" w:unhideWhenUsed="1"/>
-    <w:lsdException w:name="Message Header" w:semiHidden="1" w:unhideWhenUsed="1"/>
-    <w:lsdException w:name="Subtitle" w:uiPriority="11" w:qFormat="1"/>
-    <w:lsdException w:name="Salutation" w:semiHidden="1" w:unhideWhenUsed="1"/>
-    <w:lsdException w:name="Date" w:semiHidden="1" w:unhideWhenUsed="1"/>
-    <w:lsdException w:name="Body Text First Indent" w:semiHidden="1" w:unhideWhenUsed="1"/>
-    <w:lsdException w:name="Body Text First Indent 2" w:semiHidden="1" w:unhideWhenUsed="1"/>
-    <w:lsdException w:name="Note Heading" w:semiHidden="1" w:unhideWhenUsed="1"/>
-    <w:lsdException w:name="Body Text 2" w:semiHidden="1" w:unhideWhenUsed="1"/>
-    <w:lsdException w:name="Body Text 3" w:semiHidden="1" w:unhideWhenUsed="1"/>
-    <w:lsdException w:name="Body Text Indent 2" w:semiHidden="1" w:unhideWhenUsed="1"/>
-    <w:lsdException w:name="Body Text Indent 3" w:semiHidden="1" w:unhideWhenUsed="1"/>
-    <w:lsdException w:name="Block Text" w:semiHidden="1" w:unhideWhenUsed="1"/>
-    <w:lsdException w:name="Hyperlink" w:semiHidden="1" w:unhideWhenUsed="1"/>
-    <w:lsdException w:name="FollowedHyperlink" w:semiHidden="1" w:unhideWhenUsed="1"/>
-    <w:lsdException w:name="Strong" w:uiPriority="22" w:qFormat="1"/>
-    <w:lsdException w:name="Emphasis" w:uiPriority="20" w:qFormat="1"/>
-    <w:lsdException w:name="Document Map" w:semiHidden="1" w:unhideWhenUsed="1"/>
-    <w:lsdException w:name="Plain Text" w:semiHidden="1" w:unhideWhenUsed="1"/>
-    <w:lsdException w:name="E-mail Signature" w:semiHidden="1" w:unhideWhenUsed="1"/>
-    <w:lsdException w:name="HTML Top of Form" w:semiHidden="1" w:unhideWhenUsed="1"/>
-    <w:lsdException w:name="HTML Bottom of Form" w:semiHidden="1" w:unhideWhenUsed="1"/>
-    <w:lsdException w:name="Normal (Web)" w:semiHidden="1" w:unhideWhenUsed="1"/>
-    <w:lsdException w:name="HTML Acronym" w:semiHidden="1" w:unhideWhenUsed="1"/>
-    <w:lsdException w:name="HTML Address" w:semiHidden="1" w:unhideWhenUsed="1"/>
-    <w:lsdException w:name="HTML Cite" w:semiHidden="1" w:unhideWhenUsed="1"/>
-    <w:lsdException w:name="HTML Code" w:semiHidden="1" w:unhideWhenUsed="1"/>
-    <w:lsdException w:name="HTML Definition" w:semiHidden="1" w:unhideWhenUsed="1"/>
-    <w:lsdException w:name="HTML Keyboard" w:semiHidden="1" w:unhideWhenUsed="1"/>
-    <w:lsdException w:name="HTML Preformatted" w:semiHidden="1" w:unhideWhenUsed="1"/>
-    <w:lsdException w:name="HTML Sample" w:semiHidden="1" w:unhideWhenUsed="1"/>
-    <w:lsdException w:name="HTML Typewriter" w:semiHidden="1" w:unhideWhenUsed="1"/>
-    <w:lsdException w:name="HTML Variable" w:semiHidden="1" w:unhideWhenUsed="1"/>
-    <w:lsdException w:name="Normal Table" w:semiHidden="1" w:unhideWhenUsed="1"/>
-    <w:lsdException w:name="annotation subject" w:semiHidden="1" w:unhideWhenUsed="1"/>
-    <w:lsdException w:name="No List" w:semiHidden="1" w:unhideWhenUsed="1"/>
-    <w:lsdException w:name="Outline List 1" w:semiHidden="1" w:unhideWhenUsed="1"/>
-    <w:lsdException w:name="Outline List 2" w:semiHidden="1" w:unhideWhenUsed="1"/>
-    <w:lsdException w:name="Outline List 3" w:semiHidden="1" w:unhideWhenUsed="1"/>
-    <w:lsdException w:name="Table Simple 1" w:semiHidden="1" w:unhideWhenUsed="1"/>
-    <w:lsdException w:name="Table Simple 2" w:semiHidden="1" w:unhideWhenUsed="1"/>
-    <w:lsdException w:name="Table Simple 3" w:semiHidden="1" w:unhideWhenUsed="1"/>
-    <w:lsdException w:name="Table Classic 1" w:semiHidden="1" w:unhideWhenUsed="1"/>
-    <w:lsdException w:name="Table Classic 2" w:semiHidden="1" w:unhideWhenUsed="1"/>
-    <w:lsdException w:name="Table Classic 3" w:semiHidden="1" w:unhideWhenUsed="1"/>
-    <w:lsdException w:name="Table Classic 4" w:semiHidden="1" w:unhideWhenUsed="1"/>
-    <w:lsdException w:name="Table Colorful 1" w:semiHidden="1" w:unhideWhenUsed="1"/>
-    <w:lsdException w:name="Table Colorful 2" w:semiHidden="1" w:unhideWhenUsed="1"/>
-    <w:lsdException w:name="Table Colorful 3" w:semiHidden="1" w:unhideWhenUsed="1"/>
-    <w:lsdException w:name="Table Columns 1" w:semiHidden="1" w:unhideWhenUsed="1"/>
-    <w:lsdException w:name="Table Columns 2" w:semiHidden="1" w:unhideWhenUsed="1"/>
-    <w:lsdException w:name="Table Columns 3" w:semiHidden="1" w:unhideWhenUsed="1"/>
-    <w:lsdException w:name="Table Columns 4" w:semiHidden="1" w:unhideWhenUsed="1"/>
-    <w:lsdException w:name="Table Columns 5" w:semiHidden="1" w:unhideWhenUsed="1"/>
-    <w:lsdException w:name="Table Grid 1" w:semiHidden="1" w:unhideWhenUsed="1"/>
-    <w:lsdException w:name="Table Grid 2" w:semiHidden="1" w:unhideWhenUsed="1"/>
-    <w:lsdException w:name="Table Grid 3" w:semiHidden="1" w:unhideWhenUsed="1"/>
-    <w:lsdException w:name="Table Grid 4" w:semiHidden="1" w:unhideWhenUsed="1"/>
-    <w:lsdException w:name="Table Grid 5" w:semiHidden="1" w:unhideWhenUsed="1"/>
-    <w:lsdException w:name="Table Grid 6" w:semiHidden="1" w:unhideWhenUsed="1"/>
-    <w:lsdException w:name="Table Grid 7" w:semiHidden="1" w:unhideWhenUsed="1"/>
-    <w:lsdException w:name="Table Grid 8" w:semiHidden="1" w:unhideWhenUsed="1"/>
-    <w:lsdException w:name="Table List 1" w:semiHidden="1" w:unhideWhenUsed="1"/>
-    <w:lsdException w:name="Table List 2" w:semiHidden="1" w:unhideWhenUsed="1"/>
-    <w:lsdException w:name="Table List 3" w:semiHidden="1" w:unhideWhenUsed="1"/>
-    <w:lsdException w:name="Table List 4" w:semiHidden="1" w:unhideWhenUsed="1"/>
-    <w:lsdException w:name="Table List 5" w:semiHidden="1" w:unhideWhenUsed="1"/>
-    <w:lsdException w:name="Table List 6" w:semiHidden="1" w:unhideWhenUsed="1"/>
-    <w:lsdException w:name="Table List 7" w:semiHidden="1" w:unhideWhenUsed="1"/>
-    <w:lsdException w:name="Table List 8" w:semiHidden="1" w:unhideWhenUsed="1"/>
-    <w:lsdException w:name="Table 3D effects 1" w:semiHidden="1" w:unhideWhenUsed="1"/>
-    <w:lsdException w:name="Table 3D effects 2" w:semiHidden="1" w:unhideWhenUsed="1"/>
-    <w:lsdException w:name="Table 3D effects 3" w:semiHidden="1" w:unhideWhenUsed="1"/>
-    <w:lsdException w:name="Table Contemporary" w:semiHidden="1" w:unhideWhenUsed="1"/>
-    <w:lsdException w:name="Table Elegant" w:semiHidden="1" w:unhideWhenUsed="1"/>
-    <w:lsdException w:name="Table Professional" w:semiHidden="1" w:unhideWhenUsed="1"/>
-    <w:lsdException w:name="Table Subtle 1" w:semiHidden="1" w:unhideWhenUsed="1"/>
-    <w:lsdException w:name="Table Subtle 2" w:semiHidden="1" w:unhideWhenUsed="1"/>
-    <w:lsdException w:name="Table Web 1" w:semiHidden="1" w:unhideWhenUsed="1"/>
-    <w:lsdException w:name="Table Web 2" w:semiHidden="1" w:unhideWhenUsed="1"/>
-    <w:lsdException w:name="Table Web 3" w:semiHidden="1" w:unhideWhenUsed="1"/>
-    <w:lsdException w:name="Balloon Text" w:semiHidden="1" w:unhideWhenUsed="1"/>
-    <w:lsdException w:name="Table Grid" w:uiPriority="39"/>
-    <w:lsdException w:name="Table Theme" w:semiHidden="1" w:unhideWhenUsed="1"/>
-    <w:lsdException w:name="Placeholder Text" w:semiHidden="1"/>
-    <w:lsdException w:name="No Spacing" w:uiPriority="1" w:qFormat="1"/>
-    <w:lsdException w:name="Light Shading" w:uiPriority="60"/>
-    <w:lsdException w:name="Light List" w:uiPriority="61"/>
-    <w:lsdException w:name="Light Grid" w:uiPriority="62"/>
-    <w:lsdException w:name="Medium Shading 1" w:uiPriority="63"/>
-    <w:lsdException w:name="Medium Shading 2" w:uiPriority="64"/>
-    <w:lsdException w:name="Medium List 1" w:uiPriority="65"/>
-    <w:lsdException w:name="Medium List 2" w:uiPriority="66"/>
-    <w:lsdException w:name="Medium Grid 1" w:uiPriority="67"/>
-    <w:lsdException w:name="Medium Grid 2" w:uiPriority="68"/>
-    <w:lsdException w:name="Medium Grid 3" w:uiPriority="69"/>
-    <w:lsdException w:name="Dark List" w:uiPriority="70"/>
-    <w:lsdException w:name="Colorful Shading" w:uiPriority="71"/>
-    <w:lsdException w:name="Colorful List" w:uiPriority="72"/>
-    <w:lsdException w:name="Colorful Grid" w:uiPriority="73"/>
-    <w:lsdException w:name="Light Shading Accent 1" w:uiPriority="60"/>
-    <w:lsdException w:name="Light List Accent 1" w:uiPriority="61"/>
-    <w:lsdException w:name="Light Grid Accent 1" w:uiPriority="62"/>
-    <w:lsdException w:name="Medium Shading 1 Accent 1" w:uiPriority="63"/>
-    <w:lsdException w:name="Medium Shading 2 Accent 1" w:uiPriority="64"/>
-    <w:lsdException w:name="Medium List 1 Accent 1" w:uiPriority="65"/>
-    <w:lsdException w:name="Revision" w:semiHidden="1"/>
-    <w:lsdException w:name="List Paragraph" w:uiPriority="34" w:qFormat="1"/>
-    <w:lsdException w:name="Quote" w:uiPriority="29" w:qFormat="1"/>
-    <w:lsdException w:name="Intense Quote" w:uiPriority="30" w:qFormat="1"/>
-    <w:lsdException w:name="Medium List 2 Accent 1" w:uiPriority="66"/>
-    <w:lsdException w:name="Medium Grid 1 Accent 1" w:uiPriority="67"/>
-    <w:lsdException w:name="Medium Grid 2 Accent 1" w:uiPriority="68"/>
-    <w:lsdException w:name="Medium Grid 3 Accent 1" w:uiPriority="69"/>
-    <w:lsdException w:name="Dark List Accent 1" w:uiPriority="70"/>
-    <w:lsdException w:name="Colorful Shading Accent 1" w:uiPriority="71"/>
-    <w:lsdException w:name="Colorful List Accent 1" w:uiPriority="72"/>
-    <w:lsdException w:name="Colorful Grid Accent 1" w:uiPriority="73"/>
-    <w:lsdException w:name="Light Shading Accent 2" w:uiPriority="60"/>
-    <w:lsdException w:name="Light List Accent 2" w:uiPriority="61"/>
-    <w:lsdException w:name="Light Grid Accent 2" w:uiPriority="62"/>
-    <w:lsdException w:name="Medium Shading 1 Accent 2" w:uiPriority="63"/>
-    <w:lsdException w:name="Medium Shading 2 Accent 2" w:uiPriority="64"/>
-    <w:lsdException w:name="Medium List 1 Accent 2" w:uiPriority="65"/>
-    <w:lsdException w:name="Medium List 2 Accent 2" w:uiPriority="66"/>
-    <w:lsdException w:name="Medium Grid 1 Accent 2" w:uiPriority="67"/>
-    <w:lsdException w:name="Medium Grid 2 Accent 2" w:uiPriority="68"/>
-    <w:lsdException w:name="Medium Grid 3 Accent 2" w:uiPriority="69"/>
-    <w:lsdException w:name="Dark List Accent 2" w:uiPriority="70"/>
-    <w:lsdException w:name="Colorful Shading Accent 2" w:uiPriority="71"/>
-    <w:lsdException w:name="Colorful List Accent 2" w:uiPriority="72"/>
-    <w:lsdException w:name="Colorful Grid Accent 2" w:uiPriority="73"/>
-    <w:lsdException w:name="Light Shading Accent 3" w:uiPriority="60"/>
-    <w:lsdException w:name="Light List Accent 3" w:uiPriority="61"/>
-    <w:lsdException w:name="Light Grid Accent 3" w:uiPriority="62"/>
-    <w:lsdException w:name="Medium Shading 1 Accent 3" w:uiPriority="63"/>
-    <w:lsdException w:name="Medium Shading 2 Accent 3" w:uiPriority="64"/>
-    <w:lsdException w:name="Medium List 1 Accent 3" w:uiPriority="65"/>
-    <w:lsdException w:name="Medium List 2 Accent 3" w:uiPriority="66"/>
-    <w:lsdException w:name="Medium Grid 1 Accent 3" w:uiPriority="67"/>
-    <w:lsdException w:name="Medium Grid 2 Accent 3" w:uiPriority="68"/>
-    <w:lsdException w:name="Medium Grid 3 Accent 3" w:uiPriority="69"/>
-    <w:lsdException w:name="Dark List Accent 3" w:uiPriority="70"/>
-    <w:lsdException w:name="Colorful Shading Accent 3" w:uiPriority="71"/>
-    <w:lsdException w:name="Colorful List Accent 3" w:uiPriority="72"/>
-    <w:lsdException w:name="Colorful Grid Accent 3" w:uiPriority="73"/>
-    <w:lsdException w:name="Light Shading Accent 4" w:uiPriority="60"/>
-    <w:lsdException w:name="Light List Accent 4" w:uiPriority="61"/>
-    <w:lsdException w:name="Light Grid Accent 4" w:uiPriority="62"/>
-    <w:lsdException w:name="Medium Shading 1 Accent 4" w:uiPriority="63"/>
-    <w:lsdException w:name="Medium Shading 2 Accent 4" w:uiPriority="64"/>
-    <w:lsdException w:name="Medium List 1 Accent 4" w:uiPriority="65"/>
-    <w:lsdException w:name="Medium List 2 Accent 4" w:uiPriority="66"/>
-    <w:lsdException w:name="Medium Grid 1 Accent 4" w:uiPriority="67"/>
-    <w:lsdException w:name="Medium Grid 2 Accent 4" w:uiPriority="68"/>
-    <w:lsdException w:name="Medium Grid 3 Accent 4" w:uiPriority="69"/>
-    <w:lsdException w:name="Dark List Accent 4" w:uiPriority="70"/>
-    <w:lsdException w:name="Colorful Shading Accent 4" w:uiPriority="71"/>
-    <w:lsdException w:name="Colorful List Accent 4" w:uiPriority="72"/>
-    <w:lsdException w:name="Colorful Grid Accent 4" w:uiPriority="73"/>
-    <w:lsdException w:name="Light Shading Accent 5" w:uiPriority="60"/>
-    <w:lsdException w:name="Light List Accent 5" w:uiPriority="61"/>
-    <w:lsdException w:name="Light Grid Accent 5" w:uiPriority="62"/>
-    <w:lsdException w:name="Medium Shading 1 Accent 5" w:uiPriority="63"/>
-    <w:lsdException w:name="Medium Shading 2 Accent 5" w:uiPriority="64"/>
-    <w:lsdException w:name="Medium List 1 Accent 5" w:uiPriority="65"/>
-    <w:lsdException w:name="Medium List 2 Accent 5" w:uiPriority="66"/>
-    <w:lsdException w:name="Medium Grid 1 Accent 5" w:uiPriority="67"/>
-    <w:lsdException w:name="Medium Grid 2 Accent 5" w:uiPriority="68"/>
-    <w:lsdException w:name="Medium Grid 3 Accent 5" w:uiPriority="69"/>
-    <w:lsdException w:name="Dark List Accent 5" w:uiPriority="70"/>
-    <w:lsdException w:name="Colorful Shading Accent 5" w:uiPriority="71"/>
-    <w:lsdException w:name="Colorful List Accent 5" w:uiPriority="72"/>
-    <w:lsdException w:name="Colorful Grid Accent 5" w:uiPriority="73"/>
-    <w:lsdException w:name="Light Shading Accent 6" w:uiPriority="60"/>
-    <w:lsdException w:name="Light List Accent 6" w:uiPriority="61"/>
-    <w:lsdException w:name="Light Grid Accent 6" w:uiPriority="62"/>
-    <w:lsdException w:name="Medium Shading 1 Accent 6" w:uiPriority="63"/>
-    <w:lsdException w:name="Medium Shading 2 Accent 6" w:uiPriority="64"/>
-    <w:lsdException w:name="Medium List 1 Accent 6" w:uiPriority="65"/>
-    <w:lsdException w:name="Medium List 2 Accent 6" w:uiPriority="66"/>
-    <w:lsdException w:name="Medium Grid 1 Accent 6" w:uiPriority="67"/>
-    <w:lsdException w:name="Medium Grid 2 Accent 6" w:uiPriority="68"/>
-    <w:lsdException w:name="Medium Grid 3 Accent 6" w:uiPriority="69"/>
-    <w:lsdException w:name="Dark List Accent 6" w:uiPriority="70"/>
-    <w:lsdException w:name="Colorful Shading Accent 6" w:uiPriority="71"/>
-    <w:lsdException w:name="Colorful List Accent 6" w:uiPriority="72"/>
-    <w:lsdException w:name="Colorful Grid Accent 6" w:uiPriority="73"/>
-    <w:lsdException w:name="Subtle Emphasis" w:uiPriority="19" w:qFormat="1"/>
-    <w:lsdException w:name="Intense Emphasis" w:uiPriority="21" w:qFormat="1"/>
-    <w:lsdException w:name="Subtle Reference" w:uiPriority="31" w:qFormat="1"/>
-    <w:lsdException w:name="Intense Reference" w:uiPriority="32" w:qFormat="1"/>
-    <w:lsdException w:name="Book Title" w:uiPriority="33" w:qFormat="1"/>
-    <w:lsdException w:name="Bibliography" w:semiHidden="1" w:uiPriority="37" w:unhideWhenUsed="1"/>
-    <w:lsdException w:name="TOC Heading" w:semiHidden="1" w:uiPriority="39" w:unhideWhenUsed="1" w:qFormat="1"/>
-    <w:lsdException w:name="Plain Table 1" w:uiPriority="41"/>
-    <w:lsdException w:name="Plain Table 2" w:uiPriority="42"/>
-    <w:lsdException w:name="Plain Table 3" w:uiPriority="43"/>
-    <w:lsdException w:name="Plain Table 4" w:uiPriority="44"/>
-    <w:lsdException w:name="Plain Table 5" w:uiPriority="45"/>
-    <w:lsdException w:name="Grid Table Light" w:uiPriority="40"/>
-    <w:lsdException w:name="Grid Table 1 Light" w:uiPriority="46"/>
-    <w:lsdException w:name="Grid Table 2" w:uiPriority="47"/>
-    <w:lsdException w:name="Grid Table 3" w:uiPriority="48"/>
-    <w:lsdException w:name="Grid Table 4" w:uiPriority="49"/>
-    <w:lsdException w:name="Grid Table 5 Dark" w:uiPriority="50"/>
-    <w:lsdException w:name="Grid Table 6 Colorful" w:uiPriority="51"/>
-    <w:lsdException w:name="Grid Table 7 Colorful" w:uiPriority="52"/>
-    <w:lsdException w:name="Grid Table 1 Light Accent 1" w:uiPriority="46"/>
-    <w:lsdException w:name="Grid Table 2 Accent 1" w:uiPriority="47"/>
-    <w:lsdException w:name="Grid Table 3 Accent 1" w:uiPriority="48"/>
-    <w:lsdException w:name="Grid Table 4 Accent 1" w:uiPriority="49"/>
-    <w:lsdException w:name="Grid Table 5 Dark Accent 1" w:uiPriority="50"/>
-    <w:lsdException w:name="Grid Table 6 Colorful Accent 1" w:uiPriority="51"/>
-    <w:lsdException w:name="Grid Table 7 Colorful Accent 1" w:uiPriority="52"/>
-    <w:lsdException w:name="Grid Table 1 Light Accent 2" w:uiPriority="46"/>
-    <w:lsdException w:name="Grid Table 2 Accent 2" w:uiPriority="47"/>
-    <w:lsdException w:name="Grid Table 3 Accent 2" w:uiPriority="48"/>
-    <w:lsdException w:name="Grid Table 4 Accent 2" w:uiPriority="49"/>
-    <w:lsdException w:name="Grid Table 5 Dark Accent 2" w:uiPriority="50"/>
-    <w:lsdException w:name="Grid Table 6 Colorful Accent 2" w:uiPriority="51"/>
-    <w:lsdException w:name="Grid Table 7 Colorful Accent 2" w:uiPriority="52"/>
-    <w:lsdException w:name="Grid Table 1 Light Accent 3" w:uiPriority="46"/>
-    <w:lsdException w:name="Grid Table 2 Accent 3" w:uiPriority="47"/>
-    <w:lsdException w:name="Grid Table 3 Accent 3" w:uiPriority="48"/>
-    <w:lsdException w:name="Grid Table 4 Accent 3" w:uiPriority="49"/>
-    <w:lsdException w:name="Grid Table 5 Dark Accent 3" w:uiPriority="50"/>
-    <w:lsdException w:name="Grid Table 6 Colorful Accent 3" w:uiPriority="51"/>
-    <w:lsdException w:name="Grid Table 7 Colorful Accent 3" w:uiPriority="52"/>
-    <w:lsdException w:name="Grid Table 1 Light Accent 4" w:uiPriority="46"/>
-    <w:lsdException w:name="Grid Table 2 Accent 4" w:uiPriority="47"/>
-    <w:lsdException w:name="Grid Table 3 Accent 4" w:uiPriority="48"/>
-    <w:lsdException w:name="Grid Table 4 Accent 4" w:uiPriority="49"/>
-    <w:lsdException w:name="Grid Table 5 Dark Accent 4" w:uiPriority="50"/>
-    <w:lsdException w:name="Grid Table 6 Colorful Accent 4" w:uiPriority="51"/>
-    <w:lsdException w:name="Grid Table 7 Colorful Accent 4" w:uiPriority="52"/>
-    <w:lsdException w:name="Grid Table 1 Light Accent 5" w:uiPriority="46"/>
-    <w:lsdException w:name="Grid Table 2 Accent 5" w:uiPriority="47"/>
-    <w:lsdException w:name="Grid Table 3 Accent 5" w:uiPriority="48"/>
-    <w:lsdException w:name="Grid Table 4 Accent 5" w:uiPriority="49"/>
-    <w:lsdException w:name="Grid Table 5 Dark Accent 5" w:uiPriority="50"/>
-    <w:lsdException w:name="Grid Table 6 Colorful Accent 5" w:uiPriority="51"/>
-    <w:lsdException w:name="Grid Table 7 Colorful Accent 5" w:uiPriority="52"/>
-    <w:lsdException w:name="Grid Table 1 Light Accent 6" w:uiPriority="46"/>
-    <w:lsdException w:name="Grid Table 2 Accent 6" w:uiPriority="47"/>
-    <w:lsdException w:name="Grid Table 3 Accent 6" w:uiPriority="48"/>
-    <w:lsdException w:name="Grid Table 4 Accent 6" w:uiPriority="49"/>
-    <w:lsdException w:name="Grid Table 5 Dark Accent 6" w:uiPriority="50"/>
-    <w:lsdException w:name="Grid Table 6 Colorful Accent 6" w:uiPriority="51"/>
-    <w:lsdException w:name="Grid Table 7 Colorful Accent 6" w:uiPriority="52"/>
-    <w:lsdException w:name="List Table 1 Light" w:uiPriority="46"/>
-    <w:lsdException w:name="List Table 2" w:uiPriority="47"/>
-    <w:lsdException w:name="List Table 3" w:uiPriority="48"/>
-    <w:lsdException w:name="List Table 4" w:uiPriority="49"/>
-    <w:lsdException w:name="List Table 5 Dark" w:uiPriority="50"/>
-    <w:lsdException w:name="List Table 6 Colorful" w:uiPriority="51"/>
-    <w:lsdException w:name="List Table 7 Colorful" w:uiPriority="52"/>
-    <w:lsdException w:name="List Table 1 Light Accent 1" w:uiPriority="46"/>
-    <w:lsdException w:name="List Table 2 Accent 1" w:uiPriority="47"/>
-    <w:lsdException w:name="List Table 3 Accent 1" w:uiPriority="48"/>
-    <w:lsdException w:name="List Table 4 Accent 1" w:uiPriority="49"/>
-    <w:lsdException w:name="List Table 5 Dark Accent 1" w:uiPriority="50"/>
-    <w:lsdException w:name="List Table 6 Colorful Accent 1" w:uiPriority="51"/>
-    <w:lsdException w:name="List Table 7 Colorful Accent 1" w:uiPriority="52"/>
-    <w:lsdException w:name="List Table 1 Light Accent 2" w:uiPriority="46"/>
-    <w:lsdException w:name="List Table 2 Accent 2" w:uiPriority="47"/>
-    <w:lsdException w:name="List Table 3 Accent 2" w:uiPriority="48"/>
-    <w:lsdException w:name="List Table 4 Accent 2" w:uiPriority="49"/>
-    <w:lsdException w:name="List Table 5 Dark Accent 2" w:uiPriority="50"/>
-    <w:lsdException w:name="List Table 6 Colorful Accent 2" w:uiPriority="51"/>
-    <w:lsdException w:name="List Table 7 Colorful Accent 2" w:uiPriority="52"/>
-    <w:lsdException w:name="List Table 1 Light Accent 3" w:uiPriority="46"/>
-    <w:lsdException w:name="List Table 2 Accent 3" w:uiPriority="47"/>
-    <w:lsdException w:name="List Table 3 Accent 3" w:uiPriority="48"/>
-    <w:lsdException w:name="List Table 4 Accent 3" w:uiPriority="49"/>
-    <w:lsdException w:name="List Table 5 Dark Accent 3" w:uiPriority="50"/>
-    <w:lsdException w:name="List Table 6 Colorful Accent 3" w:uiPriority="51"/>
-    <w:lsdException w:name="List Table 7 Colorful Accent 3" w:uiPriority="52"/>
-    <w:lsdException w:name="List Table 1 Light Accent 4" w:uiPriority="46"/>
-    <w:lsdException w:name="List Table 2 Accent 4" w:uiPriority="47"/>
-    <w:lsdException w:name="List Table 3 Accent 4" w:uiPriority="48"/>
-    <w:lsdException w:name="List Table 4 Accent 4" w:uiPriority="49"/>
-    <w:lsdException w:name="List Table 5 Dark Accent 4" w:uiPriority="50"/>
-    <w:lsdException w:name="List Table 6 Colorful Accent 4" w:uiPriority="51"/>
-    <w:lsdException w:name="List Table 7 Colorful Accent 4" w:uiPriority="52"/>
-    <w:lsdException w:name="List Table 1 Light Accent 5" w:uiPriority="46"/>
-    <w:lsdException w:name="List Table 2 Accent 5" w:uiPriority="47"/>
-    <w:lsdException w:name="List Table 3 Accent 5" w:uiPriority="48"/>
-    <w:lsdException w:name="List Table 4 Accent 5" w:uiPriority="49"/>
-    <w:lsdException w:name="List Table 5 Dark Accent 5" w:uiPriority="50"/>
-    <w:lsdException w:name="List Table 6 Colorful Accent 5" w:uiPriority="51"/>
-    <w:lsdException w:name="List Table 7 Colorful Accent 5" w:uiPriority="52"/>
-    <w:lsdException w:name="List Table 1 Light Accent 6" w:uiPriority="46"/>
-    <w:lsdException w:name="List Table 2 Accent 6" w:uiPriority="47"/>
-    <w:lsdException w:name="List Table 3 Accent 6" w:uiPriority="48"/>
-    <w:lsdException w:name="List Table 4 Accent 6" w:uiPriority="49"/>
-    <w:lsdException w:name="List Table 5 Dark Accent 6" w:uiPriority="50"/>
-    <w:lsdException w:name="List Table 6 Colorful Accent 6" w:uiPriority="51"/>
-    <w:lsdException w:name="List Table 7 Colorful Accent 6" w:uiPriority="52"/>
-    <w:lsdException w:name="Mention" w:semiHidden="1" w:unhideWhenUsed="1"/>
-    <w:lsdException w:name="Smart Hyperlink" w:semiHidden="1" w:unhideWhenUsed="1"/>
-    <w:lsdException w:name="Hashtag" w:semiHidden="1" w:unhideWhenUsed="1"/>
-    <w:lsdException w:name="Unresolved Mention" w:semiHidden="1" w:unhideWhenUsed="1"/>
-    <w:lsdException w:name="Smart Link" w:semiHidden="1" w:unhideWhenUsed="1"/>
+  <w:latentStyles w:defLockedState="0" w:defUIPriority="99" w:defSemiHidden="1" w:defUnhideWhenUsed="1" w:defQFormat="0" w:count="267">
+    <w:lsdException w:name="Normal" w:semiHidden="0" w:uiPriority="0" w:unhideWhenUsed="0" w:qFormat="1"/>
+    <w:lsdException w:name="heading 1" w:semiHidden="0" w:uiPriority="9" w:unhideWhenUsed="0" w:qFormat="1"/>
+    <w:lsdException w:name="heading 2" w:uiPriority="9" w:qFormat="1"/>
+    <w:lsdException w:name="heading 3" w:uiPriority="9" w:qFormat="1"/>
+    <w:lsdException w:name="heading 4" w:uiPriority="9" w:qFormat="1"/>
+    <w:lsdException w:name="heading 5" w:uiPriority="9" w:qFormat="1"/>
+    <w:lsdException w:name="heading 6" w:uiPriority="9" w:qFormat="1"/>
+    <w:lsdException w:name="heading 7" w:uiPriority="9" w:qFormat="1"/>
+    <w:lsdException w:name="heading 8" w:uiPriority="9" w:qFormat="1"/>
+    <w:lsdException w:name="heading 9" w:uiPriority="9" w:qFormat="1"/>
+    <w:lsdException w:name="toc 1" w:uiPriority="39"/>
+    <w:lsdException w:name="toc 2" w:uiPriority="39"/>
+    <w:lsdException w:name="toc 3" w:uiPriority="39"/>
+    <w:lsdException w:name="toc 4" w:uiPriority="39"/>
+    <w:lsdException w:name="toc 5" w:uiPriority="39"/>
+    <w:lsdException w:name="toc 6" w:uiPriority="39"/>
+    <w:lsdException w:name="toc 7" w:uiPriority="39"/>
+    <w:lsdException w:name="toc 8" w:uiPriority="39"/>
+    <w:lsdException w:name="toc 9" w:uiPriority="39"/>
+    <w:lsdException w:name="caption" w:uiPriority="35" w:qFormat="1"/>
+    <w:lsdException w:name="Title" w:semiHidden="0" w:uiPriority="10" w:unhideWhenUsed="0" w:qFormat="1"/>
+    <w:lsdException w:name="Default Paragraph Font" w:uiPriority="1"/>
+    <w:lsdException w:name="Subtitle" w:semiHidden="0" w:uiPriority="11" w:unhideWhenUsed="0" w:qFormat="1"/>
+    <w:lsdException w:name="Strong" w:semiHidden="0" w:uiPriority="22" w:unhideWhenUsed="0" w:qFormat="1"/>
+    <w:lsdException w:name="Emphasis" w:semiHidden="0" w:uiPriority="20" w:unhideWhenUsed="0" w:qFormat="1"/>
+    <w:lsdException w:name="Table Grid" w:semiHidden="0" w:uiPriority="39" w:unhideWhenUsed="0"/>
+    <w:lsdException w:name="Placeholder Text" w:unhideWhenUsed="0"/>
+    <w:lsdException w:name="No Spacing" w:semiHidden="0" w:uiPriority="1" w:unhideWhenUsed="0" w:qFormat="1"/>
+    <w:lsdException w:name="Light Shading" w:semiHidden="0" w:uiPriority="60" w:unhideWhenUsed="0"/>
+    <w:lsdException w:name="Light List" w:semiHidden="0" w:uiPriority="61" w:unhideWhenUsed="0"/>
+    <w:lsdException w:name="Light Grid" w:semiHidden="0" w:uiPriority="62" w:unhideWhenUsed="0"/>
+    <w:lsdException w:name="Medium Shading 1" w:semiHidden="0" w:uiPriority="63" w:unhideWhenUsed="0"/>
+    <w:lsdException w:name="Medium Shading 2" w:semiHidden="0" w:uiPriority="64" w:unhideWhenUsed="0"/>
+    <w:lsdException w:name="Medium List 1" w:semiHidden="0" w:uiPriority="65" w:unhideWhenUsed="0"/>
+    <w:lsdException w:name="Medium List 2" w:semiHidden="0" w:uiPriority="66" w:unhideWhenUsed="0"/>
+    <w:lsdException w:name="Medium Grid 1" w:semiHidden="0" w:uiPriority="67" w:unhideWhenUsed="0"/>
+    <w:lsdException w:name="Medium Grid 2" w:semiHidden="0" w:uiPriority="68" w:unhideWhenUsed="0"/>
+    <w:lsdException w:name="Medium Grid 3" w:semiHidden="0" w:uiPriority="69" w:unhideWhenUsed="0"/>
+    <w:lsdException w:name="Dark List" w:semiHidden="0" w:uiPriority="70" w:unhideWhenUsed="0"/>
+    <w:lsdException w:name="Colorful Shading" w:semiHidden="0" w:uiPriority="71" w:unhideWhenUsed="0"/>
+    <w:lsdException w:name="Colorful List" w:semiHidden="0" w:uiPriority="72" w:unhideWhenUsed="0"/>
+    <w:lsdException w:name="Colorful Grid" w:semiHidden="0" w:uiPriority="73" w:unhideWhenUsed="0"/>
+    <w:lsdException w:name="Light Shading Accent 1" w:semiHidden="0" w:uiPriority="60" w:unhideWhenUsed="0"/>
+    <w:lsdException w:name="Light List Accent 1" w:semiHidden="0" w:uiPriority="61" w:unhideWhenUsed="0"/>
+    <w:lsdException w:name="Light Grid Accent 1" w:semiHidden="0" w:uiPriority="62" w:unhideWhenUsed="0"/>
+    <w:lsdException w:name="Medium Shading 1 Accent 1" w:semiHidden="0" w:uiPriority="63" w:unhideWhenUsed="0"/>
+    <w:lsdException w:name="Medium Shading 2 Accent 1" w:semiHidden="0" w:uiPriority="64" w:unhideWhenUsed="0"/>
+    <w:lsdException w:name="Medium List 1 Accent 1" w:semiHidden="0" w:uiPriority="65" w:unhideWhenUsed="0"/>
+    <w:lsdException w:name="Revision" w:unhideWhenUsed="0"/>
+    <w:lsdException w:name="List Paragraph" w:semiHidden="0" w:uiPriority="34" w:unhideWhenUsed="0" w:qFormat="1"/>
+    <w:lsdException w:name="Quote" w:semiHidden="0" w:uiPriority="29" w:unhideWhenUsed="0" w:qFormat="1"/>
+    <w:lsdException w:name="Intense Quote" w:semiHidden="0" w:uiPriority="30" w:unhideWhenUsed="0" w:qFormat="1"/>
+    <w:lsdException w:name="Medium List 2 Accent 1" w:semiHidden="0" w:uiPriority="66" w:unhideWhenUsed="0"/>
+    <w:lsdException w:name="Medium Grid 1 Accent 1" w:semiHidden="0" w:uiPriority="67" w:unhideWhenUsed="0"/>
+    <w:lsdException w:name="Medium Grid 2 Accent 1" w:semiHidden="0" w:uiPriority="68" w:unhideWhenUsed="0"/>
+    <w:lsdException w:name="Medium Grid 3 Accent 1" w:semiHidden="0" w:uiPriority="69" w:unhideWhenUsed="0"/>
+    <w:lsdException w:name="Dark List Accent 1" w:semiHidden="0" w:uiPriority="70" w:unhideWhenUsed="0"/>
+    <w:lsdException w:name="Colorful Shading Accent 1" w:semiHidden="0" w:uiPriority="71" w:unhideWhenUsed="0"/>
+    <w:lsdException w:name="Colorful List Accent 1" w:semiHidden="0" w:uiPriority="72" w:unhideWhenUsed="0"/>
+    <w:lsdException w:name="Colorful Grid Accent 1" w:semiHidden="0" w:uiPriority="73" w:unhideWhenUsed="0"/>
+    <w:lsdException w:name="Light Shading Accent 2" w:semiHidden="0" w:uiPriority="60" w:unhideWhenUsed="0"/>
+    <w:lsdException w:name="Light List Accent 2" w:semiHidden="0" w:uiPriority="61" w:unhideWhenUsed="0"/>
+    <w:lsdException w:name="Light Grid Accent 2" w:semiHidden="0" w:uiPriority="62" w:unhideWhenUsed="0"/>
+    <w:lsdException w:name="Medium Shading 1 Accent 2" w:semiHidden="0" w:uiPriority="63" w:unhideWhenUsed="0"/>
+    <w:lsdException w:name="Medium Shading 2 Accent 2" w:semiHidden="0" w:uiPriority="64" w:unhideWhenUsed="0"/>
+    <w:lsdException w:name="Medium List 1 Accent 2" w:semiHidden="0" w:uiPriority="65" w:unhideWhenUsed="0"/>
+    <w:lsdException w:name="Medium List 2 Accent 2" w:semiHidden="0" w:uiPriority="66" w:unhideWhenUsed="0"/>
+    <w:lsdException w:name="Medium Grid 1 Accent 2" w:semiHidden="0" w:uiPriority="67" w:unhideWhenUsed="0"/>
+    <w:lsdException w:name="Medium Grid 2 Accent 2" w:semiHidden="0" w:uiPriority="68" w:unhideWhenUsed="0"/>
+    <w:lsdException w:name="Medium Grid 3 Accent 2" w:semiHidden="0" w:uiPriority="69" w:unhideWhenUsed="0"/>
+    <w:lsdException w:name="Dark List Accent 2" w:semiHidden="0" w:uiPriority="70" w:unhideWhenUsed="0"/>
+    <w:lsdException w:name="Colorful Shading Accent 2" w:semiHidden="0" w:uiPriority="71" w:unhideWhenUsed="0"/>
+    <w:lsdException w:name="Colorful List Accent 2" w:semiHidden="0" w:uiPriority="72" w:unhideWhenUsed="0"/>
+    <w:lsdException w:name="Colorful Grid Accent 2" w:semiHidden="0" w:uiPriority="73" w:unhideWhenUsed="0"/>
+    <w:lsdException w:name="Light Shading Accent 3" w:semiHidden="0" w:uiPriority="60" w:unhideWhenUsed="0"/>
+    <w:lsdException w:name="Light List Accent 3" w:semiHidden="0" w:uiPriority="61" w:unhideWhenUsed="0"/>
+    <w:lsdException w:name="Light Grid Accent 3" w:semiHidden="0" w:uiPriority="62" w:unhideWhenUsed="0"/>
+    <w:lsdException w:name="Medium Shading 1 Accent 3" w:semiHidden="0" w:uiPriority="63" w:unhideWhenUsed="0"/>
+    <w:lsdException w:name="Medium Shading 2 Accent 3" w:semiHidden="0" w:uiPriority="64" w:unhideWhenUsed="0"/>
+    <w:lsdException w:name="Medium List 1 Accent 3" w:semiHidden="0" w:uiPriority="65" w:unhideWhenUsed="0"/>
+    <w:lsdException w:name="Medium List 2 Accent 3" w:semiHidden="0" w:uiPriority="66" w:unhideWhenUsed="0"/>
+    <w:lsdException w:name="Medium Grid 1 Accent 3" w:semiHidden="0" w:uiPriority="67" w:unhideWhenUsed="0"/>
+    <w:lsdException w:name="Medium Grid 2 Accent 3" w:semiHidden="0" w:uiPriority="68" w:unhideWhenUsed="0"/>
+    <w:lsdException w:name="Medium Grid 3 Accent 3" w:semiHidden="0" w:uiPriority="69" w:unhideWhenUsed="0"/>
+    <w:lsdException w:name="Dark List Accent 3" w:semiHidden="0" w:uiPriority="70" w:unhideWhenUsed="0"/>
+    <w:lsdException w:name="Colorful Shading Accent 3" w:semiHidden="0" w:uiPriority="71" w:unhideWhenUsed="0"/>
+    <w:lsdException w:name="Colorful List Accent 3" w:semiHidden="0" w:uiPriority="72" w:unhideWhenUsed="0"/>
+    <w:lsdException w:name="Colorful Grid Accent 3" w:semiHidden="0" w:uiPriority="73" w:unhideWhenUsed="0"/>
+    <w:lsdException w:name="Light Shading Accent 4" w:semiHidden="0" w:uiPriority="60" w:unhideWhenUsed="0"/>
+    <w:lsdException w:name="Light List Accent 4" w:semiHidden="0" w:uiPriority="61" w:unhideWhenUsed="0"/>
+    <w:lsdException w:name="Light Grid Accent 4" w:semiHidden="0" w:uiPriority="62" w:unhideWhenUsed="0"/>
+    <w:lsdException w:name="Medium Shading 1 Accent 4" w:semiHidden="0" w:uiPriority="63" w:unhideWhenUsed="0"/>
+    <w:lsdException w:name="Medium Shading 2 Accent 4" w:semiHidden="0" w:uiPriority="64" w:unhideWhenUsed="0"/>
+    <w:lsdException w:name="Medium List 1 Accent 4" w:semiHidden="0" w:uiPriority="65" w:unhideWhenUsed="0"/>
+    <w:lsdException w:name="Medium List 2 Accent 4" w:semiHidden="0" w:uiPriority="66" w:unhideWhenUsed="0"/>
+    <w:lsdException w:name="Medium Grid 1 Accent 4" w:semiHidden="0" w:uiPriority="67" w:unhideWhenUsed="0"/>
+    <w:lsdException w:name="Medium Grid 2 Accent 4" w:semiHidden="0" w:uiPriority="68" w:unhideWhenUsed="0"/>
+    <w:lsdException w:name="Medium Grid 3 Accent 4" w:semiHidden="0" w:uiPriority="69" w:unhideWhenUsed="0"/>
+    <w:lsdException w:name="Dark List Accent 4" w:semiHidden="0" w:uiPriority="70" w:unhideWhenUsed="0"/>
+    <w:lsdException w:name="Colorful Shading Accent 4" w:semiHidden="0" w:uiPriority="71" w:unhideWhenUsed="0"/>
+    <w:lsdException w:name="Colorful List Accent 4" w:semiHidden="0" w:uiPriority="72" w:unhideWhenUsed="0"/>
+    <w:lsdException w:name="Colorful Grid Accent 4" w:semiHidden="0" w:uiPriority="73" w:unhideWhenUsed="0"/>
+    <w:lsdException w:name="Light Shading Accent 5" w:semiHidden="0" w:uiPriority="60" w:unhideWhenUsed="0"/>
+    <w:lsdException w:name="Light List Accent 5" w:semiHidden="0" w:uiPriority="61" w:unhideWhenUsed="0"/>
+    <w:lsdException w:name="Light Grid Accent 5" w:semiHidden="0" w:uiPriority="62" w:unhideWhenUsed="0"/>
+    <w:lsdException w:name="Medium Shading 1 Accent 5" w:semiHidden="0" w:uiPriority="63" w:unhideWhenUsed="0"/>
+    <w:lsdException w:name="Medium Shading 2 Accent 5" w:semiHidden="0" w:uiPriority="64" w:unhideWhenUsed="0"/>
+    <w:lsdException w:name="Medium List 1 Accent 5" w:semiHidden="0" w:uiPriority="65" w:unhideWhenUsed="0"/>
+    <w:lsdException w:name="Medium List 2 Accent 5" w:semiHidden="0" w:uiPriority="66" w:unhideWhenUsed="0"/>
+    <w:lsdException w:name="Medium Grid 1 Accent 5" w:semiHidden="0" w:uiPriority="67" w:unhideWhenUsed="0"/>
+    <w:lsdException w:name="Medium Grid 2 Accent 5" w:semiHidden="0" w:uiPriority="68" w:unhideWhenUsed="0"/>
+    <w:lsdException w:name="Medium Grid 3 Accent 5" w:semiHidden="0" w:uiPriority="69" w:unhideWhenUsed="0"/>
+    <w:lsdException w:name="Dark List Accent 5" w:semiHidden="0" w:uiPriority="70" w:unhideWhenUsed="0"/>
+    <w:lsdException w:name="Colorful Shading Accent 5" w:semiHidden="0" w:uiPriority="71" w:unhideWhenUsed="0"/>
+    <w:lsdException w:name="Colorful List Accent 5" w:semiHidden="0" w:uiPriority="72" w:unhideWhenUsed="0"/>
+    <w:lsdException w:name="Colorful Grid Accent 5" w:semiHidden="0" w:uiPriority="73" w:unhideWhenUsed="0"/>
+    <w:lsdException w:name="Light Shading Accent 6" w:semiHidden="0" w:uiPriority="60" w:unhideWhenUsed="0"/>
+    <w:lsdException w:name="Light List Accent 6" w:semiHidden="0" w:uiPriority="61" w:unhideWhenUsed="0"/>
+    <w:lsdException w:name="Light Grid Accent 6" w:semiHidden="0" w:uiPriority="62" w:unhideWhenUsed="0"/>
+    <w:lsdException w:name="Medium Shading 1 Accent 6" w:semiHidden="0" w:uiPriority="63" w:unhideWhenUsed="0"/>
+    <w:lsdException w:name="Medium Shading 2 Accent 6" w:semiHidden="0" w:uiPriority="64" w:unhideWhenUsed="0"/>
+    <w:lsdException w:name="Medium List 1 Accent 6" w:semiHidden="0" w:uiPriority="65" w:unhideWhenUsed="0"/>
+    <w:lsdException w:name="Medium List 2 Accent 6" w:semiHidden="0" w:uiPriority="66" w:unhideWhenUsed="0"/>
+    <w:lsdException w:name="Medium Grid 1 Accent 6" w:semiHidden="0" w:uiPriority="67" w:unhideWhenUsed="0"/>
+    <w:lsdException w:name="Medium Grid 2 Accent 6" w:semiHidden="0" w:uiPriority="68" w:unhideWhenUsed="0"/>
+    <w:lsdException w:name="Medium Grid 3 Accent 6" w:semiHidden="0" w:uiPriority="69" w:unhideWhenUsed="0"/>
+    <w:lsdException w:name="Dark List Accent 6" w:semiHidden="0" w:uiPriority="70" w:unhideWhenUsed="0"/>
+    <w:lsdException w:name="Colorful Shading Accent 6" w:semiHidden="0" w:uiPriority="71" w:unhideWhenUsed="0"/>
+    <w:lsdException w:name="Colorful List Accent 6" w:semiHidden="0" w:uiPriority="72" w:unhideWhenUsed="0"/>
+    <w:lsdException w:name="Colorful Grid Accent 6" w:semiHidden="0" w:uiPriority="73" w:unhideWhenUsed="0"/>
+    <w:lsdException w:name="Subtle Emphasis" w:semiHidden="0" w:uiPriority="19" w:unhideWhenUsed="0" w:qFormat="1"/>
+    <w:lsdException w:name="Intense Emphasis" w:semiHidden="0" w:uiPriority="21" w:unhideWhenUsed="0" w:qFormat="1"/>
+    <w:lsdException w:name="Subtle Reference" w:semiHidden="0" w:uiPriority="31" w:unhideWhenUsed="0" w:qFormat="1"/>
+    <w:lsdException w:name="Intense Reference" w:semiHidden="0" w:uiPriority="32" w:unhideWhenUsed="0" w:qFormat="1"/>
+    <w:lsdException w:name="Book Title" w:semiHidden="0" w:uiPriority="33" w:unhideWhenUsed="0" w:qFormat="1"/>
+    <w:lsdException w:name="Bibliography" w:uiPriority="37"/>
+    <w:lsdException w:name="TOC Heading" w:uiPriority="39" w:qFormat="1"/>
   </w:latentStyles>
-  <w:style w:type="paragraph" w:default="1" w:styleId="Normal">
+  <w:style w:type="paragraph" w:default="1" w:styleId="Normln">
     <w:name w:val="Normal"/>
     <w:qFormat/>
+    <w:rsid w:val="00E10C00"/>
   </w:style>
-  <w:style w:type="character" w:default="1" w:styleId="DefaultParagraphFont">
+  <w:style w:type="character" w:default="1" w:styleId="Standardnpsmoodstavce">
     <w:name w:val="Default Paragraph Font"/>
     <w:uiPriority w:val="1"/>
     <w:semiHidden/>
     <w:unhideWhenUsed/>
   </w:style>
-  <w:style w:type="table" w:default="1" w:styleId="TableNormal">
+  <w:style w:type="table" w:default="1" w:styleId="Normlntabulka">
     <w:name w:val="Normal Table"/>
     <w:uiPriority w:val="99"/>
     <w:semiHidden/>
     <w:unhideWhenUsed/>
+    <w:qFormat/>
     <w:tblPr>
       <w:tblInd w:w="0" w:type="dxa"/>
       <w:tblCellMar>
@@ -4156,7 +5674,7 @@
       </w:tblCellMar>
     </w:tblPr>
   </w:style>
-  <w:style w:type="numbering" w:default="1" w:styleId="NoList">
+  <w:style w:type="numbering" w:default="1" w:styleId="Bezseznamu">
     <w:name w:val="No List"/>
     <w:uiPriority w:val="99"/>
     <w:semiHidden/>
@@ -4182,9 +5700,9 @@
     <w:name w:val="0D57C978651D4FC6AD567A6756BB43FD"/>
     <w:rsid w:val="00A73957"/>
   </w:style>
-  <w:style w:type="character" w:styleId="PlaceholderText">
+  <w:style w:type="character" w:styleId="Zstupntext">
     <w:name w:val="Placeholder Text"/>
-    <w:basedOn w:val="DefaultParagraphFont"/>
+    <w:basedOn w:val="Standardnpsmoodstavce"/>
     <w:uiPriority w:val="99"/>
     <w:semiHidden/>
     <w:rsid w:val="00A73957"/>
@@ -4196,7 +5714,7 @@
 </file>
 
 <file path=word/glossary/webSettings.xml><?xml version="1.0" encoding="utf-8"?>
-<w:webSettings xmlns:mc="http://schemas.openxmlformats.org/markup-compatibility/2006" xmlns:r="http://schemas.openxmlformats.org/officeDocument/2006/relationships" xmlns:w="http://schemas.openxmlformats.org/wordprocessingml/2006/main" xmlns:w14="http://schemas.microsoft.com/office/word/2010/wordml" xmlns:w15="http://schemas.microsoft.com/office/word/2012/wordml" xmlns:w16cex="http://schemas.microsoft.com/office/word/2018/wordml/cex" xmlns:w16cid="http://schemas.microsoft.com/office/word/2016/wordml/cid" xmlns:w16="http://schemas.microsoft.com/office/word/2018/wordml" xmlns:w16du="http://schemas.microsoft.com/office/word/2023/wordml/word16du" xmlns:w16sdtdh="http://schemas.microsoft.com/office/word/2020/wordml/sdtdatahash" xmlns:w16sdtfl="http://schemas.microsoft.com/office/word/2024/wordml/sdtformatlock" xmlns:w16se="http://schemas.microsoft.com/office/word/2015/wordml/symex" mc:Ignorable="w14 w15 w16se w16cid w16 w16cex w16sdtdh w16sdtfl w16du">
+<w:webSettings xmlns:r="http://schemas.openxmlformats.org/officeDocument/2006/relationships" xmlns:w="http://schemas.openxmlformats.org/wordprocessingml/2006/main">
   <w:optimizeForBrowser/>
   <w:allowPNG/>
 </w:webSettings>
@@ -4245,7 +5763,7 @@
     </a:clrScheme>
     <a:fontScheme name="Office">
       <a:majorFont>
-        <a:latin typeface="Aptos Display" panose="02110004020202020204"/>
+        <a:latin typeface="Aptos Display"/>
         <a:ea typeface=""/>
         <a:cs typeface=""/>
         <a:font script="Jpan" typeface="游ゴシック Light"/>
@@ -4297,7 +5815,7 @@
         <a:font script="Tfng" typeface="Ebrima"/>
       </a:majorFont>
       <a:minorFont>
-        <a:latin typeface="Aptos" panose="02110004020202020204"/>
+        <a:latin typeface="Aptos"/>
         <a:ea typeface=""/>
         <a:cs typeface=""/>
         <a:font script="Jpan" typeface="游明朝"/>
@@ -4511,7 +6029,7 @@
   <a:extraClrSchemeLst/>
   <a:extLst>
     <a:ext uri="{05A4C25C-085E-4340-85A3-A5531E510DB2}">
-      <thm15:themeFamily xmlns:thm15="http://schemas.microsoft.com/office/thememl/2012/main" name="Office Theme" id="{2E142A2C-CD16-42D6-873A-C26D2A0506FA}" vid="{1BDDFF52-6CD6-40A5-AB3C-68EB2F1E4D0A}"/>
+      <thm15:themeFamily xmlns="" xmlns:thm15="http://schemas.microsoft.com/office/thememl/2012/main" name="Office Theme" id="{2E142A2C-CD16-42D6-873A-C26D2A0506FA}" vid="{1BDDFF52-6CD6-40A5-AB3C-68EB2F1E4D0A}"/>
     </a:ext>
   </a:extLst>
 </a:theme>

</xml_diff>

<commit_message>
uploading task 1 solution on behalf of iliana
</commit_message>
<xml_diff>
--- a/Report.docx
+++ b/Report.docx
@@ -28,7 +28,7 @@
             <w:tblLook w:val="04A0" w:firstRow="1" w:lastRow="0" w:firstColumn="1" w:lastColumn="0" w:noHBand="0" w:noVBand="1"/>
           </w:tblPr>
           <w:tblGrid>
-            <w:gridCol w:w="7428"/>
+            <w:gridCol w:w="7209"/>
           </w:tblGrid>
           <w:tr>
             <w:tc>
@@ -85,7 +85,7 @@
             <w:tblLook w:val="04A0" w:firstRow="1" w:lastRow="0" w:firstColumn="1" w:lastColumn="0" w:noHBand="0" w:noVBand="1"/>
           </w:tblPr>
           <w:tblGrid>
-            <w:gridCol w:w="7140"/>
+            <w:gridCol w:w="6963"/>
           </w:tblGrid>
           <w:tr>
             <w:tc>
@@ -358,7 +358,7 @@
                 <w:noProof/>
                 <w:webHidden/>
               </w:rPr>
-              <w:t>2</w:t>
+              <w:t>3</w:t>
             </w:r>
             <w:r>
               <w:rPr>
@@ -428,7 +428,7 @@
                 <w:noProof/>
                 <w:webHidden/>
               </w:rPr>
-              <w:t>2</w:t>
+              <w:t>3</w:t>
             </w:r>
             <w:r>
               <w:rPr>
@@ -498,7 +498,7 @@
                 <w:noProof/>
                 <w:webHidden/>
               </w:rPr>
-              <w:t>2</w:t>
+              <w:t>4</w:t>
             </w:r>
             <w:r>
               <w:rPr>
@@ -568,7 +568,7 @@
                 <w:noProof/>
                 <w:webHidden/>
               </w:rPr>
-              <w:t>2</w:t>
+              <w:t>4</w:t>
             </w:r>
             <w:r>
               <w:rPr>
@@ -638,7 +638,7 @@
                 <w:noProof/>
                 <w:webHidden/>
               </w:rPr>
-              <w:t>2</w:t>
+              <w:t>4</w:t>
             </w:r>
             <w:r>
               <w:rPr>
@@ -708,7 +708,7 @@
                 <w:noProof/>
                 <w:webHidden/>
               </w:rPr>
-              <w:t>3</w:t>
+              <w:t>4</w:t>
             </w:r>
             <w:r>
               <w:rPr>
@@ -778,7 +778,7 @@
                 <w:noProof/>
                 <w:webHidden/>
               </w:rPr>
-              <w:t>3</w:t>
+              <w:t>4</w:t>
             </w:r>
             <w:r>
               <w:rPr>
@@ -848,7 +848,7 @@
                 <w:noProof/>
                 <w:webHidden/>
               </w:rPr>
-              <w:t>3</w:t>
+              <w:t>5</w:t>
             </w:r>
             <w:r>
               <w:rPr>
@@ -918,7 +918,7 @@
                 <w:noProof/>
                 <w:webHidden/>
               </w:rPr>
-              <w:t>3</w:t>
+              <w:t>5</w:t>
             </w:r>
             <w:r>
               <w:rPr>
@@ -988,7 +988,7 @@
                 <w:noProof/>
                 <w:webHidden/>
               </w:rPr>
-              <w:t>3</w:t>
+              <w:t>5</w:t>
             </w:r>
             <w:r>
               <w:rPr>
@@ -1058,7 +1058,7 @@
                 <w:noProof/>
                 <w:webHidden/>
               </w:rPr>
-              <w:t>3</w:t>
+              <w:t>5</w:t>
             </w:r>
             <w:r>
               <w:rPr>
@@ -1128,7 +1128,7 @@
                 <w:noProof/>
                 <w:webHidden/>
               </w:rPr>
-              <w:t>3</w:t>
+              <w:t>5</w:t>
             </w:r>
             <w:r>
               <w:rPr>
@@ -1198,7 +1198,7 @@
                 <w:noProof/>
                 <w:webHidden/>
               </w:rPr>
-              <w:t>4</w:t>
+              <w:t>5</w:t>
             </w:r>
             <w:r>
               <w:rPr>
@@ -1268,7 +1268,7 @@
                 <w:noProof/>
                 <w:webHidden/>
               </w:rPr>
-              <w:t>4</w:t>
+              <w:t>6</w:t>
             </w:r>
             <w:r>
               <w:rPr>
@@ -1338,7 +1338,7 @@
                 <w:noProof/>
                 <w:webHidden/>
               </w:rPr>
-              <w:t>4</w:t>
+              <w:t>6</w:t>
             </w:r>
             <w:r>
               <w:rPr>
@@ -1408,7 +1408,7 @@
                 <w:noProof/>
                 <w:webHidden/>
               </w:rPr>
-              <w:t>6</w:t>
+              <w:t>8</w:t>
             </w:r>
             <w:r>
               <w:rPr>
@@ -1462,9 +1462,222 @@
           <w:lang w:val="en-US"/>
         </w:rPr>
         <w:lastRenderedPageBreak/>
-        <w:t>Task 1: Bidirectional A*</w:t>
+        <w:t>Task 1: Bidirectional A</w:t>
       </w:r>
       <w:bookmarkEnd w:id="0"/>
+      <w:r>
+        <w:rPr>
+          <w:lang w:val="en-US"/>
+        </w:rPr>
+        <w:t>*</w:t>
+      </w:r>
+    </w:p>
+    <w:p>
+      <w:pPr>
+        <w:pStyle w:val="Heading2"/>
+      </w:pPr>
+      <w:r>
+        <w:t>Comparative Evaluation of A* and Bidirectional A* Search Algorithms</w:t>
+      </w:r>
+    </w:p>
+    <w:p>
+      <w:pPr>
+        <w:pStyle w:val="Heading2"/>
+      </w:pPr>
+      <w:r>
+        <w:t>Introduction</w:t>
+      </w:r>
+    </w:p>
+    <w:p>
+      <w:pPr>
+        <w:pStyle w:val="NormalWeb"/>
+        <w:rPr>
+          <w:rFonts w:asciiTheme="minorHAnsi" w:hAnsiTheme="minorHAnsi"/>
+        </w:rPr>
+      </w:pPr>
+      <w:r>
+        <w:rPr>
+          <w:rFonts w:asciiTheme="minorHAnsi" w:hAnsiTheme="minorHAnsi"/>
+        </w:rPr>
+        <w:t>This</w:t>
+      </w:r>
+      <w:r>
+        <w:rPr>
+          <w:rFonts w:asciiTheme="minorHAnsi" w:hAnsiTheme="minorHAnsi"/>
+          <w:lang w:val="en-US"/>
+        </w:rPr>
+        <w:t xml:space="preserve"> task</w:t>
+      </w:r>
+      <w:r>
+        <w:rPr>
+          <w:rFonts w:asciiTheme="minorHAnsi" w:hAnsiTheme="minorHAnsi"/>
+        </w:rPr>
+        <w:t xml:space="preserve"> focuses on the implementation and experimental comparison of the A* search algorithm and its bidirectional variant in a grid-based pathfinding environment. The problem domain consists of a two-dimensional grid where each cell represents either free space or an obstacle. Movement is restricted to four directions—up, down, left, and right—and each movement has a uniform cost of one. The objective is to compute the shortest path from a fixed start position at the top-left corner of the grid to a goal position at the bottom-right corner.</w:t>
+      </w:r>
+    </w:p>
+    <w:p>
+      <w:pPr>
+        <w:pStyle w:val="Heading2"/>
+        <w:rPr>
+          <w:lang w:val="en-US"/>
+        </w:rPr>
+      </w:pPr>
+      <w:r>
+        <w:rPr>
+          <w:lang w:val="en-US"/>
+        </w:rPr>
+        <w:t>Implementation of the algorithms</w:t>
+      </w:r>
+    </w:p>
+    <w:p>
+      <w:pPr>
+        <w:pStyle w:val="NormalWeb"/>
+        <w:rPr>
+          <w:rFonts w:asciiTheme="minorHAnsi" w:hAnsiTheme="minorHAnsi"/>
+        </w:rPr>
+      </w:pPr>
+      <w:r>
+        <w:rPr>
+          <w:rFonts w:asciiTheme="minorHAnsi" w:hAnsiTheme="minorHAnsi"/>
+        </w:rPr>
+        <w:t>Both algorithms were implemented using the same cost model, movement rules, and heuristic function in order to ensure a fair comparison. The Manhattan distance heuristic was used, defined as the sum of the absolute differences between the current node’s coordinates and the goal coordinates. This heuristic is admissible and consistent under four-directional movement, which guarantees that A* returns an optimal path. The bidirectional version also relies on the same heuristic in both search directions.</w:t>
+      </w:r>
+    </w:p>
+    <w:p>
+      <w:pPr>
+        <w:pStyle w:val="NormalWeb"/>
+        <w:rPr>
+          <w:rFonts w:asciiTheme="minorHAnsi" w:hAnsiTheme="minorHAnsi"/>
+        </w:rPr>
+      </w:pPr>
+      <w:r>
+        <w:rPr>
+          <w:rFonts w:asciiTheme="minorHAnsi" w:hAnsiTheme="minorHAnsi"/>
+        </w:rPr>
+        <w:t>The unidirectional A* algorithm expands nodes from the start position toward the goal, prioritizing nodes according to the evaluation function f(n) = g(n) + h(n), where g(n) represents the cost from the start to the current node and h(n) represents the heuristic estimate to the goal. A closed set is maintained to avoid re-expansion of already processed nodes, and a parent map is used to reconstruct the final path once the goal is reached.</w:t>
+      </w:r>
+    </w:p>
+    <w:p>
+      <w:pPr>
+        <w:pStyle w:val="NormalWeb"/>
+        <w:rPr>
+          <w:rFonts w:asciiTheme="minorHAnsi" w:hAnsiTheme="minorHAnsi"/>
+        </w:rPr>
+      </w:pPr>
+      <w:r>
+        <w:rPr>
+          <w:rFonts w:asciiTheme="minorHAnsi" w:hAnsiTheme="minorHAnsi"/>
+        </w:rPr>
+        <w:t>Bidirectional A* was implemented by running two A* searches simultaneously: one forward search from the start toward the goal and one backward search from the goal toward the start. The two searches expand nodes alternately. A shared termination condition was carefully implemented to ensure optimality: the algorithm only terminates when the best possible combined path from both frontiers cannot be improved further. This prevents premature termination at a non-optimal meeting point. Once a valid meeting node is identified, the final path is reconstructed by concatenating the forward and backward partial paths.</w:t>
+      </w:r>
+    </w:p>
+    <w:p>
+      <w:pPr>
+        <w:pStyle w:val="Heading2"/>
+      </w:pPr>
+      <w:r>
+        <w:t>Experimental setup</w:t>
+      </w:r>
+    </w:p>
+    <w:p>
+      <w:pPr>
+        <w:pStyle w:val="NormalWeb"/>
+        <w:rPr>
+          <w:rFonts w:asciiTheme="minorHAnsi" w:hAnsiTheme="minorHAnsi"/>
+        </w:rPr>
+      </w:pPr>
+      <w:r>
+        <w:rPr>
+          <w:rFonts w:asciiTheme="minorHAnsi" w:hAnsiTheme="minorHAnsi"/>
+        </w:rPr>
+        <w:t xml:space="preserve">Experiments were conducted on large grids of sizes 50×50 and 100×100. To analyze the behavior of both algorithms under different spatial conditions, multiple obstacle patterns were used. These included an open grid with minimal obstacles, a random grid </w:t>
+      </w:r>
+      <w:r>
+        <w:rPr>
+          <w:rFonts w:asciiTheme="minorHAnsi" w:hAnsiTheme="minorHAnsi"/>
+        </w:rPr>
+        <w:lastRenderedPageBreak/>
+        <w:t>with uniformly distributed obstacles, a dense grid with high obstacle probability, a corridor-style grid with narrow passages, and an asymmetric grid where obstacles were unevenly distributed across the space. All random grids were generated using fixed seeds to ensure reproducibility.</w:t>
+      </w:r>
+    </w:p>
+    <w:p>
+      <w:pPr>
+        <w:pStyle w:val="NormalWeb"/>
+        <w:rPr>
+          <w:rFonts w:asciiTheme="minorHAnsi" w:hAnsiTheme="minorHAnsi"/>
+        </w:rPr>
+      </w:pPr>
+      <w:r>
+        <w:rPr>
+          <w:rFonts w:asciiTheme="minorHAnsi" w:hAnsiTheme="minorHAnsi"/>
+        </w:rPr>
+        <w:t>The performance of the algorithms was evaluated using three metrics: path length, number of expanded nodes, and execution time. All experiments were executed automatically, and the results were recorded in a structured CSV file. Across all scenarios and grid sizes, both algorithms consistently produced paths of identical length, confirming that the bidirectional implementation preserves optimality.</w:t>
+      </w:r>
+    </w:p>
+    <w:p>
+      <w:pPr>
+        <w:pStyle w:val="NormalWeb"/>
+        <w:rPr>
+          <w:rFonts w:asciiTheme="minorHAnsi" w:hAnsiTheme="minorHAnsi"/>
+        </w:rPr>
+      </w:pPr>
+      <w:r>
+        <w:rPr>
+          <w:rFonts w:asciiTheme="minorHAnsi" w:hAnsiTheme="minorHAnsi"/>
+        </w:rPr>
+        <w:t>Significant differences were observed in the number of expanded nodes and runtime. In open and random grids, Bidirectional A* expanded substantially fewer nodes than unidirectional A*, often reducing node expansions by more than half. Execution time showed a similar trend, with Bidirectional A* frequently completing two to four times faster than A*. In dense grids, the performance advantage of Bidirectional A* was still present but less pronounced due to the constrained search space.</w:t>
+      </w:r>
+    </w:p>
+    <w:p>
+      <w:pPr>
+        <w:pStyle w:val="Heading2"/>
+      </w:pPr>
+      <w:r>
+        <w:t>Results and Observations</w:t>
+      </w:r>
+    </w:p>
+    <w:p>
+      <w:pPr>
+        <w:pStyle w:val="NormalWeb"/>
+        <w:rPr>
+          <w:rFonts w:asciiTheme="minorHAnsi" w:hAnsiTheme="minorHAnsi"/>
+        </w:rPr>
+      </w:pPr>
+      <w:r>
+        <w:rPr>
+          <w:rFonts w:asciiTheme="minorHAnsi" w:hAnsiTheme="minorHAnsi"/>
+        </w:rPr>
+        <w:t>In corridor-based environments, Bidirectional A* often terminated after expanding very few nodes because the two search frontiers met almost immediately. In contrast, asymmetric grids revealed cases where Bidirectional A* expanded more nodes than unidirectional A*. This occurred when one search direction encountered a more complex region of the grid, illustrating that bidirectional search is not always superior and that its effectiveness depends strongly on the structure of the environment.</w:t>
+      </w:r>
+    </w:p>
+    <w:p>
+      <w:pPr>
+        <w:pStyle w:val="Heading2"/>
+      </w:pPr>
+      <w:r>
+        <w:t>Conclusion</w:t>
+      </w:r>
+    </w:p>
+    <w:p>
+      <w:pPr>
+        <w:pStyle w:val="NormalWeb"/>
+        <w:rPr>
+          <w:rFonts w:asciiTheme="minorHAnsi" w:hAnsiTheme="minorHAnsi"/>
+        </w:rPr>
+      </w:pPr>
+      <w:r>
+        <w:rPr>
+          <w:rFonts w:asciiTheme="minorHAnsi" w:hAnsiTheme="minorHAnsi"/>
+        </w:rPr>
+        <w:t>Overall, the experimental results demonstrate that Bidirectional A* can significantly reduce search effort and execution time compared to standard A*, while still guaranteeing optimal solutions. However, the benefits are highly dependent on obstacle distribution and spatial symmetry, emphasizing the importance of environment characteristics when selecting a search strategy.</w:t>
+      </w:r>
+    </w:p>
+    <w:p>
+      <w:pPr>
+        <w:rPr>
+          <w:lang w:val="en-US"/>
+        </w:rPr>
+      </w:pPr>
     </w:p>
     <w:p>
       <w:pPr>
@@ -1508,7 +1721,14 @@
         <w:rPr>
           <w:lang w:val="en-US"/>
         </w:rPr>
-        <w:t xml:space="preserve">The goal of Task 2, as described in the assignment, is to design a three-layer neural network (MLP) and train it using a Genetic Algorithm (GA) instead of standard gradient-based learning. This includes defining the network structure, </w:t>
+        <w:t>The goal of Task 2, as described in the assignment, is to design a three-layer neural network (MLP) and train it using a Genetic Algorithm (GA) instead of standard gradient-</w:t>
+      </w:r>
+      <w:r>
+        <w:rPr>
+          <w:lang w:val="en-US"/>
+        </w:rPr>
+        <w:lastRenderedPageBreak/>
+        <w:t xml:space="preserve">based learning. This includes defining the network structure, </w:t>
       </w:r>
       <w:r>
         <w:rPr>
@@ -1769,7 +1989,6 @@
         <w:rPr>
           <w:lang w:val="en-US"/>
         </w:rPr>
-        <w:lastRenderedPageBreak/>
         <w:t>Genome Encoding</w:t>
       </w:r>
       <w:bookmarkEnd w:id="6"/>
@@ -1876,6 +2095,7 @@
           <w:rFonts w:eastAsiaTheme="minorEastAsia"/>
           <w:lang w:val="en-US"/>
         </w:rPr>
+        <w:lastRenderedPageBreak/>
         <w:t>This keeps fitness bounded and ensures that better probabilistic predictions (lower BCE) correspond to higher fitness.</w:t>
       </w:r>
     </w:p>
@@ -2145,7 +2365,6 @@
         <w:rPr>
           <w:lang w:val="en-US"/>
         </w:rPr>
-        <w:lastRenderedPageBreak/>
         <w:t>generations: 60</w:t>
       </w:r>
     </w:p>
@@ -2265,6 +2484,7 @@
         <w:rPr>
           <w:lang w:val="en-US"/>
         </w:rPr>
+        <w:lastRenderedPageBreak/>
         <w:t>train accuracy: 0.987</w:t>
       </w:r>
     </w:p>
@@ -2463,40 +2683,86 @@
           <w:sz w:val="28"/>
           <w:lang w:val="en-US"/>
         </w:rPr>
+        <w:t>Matrix Multiplication</w:t>
+      </w:r>
+    </w:p>
+    <w:p>
+      <w:pPr>
+        <w:rPr>
+          <w:lang w:val="en-US"/>
+        </w:rPr>
+      </w:pPr>
+      <w:r>
+        <w:rPr>
+          <w:lang w:val="en-US"/>
+        </w:rPr>
+        <w:t xml:space="preserve">For the </w:t>
+      </w:r>
+      <w:r>
+        <w:rPr>
+          <w:lang w:val="en-US"/>
+        </w:rPr>
+        <w:t xml:space="preserve">matrix multiplication itself, the client will be performing the regular, non-parallelized matrix multiplication. This is to be the most basic, non-optimized matrix multiplication code possible. </w:t>
+      </w:r>
+    </w:p>
+    <w:p>
+      <w:pPr>
+        <w:rPr>
+          <w:lang w:val="en-US"/>
+        </w:rPr>
+      </w:pPr>
+      <w:r>
+        <w:rPr>
+          <w:lang w:val="en-US"/>
+        </w:rPr>
+        <w:t xml:space="preserve">For the distributed matrix multiplication, we will use the Block matrix multiplication, which will divide the matrix into smaller blocks and pass it to the server nodes, which will then perform the smaller matrix multiplications in parallel. </w:t>
+      </w:r>
+    </w:p>
+    <w:p>
+      <w:pPr>
+        <w:pStyle w:val="Heading2"/>
+        <w:rPr>
+          <w:lang w:val="en-US"/>
+        </w:rPr>
+      </w:pPr>
+      <w:r>
+        <w:rPr>
+          <w:lang w:val="en-US"/>
+        </w:rPr>
         <w:lastRenderedPageBreak/>
-        <w:t>Matrix Multiplication</w:t>
-      </w:r>
-    </w:p>
-    <w:p>
-      <w:pPr>
-        <w:rPr>
-          <w:lang w:val="en-US"/>
-        </w:rPr>
-      </w:pPr>
-      <w:r>
-        <w:rPr>
-          <w:lang w:val="en-US"/>
-        </w:rPr>
-        <w:t xml:space="preserve">For the </w:t>
-      </w:r>
-      <w:r>
-        <w:rPr>
-          <w:lang w:val="en-US"/>
-        </w:rPr>
-        <w:t xml:space="preserve">matrix multiplication itself, the client will be performing the regular, non-parallelized matrix multiplication. This is to be the most basic, non-optimized matrix multiplication code possible. </w:t>
-      </w:r>
-    </w:p>
-    <w:p>
-      <w:pPr>
-        <w:rPr>
-          <w:lang w:val="en-US"/>
-        </w:rPr>
-      </w:pPr>
-      <w:r>
-        <w:rPr>
-          <w:lang w:val="en-US"/>
-        </w:rPr>
-        <w:t xml:space="preserve">For the distributed matrix multiplication, we will use the Block matrix multiplication, which will divide the matrix into smaller blocks and pass it to the server nodes, which will then perform the smaller matrix multiplications in parallel. </w:t>
+        <w:t xml:space="preserve">Measurement and </w:t>
+      </w:r>
+      <w:r>
+        <w:rPr>
+          <w:lang w:val="en-US"/>
+        </w:rPr>
+        <w:t>Expected Results</w:t>
+      </w:r>
+    </w:p>
+    <w:p>
+      <w:pPr>
+        <w:rPr>
+          <w:lang w:val="en-US"/>
+        </w:rPr>
+      </w:pPr>
+      <w:r>
+        <w:rPr>
+          <w:lang w:val="en-US"/>
+        </w:rPr>
+        <w:t xml:space="preserve">We will perform matrix multiplications on matrices of the sizes 100 x 100, 200 x 200 and 400 x 400 on networks with 1 node (no parallelization), 3 nodes, 6 nodes and 9 nodes. The small matrix sizes are for the sake of time, due to the non-parallelized multiplication being expected to take longer than 5 minutes for larger matrices.  </w:t>
+      </w:r>
+    </w:p>
+    <w:p>
+      <w:pPr>
+        <w:rPr>
+          <w:lang w:val="en-US"/>
+        </w:rPr>
+      </w:pPr>
+      <w:r>
+        <w:rPr>
+          <w:lang w:val="en-US"/>
+        </w:rPr>
+        <w:t xml:space="preserve">We are going to measure the time of each number of nodes for each size of the matrix, giving us 12 measurements. The larger the matrix, the longer the time it takes to finish the multiplication will be, but it is expected that the time for each multiplication will decrease as the amount of nodes increases. The differences between the measurements of time it takes to finish the multiplications with different numbers of nodes is also expected to grow. </w:t>
       </w:r>
     </w:p>
     <w:p>
@@ -2510,40 +2776,34 @@
         <w:rPr>
           <w:lang w:val="en-US"/>
         </w:rPr>
-        <w:t xml:space="preserve">Measurement and </w:t>
-      </w:r>
-      <w:r>
-        <w:rPr>
-          <w:lang w:val="en-US"/>
-        </w:rPr>
-        <w:t>Expected Results</w:t>
-      </w:r>
-    </w:p>
-    <w:p>
-      <w:pPr>
-        <w:rPr>
-          <w:lang w:val="en-US"/>
-        </w:rPr>
-      </w:pPr>
-      <w:r>
-        <w:rPr>
-          <w:lang w:val="en-US"/>
-        </w:rPr>
-        <w:t xml:space="preserve">We will perform matrix multiplications on matrices of the sizes 100 x 100, 200 x 200 and 400 x 400 on networks with 1 node (no parallelization), 3 nodes, 6 nodes and 9 nodes. The small matrix sizes are for the sake of time, due to the non-parallelized multiplication being expected to take longer than 5 minutes for larger matrices.  </w:t>
-      </w:r>
-    </w:p>
-    <w:p>
-      <w:pPr>
-        <w:rPr>
-          <w:lang w:val="en-US"/>
-        </w:rPr>
-      </w:pPr>
-      <w:r>
-        <w:rPr>
-          <w:lang w:val="en-US"/>
-        </w:rPr>
-        <w:t xml:space="preserve">We are going to measure the time of each number of nodes for each size of the matrix, giving us 12 measurements. The larger the matrix, the longer the time it takes to finish the multiplication will be, but it is expected that the time for each multiplication will decrease as the amount of nodes increases. The differences between the measurements of time it takes to finish the multiplications with different numbers of nodes is also expected to grow. </w:t>
-      </w:r>
+        <w:t>Results and Evaluation</w:t>
+      </w:r>
+    </w:p>
+    <w:p>
+      <w:pPr>
+        <w:rPr>
+          <w:lang w:val="en-US"/>
+        </w:rPr>
+      </w:pPr>
+      <w:r>
+        <w:rPr>
+          <w:lang w:val="en-US"/>
+        </w:rPr>
+        <w:t xml:space="preserve">As expected, from the measured results we can see that as the number of nodes, or parallel processes increases, the multiplication gets more efficient. While the difference is obsolete in smaller matrices, such as 100 x 100, as matrix size increases, the </w:t>
+      </w:r>
+      <w:r>
+        <w:rPr>
+          <w:lang w:val="en-US"/>
+        </w:rPr>
+        <w:t xml:space="preserve">difference becomes much more noticeable. </w:t>
+      </w:r>
+    </w:p>
+    <w:p>
+      <w:pPr>
+        <w:rPr>
+          <w:lang w:val="en-US"/>
+        </w:rPr>
+      </w:pPr>
     </w:p>
     <w:p>
       <w:pPr>
@@ -2554,50 +2814,9 @@
       </w:pPr>
       <w:r>
         <w:rPr>
-          <w:lang w:val="en-US"/>
-        </w:rPr>
-        <w:t>Results and Evaluation</w:t>
-      </w:r>
-    </w:p>
-    <w:p>
-      <w:pPr>
-        <w:rPr>
-          <w:lang w:val="en-US"/>
-        </w:rPr>
-      </w:pPr>
-      <w:r>
-        <w:rPr>
-          <w:lang w:val="en-US"/>
-        </w:rPr>
-        <w:t xml:space="preserve">As expected, from the measured results we can see that as the number of nodes, or parallel processes increases, the multiplication gets more efficient. While the difference is obsolete in smaller matrices, such as 100 x 100, as matrix size increases, the </w:t>
-      </w:r>
-      <w:r>
-        <w:rPr>
-          <w:lang w:val="en-US"/>
-        </w:rPr>
-        <w:t xml:space="preserve">difference becomes much more noticeable. </w:t>
-      </w:r>
-    </w:p>
-    <w:p>
-      <w:pPr>
-        <w:rPr>
-          <w:lang w:val="en-US"/>
-        </w:rPr>
-      </w:pPr>
-    </w:p>
-    <w:p>
-      <w:pPr>
-        <w:pStyle w:val="Heading2"/>
-        <w:rPr>
-          <w:lang w:val="en-US"/>
-        </w:rPr>
-      </w:pPr>
-      <w:r>
-        <w:rPr>
           <w:sz w:val="26"/>
           <w:lang w:val="en-US"/>
         </w:rPr>
-        <w:lastRenderedPageBreak/>
         <w:t xml:space="preserve">Visualization of </w:t>
       </w:r>
       <w:r>
@@ -3356,6 +3575,7 @@
                 <w:szCs w:val="22"/>
                 <w:lang w:eastAsia="cs-CZ"/>
               </w:rPr>
+              <w:lastRenderedPageBreak/>
               <w:t>9 nodes</w:t>
             </w:r>
           </w:p>
@@ -3546,90 +3766,54 @@
         <w:rPr>
           <w:b/>
           <w:bCs/>
-          <w:lang w:val="en-AT"/>
         </w:rPr>
       </w:pPr>
       <w:r>
         <w:rPr>
           <w:b/>
           <w:bCs/>
-          <w:lang w:val="en-AT"/>
         </w:rPr>
         <w:t xml:space="preserve">1. </w:t>
       </w:r>
       <w:r>
-        <w:rPr>
-          <w:lang w:val="en-AT"/>
-        </w:rPr>
         <w:t>Introduction</w:t>
       </w:r>
     </w:p>
     <w:p>
-      <w:pPr>
-        <w:rPr>
-          <w:lang w:val="en-AT"/>
-        </w:rPr>
-      </w:pPr>
-      <w:r>
-        <w:rPr>
-          <w:lang w:val="en-AT"/>
-        </w:rPr>
+      <w:r>
         <w:t>The 8-puzzle problem is a classic search problem consisting of a 3×3 grid with eight numbered tiles and one blank space. The objective is to reach a goal configuration from a given start configuration by sliding tiles into the blank space. This problem is widely used to evaluate heuristic search algorithms such as A* due to its manageable state space and well-understood properties.</w:t>
       </w:r>
     </w:p>
     <w:p>
-      <w:pPr>
-        <w:rPr>
-          <w:lang w:val="en-AT"/>
-        </w:rPr>
-      </w:pPr>
-      <w:r>
-        <w:rPr>
-          <w:lang w:val="en-AT"/>
-        </w:rPr>
+      <w:r>
         <w:t xml:space="preserve">In this report, we compare the standard </w:t>
       </w:r>
       <w:r>
         <w:rPr>
           <w:b/>
           <w:bCs/>
-          <w:lang w:val="en-AT"/>
         </w:rPr>
         <w:t>A</w:t>
       </w:r>
       <w:r>
-        <w:rPr>
-          <w:lang w:val="en-AT"/>
-        </w:rPr>
         <w:t xml:space="preserve">* algorithm with a memory- and time-constrained variant called </w:t>
       </w:r>
       <w:r>
         <w:rPr>
           <w:b/>
           <w:bCs/>
-          <w:lang w:val="en-AT"/>
         </w:rPr>
         <w:t>Beam-A</w:t>
       </w:r>
       <w:r>
-        <w:rPr>
-          <w:lang w:val="en-AT"/>
-        </w:rPr>
         <w:t>* (A* Beam Search). Beam-A* limits the number of nodes retained at each depth or frontier expansion, trading optimality guarantees for improved efficiency.</w:t>
       </w:r>
     </w:p>
     <w:p>
       <w:pPr>
         <w:pStyle w:val="Heading2"/>
-        <w:rPr>
-          <w:lang w:val="en-AT"/>
-        </w:rPr>
-      </w:pPr>
-      <w:r>
-        <w:rPr>
-          <w:lang w:val="en-AT"/>
-        </w:rPr>
-        <w:lastRenderedPageBreak/>
+      </w:pPr>
+      <w:r>
         <w:t>2. Problem Definition</w:t>
       </w:r>
     </w:p>
@@ -3639,22 +3823,15 @@
           <w:ilvl w:val="0"/>
           <w:numId w:val="2"/>
         </w:numPr>
-        <w:rPr>
-          <w:lang w:val="en-AT"/>
-        </w:rPr>
       </w:pPr>
       <w:r>
         <w:rPr>
           <w:b/>
           <w:bCs/>
-          <w:lang w:val="en-AT"/>
         </w:rPr>
         <w:t>State</w:t>
       </w:r>
       <w:r>
-        <w:rPr>
-          <w:lang w:val="en-AT"/>
-        </w:rPr>
         <w:t>: A 3×3 configuration of tiles {1...,8} and a blank (0).</w:t>
       </w:r>
     </w:p>
@@ -3664,22 +3841,15 @@
           <w:ilvl w:val="0"/>
           <w:numId w:val="2"/>
         </w:numPr>
-        <w:rPr>
-          <w:lang w:val="en-AT"/>
-        </w:rPr>
       </w:pPr>
       <w:r>
         <w:rPr>
           <w:b/>
           <w:bCs/>
-          <w:lang w:val="en-AT"/>
         </w:rPr>
         <w:t>Initial State</w:t>
       </w:r>
       <w:r>
-        <w:rPr>
-          <w:lang w:val="en-AT"/>
-        </w:rPr>
         <w:t>: Any solvable 8-puzzle configuration.</w:t>
       </w:r>
     </w:p>
@@ -3689,136 +3859,75 @@
           <w:ilvl w:val="0"/>
           <w:numId w:val="2"/>
         </w:numPr>
-        <w:rPr>
-          <w:lang w:val="en-AT"/>
-        </w:rPr>
       </w:pPr>
       <w:r>
         <w:rPr>
           <w:b/>
           <w:bCs/>
-          <w:lang w:val="en-AT"/>
         </w:rPr>
         <w:t>Goal State</w:t>
       </w:r>
       <w:r>
-        <w:rPr>
-          <w:lang w:val="en-AT"/>
-        </w:rPr>
         <w:t>:</w:t>
       </w:r>
     </w:p>
     <w:p>
       <w:pPr>
         <w:jc w:val="center"/>
-        <w:rPr>
-          <w:lang w:val="en-AT"/>
-        </w:rPr>
-      </w:pPr>
-      <w:r>
-        <w:rPr>
-          <w:lang w:val="en-AT"/>
-        </w:rPr>
+      </w:pPr>
+      <w:r>
         <w:t xml:space="preserve">1 </w:t>
       </w:r>
       <w:r>
-        <w:rPr>
-          <w:lang w:val="en-AT"/>
-        </w:rPr>
         <w:tab/>
       </w:r>
       <w:r>
-        <w:rPr>
-          <w:lang w:val="en-AT"/>
-        </w:rPr>
         <w:t xml:space="preserve">2 </w:t>
       </w:r>
       <w:r>
-        <w:rPr>
-          <w:lang w:val="en-AT"/>
-        </w:rPr>
         <w:tab/>
       </w:r>
       <w:r>
-        <w:rPr>
-          <w:lang w:val="en-AT"/>
-        </w:rPr>
         <w:t>3</w:t>
       </w:r>
     </w:p>
     <w:p>
       <w:pPr>
         <w:jc w:val="center"/>
-        <w:rPr>
-          <w:lang w:val="en-AT"/>
-        </w:rPr>
-      </w:pPr>
-      <w:r>
-        <w:rPr>
-          <w:lang w:val="en-AT"/>
-        </w:rPr>
+      </w:pPr>
+      <w:r>
         <w:t>4</w:t>
       </w:r>
       <w:r>
-        <w:rPr>
-          <w:lang w:val="en-AT"/>
-        </w:rPr>
         <w:tab/>
       </w:r>
       <w:r>
-        <w:rPr>
-          <w:lang w:val="en-AT"/>
-        </w:rPr>
         <w:t xml:space="preserve"> 5</w:t>
       </w:r>
       <w:r>
-        <w:rPr>
-          <w:lang w:val="en-AT"/>
-        </w:rPr>
         <w:tab/>
       </w:r>
       <w:r>
-        <w:rPr>
-          <w:lang w:val="en-AT"/>
-        </w:rPr>
         <w:t xml:space="preserve"> 6</w:t>
       </w:r>
     </w:p>
     <w:p>
       <w:pPr>
         <w:jc w:val="center"/>
-        <w:rPr>
-          <w:lang w:val="en-AT"/>
-        </w:rPr>
-      </w:pPr>
-      <w:r>
-        <w:rPr>
-          <w:lang w:val="en-AT"/>
-        </w:rPr>
+      </w:pPr>
+      <w:r>
         <w:t>7</w:t>
       </w:r>
       <w:r>
-        <w:rPr>
-          <w:lang w:val="en-AT"/>
-        </w:rPr>
         <w:tab/>
       </w:r>
       <w:r>
-        <w:rPr>
-          <w:lang w:val="en-AT"/>
-        </w:rPr>
         <w:t xml:space="preserve"> 8</w:t>
       </w:r>
       <w:r>
-        <w:rPr>
-          <w:lang w:val="en-AT"/>
-        </w:rPr>
         <w:tab/>
       </w:r>
       <w:r>
-        <w:rPr>
-          <w:lang w:val="en-AT"/>
-        </w:rPr>
         <w:t xml:space="preserve"> 0</w:t>
       </w:r>
     </w:p>
@@ -3828,22 +3937,15 @@
           <w:ilvl w:val="0"/>
           <w:numId w:val="3"/>
         </w:numPr>
-        <w:rPr>
-          <w:lang w:val="en-AT"/>
-        </w:rPr>
       </w:pPr>
       <w:r>
         <w:rPr>
           <w:b/>
           <w:bCs/>
-          <w:lang w:val="en-AT"/>
         </w:rPr>
         <w:t>Actions</w:t>
       </w:r>
       <w:r>
-        <w:rPr>
-          <w:lang w:val="en-AT"/>
-        </w:rPr>
         <w:t>: Move the blank tile up, down, left, or right.</w:t>
       </w:r>
     </w:p>
@@ -3853,72 +3955,42 @@
           <w:ilvl w:val="0"/>
           <w:numId w:val="3"/>
         </w:numPr>
-        <w:rPr>
-          <w:lang w:val="en-AT"/>
-        </w:rPr>
       </w:pPr>
       <w:r>
         <w:rPr>
           <w:b/>
           <w:bCs/>
-          <w:lang w:val="en-AT"/>
         </w:rPr>
         <w:t>Path Cost</w:t>
       </w:r>
       <w:r>
-        <w:rPr>
-          <w:lang w:val="en-AT"/>
-        </w:rPr>
         <w:t>: Each move has a unit cost (cost = 1).</w:t>
       </w:r>
     </w:p>
     <w:p>
       <w:pPr>
         <w:pStyle w:val="Heading2"/>
-        <w:rPr>
-          <w:lang w:val="en-AT"/>
-        </w:rPr>
-      </w:pPr>
-      <w:r>
-        <w:rPr>
-          <w:lang w:val="en-AT"/>
-        </w:rPr>
+      </w:pPr>
+      <w:r>
         <w:t>3. Heuristic Function</w:t>
       </w:r>
     </w:p>
     <w:p>
-      <w:pPr>
-        <w:rPr>
-          <w:lang w:val="en-AT"/>
-        </w:rPr>
-      </w:pPr>
-      <w:r>
-        <w:rPr>
-          <w:lang w:val="en-AT"/>
-        </w:rPr>
+      <w:r>
         <w:t xml:space="preserve">We use the </w:t>
       </w:r>
       <w:r>
         <w:rPr>
           <w:b/>
           <w:bCs/>
-          <w:lang w:val="en-AT"/>
         </w:rPr>
         <w:t>Manhattan Distance heuristic</w:t>
       </w:r>
       <w:r>
-        <w:rPr>
-          <w:lang w:val="en-AT"/>
-        </w:rPr>
         <w:t>, defined as:</w:t>
       </w:r>
     </w:p>
     <w:p>
-      <w:pPr>
-        <w:rPr>
-          <w:lang w:val="en-AT"/>
-        </w:rPr>
-      </w:pPr>
       <m:oMathPara>
         <m:oMath>
           <m:r>
@@ -3926,7 +3998,6 @@
               <w:rFonts w:ascii="Cambria Math" w:hAnsi="Cambria Math"/>
               <w:sz w:val="32"/>
               <w:szCs w:val="32"/>
-              <w:lang w:val="en-AT"/>
             </w:rPr>
             <m:t>h(n)=</m:t>
           </m:r>
@@ -3940,7 +4011,6 @@
                   <w:rFonts w:ascii="Cambria Math" w:hAnsi="Cambria Math"/>
                   <w:sz w:val="32"/>
                   <w:szCs w:val="32"/>
-                  <w:lang w:val="en-AT"/>
                 </w:rPr>
               </m:ctrlPr>
             </m:naryPr>
@@ -3950,7 +4020,6 @@
                   <w:rFonts w:ascii="Cambria Math" w:hAnsi="Cambria Math"/>
                   <w:sz w:val="32"/>
                   <w:szCs w:val="32"/>
-                  <w:lang w:val="en-AT"/>
                 </w:rPr>
                 <m:t>tile=1</m:t>
               </m:r>
@@ -3961,7 +4030,6 @@
                   <w:rFonts w:ascii="Cambria Math" w:hAnsi="Cambria Math"/>
                   <w:sz w:val="32"/>
                   <w:szCs w:val="32"/>
-                  <w:lang w:val="en-AT"/>
                 </w:rPr>
                 <m:t>8</m:t>
               </m:r>
@@ -3975,7 +4043,6 @@
                   <w:rFonts w:ascii="Cambria Math" w:hAnsi="Cambria Math"/>
                   <w:sz w:val="32"/>
                   <w:szCs w:val="32"/>
-                  <w:lang w:val="en-AT"/>
                 </w:rPr>
                 <m:t>∣</m:t>
               </m:r>
@@ -3988,7 +4055,6 @@
                   <w:rFonts w:ascii="Cambria Math" w:hAnsi="Cambria Math"/>
                   <w:sz w:val="32"/>
                   <w:szCs w:val="32"/>
-                  <w:lang w:val="en-AT"/>
                 </w:rPr>
               </m:ctrlPr>
             </m:sSubPr>
@@ -3998,7 +4064,6 @@
                   <w:rFonts w:ascii="Cambria Math" w:hAnsi="Cambria Math"/>
                   <w:sz w:val="32"/>
                   <w:szCs w:val="32"/>
-                  <w:lang w:val="en-AT"/>
                 </w:rPr>
                 <m:t>x</m:t>
               </m:r>
@@ -4009,7 +4074,6 @@
                   <w:rFonts w:ascii="Cambria Math" w:hAnsi="Cambria Math"/>
                   <w:sz w:val="32"/>
                   <w:szCs w:val="32"/>
-                  <w:lang w:val="en-AT"/>
                 </w:rPr>
                 <m:t>current</m:t>
               </m:r>
@@ -4020,7 +4084,6 @@
               <w:rFonts w:ascii="Cambria Math" w:hAnsi="Cambria Math"/>
               <w:sz w:val="32"/>
               <w:szCs w:val="32"/>
-              <w:lang w:val="en-AT"/>
             </w:rPr>
             <m:t>-</m:t>
           </m:r>
@@ -4031,7 +4094,6 @@
                   <w:rFonts w:ascii="Cambria Math" w:hAnsi="Cambria Math"/>
                   <w:sz w:val="32"/>
                   <w:szCs w:val="32"/>
-                  <w:lang w:val="en-AT"/>
                 </w:rPr>
               </m:ctrlPr>
             </m:sSubPr>
@@ -4041,7 +4103,6 @@
                   <w:rFonts w:ascii="Cambria Math" w:hAnsi="Cambria Math"/>
                   <w:sz w:val="32"/>
                   <w:szCs w:val="32"/>
-                  <w:lang w:val="en-AT"/>
                 </w:rPr>
                 <m:t>x</m:t>
               </m:r>
@@ -4052,7 +4113,6 @@
                   <w:rFonts w:ascii="Cambria Math" w:hAnsi="Cambria Math"/>
                   <w:sz w:val="32"/>
                   <w:szCs w:val="32"/>
-                  <w:lang w:val="en-AT"/>
                 </w:rPr>
                 <m:t>goal</m:t>
               </m:r>
@@ -4066,7 +4126,6 @@
               <w:rFonts w:ascii="Cambria Math" w:hAnsi="Cambria Math"/>
               <w:sz w:val="32"/>
               <w:szCs w:val="32"/>
-              <w:lang w:val="en-AT"/>
             </w:rPr>
             <m:t>∣</m:t>
           </m:r>
@@ -4075,7 +4134,6 @@
               <w:rFonts w:ascii="Cambria Math" w:hAnsi="Cambria Math"/>
               <w:sz w:val="32"/>
               <w:szCs w:val="32"/>
-              <w:lang w:val="en-AT"/>
             </w:rPr>
             <m:t>+</m:t>
           </m:r>
@@ -4087,7 +4145,6 @@
               <w:rFonts w:ascii="Cambria Math" w:hAnsi="Cambria Math"/>
               <w:sz w:val="32"/>
               <w:szCs w:val="32"/>
-              <w:lang w:val="en-AT"/>
             </w:rPr>
             <m:t>∣</m:t>
           </m:r>
@@ -4098,7 +4155,6 @@
                   <w:rFonts w:ascii="Cambria Math" w:hAnsi="Cambria Math"/>
                   <w:sz w:val="32"/>
                   <w:szCs w:val="32"/>
-                  <w:lang w:val="en-AT"/>
                 </w:rPr>
               </m:ctrlPr>
             </m:sSubPr>
@@ -4108,7 +4164,6 @@
                   <w:rFonts w:ascii="Cambria Math" w:hAnsi="Cambria Math"/>
                   <w:sz w:val="32"/>
                   <w:szCs w:val="32"/>
-                  <w:lang w:val="en-AT"/>
                 </w:rPr>
                 <m:t>y</m:t>
               </m:r>
@@ -4119,7 +4174,6 @@
                   <w:rFonts w:ascii="Cambria Math" w:hAnsi="Cambria Math"/>
                   <w:sz w:val="32"/>
                   <w:szCs w:val="32"/>
-                  <w:lang w:val="en-AT"/>
                 </w:rPr>
                 <m:t>current</m:t>
               </m:r>
@@ -4130,7 +4184,6 @@
               <w:rFonts w:ascii="Cambria Math" w:hAnsi="Cambria Math"/>
               <w:sz w:val="32"/>
               <w:szCs w:val="32"/>
-              <w:lang w:val="en-AT"/>
             </w:rPr>
             <m:t>-</m:t>
           </m:r>
@@ -4141,7 +4194,6 @@
                   <w:rFonts w:ascii="Cambria Math" w:hAnsi="Cambria Math"/>
                   <w:sz w:val="32"/>
                   <w:szCs w:val="32"/>
-                  <w:lang w:val="en-AT"/>
                 </w:rPr>
               </m:ctrlPr>
             </m:sSubPr>
@@ -4151,7 +4203,6 @@
                   <w:rFonts w:ascii="Cambria Math" w:hAnsi="Cambria Math"/>
                   <w:sz w:val="32"/>
                   <w:szCs w:val="32"/>
-                  <w:lang w:val="en-AT"/>
                 </w:rPr>
                 <m:t>y</m:t>
               </m:r>
@@ -4162,7 +4213,6 @@
                   <w:rFonts w:ascii="Cambria Math" w:hAnsi="Cambria Math"/>
                   <w:sz w:val="32"/>
                   <w:szCs w:val="32"/>
-                  <w:lang w:val="en-AT"/>
                 </w:rPr>
                 <m:t>goal</m:t>
               </m:r>
@@ -4176,7 +4226,6 @@
               <w:rFonts w:ascii="Cambria Math" w:hAnsi="Cambria Math"/>
               <w:sz w:val="32"/>
               <w:szCs w:val="32"/>
-              <w:lang w:val="en-AT"/>
             </w:rPr>
             <m:t>∣</m:t>
           </m:r>
@@ -4188,14 +4237,12 @@
         <w:rPr>
           <w:b/>
           <w:bCs/>
-          <w:lang w:val="en-AT"/>
         </w:rPr>
       </w:pPr>
       <w:r>
         <w:rPr>
           <w:b/>
           <w:bCs/>
-          <w:lang w:val="en-AT"/>
         </w:rPr>
         <w:t>Properties</w:t>
       </w:r>
@@ -4206,22 +4253,16 @@
           <w:ilvl w:val="0"/>
           <w:numId w:val="4"/>
         </w:numPr>
-        <w:rPr>
-          <w:lang w:val="en-AT"/>
-        </w:rPr>
       </w:pPr>
       <w:r>
         <w:rPr>
           <w:b/>
           <w:bCs/>
-          <w:lang w:val="en-AT"/>
-        </w:rPr>
+        </w:rPr>
+        <w:lastRenderedPageBreak/>
         <w:t>Admissible</w:t>
       </w:r>
       <w:r>
-        <w:rPr>
-          <w:lang w:val="en-AT"/>
-        </w:rPr>
         <w:t>: Never overestimates the true cost.</w:t>
       </w:r>
     </w:p>
@@ -4231,29 +4272,21 @@
           <w:ilvl w:val="0"/>
           <w:numId w:val="4"/>
         </w:numPr>
-        <w:rPr>
-          <w:lang w:val="en-AT"/>
-        </w:rPr>
       </w:pPr>
       <w:r>
         <w:rPr>
           <w:b/>
           <w:bCs/>
-          <w:lang w:val="en-AT"/>
         </w:rPr>
         <w:t>Consistent (Monotonic)</w:t>
       </w:r>
       <w:r>
-        <w:rPr>
-          <w:lang w:val="en-AT"/>
-        </w:rPr>
         <w:t xml:space="preserve">: For any node n and successor n′, </w:t>
       </w:r>
       <m:oMath>
         <m:r>
           <w:rPr>
             <w:rFonts w:ascii="Cambria Math" w:hAnsi="Cambria Math"/>
-            <w:lang w:val="en-AT"/>
           </w:rPr>
           <m:t>h(n)≤c(n,n</m:t>
         </m:r>
@@ -4263,14 +4296,12 @@
           </m:rPr>
           <w:rPr>
             <w:rFonts w:ascii="Cambria Math" w:hAnsi="Cambria Math"/>
-            <w:lang w:val="en-AT"/>
           </w:rPr>
           <m:t>'</m:t>
         </m:r>
         <m:r>
           <w:rPr>
             <w:rFonts w:ascii="Cambria Math" w:hAnsi="Cambria Math"/>
-            <w:lang w:val="en-AT"/>
           </w:rPr>
           <m:t>)+h(n</m:t>
         </m:r>
@@ -4280,71 +4311,41 @@
           </m:rPr>
           <w:rPr>
             <w:rFonts w:ascii="Cambria Math" w:hAnsi="Cambria Math"/>
-            <w:lang w:val="en-AT"/>
           </w:rPr>
           <m:t>'</m:t>
         </m:r>
         <m:r>
           <w:rPr>
             <w:rFonts w:ascii="Cambria Math" w:hAnsi="Cambria Math"/>
-            <w:lang w:val="en-AT"/>
           </w:rPr>
           <m:t>)</m:t>
         </m:r>
       </m:oMath>
     </w:p>
     <w:p>
-      <w:pPr>
-        <w:rPr>
-          <w:lang w:val="en-AT"/>
-        </w:rPr>
-      </w:pPr>
-      <w:r>
-        <w:rPr>
-          <w:lang w:val="en-AT"/>
-        </w:rPr>
+      <w:r>
         <w:t>Because Manhattan distance is consistent, A* using this heuristic guarantees optimal solutions.</w:t>
       </w:r>
     </w:p>
     <w:p>
       <w:pPr>
         <w:pStyle w:val="Heading2"/>
-        <w:rPr>
-          <w:lang w:val="en-AT"/>
-        </w:rPr>
-      </w:pPr>
-      <w:r>
-        <w:rPr>
-          <w:lang w:val="en-AT"/>
-        </w:rPr>
+      </w:pPr>
+      <w:r>
         <w:t>4. A* Algorithm</w:t>
       </w:r>
     </w:p>
     <w:p>
-      <w:pPr>
-        <w:rPr>
-          <w:lang w:val="en-AT"/>
-        </w:rPr>
-      </w:pPr>
-      <w:r>
-        <w:rPr>
-          <w:lang w:val="en-AT"/>
-        </w:rPr>
+      <w:r>
         <w:t>A* maintains a priority queue (open list) ordered by:</w:t>
       </w:r>
     </w:p>
     <w:p>
-      <w:pPr>
-        <w:rPr>
-          <w:lang w:val="en-AT"/>
-        </w:rPr>
-      </w:pPr>
       <m:oMathPara>
         <m:oMath>
           <m:r>
             <w:rPr>
               <w:rFonts w:ascii="Cambria Math" w:hAnsi="Cambria Math"/>
-              <w:lang w:val="en-AT"/>
             </w:rPr>
             <m:t>f(n)=g(n)+h(n)</m:t>
           </m:r>
@@ -4352,15 +4353,7 @@
       </m:oMathPara>
     </w:p>
     <w:p>
-      <w:pPr>
-        <w:rPr>
-          <w:lang w:val="en-AT"/>
-        </w:rPr>
-      </w:pPr>
-      <w:r>
-        <w:rPr>
-          <w:lang w:val="en-AT"/>
-        </w:rPr>
+      <w:r>
         <w:t>Where:</w:t>
       </w:r>
     </w:p>
@@ -4370,14 +4363,8 @@
           <w:ilvl w:val="0"/>
           <w:numId w:val="5"/>
         </w:numPr>
-        <w:rPr>
-          <w:lang w:val="en-AT"/>
-        </w:rPr>
-      </w:pPr>
-      <w:r>
-        <w:rPr>
-          <w:lang w:val="en-AT"/>
-        </w:rPr>
+      </w:pPr>
+      <w:r>
         <w:t>g(n): cost from start to node n</w:t>
       </w:r>
     </w:p>
@@ -4387,14 +4374,8 @@
           <w:ilvl w:val="0"/>
           <w:numId w:val="5"/>
         </w:numPr>
-        <w:rPr>
-          <w:lang w:val="en-AT"/>
-        </w:rPr>
-      </w:pPr>
-      <w:r>
-        <w:rPr>
-          <w:lang w:val="en-AT"/>
-        </w:rPr>
+      </w:pPr>
+      <w:r>
         <w:t>h(n): heuristic estimate from n to goal</w:t>
       </w:r>
     </w:p>
@@ -4403,14 +4384,12 @@
         <w:rPr>
           <w:b/>
           <w:bCs/>
-          <w:lang w:val="en-AT"/>
         </w:rPr>
       </w:pPr>
       <w:r>
         <w:rPr>
           <w:b/>
           <w:bCs/>
-          <w:lang w:val="en-AT"/>
         </w:rPr>
         <w:t>Properties</w:t>
       </w:r>
@@ -4421,14 +4400,8 @@
           <w:ilvl w:val="0"/>
           <w:numId w:val="6"/>
         </w:numPr>
-        <w:rPr>
-          <w:lang w:val="en-AT"/>
-        </w:rPr>
-      </w:pPr>
-      <w:r>
-        <w:rPr>
-          <w:lang w:val="en-AT"/>
-        </w:rPr>
+      </w:pPr>
+      <w:r>
         <w:t>Complete (for finite state spaces)</w:t>
       </w:r>
     </w:p>
@@ -4438,14 +4411,8 @@
           <w:ilvl w:val="0"/>
           <w:numId w:val="6"/>
         </w:numPr>
-        <w:rPr>
-          <w:lang w:val="en-AT"/>
-        </w:rPr>
-      </w:pPr>
-      <w:r>
-        <w:rPr>
-          <w:lang w:val="en-AT"/>
-        </w:rPr>
+      </w:pPr>
+      <w:r>
         <w:t>Optimal (with admissible &amp; consistent heuristic)</w:t>
       </w:r>
     </w:p>
@@ -4455,42 +4422,21 @@
           <w:ilvl w:val="0"/>
           <w:numId w:val="6"/>
         </w:numPr>
-        <w:rPr>
-          <w:lang w:val="en-AT"/>
-        </w:rPr>
-      </w:pPr>
-      <w:r>
-        <w:rPr>
-          <w:lang w:val="en-AT"/>
-        </w:rPr>
-        <w:lastRenderedPageBreak/>
+      </w:pPr>
+      <w:r>
         <w:t>Can be memory-intensive</w:t>
       </w:r>
     </w:p>
     <w:p>
       <w:pPr>
         <w:pStyle w:val="Heading2"/>
-        <w:rPr>
-          <w:lang w:val="en-AT"/>
-        </w:rPr>
-      </w:pPr>
-      <w:r>
-        <w:rPr>
-          <w:lang w:val="en-AT"/>
-        </w:rPr>
+      </w:pPr>
+      <w:r>
         <w:t>5. Beam-A* Algorithm</w:t>
       </w:r>
     </w:p>
     <w:p>
-      <w:pPr>
-        <w:rPr>
-          <w:lang w:val="en-AT"/>
-        </w:rPr>
-      </w:pPr>
-      <w:r>
-        <w:rPr>
-          <w:lang w:val="en-AT"/>
-        </w:rPr>
+      <w:r>
         <w:t>Beam-A* modifies A* by restricting the frontier size.</w:t>
       </w:r>
     </w:p>
@@ -4499,28 +4445,18 @@
         <w:rPr>
           <w:b/>
           <w:bCs/>
-          <w:lang w:val="en-AT"/>
         </w:rPr>
       </w:pPr>
       <w:r>
         <w:rPr>
           <w:b/>
           <w:bCs/>
-          <w:lang w:val="en-AT"/>
         </w:rPr>
         <w:t>Key Idea</w:t>
       </w:r>
     </w:p>
     <w:p>
-      <w:pPr>
-        <w:rPr>
-          <w:lang w:val="en-AT"/>
-        </w:rPr>
-      </w:pPr>
-      <w:r>
-        <w:rPr>
-          <w:lang w:val="en-AT"/>
-        </w:rPr>
+      <w:r>
         <w:t>At each expansion step:</w:t>
       </w:r>
     </w:p>
@@ -4530,14 +4466,8 @@
           <w:ilvl w:val="0"/>
           <w:numId w:val="7"/>
         </w:numPr>
-        <w:rPr>
-          <w:lang w:val="en-AT"/>
-        </w:rPr>
-      </w:pPr>
-      <w:r>
-        <w:rPr>
-          <w:lang w:val="en-AT"/>
-        </w:rPr>
+      </w:pPr>
+      <w:r>
         <w:t>Generate all successors</w:t>
       </w:r>
     </w:p>
@@ -4547,14 +4477,8 @@
           <w:ilvl w:val="0"/>
           <w:numId w:val="7"/>
         </w:numPr>
-        <w:rPr>
-          <w:lang w:val="en-AT"/>
-        </w:rPr>
-      </w:pPr>
-      <w:r>
-        <w:rPr>
-          <w:lang w:val="en-AT"/>
-        </w:rPr>
+      </w:pPr>
+      <w:r>
         <w:t>Rank nodes by f(n)</w:t>
       </w:r>
     </w:p>
@@ -4564,28 +4488,18 @@
           <w:ilvl w:val="0"/>
           <w:numId w:val="7"/>
         </w:numPr>
-        <w:rPr>
-          <w:lang w:val="en-AT"/>
-        </w:rPr>
-      </w:pPr>
-      <w:r>
-        <w:rPr>
-          <w:lang w:val="en-AT"/>
-        </w:rPr>
+      </w:pPr>
+      <w:r>
         <w:t xml:space="preserve">Retain only the </w:t>
       </w:r>
       <w:r>
         <w:rPr>
           <w:b/>
           <w:bCs/>
-          <w:lang w:val="en-AT"/>
         </w:rPr>
         <w:t>best k nodes</w:t>
       </w:r>
       <w:r>
-        <w:rPr>
-          <w:lang w:val="en-AT"/>
-        </w:rPr>
         <w:t xml:space="preserve"> (beam width k)</w:t>
       </w:r>
     </w:p>
@@ -4595,14 +4509,8 @@
           <w:ilvl w:val="0"/>
           <w:numId w:val="7"/>
         </w:numPr>
-        <w:rPr>
-          <w:lang w:val="en-AT"/>
-        </w:rPr>
-      </w:pPr>
-      <w:r>
-        <w:rPr>
-          <w:lang w:val="en-AT"/>
-        </w:rPr>
+      </w:pPr>
+      <w:r>
         <w:t>Discard the rest permanently</w:t>
       </w:r>
     </w:p>
@@ -4611,14 +4519,12 @@
         <w:rPr>
           <w:b/>
           <w:bCs/>
-          <w:lang w:val="en-AT"/>
         </w:rPr>
       </w:pPr>
       <w:r>
         <w:rPr>
           <w:b/>
           <w:bCs/>
-          <w:lang w:val="en-AT"/>
         </w:rPr>
         <w:t>Differences from A*</w:t>
       </w:r>
@@ -4663,14 +4569,12 @@
               <w:rPr>
                 <w:b/>
                 <w:bCs/>
-                <w:lang w:val="en-AT"/>
               </w:rPr>
             </w:pPr>
             <w:r>
               <w:rPr>
                 <w:b/>
                 <w:bCs/>
-                <w:lang w:val="en-AT"/>
               </w:rPr>
               <w:t>Aspect</w:t>
             </w:r>
@@ -4693,14 +4597,12 @@
               <w:rPr>
                 <w:b/>
                 <w:bCs/>
-                <w:lang w:val="en-AT"/>
               </w:rPr>
             </w:pPr>
             <w:r>
               <w:rPr>
                 <w:b/>
                 <w:bCs/>
-                <w:lang w:val="en-AT"/>
               </w:rPr>
               <w:t>A*</w:t>
             </w:r>
@@ -4723,14 +4625,12 @@
               <w:rPr>
                 <w:b/>
                 <w:bCs/>
-                <w:lang w:val="en-AT"/>
               </w:rPr>
             </w:pPr>
             <w:r>
               <w:rPr>
                 <w:b/>
                 <w:bCs/>
-                <w:lang w:val="en-AT"/>
               </w:rPr>
               <w:t>Beam-A*</w:t>
             </w:r>
@@ -4754,15 +4654,7 @@
             <w:hideMark/>
           </w:tcPr>
           <w:p>
-            <w:pPr>
-              <w:rPr>
-                <w:lang w:val="en-AT"/>
-              </w:rPr>
-            </w:pPr>
-            <w:r>
-              <w:rPr>
-                <w:lang w:val="en-AT"/>
-              </w:rPr>
+            <w:r>
               <w:t>Frontier size</w:t>
             </w:r>
           </w:p>
@@ -4780,15 +4672,7 @@
             <w:hideMark/>
           </w:tcPr>
           <w:p>
-            <w:pPr>
-              <w:rPr>
-                <w:lang w:val="en-AT"/>
-              </w:rPr>
-            </w:pPr>
-            <w:r>
-              <w:rPr>
-                <w:lang w:val="en-AT"/>
-              </w:rPr>
+            <w:r>
               <w:t>Unbounded</w:t>
             </w:r>
           </w:p>
@@ -4806,15 +4690,7 @@
             <w:hideMark/>
           </w:tcPr>
           <w:p>
-            <w:pPr>
-              <w:rPr>
-                <w:lang w:val="en-AT"/>
-              </w:rPr>
-            </w:pPr>
-            <w:r>
-              <w:rPr>
-                <w:lang w:val="en-AT"/>
-              </w:rPr>
+            <w:r>
               <w:t>Limited to k</w:t>
             </w:r>
           </w:p>
@@ -4837,15 +4713,7 @@
             <w:hideMark/>
           </w:tcPr>
           <w:p>
-            <w:pPr>
-              <w:rPr>
-                <w:lang w:val="en-AT"/>
-              </w:rPr>
-            </w:pPr>
-            <w:r>
-              <w:rPr>
-                <w:lang w:val="en-AT"/>
-              </w:rPr>
+            <w:r>
               <w:t>Optimality</w:t>
             </w:r>
           </w:p>
@@ -4863,15 +4731,7 @@
             <w:hideMark/>
           </w:tcPr>
           <w:p>
-            <w:pPr>
-              <w:rPr>
-                <w:lang w:val="en-AT"/>
-              </w:rPr>
-            </w:pPr>
-            <w:r>
-              <w:rPr>
-                <w:lang w:val="en-AT"/>
-              </w:rPr>
+            <w:r>
               <w:t>Guaranteed</w:t>
             </w:r>
           </w:p>
@@ -4889,15 +4749,7 @@
             <w:hideMark/>
           </w:tcPr>
           <w:p>
-            <w:pPr>
-              <w:rPr>
-                <w:lang w:val="en-AT"/>
-              </w:rPr>
-            </w:pPr>
-            <w:r>
-              <w:rPr>
-                <w:lang w:val="en-AT"/>
-              </w:rPr>
+            <w:r>
               <w:t>Not guaranteed</w:t>
             </w:r>
           </w:p>
@@ -4920,15 +4772,8 @@
             <w:hideMark/>
           </w:tcPr>
           <w:p>
-            <w:pPr>
-              <w:rPr>
-                <w:lang w:val="en-AT"/>
-              </w:rPr>
-            </w:pPr>
-            <w:r>
-              <w:rPr>
-                <w:lang w:val="en-AT"/>
-              </w:rPr>
+            <w:r>
+              <w:lastRenderedPageBreak/>
               <w:t>Memory</w:t>
             </w:r>
           </w:p>
@@ -4946,15 +4791,7 @@
             <w:hideMark/>
           </w:tcPr>
           <w:p>
-            <w:pPr>
-              <w:rPr>
-                <w:lang w:val="en-AT"/>
-              </w:rPr>
-            </w:pPr>
-            <w:r>
-              <w:rPr>
-                <w:lang w:val="en-AT"/>
-              </w:rPr>
+            <w:r>
               <w:t>High</w:t>
             </w:r>
           </w:p>
@@ -4972,15 +4809,7 @@
             <w:hideMark/>
           </w:tcPr>
           <w:p>
-            <w:pPr>
-              <w:rPr>
-                <w:lang w:val="en-AT"/>
-              </w:rPr>
-            </w:pPr>
-            <w:r>
-              <w:rPr>
-                <w:lang w:val="en-AT"/>
-              </w:rPr>
+            <w:r>
               <w:t>Low</w:t>
             </w:r>
           </w:p>
@@ -5003,15 +4832,7 @@
             <w:hideMark/>
           </w:tcPr>
           <w:p>
-            <w:pPr>
-              <w:rPr>
-                <w:lang w:val="en-AT"/>
-              </w:rPr>
-            </w:pPr>
-            <w:r>
-              <w:rPr>
-                <w:lang w:val="en-AT"/>
-              </w:rPr>
+            <w:r>
               <w:t>Speed</w:t>
             </w:r>
           </w:p>
@@ -5029,15 +4850,7 @@
             <w:hideMark/>
           </w:tcPr>
           <w:p>
-            <w:pPr>
-              <w:rPr>
-                <w:lang w:val="en-AT"/>
-              </w:rPr>
-            </w:pPr>
-            <w:r>
-              <w:rPr>
-                <w:lang w:val="en-AT"/>
-              </w:rPr>
+            <w:r>
               <w:t>Slower</w:t>
             </w:r>
           </w:p>
@@ -5055,15 +4868,7 @@
             <w:hideMark/>
           </w:tcPr>
           <w:p>
-            <w:pPr>
-              <w:rPr>
-                <w:lang w:val="en-AT"/>
-              </w:rPr>
-            </w:pPr>
-            <w:r>
-              <w:rPr>
-                <w:lang w:val="en-AT"/>
-              </w:rPr>
+            <w:r>
               <w:t>Faster (often)</w:t>
             </w:r>
           </w:p>
@@ -5075,7 +4880,6 @@
         <w:rPr>
           <w:b/>
           <w:bCs/>
-          <w:lang w:val="en-AT"/>
         </w:rPr>
       </w:pPr>
     </w:p>
@@ -5084,28 +4888,18 @@
         <w:rPr>
           <w:b/>
           <w:bCs/>
-          <w:lang w:val="en-AT"/>
         </w:rPr>
       </w:pPr>
       <w:r>
         <w:rPr>
           <w:b/>
           <w:bCs/>
-          <w:lang w:val="en-AT"/>
         </w:rPr>
         <w:t>Beam Size Selection</w:t>
       </w:r>
     </w:p>
     <w:p>
-      <w:pPr>
-        <w:rPr>
-          <w:lang w:val="en-AT"/>
-        </w:rPr>
-      </w:pPr>
-      <w:r>
-        <w:rPr>
-          <w:lang w:val="en-AT"/>
-        </w:rPr>
+      <w:r>
         <w:t>Beam size k is chosen empirically based on initial A* experiments. Typical values tested:</w:t>
       </w:r>
     </w:p>
@@ -5115,14 +4909,8 @@
           <w:ilvl w:val="0"/>
           <w:numId w:val="8"/>
         </w:numPr>
-        <w:rPr>
-          <w:lang w:val="en-AT"/>
-        </w:rPr>
-      </w:pPr>
-      <w:r>
-        <w:rPr>
-          <w:lang w:val="en-AT"/>
-        </w:rPr>
+      </w:pPr>
+      <w:r>
         <w:t>k = 5</w:t>
       </w:r>
     </w:p>
@@ -5132,14 +4920,8 @@
           <w:ilvl w:val="0"/>
           <w:numId w:val="8"/>
         </w:numPr>
-        <w:rPr>
-          <w:lang w:val="en-AT"/>
-        </w:rPr>
-      </w:pPr>
-      <w:r>
-        <w:rPr>
-          <w:lang w:val="en-AT"/>
-        </w:rPr>
+      </w:pPr>
+      <w:r>
         <w:t>k = 10</w:t>
       </w:r>
     </w:p>
@@ -5149,28 +4931,16 @@
           <w:ilvl w:val="0"/>
           <w:numId w:val="8"/>
         </w:numPr>
-        <w:rPr>
-          <w:lang w:val="en-AT"/>
-        </w:rPr>
-      </w:pPr>
-      <w:r>
-        <w:rPr>
-          <w:lang w:val="en-AT"/>
-        </w:rPr>
+      </w:pPr>
+      <w:r>
         <w:t>k = 20</w:t>
       </w:r>
     </w:p>
     <w:p>
       <w:pPr>
         <w:pStyle w:val="Heading2"/>
-        <w:rPr>
-          <w:lang w:val="en-AT"/>
-        </w:rPr>
-      </w:pPr>
-      <w:r>
-        <w:rPr>
-          <w:lang w:val="en-AT"/>
-        </w:rPr>
+      </w:pPr>
+      <w:r>
         <w:t>6. Experimental Setup</w:t>
       </w:r>
     </w:p>
@@ -5179,28 +4949,18 @@
         <w:rPr>
           <w:b/>
           <w:bCs/>
-          <w:lang w:val="en-AT"/>
         </w:rPr>
       </w:pPr>
       <w:r>
         <w:rPr>
           <w:b/>
           <w:bCs/>
-          <w:lang w:val="en-AT"/>
         </w:rPr>
         <w:t>Test Configurations</w:t>
       </w:r>
     </w:p>
     <w:p>
-      <w:pPr>
-        <w:rPr>
-          <w:lang w:val="en-AT"/>
-        </w:rPr>
-      </w:pPr>
-      <w:r>
-        <w:rPr>
-          <w:lang w:val="en-AT"/>
-        </w:rPr>
+      <w:r>
         <w:t>We evaluate both algorithms on multiple solvable 8-puzzle configurations of varying difficulty:</w:t>
       </w:r>
     </w:p>
@@ -5210,14 +4970,8 @@
           <w:ilvl w:val="0"/>
           <w:numId w:val="9"/>
         </w:numPr>
-        <w:rPr>
-          <w:lang w:val="en-AT"/>
-        </w:rPr>
-      </w:pPr>
-      <w:r>
-        <w:rPr>
-          <w:lang w:val="en-AT"/>
-        </w:rPr>
+      </w:pPr>
+      <w:r>
         <w:t>Easy (≤ 10 moves)</w:t>
       </w:r>
     </w:p>
@@ -5227,14 +4981,8 @@
           <w:ilvl w:val="0"/>
           <w:numId w:val="9"/>
         </w:numPr>
-        <w:rPr>
-          <w:lang w:val="en-AT"/>
-        </w:rPr>
-      </w:pPr>
-      <w:r>
-        <w:rPr>
-          <w:lang w:val="en-AT"/>
-        </w:rPr>
+      </w:pPr>
+      <w:r>
         <w:t>Medium (10–20 moves)</w:t>
       </w:r>
     </w:p>
@@ -5244,28 +4992,13 @@
           <w:ilvl w:val="0"/>
           <w:numId w:val="9"/>
         </w:numPr>
-        <w:rPr>
-          <w:lang w:val="en-AT"/>
-        </w:rPr>
-      </w:pPr>
-      <w:r>
-        <w:rPr>
-          <w:lang w:val="en-AT"/>
-        </w:rPr>
-        <w:lastRenderedPageBreak/>
+      </w:pPr>
+      <w:r>
         <w:t>Hard (≥ 20 moves)</w:t>
       </w:r>
     </w:p>
     <w:p>
-      <w:pPr>
-        <w:rPr>
-          <w:lang w:val="en-AT"/>
-        </w:rPr>
-      </w:pPr>
-      <w:r>
-        <w:rPr>
-          <w:lang w:val="en-AT"/>
-        </w:rPr>
+      <w:r>
         <w:t>Each configuration is solved using:</w:t>
       </w:r>
     </w:p>
@@ -5275,14 +5008,8 @@
           <w:ilvl w:val="0"/>
           <w:numId w:val="10"/>
         </w:numPr>
-        <w:rPr>
-          <w:lang w:val="en-AT"/>
-        </w:rPr>
-      </w:pPr>
-      <w:r>
-        <w:rPr>
-          <w:lang w:val="en-AT"/>
-        </w:rPr>
+      </w:pPr>
+      <w:r>
         <w:t>A*</w:t>
       </w:r>
     </w:p>
@@ -5292,14 +5019,8 @@
           <w:ilvl w:val="0"/>
           <w:numId w:val="10"/>
         </w:numPr>
-        <w:rPr>
-          <w:lang w:val="en-AT"/>
-        </w:rPr>
-      </w:pPr>
-      <w:r>
-        <w:rPr>
-          <w:lang w:val="en-AT"/>
-        </w:rPr>
+      </w:pPr>
+      <w:r>
         <w:t>Beam-A* with different beam widths</w:t>
       </w:r>
     </w:p>
@@ -5308,14 +5029,12 @@
         <w:rPr>
           <w:b/>
           <w:bCs/>
-          <w:lang w:val="en-AT"/>
         </w:rPr>
       </w:pPr>
       <w:r>
         <w:rPr>
           <w:b/>
           <w:bCs/>
-          <w:lang w:val="en-AT"/>
         </w:rPr>
         <w:t>Metrics Collected</w:t>
       </w:r>
@@ -5326,22 +5045,15 @@
           <w:ilvl w:val="0"/>
           <w:numId w:val="11"/>
         </w:numPr>
-        <w:rPr>
-          <w:lang w:val="en-AT"/>
-        </w:rPr>
       </w:pPr>
       <w:r>
         <w:rPr>
           <w:b/>
           <w:bCs/>
-          <w:lang w:val="en-AT"/>
         </w:rPr>
         <w:t>Path Length</w:t>
       </w:r>
       <w:r>
-        <w:rPr>
-          <w:lang w:val="en-AT"/>
-        </w:rPr>
         <w:t xml:space="preserve"> (solution cost)</w:t>
       </w:r>
     </w:p>
@@ -5351,22 +5063,15 @@
           <w:ilvl w:val="0"/>
           <w:numId w:val="11"/>
         </w:numPr>
-        <w:rPr>
-          <w:lang w:val="en-AT"/>
-        </w:rPr>
       </w:pPr>
       <w:r>
         <w:rPr>
           <w:b/>
           <w:bCs/>
-          <w:lang w:val="en-AT"/>
         </w:rPr>
         <w:t>Time Taken</w:t>
       </w:r>
       <w:r>
-        <w:rPr>
-          <w:lang w:val="en-AT"/>
-        </w:rPr>
         <w:t xml:space="preserve"> (seconds)</w:t>
       </w:r>
     </w:p>
@@ -5376,15 +5081,11 @@
           <w:ilvl w:val="0"/>
           <w:numId w:val="11"/>
         </w:numPr>
-        <w:rPr>
-          <w:lang w:val="en-AT"/>
-        </w:rPr>
       </w:pPr>
       <w:r>
         <w:rPr>
           <w:b/>
           <w:bCs/>
-          <w:lang w:val="en-AT"/>
         </w:rPr>
         <w:t>Nodes Expanded</w:t>
       </w:r>
@@ -5394,28 +5095,18 @@
         <w:rPr>
           <w:b/>
           <w:bCs/>
-          <w:lang w:val="en-AT"/>
         </w:rPr>
       </w:pPr>
       <w:r>
         <w:rPr>
           <w:b/>
           <w:bCs/>
-          <w:lang w:val="en-AT"/>
         </w:rPr>
         <w:t>Evaluation Method</w:t>
       </w:r>
     </w:p>
     <w:p>
-      <w:pPr>
-        <w:rPr>
-          <w:lang w:val="en-AT"/>
-        </w:rPr>
-      </w:pPr>
-      <w:r>
-        <w:rPr>
-          <w:lang w:val="en-AT"/>
-        </w:rPr>
+      <w:r>
         <w:t>For each algorithm:</w:t>
       </w:r>
     </w:p>
@@ -5425,14 +5116,8 @@
           <w:ilvl w:val="0"/>
           <w:numId w:val="12"/>
         </w:numPr>
-        <w:rPr>
-          <w:lang w:val="en-AT"/>
-        </w:rPr>
-      </w:pPr>
-      <w:r>
-        <w:rPr>
-          <w:lang w:val="en-AT"/>
-        </w:rPr>
+      </w:pPr>
+      <w:r>
         <w:t>Run on N configurations (e.g., N = 20)</w:t>
       </w:r>
     </w:p>
@@ -5442,43 +5127,25 @@
           <w:ilvl w:val="0"/>
           <w:numId w:val="12"/>
         </w:numPr>
-        <w:rPr>
-          <w:lang w:val="en-AT"/>
-        </w:rPr>
-      </w:pPr>
-      <w:r>
-        <w:rPr>
-          <w:lang w:val="en-AT"/>
-        </w:rPr>
+      </w:pPr>
+      <w:r>
         <w:t xml:space="preserve">Report </w:t>
       </w:r>
       <w:r>
         <w:rPr>
           <w:b/>
           <w:bCs/>
-          <w:lang w:val="en-AT"/>
         </w:rPr>
         <w:t>mean ± standard deviation</w:t>
       </w:r>
     </w:p>
-    <w:p>
-      <w:pPr>
-        <w:rPr>
-          <w:lang w:val="en-AT"/>
-        </w:rPr>
-      </w:pPr>
-    </w:p>
+    <w:p/>
     <w:p>
       <w:pPr>
         <w:pStyle w:val="Heading2"/>
-        <w:rPr>
-          <w:lang w:val="en-AT"/>
-        </w:rPr>
-      </w:pPr>
-      <w:r>
-        <w:rPr>
-          <w:lang w:val="en-AT"/>
-        </w:rPr>
+      </w:pPr>
+      <w:r>
+        <w:lastRenderedPageBreak/>
         <w:t>7. Results and Analysis</w:t>
       </w:r>
     </w:p>
@@ -5487,14 +5154,12 @@
         <w:rPr>
           <w:b/>
           <w:bCs/>
-          <w:lang w:val="en-AT"/>
         </w:rPr>
       </w:pPr>
       <w:r>
         <w:rPr>
           <w:b/>
           <w:bCs/>
-          <w:lang w:val="en-AT"/>
         </w:rPr>
         <w:t>Sample Results Table</w:t>
       </w:r>
@@ -5549,14 +5214,12 @@
               <w:rPr>
                 <w:b/>
                 <w:bCs/>
-                <w:lang w:val="en-AT"/>
               </w:rPr>
             </w:pPr>
             <w:r>
               <w:rPr>
                 <w:b/>
                 <w:bCs/>
-                <w:lang w:val="en-AT"/>
               </w:rPr>
               <w:t>Algorithm</w:t>
             </w:r>
@@ -5586,14 +5249,12 @@
               <w:rPr>
                 <w:b/>
                 <w:bCs/>
-                <w:lang w:val="en-AT"/>
               </w:rPr>
             </w:pPr>
             <w:r>
               <w:rPr>
                 <w:b/>
                 <w:bCs/>
-                <w:lang w:val="en-AT"/>
               </w:rPr>
               <w:t>Beam Width</w:t>
             </w:r>
@@ -5623,14 +5284,12 @@
               <w:rPr>
                 <w:b/>
                 <w:bCs/>
-                <w:lang w:val="en-AT"/>
               </w:rPr>
             </w:pPr>
             <w:r>
               <w:rPr>
                 <w:b/>
                 <w:bCs/>
-                <w:lang w:val="en-AT"/>
               </w:rPr>
               <w:t>Mean Path Length</w:t>
             </w:r>
@@ -5660,14 +5319,12 @@
               <w:rPr>
                 <w:b/>
                 <w:bCs/>
-                <w:lang w:val="en-AT"/>
               </w:rPr>
             </w:pPr>
             <w:r>
               <w:rPr>
                 <w:b/>
                 <w:bCs/>
-                <w:lang w:val="en-AT"/>
               </w:rPr>
               <w:t>Mean Nodes Expanded</w:t>
             </w:r>
@@ -5697,14 +5354,12 @@
               <w:rPr>
                 <w:b/>
                 <w:bCs/>
-                <w:lang w:val="en-AT"/>
               </w:rPr>
             </w:pPr>
             <w:r>
               <w:rPr>
                 <w:b/>
                 <w:bCs/>
-                <w:lang w:val="en-AT"/>
               </w:rPr>
               <w:t>Mean Time (s)</w:t>
             </w:r>
@@ -5736,14 +5391,8 @@
           <w:p>
             <w:pPr>
               <w:jc w:val="center"/>
-              <w:rPr>
-                <w:lang w:val="en-AT"/>
-              </w:rPr>
             </w:pPr>
             <w:r>
-              <w:rPr>
-                <w:lang w:val="en-AT"/>
-              </w:rPr>
               <w:t>A*</w:t>
             </w:r>
           </w:p>
@@ -5769,14 +5418,8 @@
           <w:p>
             <w:pPr>
               <w:jc w:val="center"/>
-              <w:rPr>
-                <w:lang w:val="en-AT"/>
-              </w:rPr>
             </w:pPr>
             <w:r>
-              <w:rPr>
-                <w:lang w:val="en-AT"/>
-              </w:rPr>
               <w:t>–</w:t>
             </w:r>
           </w:p>
@@ -5802,14 +5445,8 @@
           <w:p>
             <w:pPr>
               <w:jc w:val="center"/>
-              <w:rPr>
-                <w:lang w:val="en-AT"/>
-              </w:rPr>
             </w:pPr>
             <w:r>
-              <w:rPr>
-                <w:lang w:val="en-AT"/>
-              </w:rPr>
               <w:t>22.0 ± 0.0</w:t>
             </w:r>
           </w:p>
@@ -5835,14 +5472,8 @@
           <w:p>
             <w:pPr>
               <w:jc w:val="center"/>
-              <w:rPr>
-                <w:lang w:val="en-AT"/>
-              </w:rPr>
             </w:pPr>
             <w:r>
-              <w:rPr>
-                <w:lang w:val="en-AT"/>
-              </w:rPr>
               <w:t>1812 ± 210</w:t>
             </w:r>
           </w:p>
@@ -5868,14 +5499,8 @@
           <w:p>
             <w:pPr>
               <w:jc w:val="center"/>
-              <w:rPr>
-                <w:lang w:val="en-AT"/>
-              </w:rPr>
             </w:pPr>
             <w:r>
-              <w:rPr>
-                <w:lang w:val="en-AT"/>
-              </w:rPr>
               <w:t>0.48 ± 0.05</w:t>
             </w:r>
           </w:p>
@@ -5906,14 +5531,8 @@
           <w:p>
             <w:pPr>
               <w:jc w:val="center"/>
-              <w:rPr>
-                <w:lang w:val="en-AT"/>
-              </w:rPr>
             </w:pPr>
             <w:r>
-              <w:rPr>
-                <w:lang w:val="en-AT"/>
-              </w:rPr>
               <w:t>Beam-A*</w:t>
             </w:r>
           </w:p>
@@ -5939,14 +5558,8 @@
           <w:p>
             <w:pPr>
               <w:jc w:val="center"/>
-              <w:rPr>
-                <w:lang w:val="en-AT"/>
-              </w:rPr>
             </w:pPr>
             <w:r>
-              <w:rPr>
-                <w:lang w:val="en-AT"/>
-              </w:rPr>
               <w:t>5</w:t>
             </w:r>
           </w:p>
@@ -5972,14 +5585,8 @@
           <w:p>
             <w:pPr>
               <w:jc w:val="center"/>
-              <w:rPr>
-                <w:lang w:val="en-AT"/>
-              </w:rPr>
             </w:pPr>
             <w:r>
-              <w:rPr>
-                <w:lang w:val="en-AT"/>
-              </w:rPr>
               <w:t>26.4 ± 2.1</w:t>
             </w:r>
           </w:p>
@@ -6005,14 +5612,8 @@
           <w:p>
             <w:pPr>
               <w:jc w:val="center"/>
-              <w:rPr>
-                <w:lang w:val="en-AT"/>
-              </w:rPr>
             </w:pPr>
             <w:r>
-              <w:rPr>
-                <w:lang w:val="en-AT"/>
-              </w:rPr>
               <w:t>312 ± 45</w:t>
             </w:r>
           </w:p>
@@ -6038,14 +5639,8 @@
           <w:p>
             <w:pPr>
               <w:jc w:val="center"/>
-              <w:rPr>
-                <w:lang w:val="en-AT"/>
-              </w:rPr>
             </w:pPr>
             <w:r>
-              <w:rPr>
-                <w:lang w:val="en-AT"/>
-              </w:rPr>
               <w:t>0.07 ± 0.01</w:t>
             </w:r>
           </w:p>
@@ -6076,14 +5671,8 @@
           <w:p>
             <w:pPr>
               <w:jc w:val="center"/>
-              <w:rPr>
-                <w:lang w:val="en-AT"/>
-              </w:rPr>
             </w:pPr>
             <w:r>
-              <w:rPr>
-                <w:lang w:val="en-AT"/>
-              </w:rPr>
               <w:t>Beam-A*</w:t>
             </w:r>
           </w:p>
@@ -6109,14 +5698,8 @@
           <w:p>
             <w:pPr>
               <w:jc w:val="center"/>
-              <w:rPr>
-                <w:lang w:val="en-AT"/>
-              </w:rPr>
             </w:pPr>
             <w:r>
-              <w:rPr>
-                <w:lang w:val="en-AT"/>
-              </w:rPr>
               <w:t>10</w:t>
             </w:r>
           </w:p>
@@ -6142,14 +5725,8 @@
           <w:p>
             <w:pPr>
               <w:jc w:val="center"/>
-              <w:rPr>
-                <w:lang w:val="en-AT"/>
-              </w:rPr>
             </w:pPr>
             <w:r>
-              <w:rPr>
-                <w:lang w:val="en-AT"/>
-              </w:rPr>
               <w:t>23.8 ± 1.2</w:t>
             </w:r>
           </w:p>
@@ -6175,14 +5752,8 @@
           <w:p>
             <w:pPr>
               <w:jc w:val="center"/>
-              <w:rPr>
-                <w:lang w:val="en-AT"/>
-              </w:rPr>
             </w:pPr>
             <w:r>
-              <w:rPr>
-                <w:lang w:val="en-AT"/>
-              </w:rPr>
               <w:t>521 ± 63</w:t>
             </w:r>
           </w:p>
@@ -6208,14 +5779,8 @@
           <w:p>
             <w:pPr>
               <w:jc w:val="center"/>
-              <w:rPr>
-                <w:lang w:val="en-AT"/>
-              </w:rPr>
             </w:pPr>
             <w:r>
-              <w:rPr>
-                <w:lang w:val="en-AT"/>
-              </w:rPr>
               <w:t>0.11 ± 0.02</w:t>
             </w:r>
           </w:p>
@@ -6246,14 +5811,8 @@
           <w:p>
             <w:pPr>
               <w:jc w:val="center"/>
-              <w:rPr>
-                <w:lang w:val="en-AT"/>
-              </w:rPr>
             </w:pPr>
             <w:r>
-              <w:rPr>
-                <w:lang w:val="en-AT"/>
-              </w:rPr>
               <w:t>Beam-A*</w:t>
             </w:r>
           </w:p>
@@ -6279,14 +5838,8 @@
           <w:p>
             <w:pPr>
               <w:jc w:val="center"/>
-              <w:rPr>
-                <w:lang w:val="en-AT"/>
-              </w:rPr>
             </w:pPr>
             <w:r>
-              <w:rPr>
-                <w:lang w:val="en-AT"/>
-              </w:rPr>
               <w:t>20</w:t>
             </w:r>
           </w:p>
@@ -6312,14 +5865,8 @@
           <w:p>
             <w:pPr>
               <w:jc w:val="center"/>
-              <w:rPr>
-                <w:lang w:val="en-AT"/>
-              </w:rPr>
             </w:pPr>
             <w:r>
-              <w:rPr>
-                <w:lang w:val="en-AT"/>
-              </w:rPr>
               <w:t>22.6 ± 0.6</w:t>
             </w:r>
           </w:p>
@@ -6345,14 +5892,8 @@
           <w:p>
             <w:pPr>
               <w:jc w:val="center"/>
-              <w:rPr>
-                <w:lang w:val="en-AT"/>
-              </w:rPr>
             </w:pPr>
             <w:r>
-              <w:rPr>
-                <w:lang w:val="en-AT"/>
-              </w:rPr>
               <w:t>901 ± 110</w:t>
             </w:r>
           </w:p>
@@ -6378,14 +5919,8 @@
           <w:p>
             <w:pPr>
               <w:jc w:val="center"/>
-              <w:rPr>
-                <w:lang w:val="en-AT"/>
-              </w:rPr>
             </w:pPr>
             <w:r>
-              <w:rPr>
-                <w:lang w:val="en-AT"/>
-              </w:rPr>
               <w:t>0.21 ± 0.03</w:t>
             </w:r>
           </w:p>
@@ -6397,7 +5932,6 @@
         <w:rPr>
           <w:b/>
           <w:bCs/>
-          <w:lang w:val="en-AT"/>
         </w:rPr>
       </w:pPr>
     </w:p>
@@ -6406,14 +5940,12 @@
         <w:rPr>
           <w:b/>
           <w:bCs/>
-          <w:lang w:val="en-AT"/>
         </w:rPr>
       </w:pPr>
       <w:r>
         <w:rPr>
           <w:b/>
           <w:bCs/>
-          <w:lang w:val="en-AT"/>
         </w:rPr>
         <w:t>Observations</w:t>
       </w:r>
@@ -6424,14 +5956,8 @@
           <w:ilvl w:val="0"/>
           <w:numId w:val="13"/>
         </w:numPr>
-        <w:rPr>
-          <w:lang w:val="en-AT"/>
-        </w:rPr>
-      </w:pPr>
-      <w:r>
-        <w:rPr>
-          <w:lang w:val="en-AT"/>
-        </w:rPr>
+      </w:pPr>
+      <w:r>
         <w:t>A* always finds optimal paths.</w:t>
       </w:r>
     </w:p>
@@ -6441,14 +5967,8 @@
           <w:ilvl w:val="0"/>
           <w:numId w:val="13"/>
         </w:numPr>
-        <w:rPr>
-          <w:lang w:val="en-AT"/>
-        </w:rPr>
-      </w:pPr>
-      <w:r>
-        <w:rPr>
-          <w:lang w:val="en-AT"/>
-        </w:rPr>
+      </w:pPr>
+      <w:r>
         <w:t>Beam-A* is significantly faster and expands fewer nodes.</w:t>
       </w:r>
     </w:p>
@@ -6458,14 +5978,8 @@
           <w:ilvl w:val="0"/>
           <w:numId w:val="13"/>
         </w:numPr>
-        <w:rPr>
-          <w:lang w:val="en-AT"/>
-        </w:rPr>
-      </w:pPr>
-      <w:r>
-        <w:rPr>
-          <w:lang w:val="en-AT"/>
-        </w:rPr>
+      </w:pPr>
+      <w:r>
         <w:t>Smaller beam widths increase suboptimality.</w:t>
       </w:r>
     </w:p>
@@ -6475,65 +5989,29 @@
           <w:ilvl w:val="0"/>
           <w:numId w:val="13"/>
         </w:numPr>
-        <w:rPr>
-          <w:lang w:val="en-AT"/>
-        </w:rPr>
-      </w:pPr>
-      <w:r>
-        <w:rPr>
-          <w:lang w:val="en-AT"/>
-        </w:rPr>
+      </w:pPr>
+      <w:r>
         <w:t>Larger beams approach A* performance but with reduced memory usage.</w:t>
       </w:r>
     </w:p>
-    <w:p>
-      <w:pPr>
-        <w:rPr>
-          <w:lang w:val="en-AT"/>
-        </w:rPr>
-      </w:pPr>
-    </w:p>
+    <w:p/>
     <w:p>
       <w:pPr>
         <w:pStyle w:val="Heading2"/>
-        <w:rPr>
-          <w:lang w:val="en-AT"/>
-        </w:rPr>
-      </w:pPr>
-      <w:r>
-        <w:rPr>
-          <w:lang w:val="en-AT"/>
-        </w:rPr>
-        <w:lastRenderedPageBreak/>
+      </w:pPr>
+      <w:r>
         <w:t>8</w:t>
       </w:r>
       <w:r>
-        <w:rPr>
-          <w:lang w:val="en-AT"/>
-        </w:rPr>
         <w:t>. Conclusion</w:t>
       </w:r>
     </w:p>
     <w:p>
-      <w:pPr>
-        <w:rPr>
-          <w:lang w:val="en-AT"/>
-        </w:rPr>
-      </w:pPr>
-      <w:r>
-        <w:rPr>
-          <w:lang w:val="en-AT"/>
-        </w:rPr>
+      <w:r>
         <w:t>Beam-A* provides a practical trade-off between optimality and efficiency for the 8-puzzle problem. While A* guarantees optimal solutions, Beam-A* significantly reduces time and memory requirements, making it suitable for resource-constrained environments. Choosing an appropriate beam width is critical and depends on the desired balance between speed and solution quality.</w:t>
       </w:r>
     </w:p>
-    <w:p>
-      <w:pPr>
-        <w:rPr>
-          <w:lang w:val="en-AT"/>
-        </w:rPr>
-      </w:pPr>
-    </w:p>
+    <w:p/>
     <w:sectPr>
       <w:pgSz w:w="11906" w:h="16838"/>
       <w:pgMar w:top="1440" w:right="1440" w:bottom="1440" w:left="1440" w:header="708" w:footer="708" w:gutter="0"/>
@@ -8412,70 +7890,25 @@
       </w:rPr>
     </w:lvl>
   </w:abstractNum>
-  <w:num w:numId="1" w16cid:durableId="999115486">
+  <w:num w:numId="1" w16cid:durableId="92018228">
     <w:abstractNumId w:val="11"/>
   </w:num>
-  <w:num w:numId="2" w16cid:durableId="526217340">
+  <w:num w:numId="2" w16cid:durableId="427695014">
     <w:abstractNumId w:val="8"/>
-    <w:lvlOverride w:ilvl="0"/>
-    <w:lvlOverride w:ilvl="1"/>
-    <w:lvlOverride w:ilvl="2"/>
-    <w:lvlOverride w:ilvl="3"/>
-    <w:lvlOverride w:ilvl="4"/>
-    <w:lvlOverride w:ilvl="5"/>
-    <w:lvlOverride w:ilvl="6"/>
-    <w:lvlOverride w:ilvl="7"/>
-    <w:lvlOverride w:ilvl="8"/>
   </w:num>
-  <w:num w:numId="3" w16cid:durableId="497042368">
+  <w:num w:numId="3" w16cid:durableId="1097096231">
     <w:abstractNumId w:val="1"/>
-    <w:lvlOverride w:ilvl="0"/>
-    <w:lvlOverride w:ilvl="1"/>
-    <w:lvlOverride w:ilvl="2"/>
-    <w:lvlOverride w:ilvl="3"/>
-    <w:lvlOverride w:ilvl="4"/>
-    <w:lvlOverride w:ilvl="5"/>
-    <w:lvlOverride w:ilvl="6"/>
-    <w:lvlOverride w:ilvl="7"/>
-    <w:lvlOverride w:ilvl="8"/>
   </w:num>
-  <w:num w:numId="4" w16cid:durableId="2027712906">
+  <w:num w:numId="4" w16cid:durableId="516509302">
     <w:abstractNumId w:val="12"/>
-    <w:lvlOverride w:ilvl="0"/>
-    <w:lvlOverride w:ilvl="1"/>
-    <w:lvlOverride w:ilvl="2"/>
-    <w:lvlOverride w:ilvl="3"/>
-    <w:lvlOverride w:ilvl="4"/>
-    <w:lvlOverride w:ilvl="5"/>
-    <w:lvlOverride w:ilvl="6"/>
-    <w:lvlOverride w:ilvl="7"/>
-    <w:lvlOverride w:ilvl="8"/>
   </w:num>
-  <w:num w:numId="5" w16cid:durableId="1410813092">
+  <w:num w:numId="5" w16cid:durableId="20015492">
     <w:abstractNumId w:val="2"/>
-    <w:lvlOverride w:ilvl="0"/>
-    <w:lvlOverride w:ilvl="1"/>
-    <w:lvlOverride w:ilvl="2"/>
-    <w:lvlOverride w:ilvl="3"/>
-    <w:lvlOverride w:ilvl="4"/>
-    <w:lvlOverride w:ilvl="5"/>
-    <w:lvlOverride w:ilvl="6"/>
-    <w:lvlOverride w:ilvl="7"/>
-    <w:lvlOverride w:ilvl="8"/>
   </w:num>
-  <w:num w:numId="6" w16cid:durableId="1272977045">
+  <w:num w:numId="6" w16cid:durableId="1931767564">
     <w:abstractNumId w:val="0"/>
-    <w:lvlOverride w:ilvl="0"/>
-    <w:lvlOverride w:ilvl="1"/>
-    <w:lvlOverride w:ilvl="2"/>
-    <w:lvlOverride w:ilvl="3"/>
-    <w:lvlOverride w:ilvl="4"/>
-    <w:lvlOverride w:ilvl="5"/>
-    <w:lvlOverride w:ilvl="6"/>
-    <w:lvlOverride w:ilvl="7"/>
-    <w:lvlOverride w:ilvl="8"/>
   </w:num>
-  <w:num w:numId="7" w16cid:durableId="1697196633">
+  <w:num w:numId="7" w16cid:durableId="679161763">
     <w:abstractNumId w:val="5"/>
     <w:lvlOverride w:ilvl="0">
       <w:startOverride w:val="1"/>
@@ -8505,77 +7938,23 @@
       <w:startOverride w:val="1"/>
     </w:lvlOverride>
   </w:num>
-  <w:num w:numId="8" w16cid:durableId="299850742">
+  <w:num w:numId="8" w16cid:durableId="254092406">
     <w:abstractNumId w:val="4"/>
-    <w:lvlOverride w:ilvl="0"/>
-    <w:lvlOverride w:ilvl="1"/>
-    <w:lvlOverride w:ilvl="2"/>
-    <w:lvlOverride w:ilvl="3"/>
-    <w:lvlOverride w:ilvl="4"/>
-    <w:lvlOverride w:ilvl="5"/>
-    <w:lvlOverride w:ilvl="6"/>
-    <w:lvlOverride w:ilvl="7"/>
-    <w:lvlOverride w:ilvl="8"/>
   </w:num>
-  <w:num w:numId="9" w16cid:durableId="1310786935">
+  <w:num w:numId="9" w16cid:durableId="216090610">
     <w:abstractNumId w:val="6"/>
-    <w:lvlOverride w:ilvl="0"/>
-    <w:lvlOverride w:ilvl="1"/>
-    <w:lvlOverride w:ilvl="2"/>
-    <w:lvlOverride w:ilvl="3"/>
-    <w:lvlOverride w:ilvl="4"/>
-    <w:lvlOverride w:ilvl="5"/>
-    <w:lvlOverride w:ilvl="6"/>
-    <w:lvlOverride w:ilvl="7"/>
-    <w:lvlOverride w:ilvl="8"/>
   </w:num>
-  <w:num w:numId="10" w16cid:durableId="1016032735">
+  <w:num w:numId="10" w16cid:durableId="1258053484">
     <w:abstractNumId w:val="7"/>
-    <w:lvlOverride w:ilvl="0"/>
-    <w:lvlOverride w:ilvl="1"/>
-    <w:lvlOverride w:ilvl="2"/>
-    <w:lvlOverride w:ilvl="3"/>
-    <w:lvlOverride w:ilvl="4"/>
-    <w:lvlOverride w:ilvl="5"/>
-    <w:lvlOverride w:ilvl="6"/>
-    <w:lvlOverride w:ilvl="7"/>
-    <w:lvlOverride w:ilvl="8"/>
   </w:num>
-  <w:num w:numId="11" w16cid:durableId="1740249880">
+  <w:num w:numId="11" w16cid:durableId="890535341">
     <w:abstractNumId w:val="9"/>
-    <w:lvlOverride w:ilvl="0"/>
-    <w:lvlOverride w:ilvl="1"/>
-    <w:lvlOverride w:ilvl="2"/>
-    <w:lvlOverride w:ilvl="3"/>
-    <w:lvlOverride w:ilvl="4"/>
-    <w:lvlOverride w:ilvl="5"/>
-    <w:lvlOverride w:ilvl="6"/>
-    <w:lvlOverride w:ilvl="7"/>
-    <w:lvlOverride w:ilvl="8"/>
   </w:num>
-  <w:num w:numId="12" w16cid:durableId="2133555662">
+  <w:num w:numId="12" w16cid:durableId="503058029">
     <w:abstractNumId w:val="10"/>
-    <w:lvlOverride w:ilvl="0"/>
-    <w:lvlOverride w:ilvl="1"/>
-    <w:lvlOverride w:ilvl="2"/>
-    <w:lvlOverride w:ilvl="3"/>
-    <w:lvlOverride w:ilvl="4"/>
-    <w:lvlOverride w:ilvl="5"/>
-    <w:lvlOverride w:ilvl="6"/>
-    <w:lvlOverride w:ilvl="7"/>
-    <w:lvlOverride w:ilvl="8"/>
   </w:num>
-  <w:num w:numId="13" w16cid:durableId="399252832">
+  <w:num w:numId="13" w16cid:durableId="1818568562">
     <w:abstractNumId w:val="3"/>
-    <w:lvlOverride w:ilvl="0"/>
-    <w:lvlOverride w:ilvl="1"/>
-    <w:lvlOverride w:ilvl="2"/>
-    <w:lvlOverride w:ilvl="3"/>
-    <w:lvlOverride w:ilvl="4"/>
-    <w:lvlOverride w:ilvl="5"/>
-    <w:lvlOverride w:ilvl="6"/>
-    <w:lvlOverride w:ilvl="7"/>
-    <w:lvlOverride w:ilvl="8"/>
   </w:num>
 </w:numbering>
 </file>
@@ -9181,6 +8560,7 @@
   <w:style w:type="character" w:default="1" w:styleId="DefaultParagraphFont">
     <w:name w:val="Default Paragraph Font"/>
     <w:uiPriority w:val="1"/>
+    <w:semiHidden/>
     <w:unhideWhenUsed/>
   </w:style>
   <w:style w:type="table" w:default="1" w:styleId="TableNormal">
@@ -9842,6 +9222,22 @@
       </w:tcPr>
     </w:tblStylePr>
   </w:style>
+  <w:style w:type="paragraph" w:styleId="NormalWeb">
+    <w:name w:val="Normal (Web)"/>
+    <w:basedOn w:val="Normal"/>
+    <w:uiPriority w:val="99"/>
+    <w:semiHidden/>
+    <w:unhideWhenUsed/>
+    <w:rsid w:val="00657093"/>
+    <w:pPr>
+      <w:spacing w:before="100" w:beforeAutospacing="1" w:after="100" w:afterAutospacing="1" w:line="240" w:lineRule="auto"/>
+    </w:pPr>
+    <w:rPr>
+      <w:rFonts w:ascii="Times New Roman" w:eastAsia="Times New Roman" w:hAnsi="Times New Roman" w:cs="Times New Roman"/>
+      <w:kern w:val="0"/>
+      <w:lang w:val="bg-BG" w:eastAsia="bg-BG"/>
+    </w:rPr>
+  </w:style>
 </w:styles>
 </file>
 
@@ -10306,10 +9702,13 @@
   </w:compat>
   <w:rsids>
     <w:rsidRoot w:val="00A73957"/>
+    <w:rsid w:val="00227B65"/>
     <w:rsid w:val="004777B4"/>
     <w:rsid w:val="006E7ED5"/>
     <w:rsid w:val="00800605"/>
     <w:rsid w:val="00824278"/>
+    <w:rsid w:val="008522E4"/>
+    <w:rsid w:val="00887C15"/>
     <w:rsid w:val="00A73957"/>
     <w:rsid w:val="00E10C00"/>
     <w:rsid w:val="00FC71BD"/>

</xml_diff>